<commit_message>
Game changes + Report progress
Game states , lvl3 created, scenes removed
</commit_message>
<xml_diff>
--- a/Documentation/Report/MyRepotrt.docx
+++ b/Documentation/Report/MyRepotrt.docx
@@ -236,24 +236,16 @@
     <w:p>
       <w:pPr>
         <w:jc w:val="center"/>
-      </w:pPr>
-      <w:bookmarkStart w:id="4" w:name="_Toc32478402"/>
-      <w:bookmarkStart w:id="5" w:name="_Toc32481965"/>
-      <w:bookmarkStart w:id="6" w:name="_Toc32579071"/>
-      <w:bookmarkStart w:id="7" w:name="_Toc32579095"/>
-      <w:r>
-        <w:t xml:space="preserve">BSc (Hons) </w:t>
-      </w:r>
-      <w:r>
-        <w:rPr>
-          <w:color w:val="3A7C22" w:themeColor="accent6" w:themeShade="BF"/>
-        </w:rPr>
-        <w:t>Insert your Programme Title</w:t>
-      </w:r>
-      <w:bookmarkEnd w:id="4"/>
-      <w:bookmarkEnd w:id="5"/>
-      <w:bookmarkEnd w:id="6"/>
-      <w:bookmarkEnd w:id="7"/>
+        <w:rPr>
+          <w:lang w:val="en"/>
+        </w:rPr>
+      </w:pPr>
+      <w:r>
+        <w:rPr>
+          <w:lang w:val="en"/>
+        </w:rPr>
+        <w:t>BSc (Hons) Computing and Games Development</w:t>
+      </w:r>
     </w:p>
     <w:p/>
     <w:p>
@@ -267,10 +259,7 @@
     <w:p>
       <w:pPr>
         <w:pStyle w:val="ListParagraph"/>
-        <w:numPr>
-          <w:ilvl w:val="0"/>
-          <w:numId w:val="4"/>
-        </w:numPr>
+        <w:ind w:left="465"/>
         <w:jc w:val="center"/>
         <w:rPr>
           <w:color w:val="0D0D0D" w:themeColor="text1" w:themeTint="F2"/>
@@ -279,15 +268,12 @@
         </w:rPr>
       </w:pPr>
       <w:r>
-        <w:lastRenderedPageBreak/>
-        <w:t xml:space="preserve"> </w:t>
-      </w:r>
-      <w:r>
         <w:rPr>
           <w:color w:val="0D0D0D" w:themeColor="text1" w:themeTint="F2"/>
           <w:sz w:val="40"/>
           <w:szCs w:val="40"/>
         </w:rPr>
+        <w:lastRenderedPageBreak/>
         <w:t>Abstract</w:t>
       </w:r>
     </w:p>
@@ -450,7 +436,7 @@
     </w:p>
     <w:p>
       <w:r>
-        <w:t>1. Abstract</w:t>
+        <w:t>Abstract</w:t>
       </w:r>
     </w:p>
     <w:p>
@@ -564,13 +550,7 @@
     </w:p>
     <w:p>
       <w:r>
-        <w:t xml:space="preserve">7. Prototype and Research </w:t>
-      </w:r>
-      <w:r>
-        <w:t>(Sprint 1 and 2</w:t>
-      </w:r>
-      <w:r>
-        <w:t xml:space="preserve"> I think this is level maps and </w:t>
+        <w:t xml:space="preserve">7. Prototype and Research (Sprint 1 and 2 I think this is level maps and </w:t>
       </w:r>
       <w:proofErr w:type="spellStart"/>
       <w:r>
@@ -593,48 +573,12 @@
     </w:p>
     <w:p>
       <w:r>
-        <w:t xml:space="preserve">10. </w:t>
-      </w:r>
-      <w:r>
-        <w:t>Level creation</w:t>
-      </w:r>
-      <w:r>
-        <w:t xml:space="preserve"> 2 </w:t>
-      </w:r>
-      <w:r>
-        <w:t xml:space="preserve">(Sprint </w:t>
-      </w:r>
-      <w:r>
-        <w:t>5</w:t>
-      </w:r>
-      <w:r>
-        <w:t xml:space="preserve"> and </w:t>
-      </w:r>
-      <w:r>
-        <w:t>6</w:t>
-      </w:r>
-      <w:r>
-        <w:t>)</w:t>
-      </w:r>
-    </w:p>
-    <w:p>
-      <w:r>
-        <w:t xml:space="preserve">11. Level creation 3 </w:t>
-      </w:r>
-      <w:r>
-        <w:t xml:space="preserve">(Sprint </w:t>
-      </w:r>
-      <w:r>
-        <w:t>7</w:t>
-      </w:r>
-      <w:r>
-        <w:t xml:space="preserve"> and </w:t>
-      </w:r>
-      <w:r>
-        <w:t>8</w:t>
-      </w:r>
-      <w:r>
-        <w:t>)</w:t>
+        <w:t>10. Level creation 2 (Sprint 5 and 6)</w:t>
+      </w:r>
+    </w:p>
+    <w:p>
+      <w:r>
+        <w:t>11. Level creation 3 (Sprint 7 and 8)</w:t>
       </w:r>
     </w:p>
     <w:p>
@@ -755,20 +699,20 @@
           <w:color w:val="3A7C22" w:themeColor="accent6" w:themeShade="BF"/>
         </w:rPr>
       </w:pPr>
-      <w:bookmarkStart w:id="8" w:name="_Toc32481966"/>
-      <w:bookmarkStart w:id="9" w:name="_Toc32579072"/>
-      <w:bookmarkStart w:id="10" w:name="_Toc32579096"/>
-      <w:bookmarkStart w:id="11" w:name="_Toc32579141"/>
+      <w:bookmarkStart w:id="4" w:name="_Toc32481966"/>
+      <w:bookmarkStart w:id="5" w:name="_Toc32579072"/>
+      <w:bookmarkStart w:id="6" w:name="_Toc32579096"/>
+      <w:bookmarkStart w:id="7" w:name="_Toc32579141"/>
       <w:r>
         <w:rPr>
           <w:color w:val="3A7C22" w:themeColor="accent6" w:themeShade="BF"/>
         </w:rPr>
         <w:t>Insert link to your code submission directory</w:t>
       </w:r>
-      <w:bookmarkEnd w:id="8"/>
-      <w:bookmarkEnd w:id="9"/>
-      <w:bookmarkEnd w:id="10"/>
-      <w:bookmarkEnd w:id="11"/>
+      <w:bookmarkEnd w:id="4"/>
+      <w:bookmarkEnd w:id="5"/>
+      <w:bookmarkEnd w:id="6"/>
+      <w:bookmarkEnd w:id="7"/>
     </w:p>
     <w:p>
       <w:pPr>
@@ -834,6 +778,41 @@
         <w:pStyle w:val="ListParagraph"/>
         <w:ind w:left="405"/>
       </w:pPr>
+      <w:r>
+        <w:t>Timeline Takedown is a video game that I created for the PC, specifically to be released on Itch and possibly in the future,</w:t>
+      </w:r>
+      <w:r>
+        <w:t xml:space="preserve"> on</w:t>
+      </w:r>
+      <w:r>
+        <w:t xml:space="preserve"> steam. I created this using Unity Editor version 2022.3.18f1 ,</w:t>
+      </w:r>
+      <w:r>
+        <w:t>I</w:t>
+      </w:r>
+      <w:r>
+        <w:t xml:space="preserve"> wrote the game scripts in the language </w:t>
+      </w:r>
+      <w:r>
+        <w:t>C# and</w:t>
+      </w:r>
+      <w:r>
+        <w:t xml:space="preserve"> used Inkscape for the UI elements. The game takes place across 3 unique levels, each with a different theme to keep the player constantly engaged and entertained. The player must survive 5 waves of enemies and then defeat the boss enemy at the end of round 5 </w:t>
+      </w:r>
+      <w:proofErr w:type="gramStart"/>
+      <w:r>
+        <w:t>in order to</w:t>
+      </w:r>
+      <w:proofErr w:type="gramEnd"/>
+      <w:r>
+        <w:t xml:space="preserve"> collect the time piece part that will then allow them to progress onto the next level. </w:t>
+      </w:r>
+    </w:p>
+    <w:p>
+      <w:pPr>
+        <w:pStyle w:val="ListParagraph"/>
+        <w:ind w:left="405"/>
+      </w:pPr>
     </w:p>
     <w:p>
       <w:pPr>
@@ -862,12 +841,100 @@
     <w:p>
       <w:pPr>
         <w:pStyle w:val="ListParagraph"/>
-      </w:pPr>
-    </w:p>
-    <w:p>
-      <w:pPr>
-        <w:pStyle w:val="ListParagraph"/>
-      </w:pPr>
+        <w:ind w:left="405"/>
+      </w:pPr>
+    </w:p>
+    <w:p>
+      <w:pPr>
+        <w:pStyle w:val="ListParagraph"/>
+        <w:ind w:left="405"/>
+      </w:pPr>
+      <w:r>
+        <w:t xml:space="preserve">Timeline Takedown will be within the </w:t>
+      </w:r>
+      <w:r>
+        <w:t>PEGI 12</w:t>
+      </w:r>
+      <w:r>
+        <w:t xml:space="preserve"> </w:t>
+      </w:r>
+      <w:r>
+        <w:rPr>
+          <w:sz w:val="16"/>
+          <w:szCs w:val="16"/>
+        </w:rPr>
+        <w:t>(1)</w:t>
+      </w:r>
+      <w:r>
+        <w:rPr>
+          <w:b/>
+          <w:bCs/>
+          <w:sz w:val="16"/>
+          <w:szCs w:val="16"/>
+        </w:rPr>
+        <w:t xml:space="preserve"> </w:t>
+      </w:r>
+      <w:r>
+        <w:rPr>
+          <w:b/>
+          <w:bCs/>
+          <w:sz w:val="16"/>
+          <w:szCs w:val="16"/>
+        </w:rPr>
+        <w:t xml:space="preserve"> </w:t>
+      </w:r>
+      <w:r>
+        <w:t>age rating as it includes “</w:t>
+      </w:r>
+      <w:r>
+        <w:t>violence in a fantasy or non-realistic violence</w:t>
+      </w:r>
+      <w:r>
+        <w:t xml:space="preserve">”. However, I believe the game will appeal to a wide range of players of all ages as it is a fun survival experience that you don’t need to try to hard to play or learn any complex mechanics </w:t>
+      </w:r>
+      <w:proofErr w:type="gramStart"/>
+      <w:r>
+        <w:t>in order to</w:t>
+      </w:r>
+      <w:proofErr w:type="gramEnd"/>
+      <w:r>
+        <w:t xml:space="preserve"> enjoy. </w:t>
+      </w:r>
+    </w:p>
+    <w:p>
+      <w:pPr>
+        <w:pStyle w:val="ListParagraph"/>
+        <w:ind w:left="405"/>
+      </w:pPr>
+    </w:p>
+    <w:p>
+      <w:pPr>
+        <w:pStyle w:val="ListParagraph"/>
+        <w:ind w:left="405"/>
+      </w:pPr>
+      <w:r>
+        <w:t>The project is within the round-based survival market , along side games such as call of duty zombies, Killing Floor and more. Based off games such as these</w:t>
+      </w:r>
+      <w:r>
+        <w:t xml:space="preserve"> that state their audience is </w:t>
+      </w:r>
+      <w:r>
+        <w:t xml:space="preserve"> </w:t>
+      </w:r>
+      <w:r>
+        <w:t>“</w:t>
+      </w:r>
+      <w:r>
+        <w:t>males between the ages of 18 and 34</w:t>
+      </w:r>
+      <w:r>
+        <w:t xml:space="preserve"> (2) ”, I will estimate that Timeline Takedown will be of a younger age due to the less violence tones as some of these other games. </w:t>
+      </w:r>
+    </w:p>
+    <w:p>
+      <w:r>
+        <w:t xml:space="preserve">  </w:t>
+      </w:r>
     </w:p>
     <w:p>
       <w:pPr>
@@ -894,13 +961,55 @@
     </w:p>
     <w:p>
       <w:pPr>
-        <w:spacing w:line="259" w:lineRule="auto"/>
-        <w:rPr>
-          <w:color w:val="0D0D0D" w:themeColor="text1" w:themeTint="F2"/>
-          <w:sz w:val="40"/>
-          <w:szCs w:val="40"/>
-        </w:rPr>
-      </w:pPr>
+        <w:ind w:left="405"/>
+        <w:rPr>
+          <w:rFonts w:asciiTheme="minorHAnsi" w:hAnsiTheme="minorHAnsi"/>
+          <w:sz w:val="22"/>
+          <w:szCs w:val="22"/>
+        </w:rPr>
+      </w:pPr>
+      <w:r>
+        <w:rPr>
+          <w:rFonts w:asciiTheme="minorHAnsi" w:hAnsiTheme="minorHAnsi"/>
+          <w:sz w:val="22"/>
+          <w:szCs w:val="22"/>
+        </w:rPr>
+        <w:t>T</w:t>
+      </w:r>
+      <w:r>
+        <w:rPr>
+          <w:rFonts w:asciiTheme="minorHAnsi" w:hAnsiTheme="minorHAnsi"/>
+          <w:sz w:val="22"/>
+          <w:szCs w:val="22"/>
+        </w:rPr>
+        <w:t>he purpose of Timeline Takedown was to create a game that would be enjoyed by my friends , family , and players all over the world who enjoy playing games in this category.</w:t>
+      </w:r>
+      <w:r>
+        <w:rPr>
+          <w:rFonts w:asciiTheme="minorHAnsi" w:hAnsiTheme="minorHAnsi"/>
+          <w:sz w:val="22"/>
+          <w:szCs w:val="22"/>
+        </w:rPr>
+        <w:t xml:space="preserve"> I wanted to create a game in the Round Based Survival category that hadn’t quite been done before, I wanted to make something unique that I would enjoy playing, I wasn’t bothered about if the game would be successful or make any money. </w:t>
+      </w:r>
+    </w:p>
+    <w:p>
+      <w:pPr>
+        <w:ind w:left="405"/>
+        <w:rPr>
+          <w:rFonts w:asciiTheme="minorHAnsi" w:hAnsiTheme="minorHAnsi"/>
+          <w:sz w:val="22"/>
+          <w:szCs w:val="22"/>
+        </w:rPr>
+      </w:pPr>
+      <w:r>
+        <w:rPr>
+          <w:rFonts w:asciiTheme="minorHAnsi" w:hAnsiTheme="minorHAnsi"/>
+          <w:sz w:val="22"/>
+          <w:szCs w:val="22"/>
+        </w:rPr>
+        <w:t xml:space="preserve">For fans of the round-based survival category I wanted to create a game that I felt like they would enjoy too. I did this by focusing on creating what I enjoyed when playing these types of games, that included intricate level design, different locations, and unique enemies that are relevant to the level environment. </w:t>
+      </w:r>
     </w:p>
     <w:p>
       <w:pPr>
@@ -929,19 +1038,307 @@
         </w:numPr>
         <w:jc w:val="center"/>
         <w:rPr>
-          <w:color w:val="0D0D0D" w:themeColor="text1" w:themeTint="F2"/>
           <w:sz w:val="40"/>
           <w:szCs w:val="40"/>
         </w:rPr>
       </w:pPr>
       <w:r>
         <w:rPr>
-          <w:color w:val="0D0D0D" w:themeColor="text1" w:themeTint="F2"/>
           <w:sz w:val="40"/>
           <w:szCs w:val="40"/>
         </w:rPr>
         <w:lastRenderedPageBreak/>
-        <w:t>Background</w:t>
+        <w:t>Background, objectives &amp; deliverables</w:t>
+      </w:r>
+    </w:p>
+    <w:p>
+      <w:pPr>
+        <w:pStyle w:val="ListParagraph"/>
+        <w:ind w:left="465"/>
+        <w:rPr>
+          <w:sz w:val="40"/>
+          <w:szCs w:val="40"/>
+        </w:rPr>
+      </w:pPr>
+    </w:p>
+    <w:p>
+      <w:pPr>
+        <w:pStyle w:val="ListParagraph"/>
+        <w:numPr>
+          <w:ilvl w:val="1"/>
+          <w:numId w:val="4"/>
+        </w:numPr>
+      </w:pPr>
+      <w:r>
+        <w:t>Project Background</w:t>
+      </w:r>
+    </w:p>
+    <w:p>
+      <w:pPr>
+        <w:pStyle w:val="ListParagraph"/>
+        <w:ind w:left="825"/>
+      </w:pPr>
+    </w:p>
+    <w:p>
+      <w:pPr>
+        <w:pStyle w:val="ListParagraph"/>
+        <w:ind w:left="825"/>
+      </w:pPr>
+    </w:p>
+    <w:p>
+      <w:pPr>
+        <w:pStyle w:val="ListParagraph"/>
+        <w:ind w:left="825"/>
+      </w:pPr>
+    </w:p>
+    <w:p>
+      <w:pPr>
+        <w:pStyle w:val="ListParagraph"/>
+        <w:numPr>
+          <w:ilvl w:val="1"/>
+          <w:numId w:val="4"/>
+        </w:numPr>
+      </w:pPr>
+      <w:r>
+        <w:t xml:space="preserve">Market / Competitors </w:t>
+      </w:r>
+    </w:p>
+    <w:p>
+      <w:pPr>
+        <w:pStyle w:val="ListParagraph"/>
+      </w:pPr>
+    </w:p>
+    <w:p>
+      <w:pPr>
+        <w:pStyle w:val="ListParagraph"/>
+      </w:pPr>
+      <w:r>
+        <w:t xml:space="preserve">Call of Duty Zombies – </w:t>
+      </w:r>
+    </w:p>
+    <w:p>
+      <w:pPr>
+        <w:pStyle w:val="ListParagraph"/>
+      </w:pPr>
+      <w:r>
+        <w:t xml:space="preserve">Killing Floor – </w:t>
+      </w:r>
+    </w:p>
+    <w:p>
+      <w:pPr>
+        <w:pStyle w:val="ListParagraph"/>
+      </w:pPr>
+      <w:r>
+        <w:t xml:space="preserve">Skier One or </w:t>
+      </w:r>
+      <w:proofErr w:type="spellStart"/>
+      <w:r>
+        <w:t>what ever</w:t>
+      </w:r>
+      <w:proofErr w:type="spellEnd"/>
+      <w:r>
+        <w:t xml:space="preserve"> the fuck – </w:t>
+      </w:r>
+    </w:p>
+    <w:p>
+      <w:pPr>
+        <w:pStyle w:val="ListParagraph"/>
+      </w:pPr>
+    </w:p>
+    <w:p>
+      <w:pPr>
+        <w:pStyle w:val="ListParagraph"/>
+      </w:pPr>
+    </w:p>
+    <w:p>
+      <w:pPr>
+        <w:pStyle w:val="ListParagraph"/>
+      </w:pPr>
+    </w:p>
+    <w:p>
+      <w:pPr>
+        <w:pStyle w:val="ListParagraph"/>
+        <w:ind w:left="825"/>
+      </w:pPr>
+    </w:p>
+    <w:p>
+      <w:pPr>
+        <w:pStyle w:val="ListParagraph"/>
+        <w:numPr>
+          <w:ilvl w:val="1"/>
+          <w:numId w:val="4"/>
+        </w:numPr>
+      </w:pPr>
+      <w:r>
+        <w:t>Objectives &amp; Deliverables</w:t>
+      </w:r>
+    </w:p>
+    <w:p>
+      <w:pPr>
+        <w:pStyle w:val="ListParagraph"/>
+        <w:ind w:left="825"/>
+      </w:pPr>
+    </w:p>
+    <w:p>
+      <w:pPr>
+        <w:pStyle w:val="ListParagraph"/>
+        <w:ind w:left="825"/>
+      </w:pPr>
+    </w:p>
+    <w:p>
+      <w:pPr>
+        <w:pStyle w:val="ListParagraph"/>
+        <w:numPr>
+          <w:ilvl w:val="1"/>
+          <w:numId w:val="4"/>
+        </w:numPr>
+      </w:pPr>
+    </w:p>
+    <w:p>
+      <w:pPr>
+        <w:pStyle w:val="ListParagraph"/>
+        <w:ind w:left="465"/>
+      </w:pPr>
+    </w:p>
+    <w:p>
+      <w:pPr>
+        <w:spacing w:line="259" w:lineRule="auto"/>
+        <w:rPr>
+          <w:rFonts w:asciiTheme="minorHAnsi" w:hAnsiTheme="minorHAnsi" w:cstheme="minorBidi"/>
+          <w:sz w:val="22"/>
+          <w:szCs w:val="22"/>
+        </w:rPr>
+      </w:pPr>
+      <w:r>
+        <w:br w:type="page"/>
+      </w:r>
+    </w:p>
+    <w:p>
+      <w:pPr>
+        <w:pStyle w:val="ListParagraph"/>
+        <w:ind w:left="465"/>
+        <w:jc w:val="center"/>
+        <w:rPr>
+          <w:sz w:val="40"/>
+          <w:szCs w:val="40"/>
+        </w:rPr>
+      </w:pPr>
+      <w:r>
+        <w:rPr>
+          <w:sz w:val="40"/>
+          <w:szCs w:val="40"/>
+        </w:rPr>
+        <w:lastRenderedPageBreak/>
+        <w:t>Implementation</w:t>
+      </w:r>
+    </w:p>
+    <w:p>
+      <w:pPr>
+        <w:pStyle w:val="ListParagraph"/>
+        <w:ind w:left="465"/>
+        <w:jc w:val="center"/>
+        <w:rPr>
+          <w:sz w:val="40"/>
+          <w:szCs w:val="40"/>
+        </w:rPr>
+      </w:pPr>
+    </w:p>
+    <w:p>
+      <w:pPr>
+        <w:pStyle w:val="ListParagraph"/>
+        <w:numPr>
+          <w:ilvl w:val="0"/>
+          <w:numId w:val="8"/>
+        </w:numPr>
+      </w:pPr>
+      <w:r>
+        <w:t>Sprint 1</w:t>
+      </w:r>
+      <w:r>
+        <w:t xml:space="preserve"> (8.11.2024 – 22.11.2024)</w:t>
+      </w:r>
+    </w:p>
+    <w:p>
+      <w:pPr>
+        <w:pStyle w:val="ListParagraph"/>
+        <w:ind w:left="825"/>
+      </w:pPr>
+    </w:p>
+    <w:p>
+      <w:pPr>
+        <w:pStyle w:val="ListParagraph"/>
+        <w:ind w:left="825"/>
+      </w:pPr>
+      <w:r>
+        <w:t xml:space="preserve">For my first sprint I started by creating my GitHub Repository </w:t>
+      </w:r>
+    </w:p>
+    <w:p>
+      <w:pPr>
+        <w:pStyle w:val="ListParagraph"/>
+        <w:ind w:left="825"/>
+      </w:pPr>
+    </w:p>
+    <w:p>
+      <w:pPr>
+        <w:pStyle w:val="ListParagraph"/>
+        <w:ind w:left="825"/>
+      </w:pPr>
+      <w:r>
+        <w:t xml:space="preserve">Set up Trello and </w:t>
+      </w:r>
+      <w:proofErr w:type="spellStart"/>
+      <w:r>
+        <w:t>github</w:t>
+      </w:r>
+      <w:proofErr w:type="spellEnd"/>
+      <w:r>
+        <w:t xml:space="preserve"> </w:t>
+      </w:r>
+    </w:p>
+    <w:p>
+      <w:pPr>
+        <w:pStyle w:val="ListParagraph"/>
+        <w:ind w:left="825"/>
+      </w:pPr>
+      <w:r>
+        <w:t xml:space="preserve">Level Designs </w:t>
+      </w:r>
+    </w:p>
+    <w:p>
+      <w:pPr>
+        <w:pStyle w:val="ListParagraph"/>
+        <w:ind w:left="825"/>
+      </w:pPr>
+      <w:r>
+        <w:t>GDD</w:t>
+      </w:r>
+    </w:p>
+    <w:p>
+      <w:pPr>
+        <w:pStyle w:val="ListParagraph"/>
+        <w:ind w:left="825"/>
+      </w:pPr>
+      <w:r>
+        <w:t xml:space="preserve">Movement </w:t>
+      </w:r>
+    </w:p>
+    <w:p>
+      <w:pPr>
+        <w:pStyle w:val="ListParagraph"/>
+        <w:ind w:left="825"/>
+      </w:pPr>
+      <w:r>
+        <w:t xml:space="preserve">Player </w:t>
+      </w:r>
+    </w:p>
+    <w:p>
+      <w:pPr>
+        <w:pStyle w:val="ListParagraph"/>
+        <w:ind w:left="825"/>
+      </w:pPr>
+      <w:r>
+        <w:t xml:space="preserve">Playing around with modelling tools and finding assets </w:t>
       </w:r>
     </w:p>
     <w:p>
@@ -1019,9 +1416,9 @@
 <w:numbering xmlns:wpc="http://schemas.microsoft.com/office/word/2010/wordprocessingCanvas" xmlns:cx="http://schemas.microsoft.com/office/drawing/2014/chartex" xmlns:cx1="http://schemas.microsoft.com/office/drawing/2015/9/8/chartex" xmlns:cx2="http://schemas.microsoft.com/office/drawing/2015/10/21/chartex" xmlns:cx3="http://schemas.microsoft.com/office/drawing/2016/5/9/chartex" xmlns:cx4="http://schemas.microsoft.com/office/drawing/2016/5/10/chartex" xmlns:cx5="http://schemas.microsoft.com/office/drawing/2016/5/11/chartex" xmlns:cx6="http://schemas.microsoft.com/office/drawing/2016/5/12/chartex" xmlns:cx7="http://schemas.microsoft.com/office/drawing/2016/5/13/chartex" xmlns:cx8="http://schemas.microsoft.com/office/drawing/2016/5/14/chartex" xmlns:mc="http://schemas.openxmlformats.org/markup-compatibility/2006" xmlns:aink="http://schemas.microsoft.com/office/drawing/2016/ink" xmlns:am3d="http://schemas.microsoft.com/office/drawing/2017/model3d" xmlns:o="urn:schemas-microsoft-com:office:office" xmlns:oel="http://schemas.microsoft.com/office/2019/extlst" xmlns:r="http://schemas.openxmlformats.org/officeDocument/2006/relationships" xmlns:m="http://schemas.openxmlformats.org/officeDocument/2006/math" xmlns:v="urn:schemas-microsoft-com:vml" xmlns:wp14="http://schemas.microsoft.com/office/word/2010/wordprocessingDrawing" xmlns:wp="http://schemas.openxmlformats.org/drawingml/2006/wordprocessingDrawing" xmlns:w10="urn:schemas-microsoft-com:office:word" xmlns:w="http://schemas.openxmlformats.org/wordprocessingml/2006/main" xmlns:w14="http://schemas.microsoft.com/office/word/2010/wordml" xmlns:w15="http://schemas.microsoft.com/office/word/2012/wordml" xmlns:w16cex="http://schemas.microsoft.com/office/word/2018/wordml/cex" xmlns:w16cid="http://schemas.microsoft.com/office/word/2016/wordml/cid" xmlns:w16="http://schemas.microsoft.com/office/word/2018/wordml" xmlns:w16du="http://schemas.microsoft.com/office/word/2023/wordml/word16du" xmlns:w16sdtdh="http://schemas.microsoft.com/office/word/2020/wordml/sdtdatahash" xmlns:w16sdtfl="http://schemas.microsoft.com/office/word/2024/wordml/sdtformatlock" xmlns:w16se="http://schemas.microsoft.com/office/word/2015/wordml/symex" xmlns:wpg="http://schemas.microsoft.com/office/word/2010/wordprocessingGroup" xmlns:wpi="http://schemas.microsoft.com/office/word/2010/wordprocessingInk" xmlns:wne="http://schemas.microsoft.com/office/word/2006/wordml" xmlns:wps="http://schemas.microsoft.com/office/word/2010/wordprocessingShape" mc:Ignorable="w14 w15 w16se w16cid w16 w16cex w16sdtdh w16sdtfl w16du wp14">
   <w:abstractNum w:abstractNumId="0" w15:restartNumberingAfterBreak="0">
     <w:nsid w:val="0A3E14E5"/>
-    <w:multiLevelType w:val="hybridMultilevel"/>
-    <w:tmpl w:val="8AAC93F2"/>
-    <w:lvl w:ilvl="0" w:tplc="658C3D3C">
+    <w:multiLevelType w:val="multilevel"/>
+    <w:tmpl w:val="3A400B24"/>
+    <w:lvl w:ilvl="0">
       <w:start w:val="1"/>
       <w:numFmt w:val="decimal"/>
       <w:lvlText w:val="%1."/>
@@ -1033,13 +1430,134 @@
         <w:rFonts w:hint="default"/>
       </w:rPr>
     </w:lvl>
+    <w:lvl w:ilvl="1">
+      <w:start w:val="1"/>
+      <w:numFmt w:val="decimal"/>
+      <w:isLgl/>
+      <w:lvlText w:val="%1.%2"/>
+      <w:lvlJc w:val="left"/>
+      <w:pPr>
+        <w:ind w:left="825" w:hanging="360"/>
+      </w:pPr>
+      <w:rPr>
+        <w:rFonts w:hint="default"/>
+      </w:rPr>
+    </w:lvl>
+    <w:lvl w:ilvl="2">
+      <w:start w:val="1"/>
+      <w:numFmt w:val="decimal"/>
+      <w:isLgl/>
+      <w:lvlText w:val="%1.%2.%3"/>
+      <w:lvlJc w:val="left"/>
+      <w:pPr>
+        <w:ind w:left="1545" w:hanging="720"/>
+      </w:pPr>
+      <w:rPr>
+        <w:rFonts w:hint="default"/>
+      </w:rPr>
+    </w:lvl>
+    <w:lvl w:ilvl="3">
+      <w:start w:val="1"/>
+      <w:numFmt w:val="decimal"/>
+      <w:isLgl/>
+      <w:lvlText w:val="%1.%2.%3.%4"/>
+      <w:lvlJc w:val="left"/>
+      <w:pPr>
+        <w:ind w:left="1905" w:hanging="720"/>
+      </w:pPr>
+      <w:rPr>
+        <w:rFonts w:hint="default"/>
+      </w:rPr>
+    </w:lvl>
+    <w:lvl w:ilvl="4">
+      <w:start w:val="1"/>
+      <w:numFmt w:val="decimal"/>
+      <w:isLgl/>
+      <w:lvlText w:val="%1.%2.%3.%4.%5"/>
+      <w:lvlJc w:val="left"/>
+      <w:pPr>
+        <w:ind w:left="2625" w:hanging="1080"/>
+      </w:pPr>
+      <w:rPr>
+        <w:rFonts w:hint="default"/>
+      </w:rPr>
+    </w:lvl>
+    <w:lvl w:ilvl="5">
+      <w:start w:val="1"/>
+      <w:numFmt w:val="decimal"/>
+      <w:isLgl/>
+      <w:lvlText w:val="%1.%2.%3.%4.%5.%6"/>
+      <w:lvlJc w:val="left"/>
+      <w:pPr>
+        <w:ind w:left="2985" w:hanging="1080"/>
+      </w:pPr>
+      <w:rPr>
+        <w:rFonts w:hint="default"/>
+      </w:rPr>
+    </w:lvl>
+    <w:lvl w:ilvl="6">
+      <w:start w:val="1"/>
+      <w:numFmt w:val="decimal"/>
+      <w:isLgl/>
+      <w:lvlText w:val="%1.%2.%3.%4.%5.%6.%7"/>
+      <w:lvlJc w:val="left"/>
+      <w:pPr>
+        <w:ind w:left="3705" w:hanging="1440"/>
+      </w:pPr>
+      <w:rPr>
+        <w:rFonts w:hint="default"/>
+      </w:rPr>
+    </w:lvl>
+    <w:lvl w:ilvl="7">
+      <w:start w:val="1"/>
+      <w:numFmt w:val="decimal"/>
+      <w:isLgl/>
+      <w:lvlText w:val="%1.%2.%3.%4.%5.%6.%7.%8"/>
+      <w:lvlJc w:val="left"/>
+      <w:pPr>
+        <w:ind w:left="4065" w:hanging="1440"/>
+      </w:pPr>
+      <w:rPr>
+        <w:rFonts w:hint="default"/>
+      </w:rPr>
+    </w:lvl>
+    <w:lvl w:ilvl="8">
+      <w:start w:val="1"/>
+      <w:numFmt w:val="decimal"/>
+      <w:isLgl/>
+      <w:lvlText w:val="%1.%2.%3.%4.%5.%6.%7.%8.%9"/>
+      <w:lvlJc w:val="left"/>
+      <w:pPr>
+        <w:ind w:left="4785" w:hanging="1800"/>
+      </w:pPr>
+      <w:rPr>
+        <w:rFonts w:hint="default"/>
+      </w:rPr>
+    </w:lvl>
+  </w:abstractNum>
+  <w:abstractNum w:abstractNumId="1" w15:restartNumberingAfterBreak="0">
+    <w:nsid w:val="14BA6202"/>
+    <w:multiLevelType w:val="hybridMultilevel"/>
+    <w:tmpl w:val="55E6BAAC"/>
+    <w:lvl w:ilvl="0" w:tplc="AAA2A988">
+      <w:start w:val="1"/>
+      <w:numFmt w:val="decimal"/>
+      <w:lvlText w:val="%1."/>
+      <w:lvlJc w:val="left"/>
+      <w:pPr>
+        <w:ind w:left="825" w:hanging="360"/>
+      </w:pPr>
+      <w:rPr>
+        <w:rFonts w:hint="default"/>
+      </w:rPr>
+    </w:lvl>
     <w:lvl w:ilvl="1" w:tplc="08090019" w:tentative="1">
       <w:start w:val="1"/>
       <w:numFmt w:val="lowerLetter"/>
       <w:lvlText w:val="%2."/>
       <w:lvlJc w:val="left"/>
       <w:pPr>
-        <w:ind w:left="1185" w:hanging="360"/>
+        <w:ind w:left="1545" w:hanging="360"/>
       </w:pPr>
     </w:lvl>
     <w:lvl w:ilvl="2" w:tplc="0809001B" w:tentative="1">
@@ -1048,7 +1566,7 @@
       <w:lvlText w:val="%3."/>
       <w:lvlJc w:val="right"/>
       <w:pPr>
-        <w:ind w:left="1905" w:hanging="180"/>
+        <w:ind w:left="2265" w:hanging="180"/>
       </w:pPr>
     </w:lvl>
     <w:lvl w:ilvl="3" w:tplc="0809000F" w:tentative="1">
@@ -1057,7 +1575,7 @@
       <w:lvlText w:val="%4."/>
       <w:lvlJc w:val="left"/>
       <w:pPr>
-        <w:ind w:left="2625" w:hanging="360"/>
+        <w:ind w:left="2985" w:hanging="360"/>
       </w:pPr>
     </w:lvl>
     <w:lvl w:ilvl="4" w:tplc="08090019" w:tentative="1">
@@ -1066,7 +1584,7 @@
       <w:lvlText w:val="%5."/>
       <w:lvlJc w:val="left"/>
       <w:pPr>
-        <w:ind w:left="3345" w:hanging="360"/>
+        <w:ind w:left="3705" w:hanging="360"/>
       </w:pPr>
     </w:lvl>
     <w:lvl w:ilvl="5" w:tplc="0809001B" w:tentative="1">
@@ -1075,7 +1593,7 @@
       <w:lvlText w:val="%6."/>
       <w:lvlJc w:val="right"/>
       <w:pPr>
-        <w:ind w:left="4065" w:hanging="180"/>
+        <w:ind w:left="4425" w:hanging="180"/>
       </w:pPr>
     </w:lvl>
     <w:lvl w:ilvl="6" w:tplc="0809000F" w:tentative="1">
@@ -1084,7 +1602,7 @@
       <w:lvlText w:val="%7."/>
       <w:lvlJc w:val="left"/>
       <w:pPr>
-        <w:ind w:left="4785" w:hanging="360"/>
+        <w:ind w:left="5145" w:hanging="360"/>
       </w:pPr>
     </w:lvl>
     <w:lvl w:ilvl="7" w:tplc="08090019" w:tentative="1">
@@ -1093,7 +1611,7 @@
       <w:lvlText w:val="%8."/>
       <w:lvlJc w:val="left"/>
       <w:pPr>
-        <w:ind w:left="5505" w:hanging="360"/>
+        <w:ind w:left="5865" w:hanging="360"/>
       </w:pPr>
     </w:lvl>
     <w:lvl w:ilvl="8" w:tplc="0809001B" w:tentative="1">
@@ -1102,11 +1620,124 @@
       <w:lvlText w:val="%9."/>
       <w:lvlJc w:val="right"/>
       <w:pPr>
-        <w:ind w:left="6225" w:hanging="180"/>
+        <w:ind w:left="6585" w:hanging="180"/>
       </w:pPr>
     </w:lvl>
   </w:abstractNum>
-  <w:abstractNum w:abstractNumId="1" w15:restartNumberingAfterBreak="0">
+  <w:abstractNum w:abstractNumId="2" w15:restartNumberingAfterBreak="0">
+    <w:nsid w:val="1F7042CD"/>
+    <w:multiLevelType w:val="hybridMultilevel"/>
+    <w:tmpl w:val="A08A49F2"/>
+    <w:lvl w:ilvl="0" w:tplc="08090001">
+      <w:start w:val="1"/>
+      <w:numFmt w:val="bullet"/>
+      <w:lvlText w:val=""/>
+      <w:lvlJc w:val="left"/>
+      <w:pPr>
+        <w:ind w:left="720" w:hanging="360"/>
+      </w:pPr>
+      <w:rPr>
+        <w:rFonts w:ascii="Symbol" w:hAnsi="Symbol" w:hint="default"/>
+      </w:rPr>
+    </w:lvl>
+    <w:lvl w:ilvl="1" w:tplc="08090003" w:tentative="1">
+      <w:start w:val="1"/>
+      <w:numFmt w:val="bullet"/>
+      <w:lvlText w:val="o"/>
+      <w:lvlJc w:val="left"/>
+      <w:pPr>
+        <w:ind w:left="1440" w:hanging="360"/>
+      </w:pPr>
+      <w:rPr>
+        <w:rFonts w:ascii="Courier New" w:hAnsi="Courier New" w:cs="Courier New" w:hint="default"/>
+      </w:rPr>
+    </w:lvl>
+    <w:lvl w:ilvl="2" w:tplc="08090005" w:tentative="1">
+      <w:start w:val="1"/>
+      <w:numFmt w:val="bullet"/>
+      <w:lvlText w:val=""/>
+      <w:lvlJc w:val="left"/>
+      <w:pPr>
+        <w:ind w:left="2160" w:hanging="360"/>
+      </w:pPr>
+      <w:rPr>
+        <w:rFonts w:ascii="Wingdings" w:hAnsi="Wingdings" w:hint="default"/>
+      </w:rPr>
+    </w:lvl>
+    <w:lvl w:ilvl="3" w:tplc="08090001" w:tentative="1">
+      <w:start w:val="1"/>
+      <w:numFmt w:val="bullet"/>
+      <w:lvlText w:val=""/>
+      <w:lvlJc w:val="left"/>
+      <w:pPr>
+        <w:ind w:left="2880" w:hanging="360"/>
+      </w:pPr>
+      <w:rPr>
+        <w:rFonts w:ascii="Symbol" w:hAnsi="Symbol" w:hint="default"/>
+      </w:rPr>
+    </w:lvl>
+    <w:lvl w:ilvl="4" w:tplc="08090003" w:tentative="1">
+      <w:start w:val="1"/>
+      <w:numFmt w:val="bullet"/>
+      <w:lvlText w:val="o"/>
+      <w:lvlJc w:val="left"/>
+      <w:pPr>
+        <w:ind w:left="3600" w:hanging="360"/>
+      </w:pPr>
+      <w:rPr>
+        <w:rFonts w:ascii="Courier New" w:hAnsi="Courier New" w:cs="Courier New" w:hint="default"/>
+      </w:rPr>
+    </w:lvl>
+    <w:lvl w:ilvl="5" w:tplc="08090005" w:tentative="1">
+      <w:start w:val="1"/>
+      <w:numFmt w:val="bullet"/>
+      <w:lvlText w:val=""/>
+      <w:lvlJc w:val="left"/>
+      <w:pPr>
+        <w:ind w:left="4320" w:hanging="360"/>
+      </w:pPr>
+      <w:rPr>
+        <w:rFonts w:ascii="Wingdings" w:hAnsi="Wingdings" w:hint="default"/>
+      </w:rPr>
+    </w:lvl>
+    <w:lvl w:ilvl="6" w:tplc="08090001" w:tentative="1">
+      <w:start w:val="1"/>
+      <w:numFmt w:val="bullet"/>
+      <w:lvlText w:val=""/>
+      <w:lvlJc w:val="left"/>
+      <w:pPr>
+        <w:ind w:left="5040" w:hanging="360"/>
+      </w:pPr>
+      <w:rPr>
+        <w:rFonts w:ascii="Symbol" w:hAnsi="Symbol" w:hint="default"/>
+      </w:rPr>
+    </w:lvl>
+    <w:lvl w:ilvl="7" w:tplc="08090003" w:tentative="1">
+      <w:start w:val="1"/>
+      <w:numFmt w:val="bullet"/>
+      <w:lvlText w:val="o"/>
+      <w:lvlJc w:val="left"/>
+      <w:pPr>
+        <w:ind w:left="5760" w:hanging="360"/>
+      </w:pPr>
+      <w:rPr>
+        <w:rFonts w:ascii="Courier New" w:hAnsi="Courier New" w:cs="Courier New" w:hint="default"/>
+      </w:rPr>
+    </w:lvl>
+    <w:lvl w:ilvl="8" w:tplc="08090005" w:tentative="1">
+      <w:start w:val="1"/>
+      <w:numFmt w:val="bullet"/>
+      <w:lvlText w:val=""/>
+      <w:lvlJc w:val="left"/>
+      <w:pPr>
+        <w:ind w:left="6480" w:hanging="360"/>
+      </w:pPr>
+      <w:rPr>
+        <w:rFonts w:ascii="Wingdings" w:hAnsi="Wingdings" w:hint="default"/>
+      </w:rPr>
+    </w:lvl>
+  </w:abstractNum>
+  <w:abstractNum w:abstractNumId="3" w15:restartNumberingAfterBreak="0">
     <w:nsid w:val="244A5D57"/>
     <w:multiLevelType w:val="hybridMultilevel"/>
     <w:tmpl w:val="8AAC93F2"/>
@@ -1195,7 +1826,7 @@
       </w:pPr>
     </w:lvl>
   </w:abstractNum>
-  <w:abstractNum w:abstractNumId="2" w15:restartNumberingAfterBreak="0">
+  <w:abstractNum w:abstractNumId="4" w15:restartNumberingAfterBreak="0">
     <w:nsid w:val="5BC27AFA"/>
     <w:multiLevelType w:val="multilevel"/>
     <w:tmpl w:val="4C5256D4"/>
@@ -1308,7 +1939,7 @@
       </w:rPr>
     </w:lvl>
   </w:abstractNum>
-  <w:abstractNum w:abstractNumId="3" w15:restartNumberingAfterBreak="0">
+  <w:abstractNum w:abstractNumId="5" w15:restartNumberingAfterBreak="0">
     <w:nsid w:val="609D3740"/>
     <w:multiLevelType w:val="hybridMultilevel"/>
     <w:tmpl w:val="9CB4417E"/>
@@ -1421,7 +2052,7 @@
       </w:rPr>
     </w:lvl>
   </w:abstractNum>
-  <w:abstractNum w:abstractNumId="4" w15:restartNumberingAfterBreak="0">
+  <w:abstractNum w:abstractNumId="6" w15:restartNumberingAfterBreak="0">
     <w:nsid w:val="7730393A"/>
     <w:multiLevelType w:val="hybridMultilevel"/>
     <w:tmpl w:val="971236F4"/>
@@ -1510,7 +2141,7 @@
       </w:pPr>
     </w:lvl>
   </w:abstractNum>
-  <w:abstractNum w:abstractNumId="5" w15:restartNumberingAfterBreak="0">
+  <w:abstractNum w:abstractNumId="7" w15:restartNumberingAfterBreak="0">
     <w:nsid w:val="7A7A5EC3"/>
     <w:multiLevelType w:val="hybridMultilevel"/>
     <w:tmpl w:val="6A8E6306"/>
@@ -1597,22 +2228,28 @@
     </w:lvl>
   </w:abstractNum>
   <w:num w:numId="1" w16cid:durableId="103885892">
-    <w:abstractNumId w:val="3"/>
+    <w:abstractNumId w:val="5"/>
   </w:num>
   <w:num w:numId="2" w16cid:durableId="1819179716">
-    <w:abstractNumId w:val="5"/>
+    <w:abstractNumId w:val="7"/>
   </w:num>
   <w:num w:numId="3" w16cid:durableId="719521970">
-    <w:abstractNumId w:val="4"/>
+    <w:abstractNumId w:val="6"/>
   </w:num>
   <w:num w:numId="4" w16cid:durableId="430050545">
     <w:abstractNumId w:val="0"/>
   </w:num>
   <w:num w:numId="5" w16cid:durableId="350110402">
-    <w:abstractNumId w:val="1"/>
+    <w:abstractNumId w:val="3"/>
   </w:num>
   <w:num w:numId="6" w16cid:durableId="1056204709">
+    <w:abstractNumId w:val="4"/>
+  </w:num>
+  <w:num w:numId="7" w16cid:durableId="1219896511">
     <w:abstractNumId w:val="2"/>
+  </w:num>
+  <w:num w:numId="8" w16cid:durableId="1189102184">
+    <w:abstractNumId w:val="1"/>
   </w:num>
 </w:numbering>
 </file>

</xml_diff>

<commit_message>
Poster Final Draft 1
</commit_message>
<xml_diff>
--- a/Documentation/Report/MyRepotrt.docx
+++ b/Documentation/Report/MyRepotrt.docx
@@ -487,9 +487,18 @@
     </w:p>
     <w:p>
       <w:r>
+        <w:t xml:space="preserve">4. </w:t>
+      </w:r>
+      <w:r>
+        <w:t>Ludology</w:t>
+      </w:r>
+    </w:p>
+    <w:p>
+      <w:r>
         <w:t xml:space="preserve">4. Method of approach </w:t>
       </w:r>
     </w:p>
+    <w:p/>
     <w:p>
       <w:r>
         <w:t>5. Ethical, legal, social and professional issues?</w:t>
@@ -974,15 +983,7 @@
           <w:sz w:val="22"/>
           <w:szCs w:val="22"/>
         </w:rPr>
-        <w:t>T</w:t>
-      </w:r>
-      <w:r>
-        <w:rPr>
-          <w:rFonts w:asciiTheme="minorHAnsi" w:hAnsiTheme="minorHAnsi"/>
-          <w:sz w:val="22"/>
-          <w:szCs w:val="22"/>
-        </w:rPr>
-        <w:t>he purpose of Timeline Takedown was to create a game that would be enjoyed by my friends , family , and players all over the world who enjoy playing games in this category.</w:t>
+        <w:t>The purpose of Timeline Takedown was to create a game that would be enjoyed by my friends , family , and players all over the world who enjoy playing games in this category.</w:t>
       </w:r>
       <w:r>
         <w:rPr>
@@ -1106,30 +1107,84 @@
     <w:p>
       <w:pPr>
         <w:pStyle w:val="ListParagraph"/>
-      </w:pPr>
-    </w:p>
-    <w:p>
-      <w:pPr>
-        <w:pStyle w:val="ListParagraph"/>
-      </w:pPr>
-      <w:r>
-        <w:t xml:space="preserve">Call of Duty Zombies – </w:t>
-      </w:r>
-    </w:p>
-    <w:p>
-      <w:pPr>
-        <w:pStyle w:val="ListParagraph"/>
-      </w:pPr>
-      <w:r>
-        <w:t xml:space="preserve">Killing Floor – </w:t>
-      </w:r>
-    </w:p>
-    <w:p>
-      <w:pPr>
-        <w:pStyle w:val="ListParagraph"/>
-      </w:pPr>
-      <w:r>
-        <w:t xml:space="preserve">Skier One or </w:t>
+        <w:ind w:left="825"/>
+      </w:pPr>
+    </w:p>
+    <w:p>
+      <w:pPr>
+        <w:pStyle w:val="ListParagraph"/>
+        <w:ind w:left="825"/>
+      </w:pPr>
+      <w:r>
+        <w:t xml:space="preserve">There are a range of different games that have the </w:t>
+      </w:r>
+      <w:proofErr w:type="gramStart"/>
+      <w:r>
+        <w:t>wave based</w:t>
+      </w:r>
+      <w:proofErr w:type="gramEnd"/>
+      <w:r>
+        <w:t xml:space="preserve"> gameplay system such as :</w:t>
+      </w:r>
+    </w:p>
+    <w:p>
+      <w:pPr>
+        <w:pStyle w:val="ListParagraph"/>
+      </w:pPr>
+    </w:p>
+    <w:p>
+      <w:pPr>
+        <w:pStyle w:val="ListParagraph"/>
+      </w:pPr>
+      <w:r>
+        <w:rPr>
+          <w:b/>
+          <w:bCs/>
+        </w:rPr>
+        <w:t>Call of Duty Zombies</w:t>
+      </w:r>
+      <w:r>
+        <w:t xml:space="preserve"> – </w:t>
+      </w:r>
+    </w:p>
+    <w:p>
+      <w:pPr>
+        <w:pStyle w:val="ListParagraph"/>
+      </w:pPr>
+    </w:p>
+    <w:p>
+      <w:pPr>
+        <w:pStyle w:val="ListParagraph"/>
+      </w:pPr>
+      <w:r>
+        <w:rPr>
+          <w:b/>
+          <w:bCs/>
+        </w:rPr>
+        <w:t>Killing Floor</w:t>
+      </w:r>
+      <w:r>
+        <w:t xml:space="preserve"> – </w:t>
+      </w:r>
+    </w:p>
+    <w:p>
+      <w:pPr>
+        <w:pStyle w:val="ListParagraph"/>
+      </w:pPr>
+    </w:p>
+    <w:p>
+      <w:pPr>
+        <w:pStyle w:val="ListParagraph"/>
+      </w:pPr>
+      <w:r>
+        <w:rPr>
+          <w:b/>
+          <w:bCs/>
+        </w:rPr>
+        <w:t>Skier One</w:t>
+      </w:r>
+      <w:r>
+        <w:t xml:space="preserve"> or </w:t>
       </w:r>
       <w:proofErr w:type="spellStart"/>
       <w:r>
@@ -1188,10 +1243,58 @@
     <w:p>
       <w:pPr>
         <w:pStyle w:val="ListParagraph"/>
+        <w:ind w:left="465"/>
+      </w:pPr>
+    </w:p>
+    <w:p>
+      <w:pPr>
+        <w:spacing w:line="259" w:lineRule="auto"/>
+        <w:rPr>
+          <w:rFonts w:asciiTheme="minorHAnsi" w:hAnsiTheme="minorHAnsi" w:cstheme="minorBidi"/>
+          <w:sz w:val="22"/>
+          <w:szCs w:val="22"/>
+        </w:rPr>
+      </w:pPr>
+      <w:r>
+        <w:br w:type="page"/>
+      </w:r>
+    </w:p>
+    <w:p>
+      <w:pPr>
+        <w:pStyle w:val="ListParagraph"/>
         <w:numPr>
-          <w:ilvl w:val="1"/>
+          <w:ilvl w:val="0"/>
           <w:numId w:val="4"/>
         </w:numPr>
+        <w:jc w:val="center"/>
+        <w:rPr>
+          <w:sz w:val="40"/>
+          <w:szCs w:val="40"/>
+        </w:rPr>
+      </w:pPr>
+      <w:r>
+        <w:rPr>
+          <w:sz w:val="40"/>
+          <w:szCs w:val="40"/>
+        </w:rPr>
+        <w:lastRenderedPageBreak/>
+        <w:t>Ludology</w:t>
+      </w:r>
+    </w:p>
+    <w:p>
+      <w:pPr>
+        <w:pStyle w:val="ListParagraph"/>
+        <w:ind w:left="465"/>
+        <w:rPr>
+          <w:sz w:val="40"/>
+          <w:szCs w:val="40"/>
+        </w:rPr>
+      </w:pPr>
+    </w:p>
+    <w:p>
+      <w:pPr>
+        <w:pStyle w:val="ListParagraph"/>
+        <w:ind w:left="465"/>
       </w:pPr>
     </w:p>
     <w:p>
@@ -2876,6 +2979,7 @@
   <w:style w:type="character" w:default="1" w:styleId="DefaultParagraphFont">
     <w:name w:val="Default Paragraph Font"/>
     <w:uiPriority w:val="1"/>
+    <w:semiHidden/>
     <w:unhideWhenUsed/>
   </w:style>
   <w:style w:type="table" w:default="1" w:styleId="TableNormal">

</xml_diff>

<commit_message>
Polished level 2 map
Added roofs to 2 corridors and wall textures on missing walls , also some game objects inside the final room
</commit_message>
<xml_diff>
--- a/Documentation/Report/MyRepotrt.docx
+++ b/Documentation/Report/MyRepotrt.docx
@@ -258,20 +258,36 @@
     </w:p>
     <w:p>
       <w:pPr>
-        <w:pStyle w:val="ListParagraph"/>
-        <w:ind w:left="465"/>
+        <w:spacing w:line="259" w:lineRule="auto"/>
         <w:jc w:val="center"/>
         <w:rPr>
+          <w:u w:val="single"/>
+        </w:rPr>
+      </w:pPr>
+      <w:r>
+        <w:rPr>
+          <w:u w:val="single"/>
+        </w:rPr>
+        <w:lastRenderedPageBreak/>
+        <w:t>Acknowledgements</w:t>
+      </w:r>
+    </w:p>
+    <w:p>
+      <w:pPr>
+        <w:spacing w:line="259" w:lineRule="auto"/>
+        <w:jc w:val="center"/>
+        <w:rPr>
           <w:color w:val="0D0D0D" w:themeColor="text1" w:themeTint="F2"/>
-          <w:sz w:val="40"/>
-          <w:szCs w:val="40"/>
-        </w:rPr>
-      </w:pPr>
+          <w:u w:val="single"/>
+        </w:rPr>
+      </w:pPr>
+      <w:r>
+        <w:br w:type="page"/>
+      </w:r>
       <w:r>
         <w:rPr>
           <w:color w:val="0D0D0D" w:themeColor="text1" w:themeTint="F2"/>
-          <w:sz w:val="40"/>
-          <w:szCs w:val="40"/>
+          <w:u w:val="single"/>
         </w:rPr>
         <w:lastRenderedPageBreak/>
         <w:t>Abstract</w:t>
@@ -279,25 +295,25 @@
     </w:p>
     <w:p>
       <w:pPr>
+        <w:spacing w:line="259" w:lineRule="auto"/>
+        <w:jc w:val="center"/>
+      </w:pPr>
+    </w:p>
+    <w:p>
+      <w:pPr>
         <w:rPr>
           <w:color w:val="0D0D0D" w:themeColor="text1" w:themeTint="F2"/>
-          <w:sz w:val="28"/>
-          <w:szCs w:val="28"/>
         </w:rPr>
       </w:pPr>
       <w:r>
         <w:rPr>
           <w:color w:val="0D0D0D" w:themeColor="text1" w:themeTint="F2"/>
-          <w:sz w:val="28"/>
-          <w:szCs w:val="28"/>
         </w:rPr>
         <w:t xml:space="preserve">This report covers the development of Timeline Takedown, a first-person </w:t>
       </w:r>
       <w:r>
         <w:rPr>
           <w:color w:val="0D0D0D" w:themeColor="text1" w:themeTint="F2"/>
-          <w:sz w:val="28"/>
-          <w:szCs w:val="28"/>
           <w:highlight w:val="yellow"/>
         </w:rPr>
         <w:t>survival(or wave-based shooter?)</w:t>
@@ -305,94 +321,66 @@
       <w:r>
         <w:rPr>
           <w:color w:val="0D0D0D" w:themeColor="text1" w:themeTint="F2"/>
-          <w:sz w:val="28"/>
-          <w:szCs w:val="28"/>
-        </w:rPr>
-        <w:t xml:space="preserve"> game created within the Unity game engine. I chose to create this game as I grew up playing games with a similar mechanic and I have noticed the recent decline in quality of these same games as time has gone on, so I wanted to create my own version</w:t>
-      </w:r>
-      <w:r>
+        </w:rPr>
+        <w:t xml:space="preserve"> game created within the Unity game engine. I chose to create this game as I grew up playing games with a similar mechanic and I have noticed the recent decline in quality of these same games as time has gone on, so I wanted to create my own version for my friends and family to enjoy.</w:t>
+      </w:r>
+    </w:p>
+    <w:p>
+      <w:pPr>
         <w:rPr>
           <w:color w:val="0D0D0D" w:themeColor="text1" w:themeTint="F2"/>
-          <w:sz w:val="28"/>
-          <w:szCs w:val="28"/>
-        </w:rPr>
-        <w:t xml:space="preserve"> for my friends and family to enjoy.</w:t>
-      </w:r>
+        </w:rPr>
+      </w:pPr>
     </w:p>
     <w:p>
       <w:pPr>
         <w:rPr>
           <w:color w:val="0D0D0D" w:themeColor="text1" w:themeTint="F2"/>
-          <w:sz w:val="28"/>
-          <w:szCs w:val="28"/>
-        </w:rPr>
-      </w:pPr>
-    </w:p>
-    <w:p>
-      <w:pPr>
+        </w:rPr>
+      </w:pPr>
+      <w:r>
         <w:rPr>
           <w:color w:val="0D0D0D" w:themeColor="text1" w:themeTint="F2"/>
-          <w:sz w:val="28"/>
-          <w:szCs w:val="28"/>
-        </w:rPr>
-      </w:pPr>
-      <w:r>
+        </w:rPr>
+        <w:t>This report begins with</w:t>
+      </w:r>
+    </w:p>
+    <w:p>
+      <w:pPr>
         <w:rPr>
           <w:color w:val="0D0D0D" w:themeColor="text1" w:themeTint="F2"/>
-          <w:sz w:val="28"/>
-          <w:szCs w:val="28"/>
-        </w:rPr>
-        <w:t>This report begins with</w:t>
-      </w:r>
+        </w:rPr>
+      </w:pPr>
     </w:p>
     <w:p>
       <w:pPr>
         <w:rPr>
           <w:color w:val="0D0D0D" w:themeColor="text1" w:themeTint="F2"/>
-          <w:sz w:val="28"/>
-          <w:szCs w:val="28"/>
-        </w:rPr>
-      </w:pPr>
-    </w:p>
-    <w:p>
-      <w:pPr>
+        </w:rPr>
+      </w:pPr>
+      <w:r>
         <w:rPr>
           <w:color w:val="0D0D0D" w:themeColor="text1" w:themeTint="F2"/>
-          <w:sz w:val="28"/>
-          <w:szCs w:val="28"/>
-        </w:rPr>
-      </w:pPr>
-      <w:r>
+        </w:rPr>
+        <w:t xml:space="preserve">This main body of this report covers </w:t>
+      </w:r>
+    </w:p>
+    <w:p>
+      <w:pPr>
         <w:rPr>
           <w:color w:val="0D0D0D" w:themeColor="text1" w:themeTint="F2"/>
-          <w:sz w:val="28"/>
-          <w:szCs w:val="28"/>
-        </w:rPr>
-        <w:t xml:space="preserve">This main body of this report covers </w:t>
-      </w:r>
+        </w:rPr>
+      </w:pPr>
     </w:p>
     <w:p>
       <w:pPr>
         <w:rPr>
           <w:color w:val="0D0D0D" w:themeColor="text1" w:themeTint="F2"/>
-          <w:sz w:val="28"/>
-          <w:szCs w:val="28"/>
-        </w:rPr>
-      </w:pPr>
-    </w:p>
-    <w:p>
-      <w:pPr>
+        </w:rPr>
+      </w:pPr>
+      <w:r>
         <w:rPr>
           <w:color w:val="0D0D0D" w:themeColor="text1" w:themeTint="F2"/>
-          <w:sz w:val="28"/>
-          <w:szCs w:val="28"/>
-        </w:rPr>
-      </w:pPr>
-      <w:r>
-        <w:rPr>
-          <w:color w:val="0D0D0D" w:themeColor="text1" w:themeTint="F2"/>
-          <w:sz w:val="28"/>
-          <w:szCs w:val="28"/>
         </w:rPr>
         <w:t>The final section of the report reviews the success of the project</w:t>
       </w:r>
@@ -436,17 +424,148 @@
     </w:p>
     <w:p>
       <w:r>
+        <w:t>Acknowledgements</w:t>
+      </w:r>
+    </w:p>
+    <w:p>
+      <w:r>
         <w:t>Abstract</w:t>
       </w:r>
     </w:p>
     <w:p>
       <w:r>
-        <w:t>2. Introduction</w:t>
-      </w:r>
-    </w:p>
-    <w:p>
-      <w:r>
-        <w:t>3. Background</w:t>
+        <w:t>Table of Contents</w:t>
+      </w:r>
+    </w:p>
+    <w:p>
+      <w:r>
+        <w:t>Word Count</w:t>
+      </w:r>
+    </w:p>
+    <w:p>
+      <w:r>
+        <w:t>Code Link</w:t>
+      </w:r>
+    </w:p>
+    <w:p>
+      <w:r>
+        <w:t>1. Introduction</w:t>
+      </w:r>
+    </w:p>
+    <w:p>
+      <w:r>
+        <w:t>2. Background, Objectives &amp; Deliverables</w:t>
+      </w:r>
+    </w:p>
+    <w:p>
+      <w:pPr>
+        <w:pStyle w:val="ListParagraph"/>
+        <w:numPr>
+          <w:ilvl w:val="1"/>
+          <w:numId w:val="14"/>
+        </w:numPr>
+      </w:pPr>
+      <w:r>
+        <w:t>Project background</w:t>
+      </w:r>
+    </w:p>
+    <w:p>
+      <w:pPr>
+        <w:pStyle w:val="ListParagraph"/>
+        <w:numPr>
+          <w:ilvl w:val="1"/>
+          <w:numId w:val="14"/>
+        </w:numPr>
+      </w:pPr>
+      <w:r>
+        <w:t xml:space="preserve">Competitor Analysis </w:t>
+      </w:r>
+    </w:p>
+    <w:p>
+      <w:pPr>
+        <w:pStyle w:val="ListParagraph"/>
+        <w:numPr>
+          <w:ilvl w:val="1"/>
+          <w:numId w:val="14"/>
+        </w:numPr>
+      </w:pPr>
+      <w:r>
+        <w:t>Project Objectives and Deliverables</w:t>
+      </w:r>
+    </w:p>
+    <w:p>
+      <w:r>
+        <w:t xml:space="preserve">3. Literature Review </w:t>
+      </w:r>
+    </w:p>
+    <w:p>
+      <w:pPr>
+        <w:pStyle w:val="ListParagraph"/>
+        <w:numPr>
+          <w:ilvl w:val="1"/>
+          <w:numId w:val="15"/>
+        </w:numPr>
+      </w:pPr>
+      <w:r>
+        <w:t>Not sure</w:t>
+      </w:r>
+    </w:p>
+    <w:p>
+      <w:r>
+        <w:t xml:space="preserve">4. Method Of Approach </w:t>
+      </w:r>
+    </w:p>
+    <w:p>
+      <w:pPr>
+        <w:pStyle w:val="ListParagraph"/>
+        <w:numPr>
+          <w:ilvl w:val="1"/>
+          <w:numId w:val="16"/>
+        </w:numPr>
+      </w:pPr>
+      <w:r>
+        <w:t xml:space="preserve">Methodologies </w:t>
+      </w:r>
+    </w:p>
+    <w:p>
+      <w:pPr>
+        <w:pStyle w:val="ListParagraph"/>
+        <w:numPr>
+          <w:ilvl w:val="1"/>
+          <w:numId w:val="16"/>
+        </w:numPr>
+      </w:pPr>
+      <w:r>
+        <w:t>Technologies</w:t>
+      </w:r>
+    </w:p>
+    <w:p>
+      <w:pPr>
+        <w:pStyle w:val="ListParagraph"/>
+        <w:numPr>
+          <w:ilvl w:val="1"/>
+          <w:numId w:val="16"/>
+        </w:numPr>
+      </w:pPr>
+      <w:r>
+        <w:t>Project Management Approach</w:t>
+      </w:r>
+    </w:p>
+    <w:p>
+      <w:pPr>
+        <w:pStyle w:val="ListParagraph"/>
+        <w:numPr>
+          <w:ilvl w:val="1"/>
+          <w:numId w:val="16"/>
+        </w:numPr>
+      </w:pPr>
+      <w:r>
+        <w:t>Supervisor Meetings</w:t>
+      </w:r>
+    </w:p>
+    <w:p>
+      <w:r>
+        <w:t>5. Legal, Social, Ethical and Professional Issues</w:t>
       </w:r>
     </w:p>
     <w:p>
@@ -454,11 +573,11 @@
         <w:pStyle w:val="ListParagraph"/>
         <w:numPr>
           <w:ilvl w:val="0"/>
-          <w:numId w:val="1"/>
+          <w:numId w:val="17"/>
         </w:numPr>
       </w:pPr>
       <w:r>
-        <w:t>3.1 Field</w:t>
+        <w:t xml:space="preserve">Legal </w:t>
       </w:r>
     </w:p>
     <w:p>
@@ -466,11 +585,11 @@
         <w:pStyle w:val="ListParagraph"/>
         <w:numPr>
           <w:ilvl w:val="0"/>
-          <w:numId w:val="1"/>
+          <w:numId w:val="17"/>
         </w:numPr>
       </w:pPr>
       <w:r>
-        <w:t>3.2 Key Players</w:t>
+        <w:t xml:space="preserve">Social </w:t>
       </w:r>
     </w:p>
     <w:p>
@@ -478,30 +597,11 @@
         <w:pStyle w:val="ListParagraph"/>
         <w:numPr>
           <w:ilvl w:val="0"/>
-          <w:numId w:val="1"/>
+          <w:numId w:val="17"/>
         </w:numPr>
       </w:pPr>
       <w:r>
-        <w:t>3.3 Market</w:t>
-      </w:r>
-    </w:p>
-    <w:p>
-      <w:r>
-        <w:t xml:space="preserve">4. </w:t>
-      </w:r>
-      <w:r>
-        <w:t>Ludology</w:t>
-      </w:r>
-    </w:p>
-    <w:p>
-      <w:r>
-        <w:t xml:space="preserve">4. Method of approach </w:t>
-      </w:r>
-    </w:p>
-    <w:p/>
-    <w:p>
-      <w:r>
-        <w:t>5. Ethical, legal, social and professional issues?</w:t>
+        <w:t xml:space="preserve">Ethical </w:t>
       </w:r>
     </w:p>
     <w:p>
@@ -509,11 +609,19 @@
         <w:pStyle w:val="ListParagraph"/>
         <w:numPr>
           <w:ilvl w:val="0"/>
-          <w:numId w:val="2"/>
+          <w:numId w:val="17"/>
         </w:numPr>
       </w:pPr>
       <w:r>
-        <w:t>Ethical issues</w:t>
+        <w:t xml:space="preserve">PEGI Rating </w:t>
+      </w:r>
+    </w:p>
+    <w:p>
+      <w:r>
+        <w:t xml:space="preserve">6. </w:t>
+      </w:r>
+      <w:r>
+        <w:t>Project Management</w:t>
       </w:r>
     </w:p>
     <w:p>
@@ -521,11 +629,11 @@
         <w:pStyle w:val="ListParagraph"/>
         <w:numPr>
           <w:ilvl w:val="0"/>
-          <w:numId w:val="2"/>
+          <w:numId w:val="18"/>
         </w:numPr>
       </w:pPr>
       <w:r>
-        <w:t>Legal issues</w:t>
+        <w:t>Project Management</w:t>
       </w:r>
     </w:p>
     <w:p>
@@ -533,11 +641,11 @@
         <w:pStyle w:val="ListParagraph"/>
         <w:numPr>
           <w:ilvl w:val="0"/>
-          <w:numId w:val="2"/>
+          <w:numId w:val="18"/>
         </w:numPr>
       </w:pPr>
       <w:r>
-        <w:t xml:space="preserve">Social issues </w:t>
+        <w:t xml:space="preserve">Version Control </w:t>
       </w:r>
     </w:p>
     <w:p>
@@ -545,76 +653,113 @@
         <w:pStyle w:val="ListParagraph"/>
         <w:numPr>
           <w:ilvl w:val="0"/>
-          <w:numId w:val="2"/>
+          <w:numId w:val="18"/>
         </w:numPr>
       </w:pPr>
       <w:r>
-        <w:t xml:space="preserve">Professional issues </w:t>
-      </w:r>
-    </w:p>
-    <w:p>
-      <w:r>
-        <w:t>6. Project Management</w:t>
-      </w:r>
-    </w:p>
-    <w:p>
-      <w:r>
-        <w:t xml:space="preserve">7. Prototype and Research (Sprint 1 and 2 I think this is level maps and </w:t>
-      </w:r>
-      <w:proofErr w:type="spellStart"/>
-      <w:r>
-        <w:t>gdd</w:t>
-      </w:r>
-      <w:proofErr w:type="spellEnd"/>
-      <w:r>
-        <w:t>)</w:t>
-      </w:r>
-    </w:p>
-    <w:p>
-      <w:r>
-        <w:t>8. Level creation 1 (Sprint 3 and 4)</w:t>
-      </w:r>
-    </w:p>
-    <w:p>
-      <w:r>
-        <w:t>9. User Testing</w:t>
-      </w:r>
-    </w:p>
-    <w:p>
-      <w:r>
-        <w:t>10. Level creation 2 (Sprint 5 and 6)</w:t>
-      </w:r>
-    </w:p>
-    <w:p>
-      <w:r>
-        <w:t>11. Level creation 3 (Sprint 7 and 8)</w:t>
-      </w:r>
-    </w:p>
-    <w:p>
-      <w:r>
-        <w:t>12. User Testing on completed game to check for final bugs</w:t>
-      </w:r>
-    </w:p>
-    <w:p>
-      <w:r>
-        <w:t>13. Uploading the game (ITCH ETC)</w:t>
-      </w:r>
-    </w:p>
-    <w:p>
-      <w:r>
-        <w:t xml:space="preserve">14. Conclusion </w:t>
-      </w:r>
-    </w:p>
-    <w:p>
-      <w:r>
-        <w:t>15 Reference list and bibliography</w:t>
-      </w:r>
-    </w:p>
-    <w:p>
-      <w:r>
-        <w:t>16 Appendix</w:t>
-      </w:r>
-    </w:p>
+        <w:t xml:space="preserve">Meetings </w:t>
+      </w:r>
+    </w:p>
+    <w:p>
+      <w:r>
+        <w:t>Implementation</w:t>
+      </w:r>
+    </w:p>
+    <w:p>
+      <w:pPr>
+        <w:pStyle w:val="ListParagraph"/>
+        <w:numPr>
+          <w:ilvl w:val="0"/>
+          <w:numId w:val="19"/>
+        </w:numPr>
+      </w:pPr>
+      <w:r>
+        <w:t xml:space="preserve">Planning </w:t>
+      </w:r>
+    </w:p>
+    <w:p>
+      <w:pPr>
+        <w:pStyle w:val="ListParagraph"/>
+        <w:numPr>
+          <w:ilvl w:val="0"/>
+          <w:numId w:val="19"/>
+        </w:numPr>
+      </w:pPr>
+      <w:r>
+        <w:t xml:space="preserve">Sprints </w:t>
+      </w:r>
+    </w:p>
+    <w:p>
+      <w:pPr>
+        <w:pStyle w:val="ListParagraph"/>
+        <w:numPr>
+          <w:ilvl w:val="0"/>
+          <w:numId w:val="19"/>
+        </w:numPr>
+      </w:pPr>
+      <w:r>
+        <w:t xml:space="preserve">User Testing </w:t>
+      </w:r>
+    </w:p>
+    <w:p>
+      <w:pPr>
+        <w:pStyle w:val="ListParagraph"/>
+        <w:numPr>
+          <w:ilvl w:val="0"/>
+          <w:numId w:val="19"/>
+        </w:numPr>
+      </w:pPr>
+      <w:r>
+        <w:t xml:space="preserve">Uploading to itch </w:t>
+      </w:r>
+    </w:p>
+    <w:p>
+      <w:pPr>
+        <w:pStyle w:val="ListParagraph"/>
+        <w:numPr>
+          <w:ilvl w:val="0"/>
+          <w:numId w:val="19"/>
+        </w:numPr>
+      </w:pPr>
+      <w:r>
+        <w:t>MVP</w:t>
+      </w:r>
+    </w:p>
+    <w:p>
+      <w:pPr>
+        <w:pStyle w:val="ListParagraph"/>
+        <w:numPr>
+          <w:ilvl w:val="0"/>
+          <w:numId w:val="19"/>
+        </w:numPr>
+      </w:pPr>
+      <w:r>
+        <w:t>MAP</w:t>
+      </w:r>
+    </w:p>
+    <w:p/>
+    <w:p>
+      <w:r>
+        <w:lastRenderedPageBreak/>
+        <w:t xml:space="preserve">End Project Report </w:t>
+      </w:r>
+    </w:p>
+    <w:p>
+      <w:r>
+        <w:t>Reflections</w:t>
+      </w:r>
+    </w:p>
+    <w:p>
+      <w:r>
+        <w:t>Conclusions</w:t>
+      </w:r>
+    </w:p>
+    <w:p>
+      <w:r>
+        <w:t>References/ Bibliography</w:t>
+      </w:r>
+    </w:p>
+    <w:p/>
     <w:p/>
     <w:p>
       <w:pPr>
@@ -625,16 +770,29 @@
         </w:rPr>
       </w:pPr>
       <w:r>
-        <w:t xml:space="preserve">WORD COUNT: </w:t>
-      </w:r>
-      <w:r>
+        <w:rPr>
+          <w:b/>
+          <w:bCs/>
+          <w:u w:val="single"/>
+        </w:rPr>
+        <w:t>WORD COUNT</w:t>
+      </w:r>
+      <w:r>
+        <w:rPr>
+          <w:b/>
+          <w:bCs/>
+        </w:rPr>
+        <w:t xml:space="preserve">: </w:t>
+      </w:r>
+    </w:p>
+    <w:p>
+      <w:pPr>
         <w:rPr>
           <w:b/>
           <w:bCs/>
           <w:color w:val="808080" w:themeColor="background1" w:themeShade="80"/>
         </w:rPr>
-        <w:t>0 Lol</w:t>
-      </w:r>
+      </w:pPr>
     </w:p>
     <w:p>
       <w:pPr>
@@ -642,8 +800,6 @@
           <w:b/>
           <w:bCs/>
           <w:color w:val="0D0D0D" w:themeColor="text1" w:themeTint="F2"/>
-          <w:sz w:val="32"/>
-          <w:szCs w:val="32"/>
           <w:u w:val="single"/>
         </w:rPr>
       </w:pPr>
@@ -652,8 +808,6 @@
           <w:b/>
           <w:bCs/>
           <w:color w:val="0D0D0D" w:themeColor="text1" w:themeTint="F2"/>
-          <w:sz w:val="32"/>
-          <w:szCs w:val="32"/>
           <w:u w:val="single"/>
         </w:rPr>
         <w:t xml:space="preserve">Code Links: </w:t>
@@ -662,46 +816,29 @@
     <w:p>
       <w:pPr>
         <w:rPr>
-          <w:b/>
-          <w:bCs/>
           <w:color w:val="0D0D0D" w:themeColor="text1" w:themeTint="F2"/>
         </w:rPr>
       </w:pPr>
       <w:r>
         <w:rPr>
-          <w:b/>
-          <w:bCs/>
           <w:color w:val="0D0D0D" w:themeColor="text1" w:themeTint="F2"/>
         </w:rPr>
-        <w:t>GitHub Repository:</w:t>
-      </w:r>
-      <w:r>
-        <w:rPr>
-          <w:b/>
-          <w:bCs/>
+        <w:t xml:space="preserve">GitHub Repository: </w:t>
+      </w:r>
+    </w:p>
+    <w:p>
+      <w:pPr>
+        <w:rPr>
           <w:color w:val="0D0D0D" w:themeColor="text1" w:themeTint="F2"/>
         </w:rPr>
-        <w:t xml:space="preserve"> </w:t>
-      </w:r>
-    </w:p>
-    <w:p>
-      <w:pPr>
-        <w:rPr>
-          <w:b/>
-          <w:bCs/>
+      </w:pPr>
+      <w:r>
+        <w:rPr>
           <w:color w:val="0D0D0D" w:themeColor="text1" w:themeTint="F2"/>
         </w:rPr>
-      </w:pPr>
-      <w:r>
-        <w:rPr>
-          <w:b/>
-          <w:bCs/>
-          <w:color w:val="0D0D0D" w:themeColor="text1" w:themeTint="F2"/>
-        </w:rPr>
         <w:t xml:space="preserve">Itchio Page where the game is hosted: </w:t>
       </w:r>
     </w:p>
-    <w:p/>
     <w:p>
       <w:pPr>
         <w:rPr>
@@ -732,9 +869,10 @@
         </w:numPr>
         <w:jc w:val="center"/>
         <w:rPr>
+          <w:rFonts w:ascii="Arial" w:hAnsi="Arial" w:cs="Arial"/>
           <w:color w:val="0D0D0D" w:themeColor="text1" w:themeTint="F2"/>
-          <w:sz w:val="40"/>
-          <w:szCs w:val="40"/>
+          <w:sz w:val="24"/>
+          <w:szCs w:val="24"/>
         </w:rPr>
       </w:pPr>
       <w:r>
@@ -745,9 +883,10 @@
       </w:r>
       <w:r>
         <w:rPr>
+          <w:rFonts w:ascii="Arial" w:hAnsi="Arial" w:cs="Arial"/>
           <w:color w:val="0D0D0D" w:themeColor="text1" w:themeTint="F2"/>
-          <w:sz w:val="40"/>
-          <w:szCs w:val="40"/>
+          <w:sz w:val="24"/>
+          <w:szCs w:val="24"/>
         </w:rPr>
         <w:lastRenderedPageBreak/>
         <w:t>Introduction</w:t>
@@ -771,8 +910,14 @@
           <w:ilvl w:val="1"/>
           <w:numId w:val="6"/>
         </w:numPr>
-      </w:pPr>
-      <w:r>
+        <w:rPr>
+          <w:rFonts w:ascii="Arial" w:hAnsi="Arial" w:cs="Arial"/>
+        </w:rPr>
+      </w:pPr>
+      <w:r>
+        <w:rPr>
+          <w:rFonts w:ascii="Arial" w:hAnsi="Arial" w:cs="Arial"/>
+        </w:rPr>
         <w:t xml:space="preserve">Overview </w:t>
       </w:r>
     </w:p>
@@ -780,40 +925,73 @@
       <w:pPr>
         <w:pStyle w:val="ListParagraph"/>
         <w:ind w:left="405"/>
+        <w:rPr>
+          <w:rFonts w:ascii="Arial" w:hAnsi="Arial" w:cs="Arial"/>
+        </w:rPr>
       </w:pPr>
     </w:p>
     <w:p>
       <w:pPr>
         <w:pStyle w:val="ListParagraph"/>
         <w:ind w:left="405"/>
-      </w:pPr>
-      <w:r>
+        <w:rPr>
+          <w:rFonts w:ascii="Arial" w:hAnsi="Arial" w:cs="Arial"/>
+        </w:rPr>
+      </w:pPr>
+      <w:r>
+        <w:rPr>
+          <w:rFonts w:ascii="Arial" w:hAnsi="Arial" w:cs="Arial"/>
+        </w:rPr>
         <w:t>Timeline Takedown is a video game that I created for the PC, specifically to be released on Itch and possibly in the future,</w:t>
       </w:r>
       <w:r>
+        <w:rPr>
+          <w:rFonts w:ascii="Arial" w:hAnsi="Arial" w:cs="Arial"/>
+        </w:rPr>
         <w:t xml:space="preserve"> on</w:t>
       </w:r>
       <w:r>
+        <w:rPr>
+          <w:rFonts w:ascii="Arial" w:hAnsi="Arial" w:cs="Arial"/>
+        </w:rPr>
         <w:t xml:space="preserve"> steam. I created this using Unity Editor version 2022.3.18f1 ,</w:t>
       </w:r>
       <w:r>
+        <w:rPr>
+          <w:rFonts w:ascii="Arial" w:hAnsi="Arial" w:cs="Arial"/>
+        </w:rPr>
         <w:t>I</w:t>
       </w:r>
       <w:r>
+        <w:rPr>
+          <w:rFonts w:ascii="Arial" w:hAnsi="Arial" w:cs="Arial"/>
+        </w:rPr>
         <w:t xml:space="preserve"> wrote the game scripts in the language </w:t>
       </w:r>
       <w:r>
+        <w:rPr>
+          <w:rFonts w:ascii="Arial" w:hAnsi="Arial" w:cs="Arial"/>
+        </w:rPr>
         <w:t>C# and</w:t>
       </w:r>
       <w:r>
+        <w:rPr>
+          <w:rFonts w:ascii="Arial" w:hAnsi="Arial" w:cs="Arial"/>
+        </w:rPr>
         <w:t xml:space="preserve"> used Inkscape for the UI elements. The game takes place across 3 unique levels, each with a different theme to keep the player constantly engaged and entertained. The player must survive 5 waves of enemies and then defeat the boss enemy at the end of round 5 </w:t>
       </w:r>
       <w:proofErr w:type="gramStart"/>
       <w:r>
+        <w:rPr>
+          <w:rFonts w:ascii="Arial" w:hAnsi="Arial" w:cs="Arial"/>
+        </w:rPr>
         <w:t>in order to</w:t>
       </w:r>
       <w:proofErr w:type="gramEnd"/>
       <w:r>
+        <w:rPr>
+          <w:rFonts w:ascii="Arial" w:hAnsi="Arial" w:cs="Arial"/>
+        </w:rPr>
         <w:t xml:space="preserve"> collect the time piece part that will then allow them to progress onto the next level. </w:t>
       </w:r>
     </w:p>
@@ -821,18 +999,27 @@
       <w:pPr>
         <w:pStyle w:val="ListParagraph"/>
         <w:ind w:left="405"/>
+        <w:rPr>
+          <w:rFonts w:ascii="Arial" w:hAnsi="Arial" w:cs="Arial"/>
+        </w:rPr>
       </w:pPr>
     </w:p>
     <w:p>
       <w:pPr>
         <w:pStyle w:val="ListParagraph"/>
         <w:ind w:left="405"/>
+        <w:rPr>
+          <w:rFonts w:ascii="Arial" w:hAnsi="Arial" w:cs="Arial"/>
+        </w:rPr>
       </w:pPr>
     </w:p>
     <w:p>
       <w:pPr>
         <w:pStyle w:val="ListParagraph"/>
         <w:ind w:left="405"/>
+        <w:rPr>
+          <w:rFonts w:ascii="Arial" w:hAnsi="Arial" w:cs="Arial"/>
+        </w:rPr>
       </w:pPr>
     </w:p>
     <w:p>
@@ -842,8 +1029,14 @@
           <w:ilvl w:val="1"/>
           <w:numId w:val="6"/>
         </w:numPr>
-      </w:pPr>
-      <w:r>
+        <w:rPr>
+          <w:rFonts w:ascii="Arial" w:hAnsi="Arial" w:cs="Arial"/>
+        </w:rPr>
+      </w:pPr>
+      <w:r>
+        <w:rPr>
+          <w:rFonts w:ascii="Arial" w:hAnsi="Arial" w:cs="Arial"/>
+        </w:rPr>
         <w:t>Audience</w:t>
       </w:r>
     </w:p>
@@ -851,24 +1044,28 @@
       <w:pPr>
         <w:pStyle w:val="ListParagraph"/>
         <w:ind w:left="405"/>
+        <w:rPr>
+          <w:rFonts w:ascii="Arial" w:hAnsi="Arial" w:cs="Arial"/>
+        </w:rPr>
       </w:pPr>
     </w:p>
     <w:p>
       <w:pPr>
         <w:pStyle w:val="ListParagraph"/>
         <w:ind w:left="405"/>
-      </w:pPr>
-      <w:r>
-        <w:t xml:space="preserve">Timeline Takedown will be within the </w:t>
-      </w:r>
-      <w:r>
-        <w:t>PEGI 12</w:t>
-      </w:r>
-      <w:r>
-        <w:t xml:space="preserve"> </w:t>
-      </w:r>
-      <w:r>
-        <w:rPr>
+        <w:rPr>
+          <w:rFonts w:ascii="Arial" w:hAnsi="Arial" w:cs="Arial"/>
+        </w:rPr>
+      </w:pPr>
+      <w:r>
+        <w:rPr>
+          <w:rFonts w:ascii="Arial" w:hAnsi="Arial" w:cs="Arial"/>
+        </w:rPr>
+        <w:t xml:space="preserve">Timeline Takedown will be within the PEGI 12 </w:t>
+      </w:r>
+      <w:r>
+        <w:rPr>
+          <w:rFonts w:ascii="Arial" w:hAnsi="Arial" w:cs="Arial"/>
           <w:sz w:val="16"/>
           <w:szCs w:val="16"/>
         </w:rPr>
@@ -876,84 +1073,125 @@
       </w:r>
       <w:r>
         <w:rPr>
+          <w:rFonts w:ascii="Arial" w:hAnsi="Arial" w:cs="Arial"/>
           <w:b/>
           <w:bCs/>
           <w:sz w:val="16"/>
           <w:szCs w:val="16"/>
         </w:rPr>
+        <w:t xml:space="preserve">  </w:t>
+      </w:r>
+      <w:r>
+        <w:rPr>
+          <w:rFonts w:ascii="Arial" w:hAnsi="Arial" w:cs="Arial"/>
+        </w:rPr>
+        <w:t xml:space="preserve">age rating as it includes “violence in a fantasy or non-realistic violence”. However, I believe the game will appeal to a wide range of players of all ages as it is a fun survival experience that you don’t need to try </w:t>
+      </w:r>
+      <w:proofErr w:type="spellStart"/>
+      <w:r>
+        <w:rPr>
+          <w:rFonts w:ascii="Arial" w:hAnsi="Arial" w:cs="Arial"/>
+        </w:rPr>
+        <w:t>to</w:t>
+      </w:r>
+      <w:proofErr w:type="spellEnd"/>
+      <w:r>
+        <w:rPr>
+          <w:rFonts w:ascii="Arial" w:hAnsi="Arial" w:cs="Arial"/>
+        </w:rPr>
+        <w:t xml:space="preserve"> hard to play or learn any complex mechanics </w:t>
+      </w:r>
+      <w:proofErr w:type="gramStart"/>
+      <w:r>
+        <w:rPr>
+          <w:rFonts w:ascii="Arial" w:hAnsi="Arial" w:cs="Arial"/>
+        </w:rPr>
+        <w:t>in order to</w:t>
+      </w:r>
+      <w:proofErr w:type="gramEnd"/>
+      <w:r>
+        <w:rPr>
+          <w:rFonts w:ascii="Arial" w:hAnsi="Arial" w:cs="Arial"/>
+        </w:rPr>
+        <w:t xml:space="preserve"> enjoy. </w:t>
+      </w:r>
+    </w:p>
+    <w:p>
+      <w:pPr>
+        <w:pStyle w:val="ListParagraph"/>
+        <w:ind w:left="405"/>
+        <w:rPr>
+          <w:rFonts w:ascii="Arial" w:hAnsi="Arial" w:cs="Arial"/>
+        </w:rPr>
+      </w:pPr>
+    </w:p>
+    <w:p>
+      <w:pPr>
+        <w:pStyle w:val="ListParagraph"/>
+        <w:ind w:left="405"/>
+        <w:rPr>
+          <w:rFonts w:ascii="Arial" w:hAnsi="Arial" w:cs="Arial"/>
+        </w:rPr>
+      </w:pPr>
+      <w:r>
+        <w:rPr>
+          <w:rFonts w:ascii="Arial" w:hAnsi="Arial" w:cs="Arial"/>
+        </w:rPr>
+        <w:t xml:space="preserve">The project is within the round-based survival market , </w:t>
+      </w:r>
+      <w:proofErr w:type="spellStart"/>
+      <w:r>
+        <w:rPr>
+          <w:rFonts w:ascii="Arial" w:hAnsi="Arial" w:cs="Arial"/>
+        </w:rPr>
+        <w:t>along side</w:t>
+      </w:r>
+      <w:proofErr w:type="spellEnd"/>
+      <w:r>
+        <w:rPr>
+          <w:rFonts w:ascii="Arial" w:hAnsi="Arial" w:cs="Arial"/>
+        </w:rPr>
+        <w:t xml:space="preserve"> games such as call of duty zombies, Killing Floor and more. Based off games such as these</w:t>
+      </w:r>
+      <w:r>
+        <w:rPr>
+          <w:rFonts w:ascii="Arial" w:hAnsi="Arial" w:cs="Arial"/>
+        </w:rPr>
+        <w:t xml:space="preserve"> that state their audience is </w:t>
+      </w:r>
+      <w:r>
+        <w:rPr>
+          <w:rFonts w:ascii="Arial" w:hAnsi="Arial" w:cs="Arial"/>
+        </w:rPr>
         <w:t xml:space="preserve"> </w:t>
       </w:r>
       <w:r>
         <w:rPr>
-          <w:b/>
-          <w:bCs/>
-          <w:sz w:val="16"/>
-          <w:szCs w:val="16"/>
-        </w:rPr>
-        <w:t xml:space="preserve"> </w:t>
-      </w:r>
-      <w:r>
-        <w:t>age rating as it includes “</w:t>
-      </w:r>
-      <w:r>
-        <w:t>violence in a fantasy or non-realistic violence</w:t>
-      </w:r>
-      <w:r>
-        <w:t xml:space="preserve">”. However, I believe the game will appeal to a wide range of players of all ages as it is a fun survival experience that you don’t need to try to hard to play or learn any complex mechanics </w:t>
-      </w:r>
-      <w:proofErr w:type="gramStart"/>
-      <w:r>
-        <w:t>in order to</w:t>
-      </w:r>
-      <w:proofErr w:type="gramEnd"/>
-      <w:r>
-        <w:t xml:space="preserve"> enjoy. </w:t>
-      </w:r>
+          <w:rFonts w:ascii="Arial" w:hAnsi="Arial" w:cs="Arial"/>
+        </w:rPr>
+        <w:t xml:space="preserve">“males between the ages of 18 and 34 (2) ”, I will estimate that Timeline Takedown will be of a younger age due to the less violence tones as some of these other games. </w:t>
+      </w:r>
+    </w:p>
+    <w:p>
+      <w:r>
+        <w:t xml:space="preserve">  </w:t>
+      </w:r>
+    </w:p>
+    <w:p>
+      <w:pPr>
+        <w:pStyle w:val="ListParagraph"/>
+        <w:rPr>
+          <w:rFonts w:ascii="Arial" w:hAnsi="Arial" w:cs="Arial"/>
+        </w:rPr>
+      </w:pPr>
     </w:p>
     <w:p>
       <w:pPr>
         <w:pStyle w:val="ListParagraph"/>
         <w:ind w:left="405"/>
-      </w:pPr>
-    </w:p>
-    <w:p>
-      <w:pPr>
-        <w:pStyle w:val="ListParagraph"/>
-        <w:ind w:left="405"/>
-      </w:pPr>
-      <w:r>
-        <w:t>The project is within the round-based survival market , along side games such as call of duty zombies, Killing Floor and more. Based off games such as these</w:t>
-      </w:r>
-      <w:r>
-        <w:t xml:space="preserve"> that state their audience is </w:t>
-      </w:r>
-      <w:r>
-        <w:t xml:space="preserve"> </w:t>
-      </w:r>
-      <w:r>
-        <w:t>“</w:t>
-      </w:r>
-      <w:r>
-        <w:t>males between the ages of 18 and 34</w:t>
-      </w:r>
-      <w:r>
-        <w:t xml:space="preserve"> (2) ”, I will estimate that Timeline Takedown will be of a younger age due to the less violence tones as some of these other games. </w:t>
-      </w:r>
-    </w:p>
-    <w:p>
-      <w:r>
-        <w:t xml:space="preserve">  </w:t>
-      </w:r>
-    </w:p>
-    <w:p>
-      <w:pPr>
-        <w:pStyle w:val="ListParagraph"/>
-      </w:pPr>
-    </w:p>
-    <w:p>
-      <w:pPr>
-        <w:pStyle w:val="ListParagraph"/>
-        <w:ind w:left="405"/>
+        <w:rPr>
+          <w:rFonts w:ascii="Arial" w:hAnsi="Arial" w:cs="Arial"/>
+        </w:rPr>
       </w:pPr>
     </w:p>
     <w:p>
@@ -963,8 +1201,14 @@
           <w:ilvl w:val="1"/>
           <w:numId w:val="6"/>
         </w:numPr>
-      </w:pPr>
-      <w:r>
+        <w:rPr>
+          <w:rFonts w:ascii="Arial" w:hAnsi="Arial" w:cs="Arial"/>
+        </w:rPr>
+      </w:pPr>
+      <w:r>
+        <w:rPr>
+          <w:rFonts w:ascii="Arial" w:hAnsi="Arial" w:cs="Arial"/>
+        </w:rPr>
         <w:t>Purpose</w:t>
       </w:r>
     </w:p>
@@ -972,14 +1216,12 @@
       <w:pPr>
         <w:ind w:left="405"/>
         <w:rPr>
-          <w:rFonts w:asciiTheme="minorHAnsi" w:hAnsiTheme="minorHAnsi"/>
           <w:sz w:val="22"/>
           <w:szCs w:val="22"/>
         </w:rPr>
       </w:pPr>
       <w:r>
         <w:rPr>
-          <w:rFonts w:asciiTheme="minorHAnsi" w:hAnsiTheme="minorHAnsi"/>
           <w:sz w:val="22"/>
           <w:szCs w:val="22"/>
         </w:rPr>
@@ -987,7 +1229,6 @@
       </w:r>
       <w:r>
         <w:rPr>
-          <w:rFonts w:asciiTheme="minorHAnsi" w:hAnsiTheme="minorHAnsi"/>
           <w:sz w:val="22"/>
           <w:szCs w:val="22"/>
         </w:rPr>
@@ -998,14 +1239,12 @@
       <w:pPr>
         <w:ind w:left="405"/>
         <w:rPr>
-          <w:rFonts w:asciiTheme="minorHAnsi" w:hAnsiTheme="minorHAnsi"/>
           <w:sz w:val="22"/>
           <w:szCs w:val="22"/>
         </w:rPr>
       </w:pPr>
       <w:r>
         <w:rPr>
-          <w:rFonts w:asciiTheme="minorHAnsi" w:hAnsiTheme="minorHAnsi"/>
           <w:sz w:val="22"/>
           <w:szCs w:val="22"/>
         </w:rPr>
@@ -1039,14 +1278,16 @@
         </w:numPr>
         <w:jc w:val="center"/>
         <w:rPr>
-          <w:sz w:val="40"/>
-          <w:szCs w:val="40"/>
-        </w:rPr>
-      </w:pPr>
-      <w:r>
-        <w:rPr>
-          <w:sz w:val="40"/>
-          <w:szCs w:val="40"/>
+          <w:rFonts w:ascii="Arial" w:hAnsi="Arial" w:cs="Arial"/>
+          <w:sz w:val="24"/>
+          <w:szCs w:val="24"/>
+        </w:rPr>
+      </w:pPr>
+      <w:r>
+        <w:rPr>
+          <w:rFonts w:ascii="Arial" w:hAnsi="Arial" w:cs="Arial"/>
+          <w:sz w:val="24"/>
+          <w:szCs w:val="24"/>
         </w:rPr>
         <w:lastRenderedPageBreak/>
         <w:t>Background, objectives &amp; deliverables</w:t>
@@ -1057,8 +1298,9 @@
         <w:pStyle w:val="ListParagraph"/>
         <w:ind w:left="465"/>
         <w:rPr>
-          <w:sz w:val="40"/>
-          <w:szCs w:val="40"/>
+          <w:rFonts w:ascii="Arial" w:hAnsi="Arial" w:cs="Arial"/>
+          <w:sz w:val="24"/>
+          <w:szCs w:val="24"/>
         </w:rPr>
       </w:pPr>
     </w:p>
@@ -1069,8 +1311,18 @@
           <w:ilvl w:val="1"/>
           <w:numId w:val="4"/>
         </w:numPr>
-      </w:pPr>
-      <w:r>
+        <w:rPr>
+          <w:rFonts w:ascii="Arial" w:hAnsi="Arial" w:cs="Arial"/>
+          <w:sz w:val="24"/>
+          <w:szCs w:val="24"/>
+        </w:rPr>
+      </w:pPr>
+      <w:r>
+        <w:rPr>
+          <w:rFonts w:ascii="Arial" w:hAnsi="Arial" w:cs="Arial"/>
+          <w:sz w:val="24"/>
+          <w:szCs w:val="24"/>
+        </w:rPr>
         <w:t>Project Background</w:t>
       </w:r>
     </w:p>
@@ -1078,18 +1330,333 @@
       <w:pPr>
         <w:pStyle w:val="ListParagraph"/>
         <w:ind w:left="825"/>
+        <w:rPr>
+          <w:rFonts w:ascii="Arial" w:hAnsi="Arial" w:cs="Arial"/>
+          <w:sz w:val="24"/>
+          <w:szCs w:val="24"/>
+        </w:rPr>
       </w:pPr>
     </w:p>
     <w:p>
       <w:pPr>
         <w:pStyle w:val="ListParagraph"/>
         <w:ind w:left="825"/>
-      </w:pPr>
+        <w:rPr>
+          <w:rFonts w:ascii="Arial" w:hAnsi="Arial" w:cs="Arial"/>
+          <w:sz w:val="24"/>
+          <w:szCs w:val="24"/>
+        </w:rPr>
+      </w:pPr>
+      <w:r>
+        <w:rPr>
+          <w:rFonts w:ascii="Arial" w:hAnsi="Arial" w:cs="Arial"/>
+          <w:sz w:val="24"/>
+          <w:szCs w:val="24"/>
+        </w:rPr>
+        <w:t xml:space="preserve">Timeline Takedown is a round-based survival shooter, and these types of games have become a widely recognised and engaging subgenre within the wider category of first-person shooters. These games typically challenge the player to survive increasingly difficult waves of enemies, the player tends to play strategically, use map knowledge to their advantage, and ration their resources </w:t>
+      </w:r>
+      <w:proofErr w:type="gramStart"/>
+      <w:r>
+        <w:rPr>
+          <w:rFonts w:ascii="Arial" w:hAnsi="Arial" w:cs="Arial"/>
+          <w:sz w:val="24"/>
+          <w:szCs w:val="24"/>
+        </w:rPr>
+        <w:t>in order to</w:t>
+      </w:r>
+      <w:proofErr w:type="gramEnd"/>
+      <w:r>
+        <w:rPr>
+          <w:rFonts w:ascii="Arial" w:hAnsi="Arial" w:cs="Arial"/>
+          <w:sz w:val="24"/>
+          <w:szCs w:val="24"/>
+        </w:rPr>
+        <w:t xml:space="preserve"> survive. One of the most iconic examples in this genre is the Call of Duty Zombies mode that was originally introduced as a bonus reward for completing the main games campaign in Call of Duty: World at War. This example was one of the first instances that popularised the round-based survival genre that included fast paced combat, puzzle like map design, hidden easter eggs, and wave-based progression.</w:t>
+      </w:r>
     </w:p>
     <w:p>
       <w:pPr>
         <w:pStyle w:val="ListParagraph"/>
         <w:ind w:left="825"/>
+        <w:rPr>
+          <w:rFonts w:ascii="Arial" w:hAnsi="Arial" w:cs="Arial"/>
+          <w:sz w:val="24"/>
+          <w:szCs w:val="24"/>
+        </w:rPr>
+      </w:pPr>
+    </w:p>
+    <w:p>
+      <w:pPr>
+        <w:pStyle w:val="ListParagraph"/>
+        <w:ind w:left="825"/>
+        <w:rPr>
+          <w:rFonts w:ascii="Arial" w:hAnsi="Arial" w:cs="Arial"/>
+          <w:sz w:val="24"/>
+          <w:szCs w:val="24"/>
+        </w:rPr>
+      </w:pPr>
+      <w:r>
+        <w:rPr>
+          <w:rFonts w:ascii="Arial" w:hAnsi="Arial" w:cs="Arial"/>
+          <w:sz w:val="24"/>
+          <w:szCs w:val="24"/>
+        </w:rPr>
+        <w:t xml:space="preserve">This genre is known for its high replay ability value, and its ability to create intense moments of gameplay. Players are placed </w:t>
+      </w:r>
+    </w:p>
+    <w:p>
+      <w:pPr>
+        <w:pStyle w:val="ListParagraph"/>
+        <w:ind w:left="825"/>
+        <w:rPr>
+          <w:rFonts w:ascii="Arial" w:hAnsi="Arial" w:cs="Arial"/>
+          <w:sz w:val="24"/>
+          <w:szCs w:val="24"/>
+        </w:rPr>
+      </w:pPr>
+    </w:p>
+    <w:p>
+      <w:pPr>
+        <w:pStyle w:val="ListParagraph"/>
+        <w:ind w:left="825"/>
+        <w:rPr>
+          <w:rFonts w:ascii="Arial" w:hAnsi="Arial" w:cs="Arial"/>
+          <w:sz w:val="24"/>
+          <w:szCs w:val="24"/>
+          <w:highlight w:val="yellow"/>
+        </w:rPr>
+      </w:pPr>
+      <w:r>
+        <w:rPr>
+          <w:rFonts w:ascii="Arial" w:hAnsi="Arial" w:cs="Arial"/>
+          <w:sz w:val="24"/>
+          <w:szCs w:val="24"/>
+          <w:highlight w:val="yellow"/>
+        </w:rPr>
+        <w:t xml:space="preserve">This genre stands out for its high </w:t>
+      </w:r>
+      <w:proofErr w:type="spellStart"/>
+      <w:r>
+        <w:rPr>
+          <w:rFonts w:ascii="Arial" w:hAnsi="Arial" w:cs="Arial"/>
+          <w:sz w:val="24"/>
+          <w:szCs w:val="24"/>
+          <w:highlight w:val="yellow"/>
+        </w:rPr>
+        <w:t>replayability</w:t>
+      </w:r>
+      <w:proofErr w:type="spellEnd"/>
+      <w:r>
+        <w:rPr>
+          <w:rFonts w:ascii="Arial" w:hAnsi="Arial" w:cs="Arial"/>
+          <w:sz w:val="24"/>
+          <w:szCs w:val="24"/>
+          <w:highlight w:val="yellow"/>
+        </w:rPr>
+        <w:t xml:space="preserve"> and its ability to generate intense moments of survival-driven gameplay. Players are placed in confined or semi-open maps, facing off against waves of AI enemies that increase in both number and difficulty with each round. The player must use earned points to unlock new areas, purchase weapons, and access upgrades to extend their survival as long as possible.</w:t>
+      </w:r>
+    </w:p>
+    <w:p>
+      <w:pPr>
+        <w:pStyle w:val="ListParagraph"/>
+        <w:ind w:left="825"/>
+        <w:rPr>
+          <w:rFonts w:ascii="Arial" w:hAnsi="Arial" w:cs="Arial"/>
+          <w:sz w:val="24"/>
+          <w:szCs w:val="24"/>
+          <w:highlight w:val="yellow"/>
+        </w:rPr>
+      </w:pPr>
+    </w:p>
+    <w:p>
+      <w:pPr>
+        <w:pStyle w:val="ListParagraph"/>
+        <w:ind w:left="825"/>
+        <w:rPr>
+          <w:highlight w:val="yellow"/>
+        </w:rPr>
+      </w:pPr>
+      <w:r>
+        <w:rPr>
+          <w:highlight w:val="yellow"/>
+        </w:rPr>
+        <w:t xml:space="preserve">This project explores the design and development of a custom round-based survival game, created in </w:t>
+      </w:r>
+      <w:r>
+        <w:rPr>
+          <w:b/>
+          <w:bCs/>
+          <w:highlight w:val="yellow"/>
+        </w:rPr>
+        <w:t>Unity</w:t>
+      </w:r>
+      <w:r>
+        <w:rPr>
+          <w:highlight w:val="yellow"/>
+        </w:rPr>
+        <w:t xml:space="preserve">, taking direct inspiration from the mechanics and pacing of Call of Duty Zombies. The goal is to develop a game that captures the intensity and satisfaction of surviving waves of enemies, while also experimenting with original map layouts, AI </w:t>
+      </w:r>
+      <w:proofErr w:type="spellStart"/>
+      <w:r>
+        <w:rPr>
+          <w:highlight w:val="yellow"/>
+        </w:rPr>
+        <w:t>behavior</w:t>
+      </w:r>
+      <w:proofErr w:type="spellEnd"/>
+      <w:r>
+        <w:rPr>
+          <w:highlight w:val="yellow"/>
+        </w:rPr>
+        <w:t>, and upgrade systems.</w:t>
+      </w:r>
+    </w:p>
+    <w:p>
+      <w:pPr>
+        <w:pStyle w:val="ListParagraph"/>
+        <w:ind w:left="825"/>
+        <w:rPr>
+          <w:highlight w:val="yellow"/>
+        </w:rPr>
+      </w:pPr>
+    </w:p>
+    <w:p>
+      <w:pPr>
+        <w:pStyle w:val="ListParagraph"/>
+        <w:ind w:left="825"/>
+      </w:pPr>
+      <w:r>
+        <w:rPr>
+          <w:highlight w:val="yellow"/>
+        </w:rPr>
+        <w:t>As part of this project, two (possibly three) fully playable maps have been created, each offering unique layouts, weapon</w:t>
+      </w:r>
+      <w:r>
+        <w:rPr>
+          <w:highlight w:val="yellow"/>
+        </w:rPr>
+        <w:t xml:space="preserve">s </w:t>
+      </w:r>
+      <w:r>
+        <w:rPr>
+          <w:highlight w:val="yellow"/>
+        </w:rPr>
+        <w:t xml:space="preserve">, and enemy spawn designs. These maps aim to test different survival strategies and enhance </w:t>
+      </w:r>
+      <w:proofErr w:type="spellStart"/>
+      <w:r>
+        <w:rPr>
+          <w:highlight w:val="yellow"/>
+        </w:rPr>
+        <w:t>replayability</w:t>
+      </w:r>
+      <w:proofErr w:type="spellEnd"/>
+      <w:r>
+        <w:rPr>
+          <w:highlight w:val="yellow"/>
+        </w:rPr>
+        <w:t xml:space="preserve">. </w:t>
+      </w:r>
+      <w:r>
+        <w:rPr>
+          <w:highlight w:val="yellow"/>
+        </w:rPr>
+        <w:t>T</w:t>
+      </w:r>
+      <w:r>
+        <w:rPr>
+          <w:highlight w:val="yellow"/>
+        </w:rPr>
+        <w:t xml:space="preserve">his project </w:t>
+      </w:r>
+      <w:r>
+        <w:rPr>
+          <w:highlight w:val="yellow"/>
+        </w:rPr>
+        <w:t xml:space="preserve">also </w:t>
+      </w:r>
+      <w:r>
+        <w:rPr>
+          <w:highlight w:val="yellow"/>
+        </w:rPr>
+        <w:t>investigates how wave escalation, player agency, and environmental design contribute to overall player engagement in round-based survival games.</w:t>
+      </w:r>
+    </w:p>
+    <w:p>
+      <w:pPr>
+        <w:pStyle w:val="ListParagraph"/>
+        <w:ind w:left="825"/>
+        <w:rPr>
+          <w:rFonts w:ascii="Arial" w:hAnsi="Arial" w:cs="Arial"/>
+          <w:sz w:val="24"/>
+          <w:szCs w:val="24"/>
+        </w:rPr>
+      </w:pPr>
+    </w:p>
+    <w:p>
+      <w:pPr>
+        <w:pStyle w:val="ListParagraph"/>
+        <w:ind w:left="825"/>
+        <w:rPr>
+          <w:rFonts w:ascii="Arial" w:hAnsi="Arial" w:cs="Arial"/>
+          <w:sz w:val="24"/>
+          <w:szCs w:val="24"/>
+        </w:rPr>
+      </w:pPr>
+    </w:p>
+    <w:p>
+      <w:pPr>
+        <w:pStyle w:val="ListParagraph"/>
+        <w:ind w:left="825"/>
+        <w:rPr>
+          <w:rFonts w:ascii="Arial" w:hAnsi="Arial" w:cs="Arial"/>
+          <w:sz w:val="24"/>
+          <w:szCs w:val="24"/>
+        </w:rPr>
+      </w:pPr>
+    </w:p>
+    <w:p>
+      <w:pPr>
+        <w:pStyle w:val="ListParagraph"/>
+        <w:ind w:left="825"/>
+        <w:rPr>
+          <w:rFonts w:ascii="Arial" w:hAnsi="Arial" w:cs="Arial"/>
+          <w:sz w:val="24"/>
+          <w:szCs w:val="24"/>
+        </w:rPr>
+      </w:pPr>
+    </w:p>
+    <w:p>
+      <w:pPr>
+        <w:pStyle w:val="ListParagraph"/>
+        <w:ind w:left="825"/>
+        <w:rPr>
+          <w:rFonts w:ascii="Arial" w:hAnsi="Arial" w:cs="Arial"/>
+          <w:sz w:val="24"/>
+          <w:szCs w:val="24"/>
+        </w:rPr>
+      </w:pPr>
+    </w:p>
+    <w:p>
+      <w:pPr>
+        <w:pStyle w:val="ListParagraph"/>
+        <w:ind w:left="825"/>
+        <w:rPr>
+          <w:rFonts w:ascii="Arial" w:hAnsi="Arial" w:cs="Arial"/>
+          <w:sz w:val="24"/>
+          <w:szCs w:val="24"/>
+        </w:rPr>
+      </w:pPr>
+    </w:p>
+    <w:p>
+      <w:pPr>
+        <w:pStyle w:val="ListParagraph"/>
+        <w:ind w:left="825"/>
+        <w:rPr>
+          <w:rFonts w:ascii="Arial" w:hAnsi="Arial" w:cs="Arial"/>
+          <w:sz w:val="24"/>
+          <w:szCs w:val="24"/>
+        </w:rPr>
       </w:pPr>
     </w:p>
     <w:p>
@@ -1099,8 +1666,18 @@
           <w:ilvl w:val="1"/>
           <w:numId w:val="4"/>
         </w:numPr>
-      </w:pPr>
-      <w:r>
+        <w:rPr>
+          <w:rFonts w:ascii="Arial" w:hAnsi="Arial" w:cs="Arial"/>
+          <w:sz w:val="24"/>
+          <w:szCs w:val="24"/>
+        </w:rPr>
+      </w:pPr>
+      <w:r>
+        <w:rPr>
+          <w:rFonts w:ascii="Arial" w:hAnsi="Arial" w:cs="Arial"/>
+          <w:sz w:val="24"/>
+          <w:szCs w:val="24"/>
+        </w:rPr>
         <w:t xml:space="preserve">Market / Competitors </w:t>
       </w:r>
     </w:p>
@@ -1108,112 +1685,222 @@
       <w:pPr>
         <w:pStyle w:val="ListParagraph"/>
         <w:ind w:left="825"/>
+        <w:rPr>
+          <w:rFonts w:ascii="Arial" w:hAnsi="Arial" w:cs="Arial"/>
+          <w:sz w:val="24"/>
+          <w:szCs w:val="24"/>
+        </w:rPr>
       </w:pPr>
     </w:p>
     <w:p>
       <w:pPr>
         <w:pStyle w:val="ListParagraph"/>
         <w:ind w:left="825"/>
-      </w:pPr>
-      <w:r>
+        <w:rPr>
+          <w:rFonts w:ascii="Arial" w:hAnsi="Arial" w:cs="Arial"/>
+          <w:sz w:val="24"/>
+          <w:szCs w:val="24"/>
+        </w:rPr>
+      </w:pPr>
+      <w:r>
+        <w:rPr>
+          <w:rFonts w:ascii="Arial" w:hAnsi="Arial" w:cs="Arial"/>
+          <w:sz w:val="24"/>
+          <w:szCs w:val="24"/>
+        </w:rPr>
+        <w:lastRenderedPageBreak/>
         <w:t xml:space="preserve">There are a range of different games that have the </w:t>
       </w:r>
       <w:proofErr w:type="gramStart"/>
       <w:r>
+        <w:rPr>
+          <w:rFonts w:ascii="Arial" w:hAnsi="Arial" w:cs="Arial"/>
+          <w:sz w:val="24"/>
+          <w:szCs w:val="24"/>
+        </w:rPr>
         <w:t>wave based</w:t>
       </w:r>
       <w:proofErr w:type="gramEnd"/>
       <w:r>
+        <w:rPr>
+          <w:rFonts w:ascii="Arial" w:hAnsi="Arial" w:cs="Arial"/>
+          <w:sz w:val="24"/>
+          <w:szCs w:val="24"/>
+        </w:rPr>
         <w:t xml:space="preserve"> gameplay system such as :</w:t>
       </w:r>
     </w:p>
     <w:p>
       <w:pPr>
         <w:pStyle w:val="ListParagraph"/>
-      </w:pPr>
-    </w:p>
-    <w:p>
-      <w:pPr>
-        <w:pStyle w:val="ListParagraph"/>
-      </w:pPr>
-      <w:r>
-        <w:rPr>
+        <w:rPr>
+          <w:rFonts w:ascii="Arial" w:hAnsi="Arial" w:cs="Arial"/>
+          <w:sz w:val="24"/>
+          <w:szCs w:val="24"/>
+        </w:rPr>
+      </w:pPr>
+    </w:p>
+    <w:p>
+      <w:pPr>
+        <w:pStyle w:val="ListParagraph"/>
+        <w:rPr>
+          <w:rFonts w:ascii="Arial" w:hAnsi="Arial" w:cs="Arial"/>
+          <w:sz w:val="24"/>
+          <w:szCs w:val="24"/>
+        </w:rPr>
+      </w:pPr>
+      <w:r>
+        <w:rPr>
+          <w:rFonts w:ascii="Arial" w:hAnsi="Arial" w:cs="Arial"/>
           <w:b/>
           <w:bCs/>
+          <w:sz w:val="24"/>
+          <w:szCs w:val="24"/>
         </w:rPr>
         <w:t>Call of Duty Zombies</w:t>
       </w:r>
       <w:r>
+        <w:rPr>
+          <w:rFonts w:ascii="Arial" w:hAnsi="Arial" w:cs="Arial"/>
+          <w:sz w:val="24"/>
+          <w:szCs w:val="24"/>
+        </w:rPr>
         <w:t xml:space="preserve"> – </w:t>
       </w:r>
     </w:p>
     <w:p>
       <w:pPr>
         <w:pStyle w:val="ListParagraph"/>
-      </w:pPr>
-    </w:p>
-    <w:p>
-      <w:pPr>
-        <w:pStyle w:val="ListParagraph"/>
-      </w:pPr>
-      <w:r>
-        <w:rPr>
+        <w:rPr>
+          <w:rFonts w:ascii="Arial" w:hAnsi="Arial" w:cs="Arial"/>
+          <w:sz w:val="24"/>
+          <w:szCs w:val="24"/>
+        </w:rPr>
+      </w:pPr>
+    </w:p>
+    <w:p>
+      <w:pPr>
+        <w:pStyle w:val="ListParagraph"/>
+        <w:rPr>
+          <w:rFonts w:ascii="Arial" w:hAnsi="Arial" w:cs="Arial"/>
+          <w:sz w:val="24"/>
+          <w:szCs w:val="24"/>
+        </w:rPr>
+      </w:pPr>
+      <w:r>
+        <w:rPr>
+          <w:rFonts w:ascii="Arial" w:hAnsi="Arial" w:cs="Arial"/>
           <w:b/>
           <w:bCs/>
+          <w:sz w:val="24"/>
+          <w:szCs w:val="24"/>
         </w:rPr>
         <w:t>Killing Floor</w:t>
       </w:r>
       <w:r>
+        <w:rPr>
+          <w:rFonts w:ascii="Arial" w:hAnsi="Arial" w:cs="Arial"/>
+          <w:sz w:val="24"/>
+          <w:szCs w:val="24"/>
+        </w:rPr>
         <w:t xml:space="preserve"> – </w:t>
       </w:r>
     </w:p>
     <w:p>
       <w:pPr>
         <w:pStyle w:val="ListParagraph"/>
-      </w:pPr>
-    </w:p>
-    <w:p>
-      <w:pPr>
-        <w:pStyle w:val="ListParagraph"/>
-      </w:pPr>
-      <w:r>
-        <w:rPr>
+        <w:rPr>
+          <w:rFonts w:ascii="Arial" w:hAnsi="Arial" w:cs="Arial"/>
+          <w:sz w:val="24"/>
+          <w:szCs w:val="24"/>
+        </w:rPr>
+      </w:pPr>
+    </w:p>
+    <w:p>
+      <w:pPr>
+        <w:pStyle w:val="ListParagraph"/>
+        <w:rPr>
+          <w:rFonts w:ascii="Arial" w:hAnsi="Arial" w:cs="Arial"/>
+          <w:sz w:val="24"/>
+          <w:szCs w:val="24"/>
+        </w:rPr>
+      </w:pPr>
+      <w:r>
+        <w:rPr>
+          <w:rFonts w:ascii="Arial" w:hAnsi="Arial" w:cs="Arial"/>
           <w:b/>
           <w:bCs/>
+          <w:sz w:val="24"/>
+          <w:szCs w:val="24"/>
         </w:rPr>
         <w:t>Skier One</w:t>
       </w:r>
       <w:r>
+        <w:rPr>
+          <w:rFonts w:ascii="Arial" w:hAnsi="Arial" w:cs="Arial"/>
+          <w:sz w:val="24"/>
+          <w:szCs w:val="24"/>
+        </w:rPr>
         <w:t xml:space="preserve"> or </w:t>
       </w:r>
       <w:proofErr w:type="spellStart"/>
       <w:r>
+        <w:rPr>
+          <w:rFonts w:ascii="Arial" w:hAnsi="Arial" w:cs="Arial"/>
+          <w:sz w:val="24"/>
+          <w:szCs w:val="24"/>
+        </w:rPr>
         <w:t>what ever</w:t>
       </w:r>
       <w:proofErr w:type="spellEnd"/>
       <w:r>
+        <w:rPr>
+          <w:rFonts w:ascii="Arial" w:hAnsi="Arial" w:cs="Arial"/>
+          <w:sz w:val="24"/>
+          <w:szCs w:val="24"/>
+        </w:rPr>
         <w:t xml:space="preserve"> the fuck – </w:t>
       </w:r>
     </w:p>
     <w:p>
       <w:pPr>
         <w:pStyle w:val="ListParagraph"/>
-      </w:pPr>
-    </w:p>
-    <w:p>
-      <w:pPr>
-        <w:pStyle w:val="ListParagraph"/>
-      </w:pPr>
-    </w:p>
-    <w:p>
-      <w:pPr>
-        <w:pStyle w:val="ListParagraph"/>
+        <w:rPr>
+          <w:rFonts w:ascii="Arial" w:hAnsi="Arial" w:cs="Arial"/>
+          <w:sz w:val="24"/>
+          <w:szCs w:val="24"/>
+        </w:rPr>
+      </w:pPr>
+    </w:p>
+    <w:p>
+      <w:pPr>
+        <w:pStyle w:val="ListParagraph"/>
+        <w:rPr>
+          <w:rFonts w:ascii="Arial" w:hAnsi="Arial" w:cs="Arial"/>
+          <w:sz w:val="24"/>
+          <w:szCs w:val="24"/>
+        </w:rPr>
+      </w:pPr>
+    </w:p>
+    <w:p>
+      <w:pPr>
+        <w:pStyle w:val="ListParagraph"/>
+        <w:rPr>
+          <w:rFonts w:ascii="Arial" w:hAnsi="Arial" w:cs="Arial"/>
+          <w:sz w:val="24"/>
+          <w:szCs w:val="24"/>
+        </w:rPr>
       </w:pPr>
     </w:p>
     <w:p>
       <w:pPr>
         <w:pStyle w:val="ListParagraph"/>
         <w:ind w:left="825"/>
+        <w:rPr>
+          <w:rFonts w:ascii="Arial" w:hAnsi="Arial" w:cs="Arial"/>
+          <w:sz w:val="24"/>
+          <w:szCs w:val="24"/>
+        </w:rPr>
       </w:pPr>
     </w:p>
     <w:p>
@@ -1223,8 +1910,18 @@
           <w:ilvl w:val="1"/>
           <w:numId w:val="4"/>
         </w:numPr>
-      </w:pPr>
-      <w:r>
+        <w:rPr>
+          <w:rFonts w:ascii="Arial" w:hAnsi="Arial" w:cs="Arial"/>
+          <w:sz w:val="24"/>
+          <w:szCs w:val="24"/>
+        </w:rPr>
+      </w:pPr>
+      <w:r>
+        <w:rPr>
+          <w:rFonts w:ascii="Arial" w:hAnsi="Arial" w:cs="Arial"/>
+          <w:sz w:val="24"/>
+          <w:szCs w:val="24"/>
+        </w:rPr>
         <w:t>Objectives &amp; Deliverables</w:t>
       </w:r>
     </w:p>
@@ -1232,6 +1929,11 @@
       <w:pPr>
         <w:pStyle w:val="ListParagraph"/>
         <w:ind w:left="825"/>
+        <w:rPr>
+          <w:rFonts w:ascii="Arial" w:hAnsi="Arial" w:cs="Arial"/>
+          <w:sz w:val="24"/>
+          <w:szCs w:val="24"/>
+        </w:rPr>
       </w:pPr>
     </w:p>
     <w:p>
@@ -1268,26 +1970,200 @@
         </w:numPr>
         <w:jc w:val="center"/>
         <w:rPr>
-          <w:sz w:val="40"/>
-          <w:szCs w:val="40"/>
-        </w:rPr>
-      </w:pPr>
-      <w:r>
-        <w:rPr>
-          <w:sz w:val="40"/>
-          <w:szCs w:val="40"/>
+          <w:rFonts w:ascii="Arial" w:hAnsi="Arial" w:cs="Arial"/>
+          <w:sz w:val="24"/>
+          <w:szCs w:val="24"/>
+        </w:rPr>
+      </w:pPr>
+      <w:r>
+        <w:rPr>
+          <w:rFonts w:ascii="Arial" w:hAnsi="Arial" w:cs="Arial"/>
+          <w:sz w:val="24"/>
+          <w:szCs w:val="24"/>
         </w:rPr>
         <w:lastRenderedPageBreak/>
         <w:t>Ludology</w:t>
       </w:r>
+      <w:r>
+        <w:rPr>
+          <w:rFonts w:ascii="Arial" w:hAnsi="Arial" w:cs="Arial"/>
+          <w:sz w:val="24"/>
+          <w:szCs w:val="24"/>
+        </w:rPr>
+        <w:t xml:space="preserve"> </w:t>
+      </w:r>
+    </w:p>
+    <w:p>
+      <w:pPr>
+        <w:jc w:val="center"/>
+      </w:pPr>
+      <w:r>
+        <w:t> is the study of games, the act of playing them, and the players and cultures surrounding them. </w:t>
+      </w:r>
+    </w:p>
+    <w:p>
+      <w:pPr>
+        <w:pStyle w:val="ListParagraph"/>
+        <w:numPr>
+          <w:ilvl w:val="0"/>
+          <w:numId w:val="9"/>
+        </w:numPr>
+        <w:jc w:val="center"/>
+        <w:rPr>
+          <w:rFonts w:ascii="Arial" w:hAnsi="Arial" w:cs="Arial"/>
+          <w:sz w:val="24"/>
+          <w:szCs w:val="24"/>
+        </w:rPr>
+      </w:pPr>
+      <w:r>
+        <w:rPr>
+          <w:rFonts w:ascii="Arial" w:hAnsi="Arial" w:cs="Arial"/>
+          <w:sz w:val="24"/>
+          <w:szCs w:val="24"/>
+        </w:rPr>
+        <w:t>Introduction to Ludology / Game Studies</w:t>
+      </w:r>
+    </w:p>
+    <w:p>
+      <w:pPr>
+        <w:pStyle w:val="ListParagraph"/>
+        <w:numPr>
+          <w:ilvl w:val="0"/>
+          <w:numId w:val="9"/>
+        </w:numPr>
+        <w:rPr>
+          <w:rFonts w:ascii="Arial" w:hAnsi="Arial" w:cs="Arial"/>
+          <w:sz w:val="24"/>
+          <w:szCs w:val="24"/>
+        </w:rPr>
+      </w:pPr>
+      <w:r>
+        <w:rPr>
+          <w:rFonts w:ascii="Arial" w:hAnsi="Arial" w:cs="Arial"/>
+          <w:sz w:val="24"/>
+          <w:szCs w:val="24"/>
+        </w:rPr>
+        <w:t>Genre &amp; Gameplay Analysis – Round-Based Survival Games</w:t>
+      </w:r>
+    </w:p>
+    <w:p>
+      <w:pPr>
+        <w:pStyle w:val="ListParagraph"/>
+        <w:numPr>
+          <w:ilvl w:val="0"/>
+          <w:numId w:val="9"/>
+        </w:numPr>
+        <w:rPr>
+          <w:rFonts w:ascii="Arial" w:hAnsi="Arial" w:cs="Arial"/>
+          <w:sz w:val="24"/>
+          <w:szCs w:val="24"/>
+        </w:rPr>
+      </w:pPr>
+      <w:r>
+        <w:rPr>
+          <w:rFonts w:ascii="Arial" w:hAnsi="Arial" w:cs="Arial"/>
+          <w:sz w:val="24"/>
+          <w:szCs w:val="24"/>
+        </w:rPr>
+        <w:t>Case Study – Call of Duty Zombies</w:t>
+      </w:r>
+    </w:p>
+    <w:p>
+      <w:pPr>
+        <w:pStyle w:val="ListParagraph"/>
+        <w:numPr>
+          <w:ilvl w:val="0"/>
+          <w:numId w:val="9"/>
+        </w:numPr>
+        <w:rPr>
+          <w:rFonts w:ascii="Arial" w:hAnsi="Arial" w:cs="Arial"/>
+          <w:sz w:val="24"/>
+          <w:szCs w:val="24"/>
+        </w:rPr>
+      </w:pPr>
+      <w:r>
+        <w:rPr>
+          <w:rFonts w:ascii="Arial" w:hAnsi="Arial" w:cs="Arial"/>
+          <w:sz w:val="24"/>
+          <w:szCs w:val="24"/>
+        </w:rPr>
+        <w:t>Map Design and Environmental Ludology</w:t>
+      </w:r>
+    </w:p>
+    <w:p>
+      <w:pPr>
+        <w:pStyle w:val="ListParagraph"/>
+        <w:numPr>
+          <w:ilvl w:val="0"/>
+          <w:numId w:val="9"/>
+        </w:numPr>
+        <w:rPr>
+          <w:rFonts w:ascii="Arial" w:hAnsi="Arial" w:cs="Arial"/>
+          <w:sz w:val="24"/>
+          <w:szCs w:val="24"/>
+        </w:rPr>
+      </w:pPr>
+      <w:r>
+        <w:rPr>
+          <w:rFonts w:ascii="Arial" w:hAnsi="Arial" w:cs="Arial"/>
+          <w:sz w:val="24"/>
+          <w:szCs w:val="24"/>
+        </w:rPr>
+        <w:t>Mechanics &amp; Player Feedback</w:t>
+      </w:r>
+    </w:p>
+    <w:p>
+      <w:pPr>
+        <w:pStyle w:val="ListParagraph"/>
+        <w:numPr>
+          <w:ilvl w:val="0"/>
+          <w:numId w:val="9"/>
+        </w:numPr>
+        <w:rPr>
+          <w:rFonts w:ascii="Arial" w:hAnsi="Arial" w:cs="Arial"/>
+          <w:sz w:val="24"/>
+          <w:szCs w:val="24"/>
+        </w:rPr>
+      </w:pPr>
+      <w:r>
+        <w:rPr>
+          <w:rFonts w:ascii="Arial" w:hAnsi="Arial" w:cs="Arial"/>
+          <w:sz w:val="24"/>
+          <w:szCs w:val="24"/>
+        </w:rPr>
+        <w:t>Ludology Reflections on Your Development</w:t>
+      </w:r>
+    </w:p>
+    <w:p>
+      <w:pPr>
+        <w:pStyle w:val="ListParagraph"/>
+        <w:numPr>
+          <w:ilvl w:val="0"/>
+          <w:numId w:val="9"/>
+        </w:numPr>
+        <w:rPr>
+          <w:rFonts w:ascii="Arial" w:hAnsi="Arial" w:cs="Arial"/>
+          <w:sz w:val="24"/>
+          <w:szCs w:val="24"/>
+        </w:rPr>
+      </w:pPr>
+      <w:r>
+        <w:rPr>
+          <w:rFonts w:ascii="Arial" w:hAnsi="Arial" w:cs="Arial"/>
+          <w:sz w:val="24"/>
+          <w:szCs w:val="24"/>
+        </w:rPr>
+        <w:t>Conclusion</w:t>
+      </w:r>
     </w:p>
     <w:p>
       <w:pPr>
         <w:pStyle w:val="ListParagraph"/>
         <w:ind w:left="465"/>
         <w:rPr>
-          <w:sz w:val="40"/>
-          <w:szCs w:val="40"/>
+          <w:rFonts w:ascii="Arial" w:hAnsi="Arial" w:cs="Arial"/>
+          <w:sz w:val="24"/>
+          <w:szCs w:val="24"/>
         </w:rPr>
       </w:pPr>
     </w:p>
@@ -1302,6 +2178,217 @@
         <w:pStyle w:val="ListParagraph"/>
         <w:ind w:left="465"/>
       </w:pPr>
+    </w:p>
+    <w:p>
+      <w:pPr>
+        <w:spacing w:line="259" w:lineRule="auto"/>
+      </w:pPr>
+      <w:r>
+        <w:br w:type="page"/>
+      </w:r>
+    </w:p>
+    <w:p>
+      <w:pPr>
+        <w:spacing w:line="259" w:lineRule="auto"/>
+        <w:jc w:val="center"/>
+        <w:rPr>
+          <w:u w:val="single"/>
+        </w:rPr>
+      </w:pPr>
+      <w:r>
+        <w:rPr>
+          <w:u w:val="single"/>
+        </w:rPr>
+        <w:lastRenderedPageBreak/>
+        <w:t xml:space="preserve">3. </w:t>
+      </w:r>
+      <w:r>
+        <w:rPr>
+          <w:u w:val="single"/>
+        </w:rPr>
+        <w:t xml:space="preserve">Method of Approach </w:t>
+      </w:r>
+    </w:p>
+    <w:p>
+      <w:pPr>
+        <w:ind w:left="465"/>
+        <w:rPr>
+          <w:u w:val="single"/>
+        </w:rPr>
+      </w:pPr>
+      <w:r>
+        <w:rPr>
+          <w:u w:val="single"/>
+        </w:rPr>
+        <w:t xml:space="preserve">3. 1 </w:t>
+      </w:r>
+      <w:r>
+        <w:rPr>
+          <w:u w:val="single"/>
+        </w:rPr>
+        <w:t>Methodologies</w:t>
+      </w:r>
+    </w:p>
+    <w:p>
+      <w:pPr>
+        <w:ind w:left="465"/>
+      </w:pPr>
+      <w:r>
+        <w:t xml:space="preserve">Probs agile </w:t>
+      </w:r>
+    </w:p>
+    <w:p>
+      <w:pPr>
+        <w:ind w:left="465"/>
+        <w:rPr>
+          <w:u w:val="single"/>
+        </w:rPr>
+      </w:pPr>
+    </w:p>
+    <w:p>
+      <w:pPr>
+        <w:ind w:left="465"/>
+        <w:rPr>
+          <w:u w:val="single"/>
+        </w:rPr>
+      </w:pPr>
+      <w:r>
+        <w:rPr>
+          <w:u w:val="single"/>
+        </w:rPr>
+        <w:t xml:space="preserve">3. </w:t>
+      </w:r>
+      <w:r>
+        <w:rPr>
+          <w:u w:val="single"/>
+        </w:rPr>
+        <w:t>2</w:t>
+      </w:r>
+      <w:r>
+        <w:rPr>
+          <w:u w:val="single"/>
+        </w:rPr>
+        <w:t xml:space="preserve"> </w:t>
+      </w:r>
+      <w:r>
+        <w:rPr>
+          <w:u w:val="single"/>
+        </w:rPr>
+        <w:t xml:space="preserve">Technologies </w:t>
+      </w:r>
+    </w:p>
+    <w:p>
+      <w:pPr>
+        <w:ind w:left="465"/>
+      </w:pPr>
+      <w:r>
+        <w:t>Enemy AI</w:t>
+      </w:r>
+      <w:r>
+        <w:t xml:space="preserve"> maybe idk </w:t>
+      </w:r>
+    </w:p>
+    <w:p>
+      <w:pPr>
+        <w:ind w:left="465"/>
+      </w:pPr>
+    </w:p>
+    <w:p>
+      <w:pPr>
+        <w:ind w:left="465"/>
+        <w:rPr>
+          <w:u w:val="single"/>
+        </w:rPr>
+      </w:pPr>
+      <w:r>
+        <w:rPr>
+          <w:u w:val="single"/>
+        </w:rPr>
+        <w:t xml:space="preserve">3. 2 </w:t>
+      </w:r>
+      <w:r>
+        <w:rPr>
+          <w:u w:val="single"/>
+        </w:rPr>
+        <w:t xml:space="preserve">Project Management Approach </w:t>
+      </w:r>
+    </w:p>
+    <w:p>
+      <w:pPr>
+        <w:ind w:left="465"/>
+      </w:pPr>
+      <w:r>
+        <w:t xml:space="preserve">This dude spoke about phases (sprints) </w:t>
+      </w:r>
+    </w:p>
+    <w:p>
+      <w:pPr>
+        <w:ind w:left="465"/>
+      </w:pPr>
+      <w:r>
+        <w:t>Image</w:t>
+      </w:r>
+    </w:p>
+    <w:p>
+      <w:pPr>
+        <w:ind w:left="465"/>
+      </w:pPr>
+      <w:r>
+        <w:t xml:space="preserve">Speak about how long each sprint took and typically how many tasks were there </w:t>
+      </w:r>
+    </w:p>
+    <w:p>
+      <w:pPr>
+        <w:ind w:left="465"/>
+      </w:pPr>
+      <w:r>
+        <w:t xml:space="preserve">Trello </w:t>
+      </w:r>
+    </w:p>
+    <w:p>
+      <w:pPr>
+        <w:ind w:left="465"/>
+      </w:pPr>
+      <w:proofErr w:type="spellStart"/>
+      <w:r>
+        <w:t>Github</w:t>
+      </w:r>
+      <w:proofErr w:type="spellEnd"/>
+      <w:r>
+        <w:t xml:space="preserve">  how I </w:t>
+      </w:r>
+      <w:proofErr w:type="spellStart"/>
+      <w:r>
+        <w:t>labeld</w:t>
+      </w:r>
+      <w:proofErr w:type="spellEnd"/>
+      <w:r>
+        <w:t xml:space="preserve"> commits and only would do them if </w:t>
+      </w:r>
+      <w:proofErr w:type="spellStart"/>
+      <w:r>
+        <w:t>neeed</w:t>
+      </w:r>
+      <w:proofErr w:type="spellEnd"/>
+      <w:r>
+        <w:t xml:space="preserve"> </w:t>
+      </w:r>
+    </w:p>
+    <w:p>
+      <w:pPr>
+        <w:ind w:left="465"/>
+        <w:rPr>
+          <w:u w:val="single"/>
+        </w:rPr>
+      </w:pPr>
+    </w:p>
+    <w:p>
+      <w:pPr>
+        <w:ind w:left="465"/>
+      </w:pPr>
+      <w:r>
+        <w:br w:type="page"/>
+      </w:r>
     </w:p>
     <w:p>
       <w:pPr>
@@ -1312,9 +2399,6 @@
           <w:szCs w:val="22"/>
         </w:rPr>
       </w:pPr>
-      <w:r>
-        <w:br w:type="page"/>
-      </w:r>
     </w:p>
     <w:p>
       <w:pPr>
@@ -1322,16 +2406,21 @@
         <w:ind w:left="465"/>
         <w:jc w:val="center"/>
         <w:rPr>
+          <w:b/>
+          <w:bCs/>
           <w:sz w:val="40"/>
           <w:szCs w:val="40"/>
-        </w:rPr>
-      </w:pPr>
-      <w:r>
-        <w:rPr>
+          <w:u w:val="single"/>
+        </w:rPr>
+      </w:pPr>
+      <w:r>
+        <w:rPr>
+          <w:b/>
+          <w:bCs/>
           <w:sz w:val="40"/>
           <w:szCs w:val="40"/>
-        </w:rPr>
-        <w:lastRenderedPageBreak/>
+          <w:u w:val="single"/>
+        </w:rPr>
         <w:t>Implementation</w:t>
       </w:r>
     </w:p>
@@ -1348,17 +2437,17 @@
     </w:p>
     <w:p>
       <w:pPr>
-        <w:pStyle w:val="ListParagraph"/>
-        <w:numPr>
-          <w:ilvl w:val="0"/>
-          <w:numId w:val="8"/>
-        </w:numPr>
-      </w:pPr>
-      <w:r>
-        <w:t>Sprint 1</w:t>
-      </w:r>
-      <w:r>
-        <w:t xml:space="preserve"> (8.11.2024 – 22.11.2024)</w:t>
+        <w:ind w:left="465"/>
+        <w:jc w:val="center"/>
+        <w:rPr>
+          <w:u w:val="single"/>
+        </w:rPr>
+      </w:pPr>
+      <w:r>
+        <w:rPr>
+          <w:u w:val="single"/>
+        </w:rPr>
+        <w:t>Sprint 1 (8.11.2024 – 22.11.2024)</w:t>
       </w:r>
     </w:p>
     <w:p>
@@ -1404,6 +2493,9 @@
         <w:pStyle w:val="ListParagraph"/>
         <w:ind w:left="825"/>
       </w:pPr>
+      <w:r>
+        <w:t xml:space="preserve">Paper </w:t>
+      </w:r>
       <w:r>
         <w:t xml:space="preserve">Level Designs </w:t>
       </w:r>
@@ -1454,6 +2546,303 @@
           <w:szCs w:val="28"/>
         </w:rPr>
       </w:pPr>
+      <w:r>
+        <w:rPr>
+          <w:color w:val="0D0D0D" w:themeColor="text1" w:themeTint="F2"/>
+          <w:sz w:val="28"/>
+          <w:szCs w:val="28"/>
+        </w:rPr>
+        <w:t xml:space="preserve">                 </w:t>
+      </w:r>
+    </w:p>
+    <w:p>
+      <w:pPr>
+        <w:spacing w:line="259" w:lineRule="auto"/>
+        <w:rPr>
+          <w:rFonts w:asciiTheme="minorHAnsi" w:hAnsiTheme="minorHAnsi" w:cstheme="minorBidi"/>
+          <w:color w:val="0D0D0D" w:themeColor="text1" w:themeTint="F2"/>
+          <w:sz w:val="28"/>
+          <w:szCs w:val="28"/>
+        </w:rPr>
+      </w:pPr>
+      <w:r>
+        <w:rPr>
+          <w:color w:val="0D0D0D" w:themeColor="text1" w:themeTint="F2"/>
+          <w:sz w:val="28"/>
+          <w:szCs w:val="28"/>
+        </w:rPr>
+        <w:br w:type="page"/>
+      </w:r>
+    </w:p>
+    <w:p>
+      <w:pPr>
+        <w:ind w:left="465"/>
+        <w:jc w:val="center"/>
+        <w:rPr>
+          <w:u w:val="single"/>
+        </w:rPr>
+      </w:pPr>
+      <w:r>
+        <w:rPr>
+          <w:u w:val="single"/>
+        </w:rPr>
+        <w:lastRenderedPageBreak/>
+        <w:t xml:space="preserve">Sprint </w:t>
+      </w:r>
+      <w:r>
+        <w:rPr>
+          <w:u w:val="single"/>
+        </w:rPr>
+        <w:t>2</w:t>
+      </w:r>
+      <w:r>
+        <w:rPr>
+          <w:u w:val="single"/>
+        </w:rPr>
+        <w:t xml:space="preserve"> (</w:t>
+      </w:r>
+      <w:r>
+        <w:rPr>
+          <w:u w:val="single"/>
+        </w:rPr>
+        <w:t>22</w:t>
+      </w:r>
+      <w:r>
+        <w:rPr>
+          <w:u w:val="single"/>
+        </w:rPr>
+        <w:t xml:space="preserve">.11.2024 – </w:t>
+      </w:r>
+      <w:r>
+        <w:rPr>
+          <w:u w:val="single"/>
+        </w:rPr>
+        <w:t>6</w:t>
+      </w:r>
+      <w:r>
+        <w:rPr>
+          <w:u w:val="single"/>
+        </w:rPr>
+        <w:t>.1</w:t>
+      </w:r>
+      <w:r>
+        <w:rPr>
+          <w:u w:val="single"/>
+        </w:rPr>
+        <w:t>2</w:t>
+      </w:r>
+      <w:r>
+        <w:rPr>
+          <w:u w:val="single"/>
+        </w:rPr>
+        <w:t>.2024)</w:t>
+      </w:r>
+    </w:p>
+    <w:p>
+      <w:pPr>
+        <w:ind w:left="465"/>
+        <w:jc w:val="center"/>
+      </w:pPr>
+      <w:r>
+        <w:t>Started to create level 1 Design</w:t>
+      </w:r>
+    </w:p>
+    <w:p>
+      <w:pPr>
+        <w:ind w:left="465"/>
+        <w:jc w:val="center"/>
+      </w:pPr>
+      <w:r>
+        <w:t>Started to implement mechanics ?</w:t>
+      </w:r>
+    </w:p>
+    <w:p>
+      <w:pPr>
+        <w:ind w:left="465"/>
+        <w:jc w:val="center"/>
+      </w:pPr>
+      <w:r>
+        <w:t>Create Basic UI</w:t>
+      </w:r>
+    </w:p>
+    <w:p>
+      <w:pPr>
+        <w:ind w:left="465"/>
+        <w:jc w:val="center"/>
+      </w:pPr>
+      <w:r>
+        <w:t xml:space="preserve">Create Game States (start, menu , pause) </w:t>
+      </w:r>
+    </w:p>
+    <w:p>
+      <w:pPr>
+        <w:ind w:left="465"/>
+        <w:jc w:val="center"/>
+      </w:pPr>
+      <w:proofErr w:type="spellStart"/>
+      <w:r>
+        <w:t>Devlog</w:t>
+      </w:r>
+      <w:proofErr w:type="spellEnd"/>
+      <w:r>
+        <w:t xml:space="preserve"> 1?</w:t>
+      </w:r>
+    </w:p>
+    <w:p>
+      <w:pPr>
+        <w:ind w:left="465"/>
+        <w:jc w:val="center"/>
+      </w:pPr>
+    </w:p>
+    <w:p>
+      <w:pPr>
+        <w:pStyle w:val="ListParagraph"/>
+        <w:ind w:left="465"/>
+        <w:rPr>
+          <w:color w:val="0D0D0D" w:themeColor="text1" w:themeTint="F2"/>
+          <w:sz w:val="28"/>
+          <w:szCs w:val="28"/>
+        </w:rPr>
+      </w:pPr>
+    </w:p>
+    <w:p>
+      <w:pPr>
+        <w:spacing w:line="259" w:lineRule="auto"/>
+        <w:rPr>
+          <w:rFonts w:asciiTheme="minorHAnsi" w:hAnsiTheme="minorHAnsi" w:cstheme="minorBidi"/>
+          <w:color w:val="0D0D0D" w:themeColor="text1" w:themeTint="F2"/>
+          <w:sz w:val="28"/>
+          <w:szCs w:val="28"/>
+        </w:rPr>
+      </w:pPr>
+      <w:r>
+        <w:rPr>
+          <w:color w:val="0D0D0D" w:themeColor="text1" w:themeTint="F2"/>
+          <w:sz w:val="28"/>
+          <w:szCs w:val="28"/>
+        </w:rPr>
+        <w:br w:type="page"/>
+      </w:r>
+    </w:p>
+    <w:p>
+      <w:pPr>
+        <w:ind w:left="465"/>
+        <w:jc w:val="center"/>
+        <w:rPr>
+          <w:u w:val="single"/>
+        </w:rPr>
+      </w:pPr>
+      <w:r>
+        <w:rPr>
+          <w:u w:val="single"/>
+        </w:rPr>
+        <w:lastRenderedPageBreak/>
+        <w:t xml:space="preserve">Sprint </w:t>
+      </w:r>
+      <w:r>
+        <w:rPr>
+          <w:u w:val="single"/>
+        </w:rPr>
+        <w:t>3</w:t>
+      </w:r>
+      <w:r>
+        <w:rPr>
+          <w:u w:val="single"/>
+        </w:rPr>
+        <w:t xml:space="preserve"> (</w:t>
+      </w:r>
+      <w:r>
+        <w:rPr>
+          <w:u w:val="single"/>
+        </w:rPr>
+        <w:t>6</w:t>
+      </w:r>
+      <w:r>
+        <w:rPr>
+          <w:u w:val="single"/>
+        </w:rPr>
+        <w:t>.1</w:t>
+      </w:r>
+      <w:r>
+        <w:rPr>
+          <w:u w:val="single"/>
+        </w:rPr>
+        <w:t>2</w:t>
+      </w:r>
+      <w:r>
+        <w:rPr>
+          <w:u w:val="single"/>
+        </w:rPr>
+        <w:t xml:space="preserve">.2024 – </w:t>
+      </w:r>
+      <w:r>
+        <w:rPr>
+          <w:u w:val="single"/>
+        </w:rPr>
+        <w:t>20</w:t>
+      </w:r>
+      <w:r>
+        <w:rPr>
+          <w:u w:val="single"/>
+        </w:rPr>
+        <w:t>.1</w:t>
+      </w:r>
+      <w:r>
+        <w:rPr>
+          <w:u w:val="single"/>
+        </w:rPr>
+        <w:t>2</w:t>
+      </w:r>
+      <w:r>
+        <w:rPr>
+          <w:u w:val="single"/>
+        </w:rPr>
+        <w:t>.2024)</w:t>
+      </w:r>
+    </w:p>
+    <w:p>
+      <w:pPr>
+        <w:ind w:left="465"/>
+        <w:jc w:val="center"/>
+      </w:pPr>
+      <w:r>
+        <w:t>Map Models starting to be created,</w:t>
+      </w:r>
+    </w:p>
+    <w:p>
+      <w:pPr>
+        <w:ind w:left="465"/>
+        <w:jc w:val="center"/>
+      </w:pPr>
+      <w:r>
+        <w:t>Game States</w:t>
+      </w:r>
+    </w:p>
+    <w:p>
+      <w:pPr>
+        <w:ind w:left="465"/>
+        <w:jc w:val="center"/>
+      </w:pPr>
+      <w:r>
+        <w:t>Found assets online</w:t>
+      </w:r>
+    </w:p>
+    <w:p>
+      <w:pPr>
+        <w:ind w:left="465"/>
+        <w:jc w:val="center"/>
+      </w:pPr>
+      <w:r>
+        <w:t xml:space="preserve">Not </w:t>
+      </w:r>
+      <w:proofErr w:type="spellStart"/>
+      <w:r>
+        <w:t>to</w:t>
+      </w:r>
+      <w:proofErr w:type="spellEnd"/>
+      <w:r>
+        <w:t xml:space="preserve"> sure what I did in this sprint , I think on the Trello this can count as 3 and 4  maybe</w:t>
+      </w:r>
     </w:p>
     <w:sectPr>
       <w:pgSz w:w="11906" w:h="16838"/>
@@ -1518,6 +2907,181 @@
 <file path=word/numbering.xml><?xml version="1.0" encoding="utf-8"?>
 <w:numbering xmlns:wpc="http://schemas.microsoft.com/office/word/2010/wordprocessingCanvas" xmlns:cx="http://schemas.microsoft.com/office/drawing/2014/chartex" xmlns:cx1="http://schemas.microsoft.com/office/drawing/2015/9/8/chartex" xmlns:cx2="http://schemas.microsoft.com/office/drawing/2015/10/21/chartex" xmlns:cx3="http://schemas.microsoft.com/office/drawing/2016/5/9/chartex" xmlns:cx4="http://schemas.microsoft.com/office/drawing/2016/5/10/chartex" xmlns:cx5="http://schemas.microsoft.com/office/drawing/2016/5/11/chartex" xmlns:cx6="http://schemas.microsoft.com/office/drawing/2016/5/12/chartex" xmlns:cx7="http://schemas.microsoft.com/office/drawing/2016/5/13/chartex" xmlns:cx8="http://schemas.microsoft.com/office/drawing/2016/5/14/chartex" xmlns:mc="http://schemas.openxmlformats.org/markup-compatibility/2006" xmlns:aink="http://schemas.microsoft.com/office/drawing/2016/ink" xmlns:am3d="http://schemas.microsoft.com/office/drawing/2017/model3d" xmlns:o="urn:schemas-microsoft-com:office:office" xmlns:oel="http://schemas.microsoft.com/office/2019/extlst" xmlns:r="http://schemas.openxmlformats.org/officeDocument/2006/relationships" xmlns:m="http://schemas.openxmlformats.org/officeDocument/2006/math" xmlns:v="urn:schemas-microsoft-com:vml" xmlns:wp14="http://schemas.microsoft.com/office/word/2010/wordprocessingDrawing" xmlns:wp="http://schemas.openxmlformats.org/drawingml/2006/wordprocessingDrawing" xmlns:w10="urn:schemas-microsoft-com:office:word" xmlns:w="http://schemas.openxmlformats.org/wordprocessingml/2006/main" xmlns:w14="http://schemas.microsoft.com/office/word/2010/wordml" xmlns:w15="http://schemas.microsoft.com/office/word/2012/wordml" xmlns:w16cex="http://schemas.microsoft.com/office/word/2018/wordml/cex" xmlns:w16cid="http://schemas.microsoft.com/office/word/2016/wordml/cid" xmlns:w16="http://schemas.microsoft.com/office/word/2018/wordml" xmlns:w16du="http://schemas.microsoft.com/office/word/2023/wordml/word16du" xmlns:w16sdtdh="http://schemas.microsoft.com/office/word/2020/wordml/sdtdatahash" xmlns:w16sdtfl="http://schemas.microsoft.com/office/word/2024/wordml/sdtformatlock" xmlns:w16se="http://schemas.microsoft.com/office/word/2015/wordml/symex" xmlns:wpg="http://schemas.microsoft.com/office/word/2010/wordprocessingGroup" xmlns:wpi="http://schemas.microsoft.com/office/word/2010/wordprocessingInk" xmlns:wne="http://schemas.microsoft.com/office/word/2006/wordml" xmlns:wps="http://schemas.microsoft.com/office/word/2010/wordprocessingShape" mc:Ignorable="w14 w15 w16se w16cid w16 w16cex w16sdtdh w16sdtfl w16du wp14">
   <w:abstractNum w:abstractNumId="0" w15:restartNumberingAfterBreak="0">
+    <w:nsid w:val="07F9028A"/>
+    <w:multiLevelType w:val="hybridMultilevel"/>
+    <w:tmpl w:val="2D7EC0D0"/>
+    <w:lvl w:ilvl="0" w:tplc="0809000F">
+      <w:start w:val="1"/>
+      <w:numFmt w:val="decimal"/>
+      <w:lvlText w:val="%1."/>
+      <w:lvlJc w:val="left"/>
+      <w:pPr>
+        <w:ind w:left="720" w:hanging="360"/>
+      </w:pPr>
+      <w:rPr>
+        <w:rFonts w:hint="default"/>
+      </w:rPr>
+    </w:lvl>
+    <w:lvl w:ilvl="1" w:tplc="08090019" w:tentative="1">
+      <w:start w:val="1"/>
+      <w:numFmt w:val="lowerLetter"/>
+      <w:lvlText w:val="%2."/>
+      <w:lvlJc w:val="left"/>
+      <w:pPr>
+        <w:ind w:left="1440" w:hanging="360"/>
+      </w:pPr>
+    </w:lvl>
+    <w:lvl w:ilvl="2" w:tplc="0809001B" w:tentative="1">
+      <w:start w:val="1"/>
+      <w:numFmt w:val="lowerRoman"/>
+      <w:lvlText w:val="%3."/>
+      <w:lvlJc w:val="right"/>
+      <w:pPr>
+        <w:ind w:left="2160" w:hanging="180"/>
+      </w:pPr>
+    </w:lvl>
+    <w:lvl w:ilvl="3" w:tplc="0809000F" w:tentative="1">
+      <w:start w:val="1"/>
+      <w:numFmt w:val="decimal"/>
+      <w:lvlText w:val="%4."/>
+      <w:lvlJc w:val="left"/>
+      <w:pPr>
+        <w:ind w:left="2880" w:hanging="360"/>
+      </w:pPr>
+    </w:lvl>
+    <w:lvl w:ilvl="4" w:tplc="08090019" w:tentative="1">
+      <w:start w:val="1"/>
+      <w:numFmt w:val="lowerLetter"/>
+      <w:lvlText w:val="%5."/>
+      <w:lvlJc w:val="left"/>
+      <w:pPr>
+        <w:ind w:left="3600" w:hanging="360"/>
+      </w:pPr>
+    </w:lvl>
+    <w:lvl w:ilvl="5" w:tplc="0809001B" w:tentative="1">
+      <w:start w:val="1"/>
+      <w:numFmt w:val="lowerRoman"/>
+      <w:lvlText w:val="%6."/>
+      <w:lvlJc w:val="right"/>
+      <w:pPr>
+        <w:ind w:left="4320" w:hanging="180"/>
+      </w:pPr>
+    </w:lvl>
+    <w:lvl w:ilvl="6" w:tplc="0809000F" w:tentative="1">
+      <w:start w:val="1"/>
+      <w:numFmt w:val="decimal"/>
+      <w:lvlText w:val="%7."/>
+      <w:lvlJc w:val="left"/>
+      <w:pPr>
+        <w:ind w:left="5040" w:hanging="360"/>
+      </w:pPr>
+    </w:lvl>
+    <w:lvl w:ilvl="7" w:tplc="08090019" w:tentative="1">
+      <w:start w:val="1"/>
+      <w:numFmt w:val="lowerLetter"/>
+      <w:lvlText w:val="%8."/>
+      <w:lvlJc w:val="left"/>
+      <w:pPr>
+        <w:ind w:left="5760" w:hanging="360"/>
+      </w:pPr>
+    </w:lvl>
+    <w:lvl w:ilvl="8" w:tplc="0809001B" w:tentative="1">
+      <w:start w:val="1"/>
+      <w:numFmt w:val="lowerRoman"/>
+      <w:lvlText w:val="%9."/>
+      <w:lvlJc w:val="right"/>
+      <w:pPr>
+        <w:ind w:left="6480" w:hanging="180"/>
+      </w:pPr>
+    </w:lvl>
+  </w:abstractNum>
+  <w:abstractNum w:abstractNumId="1" w15:restartNumberingAfterBreak="0">
+    <w:nsid w:val="0A3A77CA"/>
+    <w:multiLevelType w:val="hybridMultilevel"/>
+    <w:tmpl w:val="58B23756"/>
+    <w:lvl w:ilvl="0" w:tplc="0809000F">
+      <w:start w:val="1"/>
+      <w:numFmt w:val="decimal"/>
+      <w:lvlText w:val="%1."/>
+      <w:lvlJc w:val="left"/>
+      <w:pPr>
+        <w:ind w:left="720" w:hanging="360"/>
+      </w:pPr>
+    </w:lvl>
+    <w:lvl w:ilvl="1" w:tplc="08090019" w:tentative="1">
+      <w:start w:val="1"/>
+      <w:numFmt w:val="lowerLetter"/>
+      <w:lvlText w:val="%2."/>
+      <w:lvlJc w:val="left"/>
+      <w:pPr>
+        <w:ind w:left="1440" w:hanging="360"/>
+      </w:pPr>
+    </w:lvl>
+    <w:lvl w:ilvl="2" w:tplc="0809001B" w:tentative="1">
+      <w:start w:val="1"/>
+      <w:numFmt w:val="lowerRoman"/>
+      <w:lvlText w:val="%3."/>
+      <w:lvlJc w:val="right"/>
+      <w:pPr>
+        <w:ind w:left="2160" w:hanging="180"/>
+      </w:pPr>
+    </w:lvl>
+    <w:lvl w:ilvl="3" w:tplc="0809000F" w:tentative="1">
+      <w:start w:val="1"/>
+      <w:numFmt w:val="decimal"/>
+      <w:lvlText w:val="%4."/>
+      <w:lvlJc w:val="left"/>
+      <w:pPr>
+        <w:ind w:left="2880" w:hanging="360"/>
+      </w:pPr>
+    </w:lvl>
+    <w:lvl w:ilvl="4" w:tplc="08090019" w:tentative="1">
+      <w:start w:val="1"/>
+      <w:numFmt w:val="lowerLetter"/>
+      <w:lvlText w:val="%5."/>
+      <w:lvlJc w:val="left"/>
+      <w:pPr>
+        <w:ind w:left="3600" w:hanging="360"/>
+      </w:pPr>
+    </w:lvl>
+    <w:lvl w:ilvl="5" w:tplc="0809001B" w:tentative="1">
+      <w:start w:val="1"/>
+      <w:numFmt w:val="lowerRoman"/>
+      <w:lvlText w:val="%6."/>
+      <w:lvlJc w:val="right"/>
+      <w:pPr>
+        <w:ind w:left="4320" w:hanging="180"/>
+      </w:pPr>
+    </w:lvl>
+    <w:lvl w:ilvl="6" w:tplc="0809000F" w:tentative="1">
+      <w:start w:val="1"/>
+      <w:numFmt w:val="decimal"/>
+      <w:lvlText w:val="%7."/>
+      <w:lvlJc w:val="left"/>
+      <w:pPr>
+        <w:ind w:left="5040" w:hanging="360"/>
+      </w:pPr>
+    </w:lvl>
+    <w:lvl w:ilvl="7" w:tplc="08090019" w:tentative="1">
+      <w:start w:val="1"/>
+      <w:numFmt w:val="lowerLetter"/>
+      <w:lvlText w:val="%8."/>
+      <w:lvlJc w:val="left"/>
+      <w:pPr>
+        <w:ind w:left="5760" w:hanging="360"/>
+      </w:pPr>
+    </w:lvl>
+    <w:lvl w:ilvl="8" w:tplc="0809001B" w:tentative="1">
+      <w:start w:val="1"/>
+      <w:numFmt w:val="lowerRoman"/>
+      <w:lvlText w:val="%9."/>
+      <w:lvlJc w:val="right"/>
+      <w:pPr>
+        <w:ind w:left="6480" w:hanging="180"/>
+      </w:pPr>
+    </w:lvl>
+  </w:abstractNum>
+  <w:abstractNum w:abstractNumId="2" w15:restartNumberingAfterBreak="0">
     <w:nsid w:val="0A3E14E5"/>
     <w:multiLevelType w:val="multilevel"/>
     <w:tmpl w:val="3A400B24"/>
@@ -1638,7 +3202,93 @@
       </w:rPr>
     </w:lvl>
   </w:abstractNum>
-  <w:abstractNum w:abstractNumId="1" w15:restartNumberingAfterBreak="0">
+  <w:abstractNum w:abstractNumId="3" w15:restartNumberingAfterBreak="0">
+    <w:nsid w:val="14B222C0"/>
+    <w:multiLevelType w:val="hybridMultilevel"/>
+    <w:tmpl w:val="9FC61CAE"/>
+    <w:lvl w:ilvl="0" w:tplc="0809000F">
+      <w:start w:val="1"/>
+      <w:numFmt w:val="decimal"/>
+      <w:lvlText w:val="%1."/>
+      <w:lvlJc w:val="left"/>
+      <w:pPr>
+        <w:ind w:left="720" w:hanging="360"/>
+      </w:pPr>
+    </w:lvl>
+    <w:lvl w:ilvl="1" w:tplc="08090019" w:tentative="1">
+      <w:start w:val="1"/>
+      <w:numFmt w:val="lowerLetter"/>
+      <w:lvlText w:val="%2."/>
+      <w:lvlJc w:val="left"/>
+      <w:pPr>
+        <w:ind w:left="1440" w:hanging="360"/>
+      </w:pPr>
+    </w:lvl>
+    <w:lvl w:ilvl="2" w:tplc="0809001B" w:tentative="1">
+      <w:start w:val="1"/>
+      <w:numFmt w:val="lowerRoman"/>
+      <w:lvlText w:val="%3."/>
+      <w:lvlJc w:val="right"/>
+      <w:pPr>
+        <w:ind w:left="2160" w:hanging="180"/>
+      </w:pPr>
+    </w:lvl>
+    <w:lvl w:ilvl="3" w:tplc="0809000F" w:tentative="1">
+      <w:start w:val="1"/>
+      <w:numFmt w:val="decimal"/>
+      <w:lvlText w:val="%4."/>
+      <w:lvlJc w:val="left"/>
+      <w:pPr>
+        <w:ind w:left="2880" w:hanging="360"/>
+      </w:pPr>
+    </w:lvl>
+    <w:lvl w:ilvl="4" w:tplc="08090019" w:tentative="1">
+      <w:start w:val="1"/>
+      <w:numFmt w:val="lowerLetter"/>
+      <w:lvlText w:val="%5."/>
+      <w:lvlJc w:val="left"/>
+      <w:pPr>
+        <w:ind w:left="3600" w:hanging="360"/>
+      </w:pPr>
+    </w:lvl>
+    <w:lvl w:ilvl="5" w:tplc="0809001B" w:tentative="1">
+      <w:start w:val="1"/>
+      <w:numFmt w:val="lowerRoman"/>
+      <w:lvlText w:val="%6."/>
+      <w:lvlJc w:val="right"/>
+      <w:pPr>
+        <w:ind w:left="4320" w:hanging="180"/>
+      </w:pPr>
+    </w:lvl>
+    <w:lvl w:ilvl="6" w:tplc="0809000F" w:tentative="1">
+      <w:start w:val="1"/>
+      <w:numFmt w:val="decimal"/>
+      <w:lvlText w:val="%7."/>
+      <w:lvlJc w:val="left"/>
+      <w:pPr>
+        <w:ind w:left="5040" w:hanging="360"/>
+      </w:pPr>
+    </w:lvl>
+    <w:lvl w:ilvl="7" w:tplc="08090019" w:tentative="1">
+      <w:start w:val="1"/>
+      <w:numFmt w:val="lowerLetter"/>
+      <w:lvlText w:val="%8."/>
+      <w:lvlJc w:val="left"/>
+      <w:pPr>
+        <w:ind w:left="5760" w:hanging="360"/>
+      </w:pPr>
+    </w:lvl>
+    <w:lvl w:ilvl="8" w:tplc="0809001B" w:tentative="1">
+      <w:start w:val="1"/>
+      <w:numFmt w:val="lowerRoman"/>
+      <w:lvlText w:val="%9."/>
+      <w:lvlJc w:val="right"/>
+      <w:pPr>
+        <w:ind w:left="6480" w:hanging="180"/>
+      </w:pPr>
+    </w:lvl>
+  </w:abstractNum>
+  <w:abstractNum w:abstractNumId="4" w15:restartNumberingAfterBreak="0">
     <w:nsid w:val="14BA6202"/>
     <w:multiLevelType w:val="hybridMultilevel"/>
     <w:tmpl w:val="55E6BAAC"/>
@@ -1727,7 +3377,7 @@
       </w:pPr>
     </w:lvl>
   </w:abstractNum>
-  <w:abstractNum w:abstractNumId="2" w15:restartNumberingAfterBreak="0">
+  <w:abstractNum w:abstractNumId="5" w15:restartNumberingAfterBreak="0">
     <w:nsid w:val="1F7042CD"/>
     <w:multiLevelType w:val="hybridMultilevel"/>
     <w:tmpl w:val="A08A49F2"/>
@@ -1840,7 +3490,7 @@
       </w:rPr>
     </w:lvl>
   </w:abstractNum>
-  <w:abstractNum w:abstractNumId="3" w15:restartNumberingAfterBreak="0">
+  <w:abstractNum w:abstractNumId="6" w15:restartNumberingAfterBreak="0">
     <w:nsid w:val="244A5D57"/>
     <w:multiLevelType w:val="hybridMultilevel"/>
     <w:tmpl w:val="8AAC93F2"/>
@@ -1929,7 +3579,387 @@
       </w:pPr>
     </w:lvl>
   </w:abstractNum>
-  <w:abstractNum w:abstractNumId="4" w15:restartNumberingAfterBreak="0">
+  <w:abstractNum w:abstractNumId="7" w15:restartNumberingAfterBreak="0">
+    <w:nsid w:val="2AE00A94"/>
+    <w:multiLevelType w:val="multilevel"/>
+    <w:tmpl w:val="7A048A1A"/>
+    <w:lvl w:ilvl="0">
+      <w:start w:val="4"/>
+      <w:numFmt w:val="decimal"/>
+      <w:lvlText w:val="%1"/>
+      <w:lvlJc w:val="left"/>
+      <w:pPr>
+        <w:ind w:left="360" w:hanging="360"/>
+      </w:pPr>
+      <w:rPr>
+        <w:rFonts w:hint="default"/>
+      </w:rPr>
+    </w:lvl>
+    <w:lvl w:ilvl="1">
+      <w:start w:val="1"/>
+      <w:numFmt w:val="decimal"/>
+      <w:lvlText w:val="%1.%2"/>
+      <w:lvlJc w:val="left"/>
+      <w:pPr>
+        <w:ind w:left="720" w:hanging="360"/>
+      </w:pPr>
+      <w:rPr>
+        <w:rFonts w:hint="default"/>
+      </w:rPr>
+    </w:lvl>
+    <w:lvl w:ilvl="2">
+      <w:start w:val="1"/>
+      <w:numFmt w:val="decimal"/>
+      <w:lvlText w:val="%1.%2.%3"/>
+      <w:lvlJc w:val="left"/>
+      <w:pPr>
+        <w:ind w:left="1440" w:hanging="720"/>
+      </w:pPr>
+      <w:rPr>
+        <w:rFonts w:hint="default"/>
+      </w:rPr>
+    </w:lvl>
+    <w:lvl w:ilvl="3">
+      <w:start w:val="1"/>
+      <w:numFmt w:val="decimal"/>
+      <w:lvlText w:val="%1.%2.%3.%4"/>
+      <w:lvlJc w:val="left"/>
+      <w:pPr>
+        <w:ind w:left="2160" w:hanging="1080"/>
+      </w:pPr>
+      <w:rPr>
+        <w:rFonts w:hint="default"/>
+      </w:rPr>
+    </w:lvl>
+    <w:lvl w:ilvl="4">
+      <w:start w:val="1"/>
+      <w:numFmt w:val="decimal"/>
+      <w:lvlText w:val="%1.%2.%3.%4.%5"/>
+      <w:lvlJc w:val="left"/>
+      <w:pPr>
+        <w:ind w:left="2520" w:hanging="1080"/>
+      </w:pPr>
+      <w:rPr>
+        <w:rFonts w:hint="default"/>
+      </w:rPr>
+    </w:lvl>
+    <w:lvl w:ilvl="5">
+      <w:start w:val="1"/>
+      <w:numFmt w:val="decimal"/>
+      <w:lvlText w:val="%1.%2.%3.%4.%5.%6"/>
+      <w:lvlJc w:val="left"/>
+      <w:pPr>
+        <w:ind w:left="3240" w:hanging="1440"/>
+      </w:pPr>
+      <w:rPr>
+        <w:rFonts w:hint="default"/>
+      </w:rPr>
+    </w:lvl>
+    <w:lvl w:ilvl="6">
+      <w:start w:val="1"/>
+      <w:numFmt w:val="decimal"/>
+      <w:lvlText w:val="%1.%2.%3.%4.%5.%6.%7"/>
+      <w:lvlJc w:val="left"/>
+      <w:pPr>
+        <w:ind w:left="3600" w:hanging="1440"/>
+      </w:pPr>
+      <w:rPr>
+        <w:rFonts w:hint="default"/>
+      </w:rPr>
+    </w:lvl>
+    <w:lvl w:ilvl="7">
+      <w:start w:val="1"/>
+      <w:numFmt w:val="decimal"/>
+      <w:lvlText w:val="%1.%2.%3.%4.%5.%6.%7.%8"/>
+      <w:lvlJc w:val="left"/>
+      <w:pPr>
+        <w:ind w:left="4320" w:hanging="1800"/>
+      </w:pPr>
+      <w:rPr>
+        <w:rFonts w:hint="default"/>
+      </w:rPr>
+    </w:lvl>
+    <w:lvl w:ilvl="8">
+      <w:start w:val="1"/>
+      <w:numFmt w:val="decimal"/>
+      <w:lvlText w:val="%1.%2.%3.%4.%5.%6.%7.%8.%9"/>
+      <w:lvlJc w:val="left"/>
+      <w:pPr>
+        <w:ind w:left="4680" w:hanging="1800"/>
+      </w:pPr>
+      <w:rPr>
+        <w:rFonts w:hint="default"/>
+      </w:rPr>
+    </w:lvl>
+  </w:abstractNum>
+  <w:abstractNum w:abstractNumId="8" w15:restartNumberingAfterBreak="0">
+    <w:nsid w:val="45A92DD5"/>
+    <w:multiLevelType w:val="hybridMultilevel"/>
+    <w:tmpl w:val="D91CAF88"/>
+    <w:lvl w:ilvl="0" w:tplc="0809000F">
+      <w:start w:val="1"/>
+      <w:numFmt w:val="decimal"/>
+      <w:lvlText w:val="%1."/>
+      <w:lvlJc w:val="left"/>
+      <w:pPr>
+        <w:ind w:left="720" w:hanging="360"/>
+      </w:pPr>
+      <w:rPr>
+        <w:rFonts w:hint="default"/>
+      </w:rPr>
+    </w:lvl>
+    <w:lvl w:ilvl="1" w:tplc="08090019" w:tentative="1">
+      <w:start w:val="1"/>
+      <w:numFmt w:val="lowerLetter"/>
+      <w:lvlText w:val="%2."/>
+      <w:lvlJc w:val="left"/>
+      <w:pPr>
+        <w:ind w:left="1440" w:hanging="360"/>
+      </w:pPr>
+    </w:lvl>
+    <w:lvl w:ilvl="2" w:tplc="0809001B" w:tentative="1">
+      <w:start w:val="1"/>
+      <w:numFmt w:val="lowerRoman"/>
+      <w:lvlText w:val="%3."/>
+      <w:lvlJc w:val="right"/>
+      <w:pPr>
+        <w:ind w:left="2160" w:hanging="180"/>
+      </w:pPr>
+    </w:lvl>
+    <w:lvl w:ilvl="3" w:tplc="0809000F" w:tentative="1">
+      <w:start w:val="1"/>
+      <w:numFmt w:val="decimal"/>
+      <w:lvlText w:val="%4."/>
+      <w:lvlJc w:val="left"/>
+      <w:pPr>
+        <w:ind w:left="2880" w:hanging="360"/>
+      </w:pPr>
+    </w:lvl>
+    <w:lvl w:ilvl="4" w:tplc="08090019" w:tentative="1">
+      <w:start w:val="1"/>
+      <w:numFmt w:val="lowerLetter"/>
+      <w:lvlText w:val="%5."/>
+      <w:lvlJc w:val="left"/>
+      <w:pPr>
+        <w:ind w:left="3600" w:hanging="360"/>
+      </w:pPr>
+    </w:lvl>
+    <w:lvl w:ilvl="5" w:tplc="0809001B" w:tentative="1">
+      <w:start w:val="1"/>
+      <w:numFmt w:val="lowerRoman"/>
+      <w:lvlText w:val="%6."/>
+      <w:lvlJc w:val="right"/>
+      <w:pPr>
+        <w:ind w:left="4320" w:hanging="180"/>
+      </w:pPr>
+    </w:lvl>
+    <w:lvl w:ilvl="6" w:tplc="0809000F" w:tentative="1">
+      <w:start w:val="1"/>
+      <w:numFmt w:val="decimal"/>
+      <w:lvlText w:val="%7."/>
+      <w:lvlJc w:val="left"/>
+      <w:pPr>
+        <w:ind w:left="5040" w:hanging="360"/>
+      </w:pPr>
+    </w:lvl>
+    <w:lvl w:ilvl="7" w:tplc="08090019" w:tentative="1">
+      <w:start w:val="1"/>
+      <w:numFmt w:val="lowerLetter"/>
+      <w:lvlText w:val="%8."/>
+      <w:lvlJc w:val="left"/>
+      <w:pPr>
+        <w:ind w:left="5760" w:hanging="360"/>
+      </w:pPr>
+    </w:lvl>
+    <w:lvl w:ilvl="8" w:tplc="0809001B" w:tentative="1">
+      <w:start w:val="1"/>
+      <w:numFmt w:val="lowerRoman"/>
+      <w:lvlText w:val="%9."/>
+      <w:lvlJc w:val="right"/>
+      <w:pPr>
+        <w:ind w:left="6480" w:hanging="180"/>
+      </w:pPr>
+    </w:lvl>
+  </w:abstractNum>
+  <w:abstractNum w:abstractNumId="9" w15:restartNumberingAfterBreak="0">
+    <w:nsid w:val="4BDF74DF"/>
+    <w:multiLevelType w:val="hybridMultilevel"/>
+    <w:tmpl w:val="DA965628"/>
+    <w:lvl w:ilvl="0" w:tplc="0809000F">
+      <w:start w:val="1"/>
+      <w:numFmt w:val="decimal"/>
+      <w:lvlText w:val="%1."/>
+      <w:lvlJc w:val="left"/>
+      <w:pPr>
+        <w:ind w:left="720" w:hanging="360"/>
+      </w:pPr>
+      <w:rPr>
+        <w:rFonts w:hint="default"/>
+      </w:rPr>
+    </w:lvl>
+    <w:lvl w:ilvl="1" w:tplc="08090019" w:tentative="1">
+      <w:start w:val="1"/>
+      <w:numFmt w:val="lowerLetter"/>
+      <w:lvlText w:val="%2."/>
+      <w:lvlJc w:val="left"/>
+      <w:pPr>
+        <w:ind w:left="1440" w:hanging="360"/>
+      </w:pPr>
+    </w:lvl>
+    <w:lvl w:ilvl="2" w:tplc="0809001B" w:tentative="1">
+      <w:start w:val="1"/>
+      <w:numFmt w:val="lowerRoman"/>
+      <w:lvlText w:val="%3."/>
+      <w:lvlJc w:val="right"/>
+      <w:pPr>
+        <w:ind w:left="2160" w:hanging="180"/>
+      </w:pPr>
+    </w:lvl>
+    <w:lvl w:ilvl="3" w:tplc="0809000F" w:tentative="1">
+      <w:start w:val="1"/>
+      <w:numFmt w:val="decimal"/>
+      <w:lvlText w:val="%4."/>
+      <w:lvlJc w:val="left"/>
+      <w:pPr>
+        <w:ind w:left="2880" w:hanging="360"/>
+      </w:pPr>
+    </w:lvl>
+    <w:lvl w:ilvl="4" w:tplc="08090019" w:tentative="1">
+      <w:start w:val="1"/>
+      <w:numFmt w:val="lowerLetter"/>
+      <w:lvlText w:val="%5."/>
+      <w:lvlJc w:val="left"/>
+      <w:pPr>
+        <w:ind w:left="3600" w:hanging="360"/>
+      </w:pPr>
+    </w:lvl>
+    <w:lvl w:ilvl="5" w:tplc="0809001B" w:tentative="1">
+      <w:start w:val="1"/>
+      <w:numFmt w:val="lowerRoman"/>
+      <w:lvlText w:val="%6."/>
+      <w:lvlJc w:val="right"/>
+      <w:pPr>
+        <w:ind w:left="4320" w:hanging="180"/>
+      </w:pPr>
+    </w:lvl>
+    <w:lvl w:ilvl="6" w:tplc="0809000F" w:tentative="1">
+      <w:start w:val="1"/>
+      <w:numFmt w:val="decimal"/>
+      <w:lvlText w:val="%7."/>
+      <w:lvlJc w:val="left"/>
+      <w:pPr>
+        <w:ind w:left="5040" w:hanging="360"/>
+      </w:pPr>
+    </w:lvl>
+    <w:lvl w:ilvl="7" w:tplc="08090019" w:tentative="1">
+      <w:start w:val="1"/>
+      <w:numFmt w:val="lowerLetter"/>
+      <w:lvlText w:val="%8."/>
+      <w:lvlJc w:val="left"/>
+      <w:pPr>
+        <w:ind w:left="5760" w:hanging="360"/>
+      </w:pPr>
+    </w:lvl>
+    <w:lvl w:ilvl="8" w:tplc="0809001B" w:tentative="1">
+      <w:start w:val="1"/>
+      <w:numFmt w:val="lowerRoman"/>
+      <w:lvlText w:val="%9."/>
+      <w:lvlJc w:val="right"/>
+      <w:pPr>
+        <w:ind w:left="6480" w:hanging="180"/>
+      </w:pPr>
+    </w:lvl>
+  </w:abstractNum>
+  <w:abstractNum w:abstractNumId="10" w15:restartNumberingAfterBreak="0">
+    <w:nsid w:val="4D1F63D9"/>
+    <w:multiLevelType w:val="hybridMultilevel"/>
+    <w:tmpl w:val="79846056"/>
+    <w:lvl w:ilvl="0" w:tplc="0809000F">
+      <w:start w:val="1"/>
+      <w:numFmt w:val="decimal"/>
+      <w:lvlText w:val="%1."/>
+      <w:lvlJc w:val="left"/>
+      <w:pPr>
+        <w:ind w:left="720" w:hanging="360"/>
+      </w:pPr>
+      <w:rPr>
+        <w:rFonts w:hint="default"/>
+      </w:rPr>
+    </w:lvl>
+    <w:lvl w:ilvl="1" w:tplc="08090019" w:tentative="1">
+      <w:start w:val="1"/>
+      <w:numFmt w:val="lowerLetter"/>
+      <w:lvlText w:val="%2."/>
+      <w:lvlJc w:val="left"/>
+      <w:pPr>
+        <w:ind w:left="1440" w:hanging="360"/>
+      </w:pPr>
+    </w:lvl>
+    <w:lvl w:ilvl="2" w:tplc="0809001B" w:tentative="1">
+      <w:start w:val="1"/>
+      <w:numFmt w:val="lowerRoman"/>
+      <w:lvlText w:val="%3."/>
+      <w:lvlJc w:val="right"/>
+      <w:pPr>
+        <w:ind w:left="2160" w:hanging="180"/>
+      </w:pPr>
+    </w:lvl>
+    <w:lvl w:ilvl="3" w:tplc="0809000F" w:tentative="1">
+      <w:start w:val="1"/>
+      <w:numFmt w:val="decimal"/>
+      <w:lvlText w:val="%4."/>
+      <w:lvlJc w:val="left"/>
+      <w:pPr>
+        <w:ind w:left="2880" w:hanging="360"/>
+      </w:pPr>
+    </w:lvl>
+    <w:lvl w:ilvl="4" w:tplc="08090019" w:tentative="1">
+      <w:start w:val="1"/>
+      <w:numFmt w:val="lowerLetter"/>
+      <w:lvlText w:val="%5."/>
+      <w:lvlJc w:val="left"/>
+      <w:pPr>
+        <w:ind w:left="3600" w:hanging="360"/>
+      </w:pPr>
+    </w:lvl>
+    <w:lvl w:ilvl="5" w:tplc="0809001B" w:tentative="1">
+      <w:start w:val="1"/>
+      <w:numFmt w:val="lowerRoman"/>
+      <w:lvlText w:val="%6."/>
+      <w:lvlJc w:val="right"/>
+      <w:pPr>
+        <w:ind w:left="4320" w:hanging="180"/>
+      </w:pPr>
+    </w:lvl>
+    <w:lvl w:ilvl="6" w:tplc="0809000F" w:tentative="1">
+      <w:start w:val="1"/>
+      <w:numFmt w:val="decimal"/>
+      <w:lvlText w:val="%7."/>
+      <w:lvlJc w:val="left"/>
+      <w:pPr>
+        <w:ind w:left="5040" w:hanging="360"/>
+      </w:pPr>
+    </w:lvl>
+    <w:lvl w:ilvl="7" w:tplc="08090019" w:tentative="1">
+      <w:start w:val="1"/>
+      <w:numFmt w:val="lowerLetter"/>
+      <w:lvlText w:val="%8."/>
+      <w:lvlJc w:val="left"/>
+      <w:pPr>
+        <w:ind w:left="5760" w:hanging="360"/>
+      </w:pPr>
+    </w:lvl>
+    <w:lvl w:ilvl="8" w:tplc="0809001B" w:tentative="1">
+      <w:start w:val="1"/>
+      <w:numFmt w:val="lowerRoman"/>
+      <w:lvlText w:val="%9."/>
+      <w:lvlJc w:val="right"/>
+      <w:pPr>
+        <w:ind w:left="6480" w:hanging="180"/>
+      </w:pPr>
+    </w:lvl>
+  </w:abstractNum>
+  <w:abstractNum w:abstractNumId="11" w15:restartNumberingAfterBreak="0">
     <w:nsid w:val="5BC27AFA"/>
     <w:multiLevelType w:val="multilevel"/>
     <w:tmpl w:val="4C5256D4"/>
@@ -2042,7 +4072,7 @@
       </w:rPr>
     </w:lvl>
   </w:abstractNum>
-  <w:abstractNum w:abstractNumId="5" w15:restartNumberingAfterBreak="0">
+  <w:abstractNum w:abstractNumId="12" w15:restartNumberingAfterBreak="0">
     <w:nsid w:val="609D3740"/>
     <w:multiLevelType w:val="hybridMultilevel"/>
     <w:tmpl w:val="9CB4417E"/>
@@ -2155,7 +4185,209 @@
       </w:rPr>
     </w:lvl>
   </w:abstractNum>
-  <w:abstractNum w:abstractNumId="6" w15:restartNumberingAfterBreak="0">
+  <w:abstractNum w:abstractNumId="13" w15:restartNumberingAfterBreak="0">
+    <w:nsid w:val="631B5682"/>
+    <w:multiLevelType w:val="multilevel"/>
+    <w:tmpl w:val="145457E8"/>
+    <w:lvl w:ilvl="0">
+      <w:start w:val="3"/>
+      <w:numFmt w:val="decimal"/>
+      <w:lvlText w:val="%1"/>
+      <w:lvlJc w:val="left"/>
+      <w:pPr>
+        <w:ind w:left="360" w:hanging="360"/>
+      </w:pPr>
+      <w:rPr>
+        <w:rFonts w:hint="default"/>
+      </w:rPr>
+    </w:lvl>
+    <w:lvl w:ilvl="1">
+      <w:start w:val="1"/>
+      <w:numFmt w:val="decimal"/>
+      <w:lvlText w:val="%1.%2"/>
+      <w:lvlJc w:val="left"/>
+      <w:pPr>
+        <w:ind w:left="720" w:hanging="360"/>
+      </w:pPr>
+      <w:rPr>
+        <w:rFonts w:hint="default"/>
+      </w:rPr>
+    </w:lvl>
+    <w:lvl w:ilvl="2">
+      <w:start w:val="1"/>
+      <w:numFmt w:val="decimal"/>
+      <w:lvlText w:val="%1.%2.%3"/>
+      <w:lvlJc w:val="left"/>
+      <w:pPr>
+        <w:ind w:left="1440" w:hanging="720"/>
+      </w:pPr>
+      <w:rPr>
+        <w:rFonts w:hint="default"/>
+      </w:rPr>
+    </w:lvl>
+    <w:lvl w:ilvl="3">
+      <w:start w:val="1"/>
+      <w:numFmt w:val="decimal"/>
+      <w:lvlText w:val="%1.%2.%3.%4"/>
+      <w:lvlJc w:val="left"/>
+      <w:pPr>
+        <w:ind w:left="2160" w:hanging="1080"/>
+      </w:pPr>
+      <w:rPr>
+        <w:rFonts w:hint="default"/>
+      </w:rPr>
+    </w:lvl>
+    <w:lvl w:ilvl="4">
+      <w:start w:val="1"/>
+      <w:numFmt w:val="decimal"/>
+      <w:lvlText w:val="%1.%2.%3.%4.%5"/>
+      <w:lvlJc w:val="left"/>
+      <w:pPr>
+        <w:ind w:left="2520" w:hanging="1080"/>
+      </w:pPr>
+      <w:rPr>
+        <w:rFonts w:hint="default"/>
+      </w:rPr>
+    </w:lvl>
+    <w:lvl w:ilvl="5">
+      <w:start w:val="1"/>
+      <w:numFmt w:val="decimal"/>
+      <w:lvlText w:val="%1.%2.%3.%4.%5.%6"/>
+      <w:lvlJc w:val="left"/>
+      <w:pPr>
+        <w:ind w:left="3240" w:hanging="1440"/>
+      </w:pPr>
+      <w:rPr>
+        <w:rFonts w:hint="default"/>
+      </w:rPr>
+    </w:lvl>
+    <w:lvl w:ilvl="6">
+      <w:start w:val="1"/>
+      <w:numFmt w:val="decimal"/>
+      <w:lvlText w:val="%1.%2.%3.%4.%5.%6.%7"/>
+      <w:lvlJc w:val="left"/>
+      <w:pPr>
+        <w:ind w:left="3600" w:hanging="1440"/>
+      </w:pPr>
+      <w:rPr>
+        <w:rFonts w:hint="default"/>
+      </w:rPr>
+    </w:lvl>
+    <w:lvl w:ilvl="7">
+      <w:start w:val="1"/>
+      <w:numFmt w:val="decimal"/>
+      <w:lvlText w:val="%1.%2.%3.%4.%5.%6.%7.%8"/>
+      <w:lvlJc w:val="left"/>
+      <w:pPr>
+        <w:ind w:left="4320" w:hanging="1800"/>
+      </w:pPr>
+      <w:rPr>
+        <w:rFonts w:hint="default"/>
+      </w:rPr>
+    </w:lvl>
+    <w:lvl w:ilvl="8">
+      <w:start w:val="1"/>
+      <w:numFmt w:val="decimal"/>
+      <w:lvlText w:val="%1.%2.%3.%4.%5.%6.%7.%8.%9"/>
+      <w:lvlJc w:val="left"/>
+      <w:pPr>
+        <w:ind w:left="4680" w:hanging="1800"/>
+      </w:pPr>
+      <w:rPr>
+        <w:rFonts w:hint="default"/>
+      </w:rPr>
+    </w:lvl>
+  </w:abstractNum>
+  <w:abstractNum w:abstractNumId="14" w15:restartNumberingAfterBreak="0">
+    <w:nsid w:val="71AA5691"/>
+    <w:multiLevelType w:val="hybridMultilevel"/>
+    <w:tmpl w:val="927C1B2A"/>
+    <w:lvl w:ilvl="0" w:tplc="0809000F">
+      <w:start w:val="1"/>
+      <w:numFmt w:val="decimal"/>
+      <w:lvlText w:val="%1."/>
+      <w:lvlJc w:val="left"/>
+      <w:pPr>
+        <w:ind w:left="720" w:hanging="360"/>
+      </w:pPr>
+      <w:rPr>
+        <w:rFonts w:hint="default"/>
+      </w:rPr>
+    </w:lvl>
+    <w:lvl w:ilvl="1" w:tplc="08090019" w:tentative="1">
+      <w:start w:val="1"/>
+      <w:numFmt w:val="lowerLetter"/>
+      <w:lvlText w:val="%2."/>
+      <w:lvlJc w:val="left"/>
+      <w:pPr>
+        <w:ind w:left="1440" w:hanging="360"/>
+      </w:pPr>
+    </w:lvl>
+    <w:lvl w:ilvl="2" w:tplc="0809001B" w:tentative="1">
+      <w:start w:val="1"/>
+      <w:numFmt w:val="lowerRoman"/>
+      <w:lvlText w:val="%3."/>
+      <w:lvlJc w:val="right"/>
+      <w:pPr>
+        <w:ind w:left="2160" w:hanging="180"/>
+      </w:pPr>
+    </w:lvl>
+    <w:lvl w:ilvl="3" w:tplc="0809000F" w:tentative="1">
+      <w:start w:val="1"/>
+      <w:numFmt w:val="decimal"/>
+      <w:lvlText w:val="%4."/>
+      <w:lvlJc w:val="left"/>
+      <w:pPr>
+        <w:ind w:left="2880" w:hanging="360"/>
+      </w:pPr>
+    </w:lvl>
+    <w:lvl w:ilvl="4" w:tplc="08090019" w:tentative="1">
+      <w:start w:val="1"/>
+      <w:numFmt w:val="lowerLetter"/>
+      <w:lvlText w:val="%5."/>
+      <w:lvlJc w:val="left"/>
+      <w:pPr>
+        <w:ind w:left="3600" w:hanging="360"/>
+      </w:pPr>
+    </w:lvl>
+    <w:lvl w:ilvl="5" w:tplc="0809001B" w:tentative="1">
+      <w:start w:val="1"/>
+      <w:numFmt w:val="lowerRoman"/>
+      <w:lvlText w:val="%6."/>
+      <w:lvlJc w:val="right"/>
+      <w:pPr>
+        <w:ind w:left="4320" w:hanging="180"/>
+      </w:pPr>
+    </w:lvl>
+    <w:lvl w:ilvl="6" w:tplc="0809000F" w:tentative="1">
+      <w:start w:val="1"/>
+      <w:numFmt w:val="decimal"/>
+      <w:lvlText w:val="%7."/>
+      <w:lvlJc w:val="left"/>
+      <w:pPr>
+        <w:ind w:left="5040" w:hanging="360"/>
+      </w:pPr>
+    </w:lvl>
+    <w:lvl w:ilvl="7" w:tplc="08090019" w:tentative="1">
+      <w:start w:val="1"/>
+      <w:numFmt w:val="lowerLetter"/>
+      <w:lvlText w:val="%8."/>
+      <w:lvlJc w:val="left"/>
+      <w:pPr>
+        <w:ind w:left="5760" w:hanging="360"/>
+      </w:pPr>
+    </w:lvl>
+    <w:lvl w:ilvl="8" w:tplc="0809001B" w:tentative="1">
+      <w:start w:val="1"/>
+      <w:numFmt w:val="lowerRoman"/>
+      <w:lvlText w:val="%9."/>
+      <w:lvlJc w:val="right"/>
+      <w:pPr>
+        <w:ind w:left="6480" w:hanging="180"/>
+      </w:pPr>
+    </w:lvl>
+  </w:abstractNum>
+  <w:abstractNum w:abstractNumId="15" w15:restartNumberingAfterBreak="0">
     <w:nsid w:val="7730393A"/>
     <w:multiLevelType w:val="hybridMultilevel"/>
     <w:tmpl w:val="971236F4"/>
@@ -2244,7 +4476,7 @@
       </w:pPr>
     </w:lvl>
   </w:abstractNum>
-  <w:abstractNum w:abstractNumId="7" w15:restartNumberingAfterBreak="0">
+  <w:abstractNum w:abstractNumId="16" w15:restartNumberingAfterBreak="0">
     <w:nsid w:val="7A7A5EC3"/>
     <w:multiLevelType w:val="hybridMultilevel"/>
     <w:tmpl w:val="6A8E6306"/>
@@ -2330,29 +4562,264 @@
       </w:pPr>
     </w:lvl>
   </w:abstractNum>
+  <w:abstractNum w:abstractNumId="17" w15:restartNumberingAfterBreak="0">
+    <w:nsid w:val="7B107672"/>
+    <w:multiLevelType w:val="multilevel"/>
+    <w:tmpl w:val="AC82A056"/>
+    <w:lvl w:ilvl="0">
+      <w:start w:val="2"/>
+      <w:numFmt w:val="decimal"/>
+      <w:lvlText w:val="%1"/>
+      <w:lvlJc w:val="left"/>
+      <w:pPr>
+        <w:ind w:left="360" w:hanging="360"/>
+      </w:pPr>
+      <w:rPr>
+        <w:rFonts w:hint="default"/>
+      </w:rPr>
+    </w:lvl>
+    <w:lvl w:ilvl="1">
+      <w:start w:val="1"/>
+      <w:numFmt w:val="decimal"/>
+      <w:lvlText w:val="%1.%2"/>
+      <w:lvlJc w:val="left"/>
+      <w:pPr>
+        <w:ind w:left="720" w:hanging="360"/>
+      </w:pPr>
+      <w:rPr>
+        <w:rFonts w:hint="default"/>
+      </w:rPr>
+    </w:lvl>
+    <w:lvl w:ilvl="2">
+      <w:start w:val="1"/>
+      <w:numFmt w:val="decimal"/>
+      <w:lvlText w:val="%1.%2.%3"/>
+      <w:lvlJc w:val="left"/>
+      <w:pPr>
+        <w:ind w:left="1440" w:hanging="720"/>
+      </w:pPr>
+      <w:rPr>
+        <w:rFonts w:hint="default"/>
+      </w:rPr>
+    </w:lvl>
+    <w:lvl w:ilvl="3">
+      <w:start w:val="1"/>
+      <w:numFmt w:val="decimal"/>
+      <w:lvlText w:val="%1.%2.%3.%4"/>
+      <w:lvlJc w:val="left"/>
+      <w:pPr>
+        <w:ind w:left="2160" w:hanging="1080"/>
+      </w:pPr>
+      <w:rPr>
+        <w:rFonts w:hint="default"/>
+      </w:rPr>
+    </w:lvl>
+    <w:lvl w:ilvl="4">
+      <w:start w:val="1"/>
+      <w:numFmt w:val="decimal"/>
+      <w:lvlText w:val="%1.%2.%3.%4.%5"/>
+      <w:lvlJc w:val="left"/>
+      <w:pPr>
+        <w:ind w:left="2520" w:hanging="1080"/>
+      </w:pPr>
+      <w:rPr>
+        <w:rFonts w:hint="default"/>
+      </w:rPr>
+    </w:lvl>
+    <w:lvl w:ilvl="5">
+      <w:start w:val="1"/>
+      <w:numFmt w:val="decimal"/>
+      <w:lvlText w:val="%1.%2.%3.%4.%5.%6"/>
+      <w:lvlJc w:val="left"/>
+      <w:pPr>
+        <w:ind w:left="3240" w:hanging="1440"/>
+      </w:pPr>
+      <w:rPr>
+        <w:rFonts w:hint="default"/>
+      </w:rPr>
+    </w:lvl>
+    <w:lvl w:ilvl="6">
+      <w:start w:val="1"/>
+      <w:numFmt w:val="decimal"/>
+      <w:lvlText w:val="%1.%2.%3.%4.%5.%6.%7"/>
+      <w:lvlJc w:val="left"/>
+      <w:pPr>
+        <w:ind w:left="3600" w:hanging="1440"/>
+      </w:pPr>
+      <w:rPr>
+        <w:rFonts w:hint="default"/>
+      </w:rPr>
+    </w:lvl>
+    <w:lvl w:ilvl="7">
+      <w:start w:val="1"/>
+      <w:numFmt w:val="decimal"/>
+      <w:lvlText w:val="%1.%2.%3.%4.%5.%6.%7.%8"/>
+      <w:lvlJc w:val="left"/>
+      <w:pPr>
+        <w:ind w:left="4320" w:hanging="1800"/>
+      </w:pPr>
+      <w:rPr>
+        <w:rFonts w:hint="default"/>
+      </w:rPr>
+    </w:lvl>
+    <w:lvl w:ilvl="8">
+      <w:start w:val="1"/>
+      <w:numFmt w:val="decimal"/>
+      <w:lvlText w:val="%1.%2.%3.%4.%5.%6.%7.%8.%9"/>
+      <w:lvlJc w:val="left"/>
+      <w:pPr>
+        <w:ind w:left="4680" w:hanging="1800"/>
+      </w:pPr>
+      <w:rPr>
+        <w:rFonts w:hint="default"/>
+      </w:rPr>
+    </w:lvl>
+  </w:abstractNum>
+  <w:abstractNum w:abstractNumId="18" w15:restartNumberingAfterBreak="0">
+    <w:nsid w:val="7C093C7A"/>
+    <w:multiLevelType w:val="hybridMultilevel"/>
+    <w:tmpl w:val="565A4AAC"/>
+    <w:lvl w:ilvl="0" w:tplc="0809000F">
+      <w:start w:val="1"/>
+      <w:numFmt w:val="decimal"/>
+      <w:lvlText w:val="%1."/>
+      <w:lvlJc w:val="left"/>
+      <w:pPr>
+        <w:ind w:left="720" w:hanging="360"/>
+      </w:pPr>
+      <w:rPr>
+        <w:rFonts w:hint="default"/>
+      </w:rPr>
+    </w:lvl>
+    <w:lvl w:ilvl="1" w:tplc="FFFFFFFF" w:tentative="1">
+      <w:start w:val="1"/>
+      <w:numFmt w:val="lowerLetter"/>
+      <w:lvlText w:val="%2."/>
+      <w:lvlJc w:val="left"/>
+      <w:pPr>
+        <w:ind w:left="1440" w:hanging="360"/>
+      </w:pPr>
+    </w:lvl>
+    <w:lvl w:ilvl="2" w:tplc="FFFFFFFF" w:tentative="1">
+      <w:start w:val="1"/>
+      <w:numFmt w:val="lowerRoman"/>
+      <w:lvlText w:val="%3."/>
+      <w:lvlJc w:val="right"/>
+      <w:pPr>
+        <w:ind w:left="2160" w:hanging="180"/>
+      </w:pPr>
+    </w:lvl>
+    <w:lvl w:ilvl="3" w:tplc="FFFFFFFF" w:tentative="1">
+      <w:start w:val="1"/>
+      <w:numFmt w:val="decimal"/>
+      <w:lvlText w:val="%4."/>
+      <w:lvlJc w:val="left"/>
+      <w:pPr>
+        <w:ind w:left="2880" w:hanging="360"/>
+      </w:pPr>
+    </w:lvl>
+    <w:lvl w:ilvl="4" w:tplc="FFFFFFFF" w:tentative="1">
+      <w:start w:val="1"/>
+      <w:numFmt w:val="lowerLetter"/>
+      <w:lvlText w:val="%5."/>
+      <w:lvlJc w:val="left"/>
+      <w:pPr>
+        <w:ind w:left="3600" w:hanging="360"/>
+      </w:pPr>
+    </w:lvl>
+    <w:lvl w:ilvl="5" w:tplc="FFFFFFFF" w:tentative="1">
+      <w:start w:val="1"/>
+      <w:numFmt w:val="lowerRoman"/>
+      <w:lvlText w:val="%6."/>
+      <w:lvlJc w:val="right"/>
+      <w:pPr>
+        <w:ind w:left="4320" w:hanging="180"/>
+      </w:pPr>
+    </w:lvl>
+    <w:lvl w:ilvl="6" w:tplc="FFFFFFFF" w:tentative="1">
+      <w:start w:val="1"/>
+      <w:numFmt w:val="decimal"/>
+      <w:lvlText w:val="%7."/>
+      <w:lvlJc w:val="left"/>
+      <w:pPr>
+        <w:ind w:left="5040" w:hanging="360"/>
+      </w:pPr>
+    </w:lvl>
+    <w:lvl w:ilvl="7" w:tplc="FFFFFFFF" w:tentative="1">
+      <w:start w:val="1"/>
+      <w:numFmt w:val="lowerLetter"/>
+      <w:lvlText w:val="%8."/>
+      <w:lvlJc w:val="left"/>
+      <w:pPr>
+        <w:ind w:left="5760" w:hanging="360"/>
+      </w:pPr>
+    </w:lvl>
+    <w:lvl w:ilvl="8" w:tplc="FFFFFFFF" w:tentative="1">
+      <w:start w:val="1"/>
+      <w:numFmt w:val="lowerRoman"/>
+      <w:lvlText w:val="%9."/>
+      <w:lvlJc w:val="right"/>
+      <w:pPr>
+        <w:ind w:left="6480" w:hanging="180"/>
+      </w:pPr>
+    </w:lvl>
+  </w:abstractNum>
   <w:num w:numId="1" w16cid:durableId="103885892">
+    <w:abstractNumId w:val="12"/>
+  </w:num>
+  <w:num w:numId="2" w16cid:durableId="1819179716">
+    <w:abstractNumId w:val="16"/>
+  </w:num>
+  <w:num w:numId="3" w16cid:durableId="719521970">
+    <w:abstractNumId w:val="15"/>
+  </w:num>
+  <w:num w:numId="4" w16cid:durableId="430050545">
+    <w:abstractNumId w:val="2"/>
+  </w:num>
+  <w:num w:numId="5" w16cid:durableId="350110402">
+    <w:abstractNumId w:val="6"/>
+  </w:num>
+  <w:num w:numId="6" w16cid:durableId="1056204709">
+    <w:abstractNumId w:val="11"/>
+  </w:num>
+  <w:num w:numId="7" w16cid:durableId="1219896511">
     <w:abstractNumId w:val="5"/>
   </w:num>
-  <w:num w:numId="2" w16cid:durableId="1819179716">
+  <w:num w:numId="8" w16cid:durableId="1189102184">
+    <w:abstractNumId w:val="4"/>
+  </w:num>
+  <w:num w:numId="9" w16cid:durableId="668017898">
+    <w:abstractNumId w:val="8"/>
+  </w:num>
+  <w:num w:numId="10" w16cid:durableId="1757945869">
+    <w:abstractNumId w:val="10"/>
+  </w:num>
+  <w:num w:numId="11" w16cid:durableId="918749941">
+    <w:abstractNumId w:val="3"/>
+  </w:num>
+  <w:num w:numId="12" w16cid:durableId="601110651">
+    <w:abstractNumId w:val="1"/>
+  </w:num>
+  <w:num w:numId="13" w16cid:durableId="1287740234">
+    <w:abstractNumId w:val="18"/>
+  </w:num>
+  <w:num w:numId="14" w16cid:durableId="921254142">
+    <w:abstractNumId w:val="17"/>
+  </w:num>
+  <w:num w:numId="15" w16cid:durableId="1995529023">
+    <w:abstractNumId w:val="13"/>
+  </w:num>
+  <w:num w:numId="16" w16cid:durableId="47534111">
     <w:abstractNumId w:val="7"/>
   </w:num>
-  <w:num w:numId="3" w16cid:durableId="719521970">
-    <w:abstractNumId w:val="6"/>
+  <w:num w:numId="17" w16cid:durableId="329800505">
+    <w:abstractNumId w:val="14"/>
   </w:num>
-  <w:num w:numId="4" w16cid:durableId="430050545">
+  <w:num w:numId="18" w16cid:durableId="880560232">
     <w:abstractNumId w:val="0"/>
   </w:num>
-  <w:num w:numId="5" w16cid:durableId="350110402">
-    <w:abstractNumId w:val="3"/>
-  </w:num>
-  <w:num w:numId="6" w16cid:durableId="1056204709">
-    <w:abstractNumId w:val="4"/>
-  </w:num>
-  <w:num w:numId="7" w16cid:durableId="1219896511">
-    <w:abstractNumId w:val="2"/>
-  </w:num>
-  <w:num w:numId="8" w16cid:durableId="1189102184">
-    <w:abstractNumId w:val="1"/>
+  <w:num w:numId="19" w16cid:durableId="756438059">
+    <w:abstractNumId w:val="9"/>
   </w:num>
 </w:numbering>
 </file>
@@ -2979,7 +5446,6 @@
   <w:style w:type="character" w:default="1" w:styleId="DefaultParagraphFont">
     <w:name w:val="Default Paragraph Font"/>
     <w:uiPriority w:val="1"/>
-    <w:semiHidden/>
     <w:unhideWhenUsed/>
   </w:style>
   <w:style w:type="table" w:default="1" w:styleId="TableNormal">

</xml_diff>

<commit_message>
Report Progress transfer Laptop2PC
</commit_message>
<xml_diff>
--- a/Documentation/Report/MyRepotrt.docx
+++ b/Documentation/Report/MyRepotrt.docx
@@ -270,6 +270,15 @@
         </w:rPr>
         <w:lastRenderedPageBreak/>
         <w:t>Acknowledgements</w:t>
+      </w:r>
+    </w:p>
+    <w:p>
+      <w:pPr>
+        <w:spacing w:line="259" w:lineRule="auto"/>
+        <w:jc w:val="center"/>
+      </w:pPr>
+      <w:r>
+        <w:t>Not sure who I would like to thank</w:t>
       </w:r>
     </w:p>
     <w:p>
@@ -912,11 +921,13 @@
         </w:numPr>
         <w:rPr>
           <w:rFonts w:ascii="Arial" w:hAnsi="Arial" w:cs="Arial"/>
-        </w:rPr>
-      </w:pPr>
-      <w:r>
-        <w:rPr>
-          <w:rFonts w:ascii="Arial" w:hAnsi="Arial" w:cs="Arial"/>
+          <w:highlight w:val="cyan"/>
+        </w:rPr>
+      </w:pPr>
+      <w:r>
+        <w:rPr>
+          <w:rFonts w:ascii="Arial" w:hAnsi="Arial" w:cs="Arial"/>
+          <w:highlight w:val="cyan"/>
         </w:rPr>
         <w:t xml:space="preserve">Overview </w:t>
       </w:r>
@@ -978,21 +989,20 @@
         <w:rPr>
           <w:rFonts w:ascii="Arial" w:hAnsi="Arial" w:cs="Arial"/>
         </w:rPr>
-        <w:t xml:space="preserve"> used Inkscape for the UI elements. The game takes place across 3 unique levels, each with a different theme to keep the player constantly engaged and entertained. The player must survive 5 waves of enemies and then defeat the boss enemy at the end of round 5 </w:t>
-      </w:r>
-      <w:proofErr w:type="gramStart"/>
-      <w:r>
-        <w:rPr>
-          <w:rFonts w:ascii="Arial" w:hAnsi="Arial" w:cs="Arial"/>
-        </w:rPr>
-        <w:t>in order to</w:t>
-      </w:r>
-      <w:proofErr w:type="gramEnd"/>
-      <w:r>
-        <w:rPr>
-          <w:rFonts w:ascii="Arial" w:hAnsi="Arial" w:cs="Arial"/>
-        </w:rPr>
-        <w:t xml:space="preserve"> collect the time piece part that will then allow them to progress onto the next level. </w:t>
+        <w:t xml:space="preserve"> used Inkscape for the UI elements. The game takes place across </w:t>
+      </w:r>
+      <w:r>
+        <w:rPr>
+          <w:rFonts w:ascii="Arial" w:hAnsi="Arial" w:cs="Arial"/>
+          <w:highlight w:val="magenta"/>
+        </w:rPr>
+        <w:t>3</w:t>
+      </w:r>
+      <w:r>
+        <w:rPr>
+          <w:rFonts w:ascii="Arial" w:hAnsi="Arial" w:cs="Arial"/>
+        </w:rPr>
+        <w:t xml:space="preserve"> unique levels, each with a different theme to keep the player constantly engaged and entertained. The player must survive 5 waves of enemies and then defeat the boss enemy at the end of round 5 in order to collect the time piece part that will then allow them to progress onto the next level. </w:t>
       </w:r>
     </w:p>
     <w:p>
@@ -1036,6 +1046,7 @@
       <w:r>
         <w:rPr>
           <w:rFonts w:ascii="Arial" w:hAnsi="Arial" w:cs="Arial"/>
+          <w:highlight w:val="cyan"/>
         </w:rPr>
         <w:t>Audience</w:t>
       </w:r>
@@ -1061,13 +1072,21 @@
         <w:rPr>
           <w:rFonts w:ascii="Arial" w:hAnsi="Arial" w:cs="Arial"/>
         </w:rPr>
-        <w:t xml:space="preserve">Timeline Takedown will be within the PEGI 12 </w:t>
+        <w:t xml:space="preserve">Timeline Takedown will be within the PEGI </w:t>
+      </w:r>
+      <w:r>
+        <w:rPr>
+          <w:rFonts w:ascii="Arial" w:hAnsi="Arial" w:cs="Arial"/>
+          <w:highlight w:val="darkRed"/>
+        </w:rPr>
+        <w:t xml:space="preserve">12 </w:t>
       </w:r>
       <w:r>
         <w:rPr>
           <w:rFonts w:ascii="Arial" w:hAnsi="Arial" w:cs="Arial"/>
           <w:sz w:val="16"/>
           <w:szCs w:val="16"/>
+          <w:highlight w:val="darkRed"/>
         </w:rPr>
         <w:t>(1)</w:t>
       </w:r>
@@ -1099,21 +1118,7 @@
         <w:rPr>
           <w:rFonts w:ascii="Arial" w:hAnsi="Arial" w:cs="Arial"/>
         </w:rPr>
-        <w:t xml:space="preserve"> hard to play or learn any complex mechanics </w:t>
-      </w:r>
-      <w:proofErr w:type="gramStart"/>
-      <w:r>
-        <w:rPr>
-          <w:rFonts w:ascii="Arial" w:hAnsi="Arial" w:cs="Arial"/>
-        </w:rPr>
-        <w:t>in order to</w:t>
-      </w:r>
-      <w:proofErr w:type="gramEnd"/>
-      <w:r>
-        <w:rPr>
-          <w:rFonts w:ascii="Arial" w:hAnsi="Arial" w:cs="Arial"/>
-        </w:rPr>
-        <w:t xml:space="preserve"> enjoy. </w:t>
+        <w:t xml:space="preserve"> hard to play or learn any complex mechanics in order to enjoy. </w:t>
       </w:r>
     </w:p>
     <w:p>
@@ -1169,7 +1174,20 @@
         <w:rPr>
           <w:rFonts w:ascii="Arial" w:hAnsi="Arial" w:cs="Arial"/>
         </w:rPr>
-        <w:t xml:space="preserve">“males between the ages of 18 and 34 (2) ”, I will estimate that Timeline Takedown will be of a younger age due to the less violence tones as some of these other games. </w:t>
+        <w:t xml:space="preserve">“males between the ages of 18 and 34 </w:t>
+      </w:r>
+      <w:r>
+        <w:rPr>
+          <w:rFonts w:ascii="Arial" w:hAnsi="Arial" w:cs="Arial"/>
+          <w:highlight w:val="darkRed"/>
+        </w:rPr>
+        <w:t>(2)</w:t>
+      </w:r>
+      <w:r>
+        <w:rPr>
+          <w:rFonts w:ascii="Arial" w:hAnsi="Arial" w:cs="Arial"/>
+        </w:rPr>
+        <w:t xml:space="preserve"> ”, I will estimate that Timeline Takedown will be of a younger age due to the less violence tones as some of these other games. </w:t>
       </w:r>
     </w:p>
     <w:p>
@@ -1203,11 +1221,13 @@
         </w:numPr>
         <w:rPr>
           <w:rFonts w:ascii="Arial" w:hAnsi="Arial" w:cs="Arial"/>
-        </w:rPr>
-      </w:pPr>
-      <w:r>
-        <w:rPr>
-          <w:rFonts w:ascii="Arial" w:hAnsi="Arial" w:cs="Arial"/>
+          <w:highlight w:val="cyan"/>
+        </w:rPr>
+      </w:pPr>
+      <w:r>
+        <w:rPr>
+          <w:rFonts w:ascii="Arial" w:hAnsi="Arial" w:cs="Arial"/>
+          <w:highlight w:val="cyan"/>
         </w:rPr>
         <w:t>Purpose</w:t>
       </w:r>
@@ -1353,25 +1373,7 @@
           <w:sz w:val="24"/>
           <w:szCs w:val="24"/>
         </w:rPr>
-        <w:t xml:space="preserve">Timeline Takedown is a round-based survival shooter, and these types of games have become a widely recognised and engaging subgenre within the wider category of first-person shooters. These games typically challenge the player to survive increasingly difficult waves of enemies, the player tends to play strategically, use map knowledge to their advantage, and ration their resources </w:t>
-      </w:r>
-      <w:proofErr w:type="gramStart"/>
-      <w:r>
-        <w:rPr>
-          <w:rFonts w:ascii="Arial" w:hAnsi="Arial" w:cs="Arial"/>
-          <w:sz w:val="24"/>
-          <w:szCs w:val="24"/>
-        </w:rPr>
-        <w:t>in order to</w:t>
-      </w:r>
-      <w:proofErr w:type="gramEnd"/>
-      <w:r>
-        <w:rPr>
-          <w:rFonts w:ascii="Arial" w:hAnsi="Arial" w:cs="Arial"/>
-          <w:sz w:val="24"/>
-          <w:szCs w:val="24"/>
-        </w:rPr>
-        <w:t xml:space="preserve"> survive. One of the most iconic examples in this genre is the Call of Duty Zombies mode that was originally introduced as a bonus reward for completing the main games campaign in Call of Duty: World at War. This example was one of the first instances that popularised the round-based survival genre that included fast paced combat, puzzle like map design, hidden easter eggs, and wave-based progression.</w:t>
+        <w:t>Timeline Takedown is a round-based survival shooter, these types of games have become a widely recognised and engaging subgenre within the wider category of first-person shooters. These games typically challenge the player to survive increasingly difficult waves of enemies, the player tends to play strategically, use map knowledge to their advantage, and ration their resources in order to survive. One of the most iconic examples in this genre is the Call of Duty Zombies mode that was originally introduced as a bonus reward for completing the main games campaign in Call of Duty: World at War. This example was one of the first instances that popularised the round-based survival genre that included fast paced combat, puzzle like map design, hidden easter eggs, and wave-based progression.</w:t>
       </w:r>
     </w:p>
     <w:p>
@@ -1401,7 +1403,51 @@
           <w:sz w:val="24"/>
           <w:szCs w:val="24"/>
         </w:rPr>
-        <w:t xml:space="preserve">This genre is known for its high replay ability value, and its ability to create intense moments of gameplay. Players are placed </w:t>
+        <w:t xml:space="preserve">This genre is known for its high </w:t>
+      </w:r>
+      <w:proofErr w:type="spellStart"/>
+      <w:r>
+        <w:rPr>
+          <w:rFonts w:ascii="Arial" w:hAnsi="Arial" w:cs="Arial"/>
+          <w:sz w:val="24"/>
+          <w:szCs w:val="24"/>
+          <w:highlight w:val="magenta"/>
+        </w:rPr>
+        <w:t>replayability</w:t>
+      </w:r>
+      <w:proofErr w:type="spellEnd"/>
+      <w:r>
+        <w:rPr>
+          <w:rFonts w:ascii="Arial" w:hAnsi="Arial" w:cs="Arial"/>
+          <w:sz w:val="24"/>
+          <w:szCs w:val="24"/>
+        </w:rPr>
+        <w:t xml:space="preserve"> value, and its ability to create intense moments of gameplay. Players are placed </w:t>
+      </w:r>
+      <w:r>
+        <w:rPr>
+          <w:rFonts w:ascii="Arial" w:hAnsi="Arial" w:cs="Arial"/>
+          <w:sz w:val="24"/>
+          <w:szCs w:val="24"/>
+        </w:rPr>
+        <w:t xml:space="preserve">in </w:t>
+      </w:r>
+      <w:r>
+        <w:rPr>
+          <w:rFonts w:ascii="Arial" w:hAnsi="Arial" w:cs="Arial"/>
+          <w:sz w:val="24"/>
+          <w:szCs w:val="24"/>
+          <w:highlight w:val="magenta"/>
+        </w:rPr>
+        <w:t>intricately</w:t>
+      </w:r>
+      <w:r>
+        <w:rPr>
+          <w:rFonts w:ascii="Arial" w:hAnsi="Arial" w:cs="Arial"/>
+          <w:sz w:val="24"/>
+          <w:szCs w:val="24"/>
+        </w:rPr>
+        <w:t xml:space="preserve"> crafted level maps, facing off waves of AI enemies that increase in both number and difficulty with each round.</w:t>
       </w:r>
     </w:p>
     <w:p>
@@ -1412,6 +1458,7 @@
           <w:rFonts w:ascii="Arial" w:hAnsi="Arial" w:cs="Arial"/>
           <w:sz w:val="24"/>
           <w:szCs w:val="24"/>
+          <w:highlight w:val="yellow"/>
         </w:rPr>
       </w:pPr>
     </w:p>
@@ -1423,164 +1470,243 @@
           <w:rFonts w:ascii="Arial" w:hAnsi="Arial" w:cs="Arial"/>
           <w:sz w:val="24"/>
           <w:szCs w:val="24"/>
+        </w:rPr>
+      </w:pPr>
+      <w:r>
+        <w:rPr>
+          <w:rFonts w:ascii="Arial" w:hAnsi="Arial" w:cs="Arial"/>
+          <w:sz w:val="24"/>
+          <w:szCs w:val="24"/>
+        </w:rPr>
+        <w:t xml:space="preserve">This </w:t>
+      </w:r>
+      <w:r>
+        <w:rPr>
+          <w:rFonts w:ascii="Arial" w:hAnsi="Arial" w:cs="Arial"/>
+          <w:sz w:val="24"/>
+          <w:szCs w:val="24"/>
+        </w:rPr>
+        <w:t xml:space="preserve">project explores the design and development </w:t>
+      </w:r>
+      <w:r>
+        <w:rPr>
+          <w:rFonts w:ascii="Arial" w:hAnsi="Arial" w:cs="Arial"/>
+          <w:sz w:val="24"/>
+          <w:szCs w:val="24"/>
+        </w:rPr>
+        <w:t>o</w:t>
+      </w:r>
+      <w:r>
+        <w:rPr>
+          <w:rFonts w:ascii="Arial" w:hAnsi="Arial" w:cs="Arial"/>
+          <w:sz w:val="24"/>
+          <w:szCs w:val="24"/>
+        </w:rPr>
+        <w:t xml:space="preserve">f a custom round – based survival game that is created in Unity. Timeline Takedown and my thought process behind certain mechanics in this game take direct inspiration from the mechanics and pacing of Call of Duty Zombies. The goal is to develop a game that captures the intensity and satisfaction of surviving waves of enemies, while also exploring exciting locations through custom made levels and enemies. </w:t>
+      </w:r>
+      <w:r>
+        <w:rPr>
+          <w:rFonts w:ascii="Arial" w:hAnsi="Arial" w:cs="Arial"/>
+          <w:sz w:val="24"/>
+          <w:szCs w:val="24"/>
+          <w:highlight w:val="magenta"/>
+        </w:rPr>
+        <w:t xml:space="preserve">(Maybe more like not custom levels but relevant </w:t>
+      </w:r>
+      <w:proofErr w:type="spellStart"/>
+      <w:r>
+        <w:rPr>
+          <w:rFonts w:ascii="Arial" w:hAnsi="Arial" w:cs="Arial"/>
+          <w:sz w:val="24"/>
+          <w:szCs w:val="24"/>
+          <w:highlight w:val="magenta"/>
+        </w:rPr>
+        <w:t>cux</w:t>
+      </w:r>
+      <w:proofErr w:type="spellEnd"/>
+      <w:r>
+        <w:rPr>
+          <w:rFonts w:ascii="Arial" w:hAnsi="Arial" w:cs="Arial"/>
+          <w:sz w:val="24"/>
+          <w:szCs w:val="24"/>
+          <w:highlight w:val="magenta"/>
+        </w:rPr>
+        <w:t xml:space="preserve"> it has same weapon theme and enemy and map</w:t>
+      </w:r>
+      <w:r>
+        <w:rPr>
+          <w:rFonts w:ascii="Arial" w:hAnsi="Arial" w:cs="Arial"/>
+          <w:sz w:val="24"/>
+          <w:szCs w:val="24"/>
+        </w:rPr>
+        <w:t>)</w:t>
+      </w:r>
+    </w:p>
+    <w:p>
+      <w:pPr>
+        <w:pStyle w:val="ListParagraph"/>
+        <w:ind w:left="825"/>
+        <w:rPr>
+          <w:rFonts w:ascii="Arial" w:hAnsi="Arial" w:cs="Arial"/>
+          <w:sz w:val="24"/>
+          <w:szCs w:val="24"/>
+        </w:rPr>
+      </w:pPr>
+    </w:p>
+    <w:p>
+      <w:pPr>
+        <w:pStyle w:val="ListParagraph"/>
+        <w:ind w:left="825"/>
+        <w:rPr>
+          <w:rFonts w:ascii="Arial" w:hAnsi="Arial" w:cs="Arial"/>
+          <w:sz w:val="24"/>
+          <w:szCs w:val="24"/>
+        </w:rPr>
+      </w:pPr>
+      <w:r>
+        <w:rPr>
+          <w:rFonts w:ascii="Arial" w:hAnsi="Arial" w:cs="Arial"/>
+          <w:sz w:val="24"/>
+          <w:szCs w:val="24"/>
+        </w:rPr>
+        <w:t xml:space="preserve">As part of this project, two (possibly three) fully playable maps have been created, each offering unique layout, theme, weapons, and </w:t>
+      </w:r>
+      <w:r>
+        <w:rPr>
+          <w:rFonts w:ascii="Arial" w:hAnsi="Arial" w:cs="Arial"/>
+          <w:sz w:val="24"/>
+          <w:szCs w:val="24"/>
+        </w:rPr>
+        <w:t>enemies</w:t>
+      </w:r>
+      <w:r>
+        <w:rPr>
+          <w:rFonts w:ascii="Arial" w:hAnsi="Arial" w:cs="Arial"/>
+          <w:sz w:val="24"/>
+          <w:szCs w:val="24"/>
+        </w:rPr>
+        <w:t xml:space="preserve">. These maps aim to test different </w:t>
+      </w:r>
+      <w:r>
+        <w:rPr>
+          <w:rFonts w:ascii="Arial" w:hAnsi="Arial" w:cs="Arial"/>
+          <w:sz w:val="24"/>
+          <w:szCs w:val="24"/>
+        </w:rPr>
+        <w:t>survival</w:t>
+      </w:r>
+      <w:r>
+        <w:rPr>
+          <w:rFonts w:ascii="Arial" w:hAnsi="Arial" w:cs="Arial"/>
+          <w:sz w:val="24"/>
+          <w:szCs w:val="24"/>
+        </w:rPr>
+        <w:t xml:space="preserve"> </w:t>
+      </w:r>
+      <w:r>
+        <w:rPr>
+          <w:rFonts w:ascii="Arial" w:hAnsi="Arial" w:cs="Arial"/>
+          <w:sz w:val="24"/>
+          <w:szCs w:val="24"/>
+        </w:rPr>
+        <w:t>strategies</w:t>
+      </w:r>
+      <w:r>
+        <w:rPr>
+          <w:rFonts w:ascii="Arial" w:hAnsi="Arial" w:cs="Arial"/>
+          <w:sz w:val="24"/>
+          <w:szCs w:val="24"/>
+        </w:rPr>
+        <w:t xml:space="preserve"> and </w:t>
+      </w:r>
+      <w:r>
+        <w:rPr>
+          <w:rFonts w:ascii="Arial" w:hAnsi="Arial" w:cs="Arial"/>
+          <w:sz w:val="24"/>
+          <w:szCs w:val="24"/>
+        </w:rPr>
+        <w:t>enhance</w:t>
+      </w:r>
+      <w:r>
+        <w:rPr>
+          <w:rFonts w:ascii="Arial" w:hAnsi="Arial" w:cs="Arial"/>
+          <w:sz w:val="24"/>
+          <w:szCs w:val="24"/>
+        </w:rPr>
+        <w:t xml:space="preserve"> </w:t>
+      </w:r>
+      <w:proofErr w:type="spellStart"/>
+      <w:r>
+        <w:rPr>
+          <w:rFonts w:ascii="Arial" w:hAnsi="Arial" w:cs="Arial"/>
+          <w:sz w:val="24"/>
+          <w:szCs w:val="24"/>
+          <w:highlight w:val="magenta"/>
+        </w:rPr>
+        <w:t>repalyabilty</w:t>
+      </w:r>
+      <w:proofErr w:type="spellEnd"/>
+      <w:r>
+        <w:rPr>
+          <w:rFonts w:ascii="Arial" w:hAnsi="Arial" w:cs="Arial"/>
+          <w:sz w:val="24"/>
+          <w:szCs w:val="24"/>
+        </w:rPr>
+        <w:t xml:space="preserve"> as they all have completely different layouts, For example one is inside a tight </w:t>
+      </w:r>
+      <w:r>
+        <w:rPr>
+          <w:rFonts w:ascii="Arial" w:hAnsi="Arial" w:cs="Arial"/>
+          <w:sz w:val="24"/>
+          <w:szCs w:val="24"/>
+        </w:rPr>
+        <w:t>cornered</w:t>
+      </w:r>
+      <w:r>
+        <w:rPr>
+          <w:rFonts w:ascii="Arial" w:hAnsi="Arial" w:cs="Arial"/>
+          <w:sz w:val="24"/>
+          <w:szCs w:val="24"/>
+        </w:rPr>
+        <w:t xml:space="preserve"> hospital and another is outside in the sandy climate of Egypt. This project also </w:t>
+      </w:r>
+      <w:r>
+        <w:rPr>
+          <w:rFonts w:ascii="Arial" w:hAnsi="Arial" w:cs="Arial"/>
+          <w:sz w:val="24"/>
+          <w:szCs w:val="24"/>
+        </w:rPr>
+        <w:t xml:space="preserve">investigates how wave escalation, </w:t>
+      </w:r>
+      <w:r>
+        <w:rPr>
+          <w:rFonts w:ascii="Arial" w:hAnsi="Arial" w:cs="Arial"/>
+          <w:sz w:val="24"/>
+          <w:szCs w:val="24"/>
+          <w:highlight w:val="magenta"/>
+        </w:rPr>
+        <w:t>player agency</w:t>
+      </w:r>
+      <w:r>
+        <w:rPr>
+          <w:rFonts w:ascii="Arial" w:hAnsi="Arial" w:cs="Arial"/>
+          <w:sz w:val="24"/>
+          <w:szCs w:val="24"/>
+        </w:rPr>
+        <w:t>, and environmental design contribute to overall player engagement in round based survival games.</w:t>
+      </w:r>
+    </w:p>
+    <w:p>
+      <w:pPr>
+        <w:pStyle w:val="ListParagraph"/>
+        <w:ind w:left="825"/>
+        <w:rPr>
+          <w:rFonts w:ascii="Arial" w:hAnsi="Arial" w:cs="Arial"/>
+          <w:sz w:val="24"/>
+          <w:szCs w:val="24"/>
           <w:highlight w:val="yellow"/>
         </w:rPr>
       </w:pPr>
-      <w:r>
-        <w:rPr>
-          <w:rFonts w:ascii="Arial" w:hAnsi="Arial" w:cs="Arial"/>
-          <w:sz w:val="24"/>
-          <w:szCs w:val="24"/>
-          <w:highlight w:val="yellow"/>
-        </w:rPr>
-        <w:t xml:space="preserve">This genre stands out for its high </w:t>
-      </w:r>
-      <w:proofErr w:type="spellStart"/>
-      <w:r>
-        <w:rPr>
-          <w:rFonts w:ascii="Arial" w:hAnsi="Arial" w:cs="Arial"/>
-          <w:sz w:val="24"/>
-          <w:szCs w:val="24"/>
-          <w:highlight w:val="yellow"/>
-        </w:rPr>
-        <w:t>replayability</w:t>
-      </w:r>
-      <w:proofErr w:type="spellEnd"/>
-      <w:r>
-        <w:rPr>
-          <w:rFonts w:ascii="Arial" w:hAnsi="Arial" w:cs="Arial"/>
-          <w:sz w:val="24"/>
-          <w:szCs w:val="24"/>
-          <w:highlight w:val="yellow"/>
-        </w:rPr>
-        <w:t xml:space="preserve"> and its ability to generate intense moments of survival-driven gameplay. Players are placed in confined or semi-open maps, facing off against waves of AI enemies that increase in both number and difficulty with each round. The player must use earned points to unlock new areas, purchase weapons, and access upgrades to extend their survival as long as possible.</w:t>
-      </w:r>
-    </w:p>
-    <w:p>
-      <w:pPr>
-        <w:pStyle w:val="ListParagraph"/>
-        <w:ind w:left="825"/>
-        <w:rPr>
-          <w:rFonts w:ascii="Arial" w:hAnsi="Arial" w:cs="Arial"/>
-          <w:sz w:val="24"/>
-          <w:szCs w:val="24"/>
-          <w:highlight w:val="yellow"/>
-        </w:rPr>
-      </w:pPr>
-    </w:p>
-    <w:p>
-      <w:pPr>
-        <w:pStyle w:val="ListParagraph"/>
-        <w:ind w:left="825"/>
-        <w:rPr>
-          <w:highlight w:val="yellow"/>
-        </w:rPr>
-      </w:pPr>
-      <w:r>
-        <w:rPr>
-          <w:highlight w:val="yellow"/>
-        </w:rPr>
-        <w:t xml:space="preserve">This project explores the design and development of a custom round-based survival game, created in </w:t>
-      </w:r>
-      <w:r>
-        <w:rPr>
-          <w:b/>
-          <w:bCs/>
-          <w:highlight w:val="yellow"/>
-        </w:rPr>
-        <w:t>Unity</w:t>
-      </w:r>
-      <w:r>
-        <w:rPr>
-          <w:highlight w:val="yellow"/>
-        </w:rPr>
-        <w:t xml:space="preserve">, taking direct inspiration from the mechanics and pacing of Call of Duty Zombies. The goal is to develop a game that captures the intensity and satisfaction of surviving waves of enemies, while also experimenting with original map layouts, AI </w:t>
-      </w:r>
-      <w:proofErr w:type="spellStart"/>
-      <w:r>
-        <w:rPr>
-          <w:highlight w:val="yellow"/>
-        </w:rPr>
-        <w:t>behavior</w:t>
-      </w:r>
-      <w:proofErr w:type="spellEnd"/>
-      <w:r>
-        <w:rPr>
-          <w:highlight w:val="yellow"/>
-        </w:rPr>
-        <w:t>, and upgrade systems.</w:t>
-      </w:r>
-    </w:p>
-    <w:p>
-      <w:pPr>
-        <w:pStyle w:val="ListParagraph"/>
-        <w:ind w:left="825"/>
-        <w:rPr>
-          <w:highlight w:val="yellow"/>
-        </w:rPr>
-      </w:pPr>
-    </w:p>
-    <w:p>
-      <w:pPr>
-        <w:pStyle w:val="ListParagraph"/>
-        <w:ind w:left="825"/>
-      </w:pPr>
-      <w:r>
-        <w:rPr>
-          <w:highlight w:val="yellow"/>
-        </w:rPr>
-        <w:t>As part of this project, two (possibly three) fully playable maps have been created, each offering unique layouts, weapon</w:t>
-      </w:r>
-      <w:r>
-        <w:rPr>
-          <w:highlight w:val="yellow"/>
-        </w:rPr>
-        <w:t xml:space="preserve">s </w:t>
-      </w:r>
-      <w:r>
-        <w:rPr>
-          <w:highlight w:val="yellow"/>
-        </w:rPr>
-        <w:t xml:space="preserve">, and enemy spawn designs. These maps aim to test different survival strategies and enhance </w:t>
-      </w:r>
-      <w:proofErr w:type="spellStart"/>
-      <w:r>
-        <w:rPr>
-          <w:highlight w:val="yellow"/>
-        </w:rPr>
-        <w:t>replayability</w:t>
-      </w:r>
-      <w:proofErr w:type="spellEnd"/>
-      <w:r>
-        <w:rPr>
-          <w:highlight w:val="yellow"/>
-        </w:rPr>
-        <w:t xml:space="preserve">. </w:t>
-      </w:r>
-      <w:r>
-        <w:rPr>
-          <w:highlight w:val="yellow"/>
-        </w:rPr>
-        <w:t>T</w:t>
-      </w:r>
-      <w:r>
-        <w:rPr>
-          <w:highlight w:val="yellow"/>
-        </w:rPr>
-        <w:t xml:space="preserve">his project </w:t>
-      </w:r>
-      <w:r>
-        <w:rPr>
-          <w:highlight w:val="yellow"/>
-        </w:rPr>
-        <w:t xml:space="preserve">also </w:t>
-      </w:r>
-      <w:r>
-        <w:rPr>
-          <w:highlight w:val="yellow"/>
-        </w:rPr>
-        <w:t>investigates how wave escalation, player agency, and environmental design contribute to overall player engagement in round-based survival games.</w:t>
-      </w:r>
     </w:p>
     <w:p>
       <w:pPr>
@@ -1678,12 +1804,67 @@
           <w:sz w:val="24"/>
           <w:szCs w:val="24"/>
         </w:rPr>
+        <w:lastRenderedPageBreak/>
         <w:t xml:space="preserve">Market / Competitors </w:t>
       </w:r>
     </w:p>
     <w:p>
       <w:pPr>
         <w:pStyle w:val="ListParagraph"/>
+        <w:ind w:left="465"/>
+        <w:rPr>
+          <w:rFonts w:ascii="Arial" w:hAnsi="Arial" w:cs="Arial"/>
+          <w:sz w:val="24"/>
+          <w:szCs w:val="24"/>
+        </w:rPr>
+      </w:pPr>
+    </w:p>
+    <w:p>
+      <w:pPr>
+        <w:pStyle w:val="ListParagraph"/>
+        <w:ind w:left="465"/>
+        <w:rPr>
+          <w:rFonts w:ascii="Arial" w:hAnsi="Arial" w:cs="Arial"/>
+          <w:sz w:val="24"/>
+          <w:szCs w:val="24"/>
+        </w:rPr>
+      </w:pPr>
+      <w:r>
+        <w:rPr>
+          <w:rFonts w:ascii="Arial" w:hAnsi="Arial" w:cs="Arial"/>
+          <w:sz w:val="24"/>
+          <w:szCs w:val="24"/>
+        </w:rPr>
+        <w:t>Waved-based gameplay is a core mechanic used in many successful titles. The following table compares several games that uti</w:t>
+      </w:r>
+      <w:r>
+        <w:rPr>
+          <w:rFonts w:ascii="Arial" w:hAnsi="Arial" w:cs="Arial"/>
+          <w:sz w:val="24"/>
+          <w:szCs w:val="24"/>
+        </w:rPr>
+        <w:t>lise</w:t>
+      </w:r>
+      <w:r>
+        <w:rPr>
+          <w:rFonts w:ascii="Arial" w:hAnsi="Arial" w:cs="Arial"/>
+          <w:sz w:val="24"/>
+          <w:szCs w:val="24"/>
+        </w:rPr>
+        <w:t xml:space="preserve"> this system, highlighting their unique features, supported platforms, and </w:t>
+      </w:r>
+      <w:r>
+        <w:rPr>
+          <w:rFonts w:ascii="Arial" w:hAnsi="Arial" w:cs="Arial"/>
+          <w:sz w:val="24"/>
+          <w:szCs w:val="24"/>
+        </w:rPr>
+        <w:t xml:space="preserve">player feedback to help inform future design considerations. </w:t>
+      </w:r>
+    </w:p>
+    <w:p>
+      <w:pPr>
+        <w:pStyle w:val="ListParagraph"/>
         <w:ind w:left="825"/>
         <w:rPr>
           <w:rFonts w:ascii="Arial" w:hAnsi="Arial" w:cs="Arial"/>
@@ -1692,6 +1873,1136 @@
         </w:rPr>
       </w:pPr>
     </w:p>
+    <w:tbl>
+      <w:tblPr>
+        <w:tblStyle w:val="TableGrid"/>
+        <w:tblW w:w="10495" w:type="dxa"/>
+        <w:tblInd w:w="-565" w:type="dxa"/>
+        <w:tblLook w:val="04A0" w:firstRow="1" w:lastRow="0" w:firstColumn="1" w:lastColumn="0" w:noHBand="0" w:noVBand="1"/>
+      </w:tblPr>
+      <w:tblGrid>
+        <w:gridCol w:w="1694"/>
+        <w:gridCol w:w="3375"/>
+        <w:gridCol w:w="2210"/>
+        <w:gridCol w:w="3216"/>
+      </w:tblGrid>
+      <w:tr>
+        <w:trPr>
+          <w:trHeight w:val="763"/>
+        </w:trPr>
+        <w:tc>
+          <w:tcPr>
+            <w:tcW w:w="1694" w:type="dxa"/>
+          </w:tcPr>
+          <w:p>
+            <w:pPr>
+              <w:pStyle w:val="ListParagraph"/>
+              <w:ind w:left="0"/>
+              <w:jc w:val="center"/>
+              <w:rPr>
+                <w:rFonts w:ascii="Arial" w:hAnsi="Arial" w:cs="Arial"/>
+                <w:sz w:val="24"/>
+                <w:szCs w:val="24"/>
+              </w:rPr>
+            </w:pPr>
+            <w:r>
+              <w:rPr>
+                <w:rFonts w:ascii="Arial" w:hAnsi="Arial" w:cs="Arial"/>
+                <w:sz w:val="24"/>
+                <w:szCs w:val="24"/>
+              </w:rPr>
+              <w:t>Game Title</w:t>
+            </w:r>
+          </w:p>
+        </w:tc>
+        <w:tc>
+          <w:tcPr>
+            <w:tcW w:w="3375" w:type="dxa"/>
+          </w:tcPr>
+          <w:p>
+            <w:pPr>
+              <w:pStyle w:val="ListParagraph"/>
+              <w:ind w:left="0"/>
+              <w:jc w:val="center"/>
+              <w:rPr>
+                <w:rFonts w:ascii="Arial" w:hAnsi="Arial" w:cs="Arial"/>
+                <w:sz w:val="24"/>
+                <w:szCs w:val="24"/>
+              </w:rPr>
+            </w:pPr>
+            <w:r>
+              <w:rPr>
+                <w:rFonts w:ascii="Arial" w:hAnsi="Arial" w:cs="Arial"/>
+                <w:sz w:val="24"/>
+                <w:szCs w:val="24"/>
+              </w:rPr>
+              <w:t>Features</w:t>
+            </w:r>
+          </w:p>
+        </w:tc>
+        <w:tc>
+          <w:tcPr>
+            <w:tcW w:w="2210" w:type="dxa"/>
+          </w:tcPr>
+          <w:p>
+            <w:pPr>
+              <w:pStyle w:val="ListParagraph"/>
+              <w:ind w:left="0"/>
+              <w:jc w:val="center"/>
+              <w:rPr>
+                <w:rFonts w:ascii="Arial" w:hAnsi="Arial" w:cs="Arial"/>
+                <w:sz w:val="24"/>
+                <w:szCs w:val="24"/>
+              </w:rPr>
+            </w:pPr>
+            <w:r>
+              <w:rPr>
+                <w:rFonts w:ascii="Arial" w:hAnsi="Arial" w:cs="Arial"/>
+                <w:sz w:val="24"/>
+                <w:szCs w:val="24"/>
+              </w:rPr>
+              <w:t>Platform</w:t>
+            </w:r>
+          </w:p>
+        </w:tc>
+        <w:tc>
+          <w:tcPr>
+            <w:tcW w:w="3216" w:type="dxa"/>
+          </w:tcPr>
+          <w:p>
+            <w:pPr>
+              <w:pStyle w:val="ListParagraph"/>
+              <w:ind w:left="0"/>
+              <w:jc w:val="center"/>
+              <w:rPr>
+                <w:rFonts w:ascii="Arial" w:hAnsi="Arial" w:cs="Arial"/>
+                <w:sz w:val="24"/>
+                <w:szCs w:val="24"/>
+              </w:rPr>
+            </w:pPr>
+            <w:r>
+              <w:rPr>
+                <w:rFonts w:ascii="Arial" w:hAnsi="Arial" w:cs="Arial"/>
+                <w:sz w:val="24"/>
+                <w:szCs w:val="24"/>
+              </w:rPr>
+              <w:t>Reviews (Customer Feedback)</w:t>
+            </w:r>
+          </w:p>
+        </w:tc>
+      </w:tr>
+      <w:tr>
+        <w:trPr>
+          <w:trHeight w:val="852"/>
+        </w:trPr>
+        <w:tc>
+          <w:tcPr>
+            <w:tcW w:w="1694" w:type="dxa"/>
+          </w:tcPr>
+          <w:p>
+            <w:pPr>
+              <w:pStyle w:val="ListParagraph"/>
+              <w:ind w:left="0"/>
+              <w:rPr>
+                <w:rFonts w:ascii="Arial" w:hAnsi="Arial" w:cs="Arial"/>
+                <w:sz w:val="20"/>
+                <w:szCs w:val="20"/>
+              </w:rPr>
+            </w:pPr>
+            <w:r>
+              <w:rPr>
+                <w:rFonts w:ascii="Arial" w:hAnsi="Arial" w:cs="Arial"/>
+                <w:sz w:val="24"/>
+                <w:szCs w:val="24"/>
+              </w:rPr>
+              <w:t>Call Of Duty Zombies</w:t>
+            </w:r>
+            <w:r>
+              <w:rPr>
+                <w:rFonts w:ascii="Arial" w:hAnsi="Arial" w:cs="Arial"/>
+                <w:sz w:val="24"/>
+                <w:szCs w:val="24"/>
+              </w:rPr>
+              <w:t xml:space="preserve"> (1)</w:t>
+            </w:r>
+          </w:p>
+        </w:tc>
+        <w:tc>
+          <w:tcPr>
+            <w:tcW w:w="3375" w:type="dxa"/>
+          </w:tcPr>
+          <w:p>
+            <w:pPr>
+              <w:pStyle w:val="ListParagraph"/>
+              <w:numPr>
+                <w:ilvl w:val="0"/>
+                <w:numId w:val="20"/>
+              </w:numPr>
+              <w:rPr>
+                <w:rFonts w:ascii="Arial" w:hAnsi="Arial" w:cs="Arial"/>
+                <w:sz w:val="20"/>
+                <w:szCs w:val="20"/>
+              </w:rPr>
+            </w:pPr>
+            <w:r>
+              <w:rPr>
+                <w:rFonts w:ascii="Arial" w:hAnsi="Arial" w:cs="Arial"/>
+                <w:sz w:val="20"/>
+                <w:szCs w:val="20"/>
+              </w:rPr>
+              <w:t>“Easter Eggs” – Objectives hidden in maps requiring puzzle solving</w:t>
+            </w:r>
+          </w:p>
+          <w:p>
+            <w:pPr>
+              <w:pStyle w:val="ListParagraph"/>
+              <w:numPr>
+                <w:ilvl w:val="0"/>
+                <w:numId w:val="20"/>
+              </w:numPr>
+              <w:rPr>
+                <w:rFonts w:ascii="Arial" w:hAnsi="Arial" w:cs="Arial"/>
+                <w:sz w:val="20"/>
+                <w:szCs w:val="20"/>
+              </w:rPr>
+            </w:pPr>
+            <w:r>
+              <w:rPr>
+                <w:rFonts w:ascii="Arial" w:hAnsi="Arial" w:cs="Arial"/>
+                <w:sz w:val="20"/>
+                <w:szCs w:val="20"/>
+              </w:rPr>
+              <w:t>Custom maps</w:t>
+            </w:r>
+          </w:p>
+          <w:p>
+            <w:pPr>
+              <w:pStyle w:val="ListParagraph"/>
+              <w:numPr>
+                <w:ilvl w:val="0"/>
+                <w:numId w:val="20"/>
+              </w:numPr>
+              <w:rPr>
+                <w:rFonts w:ascii="Arial" w:hAnsi="Arial" w:cs="Arial"/>
+                <w:sz w:val="20"/>
+                <w:szCs w:val="20"/>
+              </w:rPr>
+            </w:pPr>
+            <w:r>
+              <w:rPr>
+                <w:rFonts w:ascii="Arial" w:hAnsi="Arial" w:cs="Arial"/>
+                <w:sz w:val="20"/>
+                <w:szCs w:val="20"/>
+              </w:rPr>
+              <w:t>Perk system</w:t>
+            </w:r>
+          </w:p>
+          <w:p>
+            <w:pPr>
+              <w:pStyle w:val="ListParagraph"/>
+              <w:numPr>
+                <w:ilvl w:val="0"/>
+                <w:numId w:val="20"/>
+              </w:numPr>
+              <w:rPr>
+                <w:rFonts w:ascii="Arial" w:hAnsi="Arial" w:cs="Arial"/>
+                <w:sz w:val="20"/>
+                <w:szCs w:val="20"/>
+              </w:rPr>
+            </w:pPr>
+            <w:r>
+              <w:rPr>
+                <w:rFonts w:ascii="Arial" w:hAnsi="Arial" w:cs="Arial"/>
+                <w:sz w:val="20"/>
+                <w:szCs w:val="20"/>
+              </w:rPr>
+              <w:t>Progressive weapon upgrades</w:t>
+            </w:r>
+          </w:p>
+          <w:p>
+            <w:pPr>
+              <w:pStyle w:val="ListParagraph"/>
+              <w:numPr>
+                <w:ilvl w:val="0"/>
+                <w:numId w:val="20"/>
+              </w:numPr>
+              <w:rPr>
+                <w:rFonts w:ascii="Arial" w:hAnsi="Arial" w:cs="Arial"/>
+                <w:sz w:val="20"/>
+                <w:szCs w:val="20"/>
+              </w:rPr>
+            </w:pPr>
+            <w:r>
+              <w:rPr>
+                <w:rFonts w:ascii="Arial" w:hAnsi="Arial" w:cs="Arial"/>
+                <w:sz w:val="20"/>
+                <w:szCs w:val="20"/>
+              </w:rPr>
+              <w:t xml:space="preserve">Large AAA team behind development </w:t>
+            </w:r>
+          </w:p>
+        </w:tc>
+        <w:tc>
+          <w:tcPr>
+            <w:tcW w:w="2210" w:type="dxa"/>
+          </w:tcPr>
+          <w:p>
+            <w:pPr>
+              <w:pStyle w:val="ListParagraph"/>
+              <w:ind w:left="0"/>
+              <w:rPr>
+                <w:rFonts w:ascii="Arial" w:hAnsi="Arial" w:cs="Arial"/>
+                <w:sz w:val="20"/>
+                <w:szCs w:val="20"/>
+              </w:rPr>
+            </w:pPr>
+            <w:r>
+              <w:rPr>
+                <w:rFonts w:ascii="Arial" w:hAnsi="Arial" w:cs="Arial"/>
+                <w:sz w:val="20"/>
+                <w:szCs w:val="20"/>
+              </w:rPr>
+              <w:t>PC, Xbox, PlayStation</w:t>
+            </w:r>
+            <w:r>
+              <w:rPr>
+                <w:rFonts w:ascii="Arial" w:hAnsi="Arial" w:cs="Arial"/>
+                <w:sz w:val="20"/>
+                <w:szCs w:val="20"/>
+              </w:rPr>
+              <w:t xml:space="preserve">, limited Nintendo products </w:t>
+            </w:r>
+            <w:r>
+              <w:rPr>
+                <w:rFonts w:ascii="Arial" w:hAnsi="Arial" w:cs="Arial"/>
+                <w:sz w:val="20"/>
+                <w:szCs w:val="20"/>
+              </w:rPr>
+              <w:t xml:space="preserve"> </w:t>
+            </w:r>
+          </w:p>
+        </w:tc>
+        <w:tc>
+          <w:tcPr>
+            <w:tcW w:w="3216" w:type="dxa"/>
+          </w:tcPr>
+          <w:p>
+            <w:pPr>
+              <w:pStyle w:val="ListParagraph"/>
+              <w:ind w:left="0"/>
+              <w:rPr>
+                <w:rFonts w:ascii="Arial" w:hAnsi="Arial" w:cs="Arial"/>
+                <w:sz w:val="20"/>
+                <w:szCs w:val="20"/>
+              </w:rPr>
+            </w:pPr>
+            <w:r>
+              <w:rPr>
+                <w:rFonts w:ascii="Arial" w:hAnsi="Arial" w:cs="Arial"/>
+                <w:sz w:val="20"/>
+                <w:szCs w:val="20"/>
+              </w:rPr>
+              <w:t xml:space="preserve">Generally positive – praised for addictive gameplay, creativity, and replay value. However, more recent titles have shown a lack of player engagement due to poor choices by the developers such as replacing beloved voice actors </w:t>
+            </w:r>
+            <w:r>
+              <w:rPr>
+                <w:rFonts w:ascii="Arial" w:hAnsi="Arial" w:cs="Arial"/>
+                <w:sz w:val="20"/>
+                <w:szCs w:val="20"/>
+                <w:highlight w:val="darkRed"/>
+              </w:rPr>
+              <w:t>with AI(3).</w:t>
+            </w:r>
+            <w:r>
+              <w:rPr>
+                <w:rFonts w:ascii="Arial" w:hAnsi="Arial" w:cs="Arial"/>
+                <w:sz w:val="20"/>
+                <w:szCs w:val="20"/>
+              </w:rPr>
+              <w:t xml:space="preserve"> </w:t>
+            </w:r>
+          </w:p>
+        </w:tc>
+      </w:tr>
+      <w:tr>
+        <w:trPr>
+          <w:trHeight w:val="397"/>
+        </w:trPr>
+        <w:tc>
+          <w:tcPr>
+            <w:tcW w:w="1694" w:type="dxa"/>
+          </w:tcPr>
+          <w:p>
+            <w:r>
+              <w:t>Killing Floor</w:t>
+            </w:r>
+          </w:p>
+        </w:tc>
+        <w:tc>
+          <w:tcPr>
+            <w:tcW w:w="3375" w:type="dxa"/>
+          </w:tcPr>
+          <w:p>
+            <w:pPr>
+              <w:pStyle w:val="ListParagraph"/>
+              <w:numPr>
+                <w:ilvl w:val="0"/>
+                <w:numId w:val="21"/>
+              </w:numPr>
+              <w:rPr>
+                <w:rFonts w:ascii="Arial" w:hAnsi="Arial" w:cs="Arial"/>
+                <w:sz w:val="20"/>
+                <w:szCs w:val="20"/>
+              </w:rPr>
+            </w:pPr>
+            <w:r>
+              <w:rPr>
+                <w:rFonts w:ascii="Arial" w:hAnsi="Arial" w:cs="Arial"/>
+                <w:sz w:val="20"/>
+                <w:szCs w:val="20"/>
+              </w:rPr>
+              <w:t>Co – op survival horror</w:t>
+            </w:r>
+          </w:p>
+          <w:p>
+            <w:pPr>
+              <w:pStyle w:val="ListParagraph"/>
+              <w:numPr>
+                <w:ilvl w:val="0"/>
+                <w:numId w:val="21"/>
+              </w:numPr>
+              <w:rPr>
+                <w:rFonts w:ascii="Arial" w:hAnsi="Arial" w:cs="Arial"/>
+                <w:sz w:val="20"/>
+                <w:szCs w:val="20"/>
+              </w:rPr>
+            </w:pPr>
+            <w:r>
+              <w:rPr>
+                <w:rFonts w:ascii="Arial" w:hAnsi="Arial" w:cs="Arial"/>
+                <w:sz w:val="20"/>
+                <w:szCs w:val="20"/>
+              </w:rPr>
+              <w:t xml:space="preserve">Unique perk system </w:t>
+            </w:r>
+          </w:p>
+          <w:p>
+            <w:pPr>
+              <w:pStyle w:val="ListParagraph"/>
+              <w:numPr>
+                <w:ilvl w:val="0"/>
+                <w:numId w:val="21"/>
+              </w:numPr>
+              <w:rPr>
+                <w:rFonts w:ascii="Arial" w:hAnsi="Arial" w:cs="Arial"/>
+                <w:sz w:val="20"/>
+                <w:szCs w:val="20"/>
+              </w:rPr>
+            </w:pPr>
+            <w:r>
+              <w:rPr>
+                <w:rFonts w:ascii="Arial" w:hAnsi="Arial" w:cs="Arial"/>
+                <w:sz w:val="20"/>
+                <w:szCs w:val="20"/>
+              </w:rPr>
+              <w:t>Boss fights</w:t>
+            </w:r>
+          </w:p>
+          <w:p>
+            <w:pPr>
+              <w:pStyle w:val="ListParagraph"/>
+              <w:numPr>
+                <w:ilvl w:val="0"/>
+                <w:numId w:val="21"/>
+              </w:numPr>
+              <w:rPr>
+                <w:rFonts w:ascii="Arial" w:hAnsi="Arial" w:cs="Arial"/>
+                <w:sz w:val="24"/>
+                <w:szCs w:val="24"/>
+              </w:rPr>
+            </w:pPr>
+            <w:r>
+              <w:rPr>
+                <w:rFonts w:ascii="Arial" w:hAnsi="Arial" w:cs="Arial"/>
+                <w:sz w:val="20"/>
+                <w:szCs w:val="20"/>
+              </w:rPr>
+              <w:t xml:space="preserve">Variety of enemies and weapons </w:t>
+            </w:r>
+          </w:p>
+        </w:tc>
+        <w:tc>
+          <w:tcPr>
+            <w:tcW w:w="2210" w:type="dxa"/>
+          </w:tcPr>
+          <w:p>
+            <w:pPr>
+              <w:pStyle w:val="ListParagraph"/>
+              <w:ind w:left="0"/>
+              <w:rPr>
+                <w:rFonts w:ascii="Arial" w:hAnsi="Arial" w:cs="Arial"/>
+                <w:sz w:val="24"/>
+                <w:szCs w:val="24"/>
+              </w:rPr>
+            </w:pPr>
+            <w:r>
+              <w:rPr>
+                <w:rFonts w:ascii="Arial" w:hAnsi="Arial" w:cs="Arial"/>
+                <w:sz w:val="20"/>
+                <w:szCs w:val="20"/>
+              </w:rPr>
+              <w:t>PC, Xbox, PlayStation</w:t>
+            </w:r>
+          </w:p>
+        </w:tc>
+        <w:tc>
+          <w:tcPr>
+            <w:tcW w:w="3216" w:type="dxa"/>
+          </w:tcPr>
+          <w:p>
+            <w:pPr>
+              <w:pStyle w:val="ListParagraph"/>
+              <w:ind w:left="0"/>
+              <w:rPr>
+                <w:rFonts w:ascii="Arial" w:hAnsi="Arial" w:cs="Arial"/>
+                <w:sz w:val="20"/>
+                <w:szCs w:val="20"/>
+              </w:rPr>
+            </w:pPr>
+            <w:r>
+              <w:rPr>
+                <w:rFonts w:ascii="Arial" w:hAnsi="Arial" w:cs="Arial"/>
+                <w:sz w:val="20"/>
+                <w:szCs w:val="20"/>
+              </w:rPr>
+              <w:t>Positive – loved for teamwork focus, fun to play with friends. But some say it can feel repetitive</w:t>
+            </w:r>
+            <w:r>
+              <w:rPr>
+                <w:rFonts w:ascii="Arial" w:hAnsi="Arial" w:cs="Arial"/>
+                <w:sz w:val="20"/>
+                <w:szCs w:val="20"/>
+              </w:rPr>
+              <w:t>.</w:t>
+            </w:r>
+            <w:r>
+              <w:rPr>
+                <w:rFonts w:ascii="Arial" w:hAnsi="Arial" w:cs="Arial"/>
+                <w:sz w:val="20"/>
+                <w:szCs w:val="20"/>
+              </w:rPr>
+              <w:t xml:space="preserve"> </w:t>
+            </w:r>
+          </w:p>
+        </w:tc>
+      </w:tr>
+      <w:tr>
+        <w:trPr>
+          <w:trHeight w:val="412"/>
+        </w:trPr>
+        <w:tc>
+          <w:tcPr>
+            <w:tcW w:w="1694" w:type="dxa"/>
+          </w:tcPr>
+          <w:p>
+            <w:pPr>
+              <w:pStyle w:val="ListParagraph"/>
+              <w:ind w:left="0"/>
+              <w:rPr>
+                <w:rFonts w:ascii="Arial" w:hAnsi="Arial" w:cs="Arial"/>
+                <w:sz w:val="24"/>
+                <w:szCs w:val="24"/>
+              </w:rPr>
+            </w:pPr>
+            <w:r>
+              <w:rPr>
+                <w:rFonts w:ascii="Arial" w:hAnsi="Arial" w:cs="Arial"/>
+                <w:sz w:val="24"/>
+                <w:szCs w:val="24"/>
+              </w:rPr>
+              <w:t>Left 4 dead</w:t>
+            </w:r>
+          </w:p>
+        </w:tc>
+        <w:tc>
+          <w:tcPr>
+            <w:tcW w:w="3375" w:type="dxa"/>
+          </w:tcPr>
+          <w:p>
+            <w:pPr>
+              <w:pStyle w:val="ListParagraph"/>
+              <w:numPr>
+                <w:ilvl w:val="0"/>
+                <w:numId w:val="22"/>
+              </w:numPr>
+              <w:rPr>
+                <w:rFonts w:ascii="Arial" w:hAnsi="Arial" w:cs="Arial"/>
+                <w:sz w:val="20"/>
+                <w:szCs w:val="20"/>
+              </w:rPr>
+            </w:pPr>
+            <w:r>
+              <w:rPr>
+                <w:rFonts w:ascii="Arial" w:hAnsi="Arial" w:cs="Arial"/>
+                <w:sz w:val="20"/>
+                <w:szCs w:val="20"/>
+                <w:highlight w:val="darkRed"/>
+              </w:rPr>
+              <w:t>AI Director (4)</w:t>
+            </w:r>
+            <w:r>
+              <w:rPr>
+                <w:rFonts w:ascii="Arial" w:hAnsi="Arial" w:cs="Arial"/>
+                <w:sz w:val="20"/>
+                <w:szCs w:val="20"/>
+              </w:rPr>
+              <w:t xml:space="preserve"> dynamically changes the gameplay </w:t>
+            </w:r>
+          </w:p>
+          <w:p>
+            <w:pPr>
+              <w:pStyle w:val="ListParagraph"/>
+              <w:numPr>
+                <w:ilvl w:val="0"/>
+                <w:numId w:val="22"/>
+              </w:numPr>
+              <w:rPr>
+                <w:rFonts w:ascii="Arial" w:hAnsi="Arial" w:cs="Arial"/>
+                <w:sz w:val="20"/>
+                <w:szCs w:val="20"/>
+              </w:rPr>
+            </w:pPr>
+            <w:proofErr w:type="spellStart"/>
+            <w:r>
+              <w:rPr>
+                <w:rFonts w:ascii="Arial" w:hAnsi="Arial" w:cs="Arial"/>
+                <w:sz w:val="20"/>
+                <w:szCs w:val="20"/>
+              </w:rPr>
+              <w:t>Co- op</w:t>
+            </w:r>
+            <w:proofErr w:type="spellEnd"/>
+            <w:r>
+              <w:rPr>
+                <w:rFonts w:ascii="Arial" w:hAnsi="Arial" w:cs="Arial"/>
+                <w:sz w:val="20"/>
+                <w:szCs w:val="20"/>
+              </w:rPr>
+              <w:t xml:space="preserve"> story mode</w:t>
+            </w:r>
+          </w:p>
+          <w:p>
+            <w:pPr>
+              <w:pStyle w:val="ListParagraph"/>
+              <w:numPr>
+                <w:ilvl w:val="0"/>
+                <w:numId w:val="22"/>
+              </w:numPr>
+              <w:rPr>
+                <w:rFonts w:ascii="Arial" w:hAnsi="Arial" w:cs="Arial"/>
+                <w:sz w:val="20"/>
+                <w:szCs w:val="20"/>
+              </w:rPr>
+            </w:pPr>
+            <w:r>
+              <w:rPr>
+                <w:rFonts w:ascii="Arial" w:hAnsi="Arial" w:cs="Arial"/>
+                <w:sz w:val="20"/>
+                <w:szCs w:val="20"/>
+              </w:rPr>
+              <w:t>Different infected types</w:t>
+            </w:r>
+          </w:p>
+          <w:p>
+            <w:pPr>
+              <w:pStyle w:val="ListParagraph"/>
+              <w:numPr>
+                <w:ilvl w:val="0"/>
+                <w:numId w:val="22"/>
+              </w:numPr>
+              <w:rPr>
+                <w:rFonts w:ascii="Arial" w:hAnsi="Arial" w:cs="Arial"/>
+                <w:sz w:val="20"/>
+                <w:szCs w:val="20"/>
+              </w:rPr>
+            </w:pPr>
+            <w:r>
+              <w:rPr>
+                <w:rFonts w:ascii="Arial" w:hAnsi="Arial" w:cs="Arial"/>
+                <w:sz w:val="20"/>
+                <w:szCs w:val="20"/>
+              </w:rPr>
+              <w:t>Fast-paced wave combat</w:t>
+            </w:r>
+          </w:p>
+          <w:p>
+            <w:pPr>
+              <w:pStyle w:val="ListParagraph"/>
+              <w:ind w:left="0"/>
+              <w:rPr>
+                <w:rFonts w:ascii="Arial" w:hAnsi="Arial" w:cs="Arial"/>
+                <w:sz w:val="24"/>
+                <w:szCs w:val="24"/>
+              </w:rPr>
+            </w:pPr>
+          </w:p>
+        </w:tc>
+        <w:tc>
+          <w:tcPr>
+            <w:tcW w:w="2210" w:type="dxa"/>
+          </w:tcPr>
+          <w:p>
+            <w:pPr>
+              <w:pStyle w:val="ListParagraph"/>
+              <w:ind w:left="0"/>
+              <w:rPr>
+                <w:rFonts w:ascii="Arial" w:hAnsi="Arial" w:cs="Arial"/>
+                <w:sz w:val="24"/>
+                <w:szCs w:val="24"/>
+              </w:rPr>
+            </w:pPr>
+            <w:r>
+              <w:rPr>
+                <w:rFonts w:ascii="Arial" w:hAnsi="Arial" w:cs="Arial"/>
+                <w:sz w:val="20"/>
+                <w:szCs w:val="20"/>
+              </w:rPr>
+              <w:t>PC, Xbox</w:t>
+            </w:r>
+          </w:p>
+        </w:tc>
+        <w:tc>
+          <w:tcPr>
+            <w:tcW w:w="3216" w:type="dxa"/>
+          </w:tcPr>
+          <w:p>
+            <w:pPr>
+              <w:pStyle w:val="ListParagraph"/>
+              <w:ind w:left="0"/>
+              <w:rPr>
+                <w:rFonts w:ascii="Arial" w:hAnsi="Arial" w:cs="Arial"/>
+                <w:sz w:val="20"/>
+                <w:szCs w:val="20"/>
+              </w:rPr>
+            </w:pPr>
+            <w:r>
+              <w:rPr>
+                <w:rFonts w:ascii="Arial" w:hAnsi="Arial" w:cs="Arial"/>
+                <w:sz w:val="20"/>
+                <w:szCs w:val="20"/>
+              </w:rPr>
+              <w:t xml:space="preserve">Very Positive – acclaimed for co op fun, </w:t>
+            </w:r>
+            <w:proofErr w:type="spellStart"/>
+            <w:r>
+              <w:rPr>
+                <w:rFonts w:ascii="Arial" w:hAnsi="Arial" w:cs="Arial"/>
+                <w:sz w:val="20"/>
+                <w:szCs w:val="20"/>
+              </w:rPr>
+              <w:t>replayability</w:t>
+            </w:r>
+            <w:proofErr w:type="spellEnd"/>
+            <w:r>
+              <w:rPr>
+                <w:rFonts w:ascii="Arial" w:hAnsi="Arial" w:cs="Arial"/>
+                <w:sz w:val="20"/>
+                <w:szCs w:val="20"/>
+              </w:rPr>
+              <w:t>, and modding support</w:t>
+            </w:r>
+          </w:p>
+        </w:tc>
+      </w:tr>
+      <w:tr>
+        <w:trPr>
+          <w:trHeight w:val="412"/>
+        </w:trPr>
+        <w:tc>
+          <w:tcPr>
+            <w:tcW w:w="1694" w:type="dxa"/>
+          </w:tcPr>
+          <w:p>
+            <w:pPr>
+              <w:pStyle w:val="ListParagraph"/>
+              <w:ind w:left="0"/>
+              <w:rPr>
+                <w:rFonts w:ascii="Arial" w:hAnsi="Arial" w:cs="Arial"/>
+                <w:sz w:val="24"/>
+                <w:szCs w:val="24"/>
+              </w:rPr>
+            </w:pPr>
+            <w:r>
+              <w:rPr>
+                <w:rFonts w:ascii="Arial" w:hAnsi="Arial" w:cs="Arial"/>
+                <w:sz w:val="24"/>
+                <w:szCs w:val="24"/>
+              </w:rPr>
+              <w:t>Sker Ritual</w:t>
+            </w:r>
+          </w:p>
+        </w:tc>
+        <w:tc>
+          <w:tcPr>
+            <w:tcW w:w="3375" w:type="dxa"/>
+          </w:tcPr>
+          <w:p>
+            <w:pPr>
+              <w:pStyle w:val="ListParagraph"/>
+              <w:numPr>
+                <w:ilvl w:val="0"/>
+                <w:numId w:val="23"/>
+              </w:numPr>
+              <w:rPr>
+                <w:rFonts w:ascii="Arial" w:hAnsi="Arial" w:cs="Arial"/>
+                <w:sz w:val="20"/>
+                <w:szCs w:val="20"/>
+              </w:rPr>
+            </w:pPr>
+            <w:r>
+              <w:rPr>
+                <w:rFonts w:ascii="Arial" w:hAnsi="Arial" w:cs="Arial"/>
+                <w:sz w:val="20"/>
+                <w:szCs w:val="20"/>
+              </w:rPr>
+              <w:t xml:space="preserve">Round based survival horror </w:t>
+            </w:r>
+          </w:p>
+          <w:p>
+            <w:pPr>
+              <w:pStyle w:val="ListParagraph"/>
+              <w:numPr>
+                <w:ilvl w:val="0"/>
+                <w:numId w:val="23"/>
+              </w:numPr>
+              <w:rPr>
+                <w:rFonts w:ascii="Arial" w:hAnsi="Arial" w:cs="Arial"/>
+                <w:sz w:val="20"/>
+                <w:szCs w:val="20"/>
+              </w:rPr>
+            </w:pPr>
+            <w:r>
+              <w:rPr>
+                <w:rFonts w:ascii="Arial" w:hAnsi="Arial" w:cs="Arial"/>
+                <w:sz w:val="20"/>
+                <w:szCs w:val="20"/>
+              </w:rPr>
+              <w:t>Co-op (1-4 Players)</w:t>
+            </w:r>
+          </w:p>
+          <w:p>
+            <w:pPr>
+              <w:pStyle w:val="ListParagraph"/>
+              <w:numPr>
+                <w:ilvl w:val="0"/>
+                <w:numId w:val="23"/>
+              </w:numPr>
+              <w:rPr>
+                <w:rFonts w:ascii="Arial" w:hAnsi="Arial" w:cs="Arial"/>
+                <w:sz w:val="20"/>
+                <w:szCs w:val="20"/>
+              </w:rPr>
+            </w:pPr>
+            <w:r>
+              <w:rPr>
+                <w:rFonts w:ascii="Arial" w:hAnsi="Arial" w:cs="Arial"/>
+                <w:sz w:val="20"/>
+                <w:szCs w:val="20"/>
+              </w:rPr>
+              <w:t>Supernatural enemies</w:t>
+            </w:r>
+          </w:p>
+          <w:p>
+            <w:pPr>
+              <w:pStyle w:val="ListParagraph"/>
+              <w:numPr>
+                <w:ilvl w:val="0"/>
+                <w:numId w:val="23"/>
+              </w:numPr>
+              <w:rPr>
+                <w:rFonts w:ascii="Arial" w:hAnsi="Arial" w:cs="Arial"/>
+                <w:sz w:val="20"/>
+                <w:szCs w:val="20"/>
+              </w:rPr>
+            </w:pPr>
+            <w:r>
+              <w:rPr>
+                <w:rFonts w:ascii="Arial" w:hAnsi="Arial" w:cs="Arial"/>
+                <w:sz w:val="20"/>
+                <w:szCs w:val="20"/>
+              </w:rPr>
+              <w:t>Weapon upgrades and unique abilities</w:t>
+            </w:r>
+          </w:p>
+          <w:p>
+            <w:pPr>
+              <w:pStyle w:val="ListParagraph"/>
+              <w:numPr>
+                <w:ilvl w:val="0"/>
+                <w:numId w:val="23"/>
+              </w:numPr>
+              <w:rPr>
+                <w:rFonts w:ascii="Arial" w:hAnsi="Arial" w:cs="Arial"/>
+                <w:sz w:val="24"/>
+                <w:szCs w:val="24"/>
+              </w:rPr>
+            </w:pPr>
+            <w:r>
+              <w:rPr>
+                <w:rFonts w:ascii="Arial" w:hAnsi="Arial" w:cs="Arial"/>
+                <w:sz w:val="20"/>
+                <w:szCs w:val="20"/>
+              </w:rPr>
+              <w:t>“Easter Eggs” – Objectives hidden in maps requiring</w:t>
+            </w:r>
+          </w:p>
+        </w:tc>
+        <w:tc>
+          <w:tcPr>
+            <w:tcW w:w="2210" w:type="dxa"/>
+          </w:tcPr>
+          <w:p>
+            <w:pPr>
+              <w:pStyle w:val="ListParagraph"/>
+              <w:ind w:left="0"/>
+              <w:rPr>
+                <w:rFonts w:ascii="Arial" w:hAnsi="Arial" w:cs="Arial"/>
+                <w:sz w:val="24"/>
+                <w:szCs w:val="24"/>
+              </w:rPr>
+            </w:pPr>
+            <w:r>
+              <w:rPr>
+                <w:rFonts w:ascii="Arial" w:hAnsi="Arial" w:cs="Arial"/>
+                <w:sz w:val="20"/>
+                <w:szCs w:val="20"/>
+              </w:rPr>
+              <w:t>PC, PlayStation, Xbox</w:t>
+            </w:r>
+          </w:p>
+        </w:tc>
+        <w:tc>
+          <w:tcPr>
+            <w:tcW w:w="3216" w:type="dxa"/>
+          </w:tcPr>
+          <w:p>
+            <w:pPr>
+              <w:pStyle w:val="ListParagraph"/>
+              <w:ind w:left="0"/>
+              <w:rPr>
+                <w:rFonts w:ascii="Arial" w:hAnsi="Arial" w:cs="Arial"/>
+                <w:sz w:val="20"/>
+                <w:szCs w:val="20"/>
+              </w:rPr>
+            </w:pPr>
+            <w:r>
+              <w:rPr>
+                <w:rFonts w:ascii="Arial" w:hAnsi="Arial" w:cs="Arial"/>
+                <w:sz w:val="20"/>
+                <w:szCs w:val="20"/>
+              </w:rPr>
+              <w:t xml:space="preserve">Mostly Positive – praised for atmosphere and gameplay loop, though some desire more content </w:t>
+            </w:r>
+            <w:r>
+              <w:rPr>
+                <w:rFonts w:ascii="Arial" w:hAnsi="Arial" w:cs="Arial"/>
+                <w:sz w:val="20"/>
+                <w:szCs w:val="20"/>
+              </w:rPr>
+              <w:t xml:space="preserve"> </w:t>
+            </w:r>
+          </w:p>
+        </w:tc>
+      </w:tr>
+      <w:tr>
+        <w:trPr>
+          <w:trHeight w:val="412"/>
+        </w:trPr>
+        <w:tc>
+          <w:tcPr>
+            <w:tcW w:w="1694" w:type="dxa"/>
+          </w:tcPr>
+          <w:p>
+            <w:pPr>
+              <w:pStyle w:val="ListParagraph"/>
+              <w:ind w:left="0"/>
+              <w:rPr>
+                <w:rFonts w:ascii="Arial" w:hAnsi="Arial" w:cs="Arial"/>
+                <w:sz w:val="24"/>
+                <w:szCs w:val="24"/>
+              </w:rPr>
+            </w:pPr>
+            <w:r>
+              <w:rPr>
+                <w:rFonts w:ascii="Arial" w:hAnsi="Arial" w:cs="Arial"/>
+                <w:sz w:val="24"/>
+                <w:szCs w:val="24"/>
+              </w:rPr>
+              <w:t xml:space="preserve">Deep Rock Galactic </w:t>
+            </w:r>
+          </w:p>
+        </w:tc>
+        <w:tc>
+          <w:tcPr>
+            <w:tcW w:w="3375" w:type="dxa"/>
+          </w:tcPr>
+          <w:p>
+            <w:pPr>
+              <w:pStyle w:val="ListParagraph"/>
+              <w:numPr>
+                <w:ilvl w:val="0"/>
+                <w:numId w:val="23"/>
+              </w:numPr>
+              <w:rPr>
+                <w:rFonts w:ascii="Arial" w:hAnsi="Arial" w:cs="Arial"/>
+                <w:sz w:val="20"/>
+                <w:szCs w:val="20"/>
+              </w:rPr>
+            </w:pPr>
+            <w:r>
+              <w:rPr>
+                <w:rFonts w:ascii="Arial" w:hAnsi="Arial" w:cs="Arial"/>
+                <w:sz w:val="20"/>
+                <w:szCs w:val="20"/>
+              </w:rPr>
+              <w:t>Co-op wave survival</w:t>
+            </w:r>
+          </w:p>
+          <w:p>
+            <w:pPr>
+              <w:pStyle w:val="ListParagraph"/>
+              <w:numPr>
+                <w:ilvl w:val="0"/>
+                <w:numId w:val="23"/>
+              </w:numPr>
+              <w:rPr>
+                <w:rFonts w:ascii="Arial" w:hAnsi="Arial" w:cs="Arial"/>
+                <w:sz w:val="20"/>
+                <w:szCs w:val="20"/>
+              </w:rPr>
+            </w:pPr>
+            <w:r>
+              <w:rPr>
+                <w:rFonts w:ascii="Arial" w:hAnsi="Arial" w:cs="Arial"/>
+                <w:sz w:val="20"/>
+                <w:szCs w:val="20"/>
+              </w:rPr>
+              <w:t>Objective based missions</w:t>
+            </w:r>
+          </w:p>
+          <w:p>
+            <w:pPr>
+              <w:pStyle w:val="ListParagraph"/>
+              <w:numPr>
+                <w:ilvl w:val="0"/>
+                <w:numId w:val="23"/>
+              </w:numPr>
+              <w:rPr>
+                <w:rFonts w:ascii="Arial" w:hAnsi="Arial" w:cs="Arial"/>
+                <w:sz w:val="20"/>
+                <w:szCs w:val="20"/>
+              </w:rPr>
+            </w:pPr>
+            <w:r>
+              <w:rPr>
+                <w:rFonts w:ascii="Arial" w:hAnsi="Arial" w:cs="Arial"/>
+                <w:sz w:val="20"/>
+                <w:szCs w:val="20"/>
+              </w:rPr>
+              <w:t xml:space="preserve">Class system </w:t>
+            </w:r>
+          </w:p>
+          <w:p>
+            <w:pPr>
+              <w:pStyle w:val="ListParagraph"/>
+              <w:numPr>
+                <w:ilvl w:val="0"/>
+                <w:numId w:val="23"/>
+              </w:numPr>
+              <w:rPr>
+                <w:rFonts w:ascii="Arial" w:hAnsi="Arial" w:cs="Arial"/>
+                <w:sz w:val="20"/>
+                <w:szCs w:val="20"/>
+              </w:rPr>
+            </w:pPr>
+            <w:r>
+              <w:rPr>
+                <w:rFonts w:ascii="Arial" w:hAnsi="Arial" w:cs="Arial"/>
+                <w:sz w:val="20"/>
+                <w:szCs w:val="20"/>
+              </w:rPr>
+              <w:t xml:space="preserve">Procedurally generated caves </w:t>
+            </w:r>
+          </w:p>
+        </w:tc>
+        <w:tc>
+          <w:tcPr>
+            <w:tcW w:w="2210" w:type="dxa"/>
+          </w:tcPr>
+          <w:p>
+            <w:pPr>
+              <w:pStyle w:val="ListParagraph"/>
+              <w:ind w:left="0"/>
+              <w:rPr>
+                <w:rFonts w:ascii="Arial" w:hAnsi="Arial" w:cs="Arial"/>
+                <w:sz w:val="20"/>
+                <w:szCs w:val="20"/>
+              </w:rPr>
+            </w:pPr>
+            <w:r>
+              <w:rPr>
+                <w:rFonts w:ascii="Arial" w:hAnsi="Arial" w:cs="Arial"/>
+                <w:sz w:val="20"/>
+                <w:szCs w:val="20"/>
+              </w:rPr>
+              <w:t xml:space="preserve">PC, Xbox, PlayStation </w:t>
+            </w:r>
+          </w:p>
+        </w:tc>
+        <w:tc>
+          <w:tcPr>
+            <w:tcW w:w="3216" w:type="dxa"/>
+          </w:tcPr>
+          <w:p>
+            <w:pPr>
+              <w:pStyle w:val="ListParagraph"/>
+              <w:ind w:left="0"/>
+              <w:rPr>
+                <w:rFonts w:ascii="Arial" w:hAnsi="Arial" w:cs="Arial"/>
+                <w:sz w:val="20"/>
+                <w:szCs w:val="20"/>
+              </w:rPr>
+            </w:pPr>
+            <w:r>
+              <w:rPr>
+                <w:rFonts w:ascii="Arial" w:hAnsi="Arial" w:cs="Arial"/>
+                <w:sz w:val="20"/>
+                <w:szCs w:val="20"/>
+              </w:rPr>
+              <w:t xml:space="preserve">Very Positive – praised for teamwork mechanics, humour, and </w:t>
+            </w:r>
+            <w:proofErr w:type="spellStart"/>
+            <w:r>
+              <w:rPr>
+                <w:rFonts w:ascii="Arial" w:hAnsi="Arial" w:cs="Arial"/>
+                <w:sz w:val="20"/>
+                <w:szCs w:val="20"/>
+              </w:rPr>
+              <w:t>replayability</w:t>
+            </w:r>
+            <w:proofErr w:type="spellEnd"/>
+            <w:r>
+              <w:rPr>
+                <w:rFonts w:ascii="Arial" w:hAnsi="Arial" w:cs="Arial"/>
+                <w:sz w:val="20"/>
+                <w:szCs w:val="20"/>
+              </w:rPr>
+              <w:t xml:space="preserve"> </w:t>
+            </w:r>
+          </w:p>
+        </w:tc>
+      </w:tr>
+    </w:tbl>
     <w:p>
       <w:pPr>
         <w:pStyle w:val="ListParagraph"/>
@@ -1702,189 +3013,77 @@
           <w:szCs w:val="24"/>
         </w:rPr>
       </w:pPr>
-      <w:r>
-        <w:rPr>
-          <w:rFonts w:ascii="Arial" w:hAnsi="Arial" w:cs="Arial"/>
-          <w:sz w:val="24"/>
-          <w:szCs w:val="24"/>
-        </w:rPr>
-        <w:lastRenderedPageBreak/>
-        <w:t xml:space="preserve">There are a range of different games that have the </w:t>
-      </w:r>
-      <w:proofErr w:type="gramStart"/>
-      <w:r>
-        <w:rPr>
-          <w:rFonts w:ascii="Arial" w:hAnsi="Arial" w:cs="Arial"/>
-          <w:sz w:val="24"/>
-          <w:szCs w:val="24"/>
-        </w:rPr>
-        <w:t>wave based</w:t>
-      </w:r>
-      <w:proofErr w:type="gramEnd"/>
-      <w:r>
-        <w:rPr>
-          <w:rFonts w:ascii="Arial" w:hAnsi="Arial" w:cs="Arial"/>
-          <w:sz w:val="24"/>
-          <w:szCs w:val="24"/>
-        </w:rPr>
-        <w:t xml:space="preserve"> gameplay system such as :</w:t>
-      </w:r>
-    </w:p>
-    <w:p>
-      <w:pPr>
-        <w:pStyle w:val="ListParagraph"/>
-        <w:rPr>
-          <w:rFonts w:ascii="Arial" w:hAnsi="Arial" w:cs="Arial"/>
-          <w:sz w:val="24"/>
-          <w:szCs w:val="24"/>
-        </w:rPr>
-      </w:pPr>
-    </w:p>
-    <w:p>
-      <w:pPr>
-        <w:pStyle w:val="ListParagraph"/>
-        <w:rPr>
-          <w:rFonts w:ascii="Arial" w:hAnsi="Arial" w:cs="Arial"/>
-          <w:sz w:val="24"/>
-          <w:szCs w:val="24"/>
-        </w:rPr>
-      </w:pPr>
-      <w:r>
-        <w:rPr>
-          <w:rFonts w:ascii="Arial" w:hAnsi="Arial" w:cs="Arial"/>
-          <w:b/>
-          <w:bCs/>
-          <w:sz w:val="24"/>
-          <w:szCs w:val="24"/>
-        </w:rPr>
-        <w:t>Call of Duty Zombies</w:t>
-      </w:r>
-      <w:r>
-        <w:rPr>
-          <w:rFonts w:ascii="Arial" w:hAnsi="Arial" w:cs="Arial"/>
-          <w:sz w:val="24"/>
-          <w:szCs w:val="24"/>
-        </w:rPr>
-        <w:t xml:space="preserve"> – </w:t>
-      </w:r>
-    </w:p>
-    <w:p>
-      <w:pPr>
-        <w:pStyle w:val="ListParagraph"/>
-        <w:rPr>
-          <w:rFonts w:ascii="Arial" w:hAnsi="Arial" w:cs="Arial"/>
-          <w:sz w:val="24"/>
-          <w:szCs w:val="24"/>
-        </w:rPr>
-      </w:pPr>
-    </w:p>
-    <w:p>
-      <w:pPr>
-        <w:pStyle w:val="ListParagraph"/>
-        <w:rPr>
-          <w:rFonts w:ascii="Arial" w:hAnsi="Arial" w:cs="Arial"/>
-          <w:sz w:val="24"/>
-          <w:szCs w:val="24"/>
-        </w:rPr>
-      </w:pPr>
-      <w:r>
-        <w:rPr>
-          <w:rFonts w:ascii="Arial" w:hAnsi="Arial" w:cs="Arial"/>
-          <w:b/>
-          <w:bCs/>
-          <w:sz w:val="24"/>
-          <w:szCs w:val="24"/>
-        </w:rPr>
-        <w:t>Killing Floor</w:t>
-      </w:r>
-      <w:r>
-        <w:rPr>
-          <w:rFonts w:ascii="Arial" w:hAnsi="Arial" w:cs="Arial"/>
-          <w:sz w:val="24"/>
-          <w:szCs w:val="24"/>
-        </w:rPr>
-        <w:t xml:space="preserve"> – </w:t>
-      </w:r>
-    </w:p>
-    <w:p>
-      <w:pPr>
-        <w:pStyle w:val="ListParagraph"/>
-        <w:rPr>
-          <w:rFonts w:ascii="Arial" w:hAnsi="Arial" w:cs="Arial"/>
-          <w:sz w:val="24"/>
-          <w:szCs w:val="24"/>
-        </w:rPr>
-      </w:pPr>
-    </w:p>
-    <w:p>
-      <w:pPr>
-        <w:pStyle w:val="ListParagraph"/>
-        <w:rPr>
-          <w:rFonts w:ascii="Arial" w:hAnsi="Arial" w:cs="Arial"/>
-          <w:sz w:val="24"/>
-          <w:szCs w:val="24"/>
-        </w:rPr>
-      </w:pPr>
-      <w:r>
-        <w:rPr>
-          <w:rFonts w:ascii="Arial" w:hAnsi="Arial" w:cs="Arial"/>
-          <w:b/>
-          <w:bCs/>
-          <w:sz w:val="24"/>
-          <w:szCs w:val="24"/>
-        </w:rPr>
-        <w:t>Skier One</w:t>
-      </w:r>
-      <w:r>
-        <w:rPr>
-          <w:rFonts w:ascii="Arial" w:hAnsi="Arial" w:cs="Arial"/>
-          <w:sz w:val="24"/>
-          <w:szCs w:val="24"/>
-        </w:rPr>
-        <w:t xml:space="preserve"> or </w:t>
-      </w:r>
-      <w:proofErr w:type="spellStart"/>
-      <w:r>
-        <w:rPr>
-          <w:rFonts w:ascii="Arial" w:hAnsi="Arial" w:cs="Arial"/>
-          <w:sz w:val="24"/>
-          <w:szCs w:val="24"/>
-        </w:rPr>
-        <w:t>what ever</w:t>
-      </w:r>
-      <w:proofErr w:type="spellEnd"/>
-      <w:r>
-        <w:rPr>
-          <w:rFonts w:ascii="Arial" w:hAnsi="Arial" w:cs="Arial"/>
-          <w:sz w:val="24"/>
-          <w:szCs w:val="24"/>
-        </w:rPr>
-        <w:t xml:space="preserve"> the fuck – </w:t>
-      </w:r>
-    </w:p>
-    <w:p>
-      <w:pPr>
-        <w:pStyle w:val="ListParagraph"/>
-        <w:rPr>
-          <w:rFonts w:ascii="Arial" w:hAnsi="Arial" w:cs="Arial"/>
-          <w:sz w:val="24"/>
-          <w:szCs w:val="24"/>
-        </w:rPr>
-      </w:pPr>
-    </w:p>
-    <w:p>
-      <w:pPr>
-        <w:pStyle w:val="ListParagraph"/>
-        <w:rPr>
-          <w:rFonts w:ascii="Arial" w:hAnsi="Arial" w:cs="Arial"/>
-          <w:sz w:val="24"/>
-          <w:szCs w:val="24"/>
-        </w:rPr>
-      </w:pPr>
-    </w:p>
-    <w:p>
-      <w:pPr>
-        <w:pStyle w:val="ListParagraph"/>
+    </w:p>
+    <w:p>
+      <w:pPr>
+        <w:pStyle w:val="ListParagraph"/>
+        <w:ind w:left="825"/>
+        <w:jc w:val="center"/>
+        <w:rPr>
+          <w:rFonts w:ascii="Arial" w:hAnsi="Arial" w:cs="Arial"/>
+          <w:i/>
+          <w:iCs/>
+          <w:sz w:val="24"/>
+          <w:szCs w:val="24"/>
+        </w:rPr>
+      </w:pPr>
+      <w:r>
+        <w:rPr>
+          <w:rFonts w:ascii="Arial" w:hAnsi="Arial" w:cs="Arial"/>
+          <w:i/>
+          <w:iCs/>
+          <w:sz w:val="24"/>
+          <w:szCs w:val="24"/>
+        </w:rPr>
+        <w:t>Figure 1: Competitor Analysis</w:t>
+      </w:r>
+    </w:p>
+    <w:p>
+      <w:pPr>
+        <w:pStyle w:val="ListParagraph"/>
+        <w:ind w:left="825"/>
+        <w:rPr>
+          <w:rFonts w:ascii="Arial" w:hAnsi="Arial" w:cs="Arial"/>
+          <w:sz w:val="24"/>
+          <w:szCs w:val="24"/>
+        </w:rPr>
+      </w:pPr>
+    </w:p>
+    <w:p>
+      <w:pPr>
+        <w:pStyle w:val="ListParagraph"/>
+        <w:rPr>
+          <w:rFonts w:ascii="Arial" w:hAnsi="Arial" w:cs="Arial"/>
+          <w:sz w:val="24"/>
+          <w:szCs w:val="24"/>
+        </w:rPr>
+      </w:pPr>
+    </w:p>
+    <w:p>
+      <w:pPr>
+        <w:pStyle w:val="ListParagraph"/>
+        <w:rPr>
+          <w:rFonts w:ascii="Arial" w:hAnsi="Arial" w:cs="Arial"/>
+          <w:sz w:val="24"/>
+          <w:szCs w:val="24"/>
+        </w:rPr>
+      </w:pPr>
+    </w:p>
+    <w:p>
+      <w:pPr>
+        <w:pStyle w:val="ListParagraph"/>
+        <w:ind w:left="825"/>
+        <w:rPr>
+          <w:rFonts w:ascii="Arial" w:hAnsi="Arial" w:cs="Arial"/>
+          <w:sz w:val="24"/>
+          <w:szCs w:val="24"/>
+        </w:rPr>
+      </w:pPr>
+    </w:p>
+    <w:p>
+      <w:pPr>
+        <w:pStyle w:val="ListParagraph"/>
+        <w:ind w:left="825"/>
         <w:rPr>
           <w:rFonts w:ascii="Arial" w:hAnsi="Arial" w:cs="Arial"/>
           <w:sz w:val="24"/>
@@ -1922,7 +3121,276 @@
           <w:sz w:val="24"/>
           <w:szCs w:val="24"/>
         </w:rPr>
+        <w:lastRenderedPageBreak/>
         <w:t>Objectives &amp; Deliverables</w:t>
+      </w:r>
+    </w:p>
+    <w:p>
+      <w:pPr>
+        <w:pStyle w:val="ListParagraph"/>
+        <w:ind w:left="825"/>
+        <w:rPr>
+          <w:rFonts w:ascii="Arial" w:hAnsi="Arial" w:cs="Arial"/>
+          <w:sz w:val="24"/>
+          <w:szCs w:val="24"/>
+        </w:rPr>
+      </w:pPr>
+    </w:p>
+    <w:p>
+      <w:pPr>
+        <w:pStyle w:val="ListParagraph"/>
+        <w:ind w:left="825"/>
+        <w:rPr>
+          <w:rFonts w:ascii="Arial" w:hAnsi="Arial" w:cs="Arial"/>
+          <w:sz w:val="24"/>
+          <w:szCs w:val="24"/>
+          <w:u w:val="single"/>
+        </w:rPr>
+      </w:pPr>
+      <w:r>
+        <w:rPr>
+          <w:rFonts w:ascii="Arial" w:hAnsi="Arial" w:cs="Arial"/>
+          <w:sz w:val="24"/>
+          <w:szCs w:val="24"/>
+          <w:u w:val="single"/>
+        </w:rPr>
+        <w:t>My objectives for Timeline Takedown where:</w:t>
+      </w:r>
+    </w:p>
+    <w:p>
+      <w:pPr>
+        <w:pStyle w:val="ListParagraph"/>
+        <w:ind w:left="825"/>
+        <w:rPr>
+          <w:rFonts w:ascii="Arial" w:hAnsi="Arial" w:cs="Arial"/>
+          <w:sz w:val="24"/>
+          <w:szCs w:val="24"/>
+        </w:rPr>
+      </w:pPr>
+    </w:p>
+    <w:p>
+      <w:pPr>
+        <w:pStyle w:val="ListParagraph"/>
+        <w:ind w:left="825"/>
+        <w:rPr>
+          <w:rFonts w:ascii="Arial" w:hAnsi="Arial" w:cs="Arial"/>
+          <w:sz w:val="24"/>
+          <w:szCs w:val="24"/>
+        </w:rPr>
+      </w:pPr>
+      <w:r>
+        <w:rPr>
+          <w:rFonts w:ascii="Arial" w:hAnsi="Arial" w:cs="Arial"/>
+          <w:sz w:val="24"/>
+          <w:szCs w:val="24"/>
+        </w:rPr>
+        <w:t xml:space="preserve">Create a </w:t>
+      </w:r>
+      <w:proofErr w:type="spellStart"/>
+      <w:r>
+        <w:rPr>
+          <w:rFonts w:ascii="Arial" w:hAnsi="Arial" w:cs="Arial"/>
+          <w:sz w:val="24"/>
+          <w:szCs w:val="24"/>
+        </w:rPr>
+        <w:t>gameloop</w:t>
+      </w:r>
+      <w:proofErr w:type="spellEnd"/>
+      <w:r>
+        <w:rPr>
+          <w:rFonts w:ascii="Arial" w:hAnsi="Arial" w:cs="Arial"/>
+          <w:sz w:val="24"/>
+          <w:szCs w:val="24"/>
+        </w:rPr>
+        <w:t xml:space="preserve"> where the enemies spawn for 5 rounds then boss spawns</w:t>
+      </w:r>
+    </w:p>
+    <w:p>
+      <w:pPr>
+        <w:pStyle w:val="ListParagraph"/>
+        <w:ind w:left="825"/>
+        <w:rPr>
+          <w:rFonts w:ascii="Arial" w:hAnsi="Arial" w:cs="Arial"/>
+          <w:sz w:val="24"/>
+          <w:szCs w:val="24"/>
+        </w:rPr>
+      </w:pPr>
+    </w:p>
+    <w:p>
+      <w:pPr>
+        <w:pStyle w:val="ListParagraph"/>
+        <w:ind w:left="825"/>
+        <w:rPr>
+          <w:rFonts w:ascii="Arial" w:hAnsi="Arial" w:cs="Arial"/>
+          <w:sz w:val="24"/>
+          <w:szCs w:val="24"/>
+        </w:rPr>
+      </w:pPr>
+      <w:r>
+        <w:rPr>
+          <w:rFonts w:ascii="Arial" w:hAnsi="Arial" w:cs="Arial"/>
+          <w:sz w:val="24"/>
+          <w:szCs w:val="24"/>
+        </w:rPr>
+        <w:t>Create at least 2/3 custom levels that are unique and have matching enemy and weapon themes</w:t>
+      </w:r>
+    </w:p>
+    <w:p>
+      <w:pPr>
+        <w:pStyle w:val="ListParagraph"/>
+        <w:ind w:left="825"/>
+        <w:rPr>
+          <w:rFonts w:ascii="Arial" w:hAnsi="Arial" w:cs="Arial"/>
+          <w:sz w:val="24"/>
+          <w:szCs w:val="24"/>
+        </w:rPr>
+      </w:pPr>
+    </w:p>
+    <w:p>
+      <w:pPr>
+        <w:pStyle w:val="ListParagraph"/>
+        <w:ind w:left="825"/>
+        <w:rPr>
+          <w:rFonts w:ascii="Arial" w:hAnsi="Arial" w:cs="Arial"/>
+          <w:sz w:val="24"/>
+          <w:szCs w:val="24"/>
+        </w:rPr>
+      </w:pPr>
+      <w:r>
+        <w:rPr>
+          <w:rFonts w:ascii="Arial" w:hAnsi="Arial" w:cs="Arial"/>
+          <w:sz w:val="24"/>
+          <w:szCs w:val="24"/>
+        </w:rPr>
+        <w:t>Implement Powerups to the game</w:t>
+      </w:r>
+    </w:p>
+    <w:p>
+      <w:pPr>
+        <w:pStyle w:val="ListParagraph"/>
+        <w:ind w:left="825"/>
+        <w:rPr>
+          <w:rFonts w:ascii="Arial" w:hAnsi="Arial" w:cs="Arial"/>
+          <w:sz w:val="24"/>
+          <w:szCs w:val="24"/>
+        </w:rPr>
+      </w:pPr>
+    </w:p>
+    <w:p>
+      <w:pPr>
+        <w:pStyle w:val="ListParagraph"/>
+        <w:ind w:left="825"/>
+        <w:rPr>
+          <w:rFonts w:ascii="Arial" w:hAnsi="Arial" w:cs="Arial"/>
+          <w:sz w:val="24"/>
+          <w:szCs w:val="24"/>
+        </w:rPr>
+      </w:pPr>
+      <w:r>
+        <w:rPr>
+          <w:rFonts w:ascii="Arial" w:hAnsi="Arial" w:cs="Arial"/>
+          <w:sz w:val="24"/>
+          <w:szCs w:val="24"/>
+        </w:rPr>
+        <w:t xml:space="preserve">Create </w:t>
+      </w:r>
+      <w:proofErr w:type="spellStart"/>
+      <w:r>
+        <w:rPr>
+          <w:rFonts w:ascii="Arial" w:hAnsi="Arial" w:cs="Arial"/>
+          <w:sz w:val="24"/>
+          <w:szCs w:val="24"/>
+        </w:rPr>
+        <w:t>Devlogs</w:t>
+      </w:r>
+      <w:proofErr w:type="spellEnd"/>
+      <w:r>
+        <w:rPr>
+          <w:rFonts w:ascii="Arial" w:hAnsi="Arial" w:cs="Arial"/>
+          <w:sz w:val="24"/>
+          <w:szCs w:val="24"/>
+        </w:rPr>
+        <w:t xml:space="preserve"> to keep track of progress and save for employment </w:t>
+      </w:r>
+      <w:proofErr w:type="spellStart"/>
+      <w:r>
+        <w:rPr>
+          <w:rFonts w:ascii="Arial" w:hAnsi="Arial" w:cs="Arial"/>
+          <w:sz w:val="24"/>
+          <w:szCs w:val="24"/>
+        </w:rPr>
+        <w:t>refreces</w:t>
+      </w:r>
+      <w:proofErr w:type="spellEnd"/>
+      <w:r>
+        <w:rPr>
+          <w:rFonts w:ascii="Arial" w:hAnsi="Arial" w:cs="Arial"/>
+          <w:sz w:val="24"/>
+          <w:szCs w:val="24"/>
+        </w:rPr>
+        <w:t xml:space="preserve"> </w:t>
+      </w:r>
+    </w:p>
+    <w:p>
+      <w:pPr>
+        <w:pStyle w:val="ListParagraph"/>
+        <w:ind w:left="825"/>
+        <w:rPr>
+          <w:rFonts w:ascii="Arial" w:hAnsi="Arial" w:cs="Arial"/>
+          <w:sz w:val="24"/>
+          <w:szCs w:val="24"/>
+        </w:rPr>
+      </w:pPr>
+    </w:p>
+    <w:p>
+      <w:pPr>
+        <w:pStyle w:val="ListParagraph"/>
+        <w:ind w:left="825"/>
+        <w:rPr>
+          <w:rFonts w:ascii="Arial" w:hAnsi="Arial" w:cs="Arial"/>
+          <w:sz w:val="24"/>
+          <w:szCs w:val="24"/>
+        </w:rPr>
+      </w:pPr>
+      <w:r>
+        <w:rPr>
+          <w:rFonts w:ascii="Arial" w:hAnsi="Arial" w:cs="Arial"/>
+          <w:sz w:val="24"/>
+          <w:szCs w:val="24"/>
+        </w:rPr>
+        <w:t>Create an Itch page and publish the game on it</w:t>
+      </w:r>
+    </w:p>
+    <w:p>
+      <w:pPr>
+        <w:pStyle w:val="ListParagraph"/>
+        <w:ind w:left="825"/>
+        <w:rPr>
+          <w:rFonts w:ascii="Arial" w:hAnsi="Arial" w:cs="Arial"/>
+          <w:sz w:val="24"/>
+          <w:szCs w:val="24"/>
+        </w:rPr>
+      </w:pPr>
+    </w:p>
+    <w:p>
+      <w:pPr>
+        <w:pStyle w:val="ListParagraph"/>
+        <w:ind w:left="825"/>
+        <w:rPr>
+          <w:rFonts w:ascii="Arial" w:hAnsi="Arial" w:cs="Arial"/>
+          <w:sz w:val="24"/>
+          <w:szCs w:val="24"/>
+          <w:u w:val="single"/>
+        </w:rPr>
+      </w:pPr>
+      <w:r>
+        <w:rPr>
+          <w:rFonts w:ascii="Arial" w:hAnsi="Arial" w:cs="Arial"/>
+          <w:sz w:val="24"/>
+          <w:szCs w:val="24"/>
+          <w:u w:val="single"/>
+        </w:rPr>
+        <w:t>Deliverables (check GDD):</w:t>
       </w:r>
     </w:p>
     <w:p>
@@ -2234,20 +3702,75 @@
         <w:ind w:left="465"/>
       </w:pPr>
       <w:r>
-        <w:t xml:space="preserve">Probs agile </w:t>
+        <w:t>When deciding on a development methodology for Timeline Takedown, I chose to use Agile.</w:t>
+      </w:r>
+      <w:r>
+        <w:t xml:space="preserve"> As a solo developer, Agile was the perfect fit as it allowed me to adapt and evolve the game based on new ideas, playtesting results, and feedback. For instance, one level originally began as an underwater map, but after testing the swimming mechanics, I realised it added unnecessary complexity. I made the decision to pivot and redesign the level as an abandoned hospital, which better suited the gameplay and development timeline.</w:t>
       </w:r>
     </w:p>
     <w:p>
       <w:pPr>
         <w:ind w:left="465"/>
+      </w:pPr>
+      <w:r>
+        <w:t xml:space="preserve">Agile worked well for me because it doesn’t lock you into a rigid plan. This flexibility is ideal for solo game development, where iteration is constant and creative direction can shift at any moment. I organised my work into two week sprints, each with clear goals and deliverables. These sprints helped keep my workload manageable and track progress on what had been done and what needed to be done. I also had regular supervisor meetings at the end of each sprint, which I attended every one without fail. These were useful as they allowed for discussion of the progress made on the current sprint , receive feedback and ask questions. </w:t>
+      </w:r>
+    </w:p>
+    <w:p>
+      <w:pPr>
+        <w:ind w:left="465"/>
+      </w:pPr>
+      <w:r>
+        <w:t>For project management, I used Trello to track tasks, prioritise features, and stay organised throughout development.</w:t>
+      </w:r>
+    </w:p>
+    <w:p>
+      <w:pPr>
+        <w:ind w:left="465"/>
+      </w:pPr>
+    </w:p>
+    <w:p>
+      <w:pPr>
+        <w:ind w:left="465"/>
         <w:rPr>
           <w:u w:val="single"/>
         </w:rPr>
       </w:pPr>
+      <w:r>
+        <w:rPr>
+          <w:u w:val="single"/>
+        </w:rPr>
+        <w:t xml:space="preserve">3. 2 </w:t>
+      </w:r>
+      <w:r>
+        <w:rPr>
+          <w:u w:val="single"/>
+        </w:rPr>
+        <w:t xml:space="preserve">Technologies </w:t>
+      </w:r>
     </w:p>
     <w:p>
       <w:pPr>
         <w:ind w:left="465"/>
+      </w:pPr>
+      <w:r>
+        <w:t>Enemy AI</w:t>
+      </w:r>
+      <w:r>
+        <w:t xml:space="preserve"> maybe idk </w:t>
+      </w:r>
+      <w:r>
+        <w:t>YEH I THINK SO</w:t>
+      </w:r>
+    </w:p>
+    <w:p>
+      <w:pPr>
+        <w:ind w:left="465"/>
+      </w:pPr>
+    </w:p>
+    <w:p>
+      <w:pPr>
+        <w:ind w:left="465"/>
         <w:rPr>
           <w:u w:val="single"/>
         </w:rPr>
@@ -2256,61 +3779,7 @@
         <w:rPr>
           <w:u w:val="single"/>
         </w:rPr>
-        <w:t xml:space="preserve">3. </w:t>
-      </w:r>
-      <w:r>
-        <w:rPr>
-          <w:u w:val="single"/>
-        </w:rPr>
-        <w:t>2</w:t>
-      </w:r>
-      <w:r>
-        <w:rPr>
-          <w:u w:val="single"/>
-        </w:rPr>
-        <w:t xml:space="preserve"> </w:t>
-      </w:r>
-      <w:r>
-        <w:rPr>
-          <w:u w:val="single"/>
-        </w:rPr>
-        <w:t xml:space="preserve">Technologies </w:t>
-      </w:r>
-    </w:p>
-    <w:p>
-      <w:pPr>
-        <w:ind w:left="465"/>
-      </w:pPr>
-      <w:r>
-        <w:t>Enemy AI</w:t>
-      </w:r>
-      <w:r>
-        <w:t xml:space="preserve"> maybe idk </w:t>
-      </w:r>
-    </w:p>
-    <w:p>
-      <w:pPr>
-        <w:ind w:left="465"/>
-      </w:pPr>
-    </w:p>
-    <w:p>
-      <w:pPr>
-        <w:ind w:left="465"/>
-        <w:rPr>
-          <w:u w:val="single"/>
-        </w:rPr>
-      </w:pPr>
-      <w:r>
-        <w:rPr>
-          <w:u w:val="single"/>
-        </w:rPr>
-        <w:t xml:space="preserve">3. 2 </w:t>
-      </w:r>
-      <w:r>
-        <w:rPr>
-          <w:u w:val="single"/>
-        </w:rPr>
-        <w:t xml:space="preserve">Project Management Approach </w:t>
+        <w:t xml:space="preserve">3. 2 Project Management Approach </w:t>
       </w:r>
     </w:p>
     <w:p>
@@ -3378,6 +4847,232 @@
     </w:lvl>
   </w:abstractNum>
   <w:abstractNum w:abstractNumId="5" w15:restartNumberingAfterBreak="0">
+    <w:nsid w:val="17B70212"/>
+    <w:multiLevelType w:val="hybridMultilevel"/>
+    <w:tmpl w:val="297CC9D6"/>
+    <w:lvl w:ilvl="0" w:tplc="08090001">
+      <w:start w:val="1"/>
+      <w:numFmt w:val="bullet"/>
+      <w:lvlText w:val=""/>
+      <w:lvlJc w:val="left"/>
+      <w:pPr>
+        <w:ind w:left="720" w:hanging="360"/>
+      </w:pPr>
+      <w:rPr>
+        <w:rFonts w:ascii="Symbol" w:hAnsi="Symbol" w:hint="default"/>
+      </w:rPr>
+    </w:lvl>
+    <w:lvl w:ilvl="1" w:tplc="08090003" w:tentative="1">
+      <w:start w:val="1"/>
+      <w:numFmt w:val="bullet"/>
+      <w:lvlText w:val="o"/>
+      <w:lvlJc w:val="left"/>
+      <w:pPr>
+        <w:ind w:left="1440" w:hanging="360"/>
+      </w:pPr>
+      <w:rPr>
+        <w:rFonts w:ascii="Courier New" w:hAnsi="Courier New" w:cs="Courier New" w:hint="default"/>
+      </w:rPr>
+    </w:lvl>
+    <w:lvl w:ilvl="2" w:tplc="08090005" w:tentative="1">
+      <w:start w:val="1"/>
+      <w:numFmt w:val="bullet"/>
+      <w:lvlText w:val=""/>
+      <w:lvlJc w:val="left"/>
+      <w:pPr>
+        <w:ind w:left="2160" w:hanging="360"/>
+      </w:pPr>
+      <w:rPr>
+        <w:rFonts w:ascii="Wingdings" w:hAnsi="Wingdings" w:hint="default"/>
+      </w:rPr>
+    </w:lvl>
+    <w:lvl w:ilvl="3" w:tplc="08090001" w:tentative="1">
+      <w:start w:val="1"/>
+      <w:numFmt w:val="bullet"/>
+      <w:lvlText w:val=""/>
+      <w:lvlJc w:val="left"/>
+      <w:pPr>
+        <w:ind w:left="2880" w:hanging="360"/>
+      </w:pPr>
+      <w:rPr>
+        <w:rFonts w:ascii="Symbol" w:hAnsi="Symbol" w:hint="default"/>
+      </w:rPr>
+    </w:lvl>
+    <w:lvl w:ilvl="4" w:tplc="08090003" w:tentative="1">
+      <w:start w:val="1"/>
+      <w:numFmt w:val="bullet"/>
+      <w:lvlText w:val="o"/>
+      <w:lvlJc w:val="left"/>
+      <w:pPr>
+        <w:ind w:left="3600" w:hanging="360"/>
+      </w:pPr>
+      <w:rPr>
+        <w:rFonts w:ascii="Courier New" w:hAnsi="Courier New" w:cs="Courier New" w:hint="default"/>
+      </w:rPr>
+    </w:lvl>
+    <w:lvl w:ilvl="5" w:tplc="08090005" w:tentative="1">
+      <w:start w:val="1"/>
+      <w:numFmt w:val="bullet"/>
+      <w:lvlText w:val=""/>
+      <w:lvlJc w:val="left"/>
+      <w:pPr>
+        <w:ind w:left="4320" w:hanging="360"/>
+      </w:pPr>
+      <w:rPr>
+        <w:rFonts w:ascii="Wingdings" w:hAnsi="Wingdings" w:hint="default"/>
+      </w:rPr>
+    </w:lvl>
+    <w:lvl w:ilvl="6" w:tplc="08090001" w:tentative="1">
+      <w:start w:val="1"/>
+      <w:numFmt w:val="bullet"/>
+      <w:lvlText w:val=""/>
+      <w:lvlJc w:val="left"/>
+      <w:pPr>
+        <w:ind w:left="5040" w:hanging="360"/>
+      </w:pPr>
+      <w:rPr>
+        <w:rFonts w:ascii="Symbol" w:hAnsi="Symbol" w:hint="default"/>
+      </w:rPr>
+    </w:lvl>
+    <w:lvl w:ilvl="7" w:tplc="08090003" w:tentative="1">
+      <w:start w:val="1"/>
+      <w:numFmt w:val="bullet"/>
+      <w:lvlText w:val="o"/>
+      <w:lvlJc w:val="left"/>
+      <w:pPr>
+        <w:ind w:left="5760" w:hanging="360"/>
+      </w:pPr>
+      <w:rPr>
+        <w:rFonts w:ascii="Courier New" w:hAnsi="Courier New" w:cs="Courier New" w:hint="default"/>
+      </w:rPr>
+    </w:lvl>
+    <w:lvl w:ilvl="8" w:tplc="08090005" w:tentative="1">
+      <w:start w:val="1"/>
+      <w:numFmt w:val="bullet"/>
+      <w:lvlText w:val=""/>
+      <w:lvlJc w:val="left"/>
+      <w:pPr>
+        <w:ind w:left="6480" w:hanging="360"/>
+      </w:pPr>
+      <w:rPr>
+        <w:rFonts w:ascii="Wingdings" w:hAnsi="Wingdings" w:hint="default"/>
+      </w:rPr>
+    </w:lvl>
+  </w:abstractNum>
+  <w:abstractNum w:abstractNumId="6" w15:restartNumberingAfterBreak="0">
+    <w:nsid w:val="1E1716F5"/>
+    <w:multiLevelType w:val="hybridMultilevel"/>
+    <w:tmpl w:val="F0B273EE"/>
+    <w:lvl w:ilvl="0" w:tplc="08090001">
+      <w:start w:val="1"/>
+      <w:numFmt w:val="bullet"/>
+      <w:lvlText w:val=""/>
+      <w:lvlJc w:val="left"/>
+      <w:pPr>
+        <w:ind w:left="720" w:hanging="360"/>
+      </w:pPr>
+      <w:rPr>
+        <w:rFonts w:ascii="Symbol" w:hAnsi="Symbol" w:hint="default"/>
+      </w:rPr>
+    </w:lvl>
+    <w:lvl w:ilvl="1" w:tplc="08090003" w:tentative="1">
+      <w:start w:val="1"/>
+      <w:numFmt w:val="bullet"/>
+      <w:lvlText w:val="o"/>
+      <w:lvlJc w:val="left"/>
+      <w:pPr>
+        <w:ind w:left="1440" w:hanging="360"/>
+      </w:pPr>
+      <w:rPr>
+        <w:rFonts w:ascii="Courier New" w:hAnsi="Courier New" w:cs="Courier New" w:hint="default"/>
+      </w:rPr>
+    </w:lvl>
+    <w:lvl w:ilvl="2" w:tplc="08090005" w:tentative="1">
+      <w:start w:val="1"/>
+      <w:numFmt w:val="bullet"/>
+      <w:lvlText w:val=""/>
+      <w:lvlJc w:val="left"/>
+      <w:pPr>
+        <w:ind w:left="2160" w:hanging="360"/>
+      </w:pPr>
+      <w:rPr>
+        <w:rFonts w:ascii="Wingdings" w:hAnsi="Wingdings" w:hint="default"/>
+      </w:rPr>
+    </w:lvl>
+    <w:lvl w:ilvl="3" w:tplc="08090001" w:tentative="1">
+      <w:start w:val="1"/>
+      <w:numFmt w:val="bullet"/>
+      <w:lvlText w:val=""/>
+      <w:lvlJc w:val="left"/>
+      <w:pPr>
+        <w:ind w:left="2880" w:hanging="360"/>
+      </w:pPr>
+      <w:rPr>
+        <w:rFonts w:ascii="Symbol" w:hAnsi="Symbol" w:hint="default"/>
+      </w:rPr>
+    </w:lvl>
+    <w:lvl w:ilvl="4" w:tplc="08090003" w:tentative="1">
+      <w:start w:val="1"/>
+      <w:numFmt w:val="bullet"/>
+      <w:lvlText w:val="o"/>
+      <w:lvlJc w:val="left"/>
+      <w:pPr>
+        <w:ind w:left="3600" w:hanging="360"/>
+      </w:pPr>
+      <w:rPr>
+        <w:rFonts w:ascii="Courier New" w:hAnsi="Courier New" w:cs="Courier New" w:hint="default"/>
+      </w:rPr>
+    </w:lvl>
+    <w:lvl w:ilvl="5" w:tplc="08090005" w:tentative="1">
+      <w:start w:val="1"/>
+      <w:numFmt w:val="bullet"/>
+      <w:lvlText w:val=""/>
+      <w:lvlJc w:val="left"/>
+      <w:pPr>
+        <w:ind w:left="4320" w:hanging="360"/>
+      </w:pPr>
+      <w:rPr>
+        <w:rFonts w:ascii="Wingdings" w:hAnsi="Wingdings" w:hint="default"/>
+      </w:rPr>
+    </w:lvl>
+    <w:lvl w:ilvl="6" w:tplc="08090001" w:tentative="1">
+      <w:start w:val="1"/>
+      <w:numFmt w:val="bullet"/>
+      <w:lvlText w:val=""/>
+      <w:lvlJc w:val="left"/>
+      <w:pPr>
+        <w:ind w:left="5040" w:hanging="360"/>
+      </w:pPr>
+      <w:rPr>
+        <w:rFonts w:ascii="Symbol" w:hAnsi="Symbol" w:hint="default"/>
+      </w:rPr>
+    </w:lvl>
+    <w:lvl w:ilvl="7" w:tplc="08090003" w:tentative="1">
+      <w:start w:val="1"/>
+      <w:numFmt w:val="bullet"/>
+      <w:lvlText w:val="o"/>
+      <w:lvlJc w:val="left"/>
+      <w:pPr>
+        <w:ind w:left="5760" w:hanging="360"/>
+      </w:pPr>
+      <w:rPr>
+        <w:rFonts w:ascii="Courier New" w:hAnsi="Courier New" w:cs="Courier New" w:hint="default"/>
+      </w:rPr>
+    </w:lvl>
+    <w:lvl w:ilvl="8" w:tplc="08090005" w:tentative="1">
+      <w:start w:val="1"/>
+      <w:numFmt w:val="bullet"/>
+      <w:lvlText w:val=""/>
+      <w:lvlJc w:val="left"/>
+      <w:pPr>
+        <w:ind w:left="6480" w:hanging="360"/>
+      </w:pPr>
+      <w:rPr>
+        <w:rFonts w:ascii="Wingdings" w:hAnsi="Wingdings" w:hint="default"/>
+      </w:rPr>
+    </w:lvl>
+  </w:abstractNum>
+  <w:abstractNum w:abstractNumId="7" w15:restartNumberingAfterBreak="0">
     <w:nsid w:val="1F7042CD"/>
     <w:multiLevelType w:val="hybridMultilevel"/>
     <w:tmpl w:val="A08A49F2"/>
@@ -3490,7 +5185,7 @@
       </w:rPr>
     </w:lvl>
   </w:abstractNum>
-  <w:abstractNum w:abstractNumId="6" w15:restartNumberingAfterBreak="0">
+  <w:abstractNum w:abstractNumId="8" w15:restartNumberingAfterBreak="0">
     <w:nsid w:val="244A5D57"/>
     <w:multiLevelType w:val="hybridMultilevel"/>
     <w:tmpl w:val="8AAC93F2"/>
@@ -3579,7 +5274,7 @@
       </w:pPr>
     </w:lvl>
   </w:abstractNum>
-  <w:abstractNum w:abstractNumId="7" w15:restartNumberingAfterBreak="0">
+  <w:abstractNum w:abstractNumId="9" w15:restartNumberingAfterBreak="0">
     <w:nsid w:val="2AE00A94"/>
     <w:multiLevelType w:val="multilevel"/>
     <w:tmpl w:val="7A048A1A"/>
@@ -3692,7 +5387,7 @@
       </w:rPr>
     </w:lvl>
   </w:abstractNum>
-  <w:abstractNum w:abstractNumId="8" w15:restartNumberingAfterBreak="0">
+  <w:abstractNum w:abstractNumId="10" w15:restartNumberingAfterBreak="0">
     <w:nsid w:val="45A92DD5"/>
     <w:multiLevelType w:val="hybridMultilevel"/>
     <w:tmpl w:val="D91CAF88"/>
@@ -3781,7 +5476,120 @@
       </w:pPr>
     </w:lvl>
   </w:abstractNum>
-  <w:abstractNum w:abstractNumId="9" w15:restartNumberingAfterBreak="0">
+  <w:abstractNum w:abstractNumId="11" w15:restartNumberingAfterBreak="0">
+    <w:nsid w:val="469502CD"/>
+    <w:multiLevelType w:val="hybridMultilevel"/>
+    <w:tmpl w:val="5BE4ADEC"/>
+    <w:lvl w:ilvl="0" w:tplc="08090001">
+      <w:start w:val="1"/>
+      <w:numFmt w:val="bullet"/>
+      <w:lvlText w:val=""/>
+      <w:lvlJc w:val="left"/>
+      <w:pPr>
+        <w:ind w:left="720" w:hanging="360"/>
+      </w:pPr>
+      <w:rPr>
+        <w:rFonts w:ascii="Symbol" w:hAnsi="Symbol" w:hint="default"/>
+      </w:rPr>
+    </w:lvl>
+    <w:lvl w:ilvl="1" w:tplc="08090003" w:tentative="1">
+      <w:start w:val="1"/>
+      <w:numFmt w:val="bullet"/>
+      <w:lvlText w:val="o"/>
+      <w:lvlJc w:val="left"/>
+      <w:pPr>
+        <w:ind w:left="1440" w:hanging="360"/>
+      </w:pPr>
+      <w:rPr>
+        <w:rFonts w:ascii="Courier New" w:hAnsi="Courier New" w:cs="Courier New" w:hint="default"/>
+      </w:rPr>
+    </w:lvl>
+    <w:lvl w:ilvl="2" w:tplc="08090005" w:tentative="1">
+      <w:start w:val="1"/>
+      <w:numFmt w:val="bullet"/>
+      <w:lvlText w:val=""/>
+      <w:lvlJc w:val="left"/>
+      <w:pPr>
+        <w:ind w:left="2160" w:hanging="360"/>
+      </w:pPr>
+      <w:rPr>
+        <w:rFonts w:ascii="Wingdings" w:hAnsi="Wingdings" w:hint="default"/>
+      </w:rPr>
+    </w:lvl>
+    <w:lvl w:ilvl="3" w:tplc="08090001" w:tentative="1">
+      <w:start w:val="1"/>
+      <w:numFmt w:val="bullet"/>
+      <w:lvlText w:val=""/>
+      <w:lvlJc w:val="left"/>
+      <w:pPr>
+        <w:ind w:left="2880" w:hanging="360"/>
+      </w:pPr>
+      <w:rPr>
+        <w:rFonts w:ascii="Symbol" w:hAnsi="Symbol" w:hint="default"/>
+      </w:rPr>
+    </w:lvl>
+    <w:lvl w:ilvl="4" w:tplc="08090003" w:tentative="1">
+      <w:start w:val="1"/>
+      <w:numFmt w:val="bullet"/>
+      <w:lvlText w:val="o"/>
+      <w:lvlJc w:val="left"/>
+      <w:pPr>
+        <w:ind w:left="3600" w:hanging="360"/>
+      </w:pPr>
+      <w:rPr>
+        <w:rFonts w:ascii="Courier New" w:hAnsi="Courier New" w:cs="Courier New" w:hint="default"/>
+      </w:rPr>
+    </w:lvl>
+    <w:lvl w:ilvl="5" w:tplc="08090005" w:tentative="1">
+      <w:start w:val="1"/>
+      <w:numFmt w:val="bullet"/>
+      <w:lvlText w:val=""/>
+      <w:lvlJc w:val="left"/>
+      <w:pPr>
+        <w:ind w:left="4320" w:hanging="360"/>
+      </w:pPr>
+      <w:rPr>
+        <w:rFonts w:ascii="Wingdings" w:hAnsi="Wingdings" w:hint="default"/>
+      </w:rPr>
+    </w:lvl>
+    <w:lvl w:ilvl="6" w:tplc="08090001" w:tentative="1">
+      <w:start w:val="1"/>
+      <w:numFmt w:val="bullet"/>
+      <w:lvlText w:val=""/>
+      <w:lvlJc w:val="left"/>
+      <w:pPr>
+        <w:ind w:left="5040" w:hanging="360"/>
+      </w:pPr>
+      <w:rPr>
+        <w:rFonts w:ascii="Symbol" w:hAnsi="Symbol" w:hint="default"/>
+      </w:rPr>
+    </w:lvl>
+    <w:lvl w:ilvl="7" w:tplc="08090003" w:tentative="1">
+      <w:start w:val="1"/>
+      <w:numFmt w:val="bullet"/>
+      <w:lvlText w:val="o"/>
+      <w:lvlJc w:val="left"/>
+      <w:pPr>
+        <w:ind w:left="5760" w:hanging="360"/>
+      </w:pPr>
+      <w:rPr>
+        <w:rFonts w:ascii="Courier New" w:hAnsi="Courier New" w:cs="Courier New" w:hint="default"/>
+      </w:rPr>
+    </w:lvl>
+    <w:lvl w:ilvl="8" w:tplc="08090005" w:tentative="1">
+      <w:start w:val="1"/>
+      <w:numFmt w:val="bullet"/>
+      <w:lvlText w:val=""/>
+      <w:lvlJc w:val="left"/>
+      <w:pPr>
+        <w:ind w:left="6480" w:hanging="360"/>
+      </w:pPr>
+      <w:rPr>
+        <w:rFonts w:ascii="Wingdings" w:hAnsi="Wingdings" w:hint="default"/>
+      </w:rPr>
+    </w:lvl>
+  </w:abstractNum>
+  <w:abstractNum w:abstractNumId="12" w15:restartNumberingAfterBreak="0">
     <w:nsid w:val="4BDF74DF"/>
     <w:multiLevelType w:val="hybridMultilevel"/>
     <w:tmpl w:val="DA965628"/>
@@ -3870,7 +5678,7 @@
       </w:pPr>
     </w:lvl>
   </w:abstractNum>
-  <w:abstractNum w:abstractNumId="10" w15:restartNumberingAfterBreak="0">
+  <w:abstractNum w:abstractNumId="13" w15:restartNumberingAfterBreak="0">
     <w:nsid w:val="4D1F63D9"/>
     <w:multiLevelType w:val="hybridMultilevel"/>
     <w:tmpl w:val="79846056"/>
@@ -3959,7 +5767,120 @@
       </w:pPr>
     </w:lvl>
   </w:abstractNum>
-  <w:abstractNum w:abstractNumId="11" w15:restartNumberingAfterBreak="0">
+  <w:abstractNum w:abstractNumId="14" w15:restartNumberingAfterBreak="0">
+    <w:nsid w:val="598D4E8D"/>
+    <w:multiLevelType w:val="hybridMultilevel"/>
+    <w:tmpl w:val="9B905C4E"/>
+    <w:lvl w:ilvl="0" w:tplc="08090001">
+      <w:start w:val="1"/>
+      <w:numFmt w:val="bullet"/>
+      <w:lvlText w:val=""/>
+      <w:lvlJc w:val="left"/>
+      <w:pPr>
+        <w:ind w:left="720" w:hanging="360"/>
+      </w:pPr>
+      <w:rPr>
+        <w:rFonts w:ascii="Symbol" w:hAnsi="Symbol" w:hint="default"/>
+      </w:rPr>
+    </w:lvl>
+    <w:lvl w:ilvl="1" w:tplc="08090003" w:tentative="1">
+      <w:start w:val="1"/>
+      <w:numFmt w:val="bullet"/>
+      <w:lvlText w:val="o"/>
+      <w:lvlJc w:val="left"/>
+      <w:pPr>
+        <w:ind w:left="1440" w:hanging="360"/>
+      </w:pPr>
+      <w:rPr>
+        <w:rFonts w:ascii="Courier New" w:hAnsi="Courier New" w:cs="Courier New" w:hint="default"/>
+      </w:rPr>
+    </w:lvl>
+    <w:lvl w:ilvl="2" w:tplc="08090005" w:tentative="1">
+      <w:start w:val="1"/>
+      <w:numFmt w:val="bullet"/>
+      <w:lvlText w:val=""/>
+      <w:lvlJc w:val="left"/>
+      <w:pPr>
+        <w:ind w:left="2160" w:hanging="360"/>
+      </w:pPr>
+      <w:rPr>
+        <w:rFonts w:ascii="Wingdings" w:hAnsi="Wingdings" w:hint="default"/>
+      </w:rPr>
+    </w:lvl>
+    <w:lvl w:ilvl="3" w:tplc="08090001" w:tentative="1">
+      <w:start w:val="1"/>
+      <w:numFmt w:val="bullet"/>
+      <w:lvlText w:val=""/>
+      <w:lvlJc w:val="left"/>
+      <w:pPr>
+        <w:ind w:left="2880" w:hanging="360"/>
+      </w:pPr>
+      <w:rPr>
+        <w:rFonts w:ascii="Symbol" w:hAnsi="Symbol" w:hint="default"/>
+      </w:rPr>
+    </w:lvl>
+    <w:lvl w:ilvl="4" w:tplc="08090003" w:tentative="1">
+      <w:start w:val="1"/>
+      <w:numFmt w:val="bullet"/>
+      <w:lvlText w:val="o"/>
+      <w:lvlJc w:val="left"/>
+      <w:pPr>
+        <w:ind w:left="3600" w:hanging="360"/>
+      </w:pPr>
+      <w:rPr>
+        <w:rFonts w:ascii="Courier New" w:hAnsi="Courier New" w:cs="Courier New" w:hint="default"/>
+      </w:rPr>
+    </w:lvl>
+    <w:lvl w:ilvl="5" w:tplc="08090005" w:tentative="1">
+      <w:start w:val="1"/>
+      <w:numFmt w:val="bullet"/>
+      <w:lvlText w:val=""/>
+      <w:lvlJc w:val="left"/>
+      <w:pPr>
+        <w:ind w:left="4320" w:hanging="360"/>
+      </w:pPr>
+      <w:rPr>
+        <w:rFonts w:ascii="Wingdings" w:hAnsi="Wingdings" w:hint="default"/>
+      </w:rPr>
+    </w:lvl>
+    <w:lvl w:ilvl="6" w:tplc="08090001" w:tentative="1">
+      <w:start w:val="1"/>
+      <w:numFmt w:val="bullet"/>
+      <w:lvlText w:val=""/>
+      <w:lvlJc w:val="left"/>
+      <w:pPr>
+        <w:ind w:left="5040" w:hanging="360"/>
+      </w:pPr>
+      <w:rPr>
+        <w:rFonts w:ascii="Symbol" w:hAnsi="Symbol" w:hint="default"/>
+      </w:rPr>
+    </w:lvl>
+    <w:lvl w:ilvl="7" w:tplc="08090003" w:tentative="1">
+      <w:start w:val="1"/>
+      <w:numFmt w:val="bullet"/>
+      <w:lvlText w:val="o"/>
+      <w:lvlJc w:val="left"/>
+      <w:pPr>
+        <w:ind w:left="5760" w:hanging="360"/>
+      </w:pPr>
+      <w:rPr>
+        <w:rFonts w:ascii="Courier New" w:hAnsi="Courier New" w:cs="Courier New" w:hint="default"/>
+      </w:rPr>
+    </w:lvl>
+    <w:lvl w:ilvl="8" w:tplc="08090005" w:tentative="1">
+      <w:start w:val="1"/>
+      <w:numFmt w:val="bullet"/>
+      <w:lvlText w:val=""/>
+      <w:lvlJc w:val="left"/>
+      <w:pPr>
+        <w:ind w:left="6480" w:hanging="360"/>
+      </w:pPr>
+      <w:rPr>
+        <w:rFonts w:ascii="Wingdings" w:hAnsi="Wingdings" w:hint="default"/>
+      </w:rPr>
+    </w:lvl>
+  </w:abstractNum>
+  <w:abstractNum w:abstractNumId="15" w15:restartNumberingAfterBreak="0">
     <w:nsid w:val="5BC27AFA"/>
     <w:multiLevelType w:val="multilevel"/>
     <w:tmpl w:val="4C5256D4"/>
@@ -4072,7 +5993,7 @@
       </w:rPr>
     </w:lvl>
   </w:abstractNum>
-  <w:abstractNum w:abstractNumId="12" w15:restartNumberingAfterBreak="0">
+  <w:abstractNum w:abstractNumId="16" w15:restartNumberingAfterBreak="0">
     <w:nsid w:val="609D3740"/>
     <w:multiLevelType w:val="hybridMultilevel"/>
     <w:tmpl w:val="9CB4417E"/>
@@ -4185,7 +6106,7 @@
       </w:rPr>
     </w:lvl>
   </w:abstractNum>
-  <w:abstractNum w:abstractNumId="13" w15:restartNumberingAfterBreak="0">
+  <w:abstractNum w:abstractNumId="17" w15:restartNumberingAfterBreak="0">
     <w:nsid w:val="631B5682"/>
     <w:multiLevelType w:val="multilevel"/>
     <w:tmpl w:val="145457E8"/>
@@ -4298,7 +6219,7 @@
       </w:rPr>
     </w:lvl>
   </w:abstractNum>
-  <w:abstractNum w:abstractNumId="14" w15:restartNumberingAfterBreak="0">
+  <w:abstractNum w:abstractNumId="18" w15:restartNumberingAfterBreak="0">
     <w:nsid w:val="71AA5691"/>
     <w:multiLevelType w:val="hybridMultilevel"/>
     <w:tmpl w:val="927C1B2A"/>
@@ -4387,7 +6308,7 @@
       </w:pPr>
     </w:lvl>
   </w:abstractNum>
-  <w:abstractNum w:abstractNumId="15" w15:restartNumberingAfterBreak="0">
+  <w:abstractNum w:abstractNumId="19" w15:restartNumberingAfterBreak="0">
     <w:nsid w:val="7730393A"/>
     <w:multiLevelType w:val="hybridMultilevel"/>
     <w:tmpl w:val="971236F4"/>
@@ -4476,7 +6397,7 @@
       </w:pPr>
     </w:lvl>
   </w:abstractNum>
-  <w:abstractNum w:abstractNumId="16" w15:restartNumberingAfterBreak="0">
+  <w:abstractNum w:abstractNumId="20" w15:restartNumberingAfterBreak="0">
     <w:nsid w:val="7A7A5EC3"/>
     <w:multiLevelType w:val="hybridMultilevel"/>
     <w:tmpl w:val="6A8E6306"/>
@@ -4562,7 +6483,7 @@
       </w:pPr>
     </w:lvl>
   </w:abstractNum>
-  <w:abstractNum w:abstractNumId="17" w15:restartNumberingAfterBreak="0">
+  <w:abstractNum w:abstractNumId="21" w15:restartNumberingAfterBreak="0">
     <w:nsid w:val="7B107672"/>
     <w:multiLevelType w:val="multilevel"/>
     <w:tmpl w:val="AC82A056"/>
@@ -4675,7 +6596,7 @@
       </w:rPr>
     </w:lvl>
   </w:abstractNum>
-  <w:abstractNum w:abstractNumId="18" w15:restartNumberingAfterBreak="0">
+  <w:abstractNum w:abstractNumId="22" w15:restartNumberingAfterBreak="0">
     <w:nsid w:val="7C093C7A"/>
     <w:multiLevelType w:val="hybridMultilevel"/>
     <w:tmpl w:val="565A4AAC"/>
@@ -4765,34 +6686,34 @@
     </w:lvl>
   </w:abstractNum>
   <w:num w:numId="1" w16cid:durableId="103885892">
-    <w:abstractNumId w:val="12"/>
+    <w:abstractNumId w:val="16"/>
   </w:num>
   <w:num w:numId="2" w16cid:durableId="1819179716">
-    <w:abstractNumId w:val="16"/>
+    <w:abstractNumId w:val="20"/>
   </w:num>
   <w:num w:numId="3" w16cid:durableId="719521970">
-    <w:abstractNumId w:val="15"/>
+    <w:abstractNumId w:val="19"/>
   </w:num>
   <w:num w:numId="4" w16cid:durableId="430050545">
     <w:abstractNumId w:val="2"/>
   </w:num>
   <w:num w:numId="5" w16cid:durableId="350110402">
-    <w:abstractNumId w:val="6"/>
+    <w:abstractNumId w:val="8"/>
   </w:num>
   <w:num w:numId="6" w16cid:durableId="1056204709">
-    <w:abstractNumId w:val="11"/>
+    <w:abstractNumId w:val="15"/>
   </w:num>
   <w:num w:numId="7" w16cid:durableId="1219896511">
-    <w:abstractNumId w:val="5"/>
+    <w:abstractNumId w:val="7"/>
   </w:num>
   <w:num w:numId="8" w16cid:durableId="1189102184">
     <w:abstractNumId w:val="4"/>
   </w:num>
   <w:num w:numId="9" w16cid:durableId="668017898">
-    <w:abstractNumId w:val="8"/>
+    <w:abstractNumId w:val="10"/>
   </w:num>
   <w:num w:numId="10" w16cid:durableId="1757945869">
-    <w:abstractNumId w:val="10"/>
+    <w:abstractNumId w:val="13"/>
   </w:num>
   <w:num w:numId="11" w16cid:durableId="918749941">
     <w:abstractNumId w:val="3"/>
@@ -4801,25 +6722,37 @@
     <w:abstractNumId w:val="1"/>
   </w:num>
   <w:num w:numId="13" w16cid:durableId="1287740234">
-    <w:abstractNumId w:val="18"/>
+    <w:abstractNumId w:val="22"/>
   </w:num>
   <w:num w:numId="14" w16cid:durableId="921254142">
+    <w:abstractNumId w:val="21"/>
+  </w:num>
+  <w:num w:numId="15" w16cid:durableId="1995529023">
     <w:abstractNumId w:val="17"/>
   </w:num>
-  <w:num w:numId="15" w16cid:durableId="1995529023">
-    <w:abstractNumId w:val="13"/>
-  </w:num>
   <w:num w:numId="16" w16cid:durableId="47534111">
-    <w:abstractNumId w:val="7"/>
+    <w:abstractNumId w:val="9"/>
   </w:num>
   <w:num w:numId="17" w16cid:durableId="329800505">
-    <w:abstractNumId w:val="14"/>
+    <w:abstractNumId w:val="18"/>
   </w:num>
   <w:num w:numId="18" w16cid:durableId="880560232">
     <w:abstractNumId w:val="0"/>
   </w:num>
   <w:num w:numId="19" w16cid:durableId="756438059">
-    <w:abstractNumId w:val="9"/>
+    <w:abstractNumId w:val="12"/>
+  </w:num>
+  <w:num w:numId="20" w16cid:durableId="1236361356">
+    <w:abstractNumId w:val="6"/>
+  </w:num>
+  <w:num w:numId="21" w16cid:durableId="1323041546">
+    <w:abstractNumId w:val="11"/>
+  </w:num>
+  <w:num w:numId="22" w16cid:durableId="1253663954">
+    <w:abstractNumId w:val="5"/>
+  </w:num>
+  <w:num w:numId="23" w16cid:durableId="696977103">
+    <w:abstractNumId w:val="14"/>
   </w:num>
 </w:numbering>
 </file>
@@ -5919,6 +7852,25 @@
       <w:szCs w:val="24"/>
     </w:rPr>
   </w:style>
+  <w:style w:type="table" w:styleId="TableGrid">
+    <w:name w:val="Table Grid"/>
+    <w:basedOn w:val="TableNormal"/>
+    <w:uiPriority w:val="39"/>
+    <w:rsid w:val="00BA46CF"/>
+    <w:pPr>
+      <w:spacing w:after="0" w:line="240" w:lineRule="auto"/>
+    </w:pPr>
+    <w:tblPr>
+      <w:tblBorders>
+        <w:top w:val="single" w:sz="4" w:space="0" w:color="auto"/>
+        <w:left w:val="single" w:sz="4" w:space="0" w:color="auto"/>
+        <w:bottom w:val="single" w:sz="4" w:space="0" w:color="auto"/>
+        <w:right w:val="single" w:sz="4" w:space="0" w:color="auto"/>
+        <w:insideH w:val="single" w:sz="4" w:space="0" w:color="auto"/>
+        <w:insideV w:val="single" w:sz="4" w:space="0" w:color="auto"/>
+      </w:tblBorders>
+    </w:tblPr>
+  </w:style>
 </w:styles>
 </file>
 

</xml_diff>

<commit_message>
Speed Boost Powerup Script + UI , report
</commit_message>
<xml_diff>
--- a/Documentation/Report/MyRepotrt.docx
+++ b/Documentation/Report/MyRepotrt.docx
@@ -2591,7 +2591,25 @@
                 <w:sz w:val="20"/>
                 <w:szCs w:val="20"/>
               </w:rPr>
-              <w:t xml:space="preserve">Very Positive – acclaimed for co op fun, </w:t>
+              <w:t xml:space="preserve">Very Positive – acclaimed for </w:t>
+            </w:r>
+            <w:proofErr w:type="spellStart"/>
+            <w:r>
+              <w:rPr>
+                <w:rFonts w:ascii="Arial" w:hAnsi="Arial" w:cs="Arial"/>
+                <w:sz w:val="20"/>
+                <w:szCs w:val="20"/>
+              </w:rPr>
+              <w:t>co op</w:t>
+            </w:r>
+            <w:proofErr w:type="spellEnd"/>
+            <w:r>
+              <w:rPr>
+                <w:rFonts w:ascii="Arial" w:hAnsi="Arial" w:cs="Arial"/>
+                <w:sz w:val="20"/>
+                <w:szCs w:val="20"/>
+              </w:rPr>
+              <w:t xml:space="preserve"> fun, </w:t>
             </w:r>
             <w:proofErr w:type="spellStart"/>
             <w:r>
@@ -3713,7 +3731,25 @@
         <w:ind w:left="465"/>
       </w:pPr>
       <w:r>
-        <w:t xml:space="preserve">Agile worked well for me because it doesn’t lock you into a rigid plan. This flexibility is ideal for solo game development, where iteration is constant and creative direction can shift at any moment. I organised my work into two week sprints, each with clear goals and deliverables. These sprints helped keep my workload manageable and track progress on what had been done and what needed to be done. I also had regular supervisor meetings at the end of each sprint, which I attended every one without fail. These were useful as they allowed for discussion of the progress made on the current sprint , receive feedback and ask questions. </w:t>
+        <w:t xml:space="preserve">Agile worked well for me because it doesn’t lock you into a rigid plan. This flexibility is ideal for solo game development, where iteration is </w:t>
+      </w:r>
+      <w:r>
+        <w:t>constant,</w:t>
+      </w:r>
+      <w:r>
+        <w:t xml:space="preserve"> and creative direction can shift at any moment. I organised my work into </w:t>
+      </w:r>
+      <w:r>
+        <w:t>two-week</w:t>
+      </w:r>
+      <w:r>
+        <w:t xml:space="preserve"> sprints, each with clear goals and deliverables. These sprints helped keep my workload manageable and track progress on what had been done and what needed to be done. I also had regular supervisor meetings at the end of each sprint, which I attended </w:t>
+      </w:r>
+      <w:r>
+        <w:t>everyone</w:t>
+      </w:r>
+      <w:r>
+        <w:t xml:space="preserve"> without fail. These were useful as they allowed for discussion of the progress made on the current sprint , receive feedback and ask questions. </w:t>
       </w:r>
     </w:p>
     <w:p>
@@ -3723,6 +3759,9 @@
       <w:r>
         <w:t>For project management, I used Trello to track tasks, prioritise features, and stay organised throughout development.</w:t>
       </w:r>
+      <w:r>
+        <w:t xml:space="preserve"> </w:t>
+      </w:r>
     </w:p>
     <w:p>
       <w:pPr>
@@ -3770,21 +3809,68 @@
     </w:p>
     <w:p>
       <w:pPr>
+        <w:pStyle w:val="ListParagraph"/>
         <w:ind w:left="465"/>
         <w:rPr>
+          <w:rFonts w:ascii="Arial" w:hAnsi="Arial" w:cs="Arial"/>
           <w:u w:val="single"/>
         </w:rPr>
       </w:pPr>
       <w:r>
         <w:rPr>
+          <w:rFonts w:ascii="Arial" w:hAnsi="Arial" w:cs="Arial"/>
           <w:u w:val="single"/>
         </w:rPr>
-        <w:t xml:space="preserve">3. 2 Project Management Approach </w:t>
-      </w:r>
-    </w:p>
-    <w:p>
-      <w:pPr>
+        <w:t>3.3</w:t>
+      </w:r>
+      <w:r>
+        <w:rPr>
+          <w:rFonts w:ascii="Arial" w:hAnsi="Arial" w:cs="Arial"/>
+          <w:u w:val="single"/>
+        </w:rPr>
+        <w:t xml:space="preserve"> Project Management Approach </w:t>
+      </w:r>
+    </w:p>
+    <w:p>
+      <w:pPr>
+        <w:pStyle w:val="ListParagraph"/>
         <w:ind w:left="465"/>
+        <w:rPr>
+          <w:rFonts w:ascii="Arial" w:hAnsi="Arial" w:cs="Arial"/>
+          <w:sz w:val="24"/>
+          <w:szCs w:val="24"/>
+        </w:rPr>
+      </w:pPr>
+      <w:r>
+        <w:rPr>
+          <w:rFonts w:ascii="Arial" w:hAnsi="Arial" w:cs="Arial"/>
+          <w:sz w:val="24"/>
+          <w:szCs w:val="24"/>
+        </w:rPr>
+        <w:t>This project was managed by breaking down tasks into Sprints. The sprints took place every 14 days and consisted of a set list of tasks that I had to complete during that sprint time.</w:t>
+      </w:r>
+      <w:r>
+        <w:rPr>
+          <w:rFonts w:ascii="Arial" w:hAnsi="Arial" w:cs="Arial"/>
+          <w:sz w:val="24"/>
+          <w:szCs w:val="24"/>
+        </w:rPr>
+        <w:t xml:space="preserve"> In order to manage my Backlog, Sprints, Important dates and other key times I used </w:t>
+      </w:r>
+    </w:p>
+    <w:p>
+      <w:pPr>
+        <w:pStyle w:val="ListParagraph"/>
+        <w:ind w:left="465"/>
+        <w:rPr>
+          <w:sz w:val="24"/>
+          <w:szCs w:val="24"/>
+        </w:rPr>
+      </w:pPr>
+    </w:p>
+    <w:p>
+      <w:pPr>
+        <w:ind w:left="465"/>
       </w:pPr>
       <w:r>
         <w:t xml:space="preserve">This dude spoke about phases (sprints) </w:t>
@@ -3794,6 +3880,11 @@
       <w:pPr>
         <w:ind w:left="465"/>
       </w:pPr>
+    </w:p>
+    <w:p>
+      <w:pPr>
+        <w:ind w:left="465"/>
+      </w:pPr>
       <w:r>
         <w:t>Image</w:t>
       </w:r>
@@ -3820,6 +3911,7 @@
       </w:pPr>
       <w:proofErr w:type="spellStart"/>
       <w:r>
+        <w:lastRenderedPageBreak/>
         <w:t>Github</w:t>
       </w:r>
       <w:proofErr w:type="spellEnd"/>
@@ -3841,6 +3933,17 @@
       <w:proofErr w:type="spellEnd"/>
       <w:r>
         <w:t xml:space="preserve"> </w:t>
+      </w:r>
+      <w:r>
+        <w:t xml:space="preserve">, good if I needed to refer back to old save. Used the Desktop app as it had </w:t>
+      </w:r>
+      <w:proofErr w:type="spellStart"/>
+      <w:r>
+        <w:t>a</w:t>
+      </w:r>
+      <w:proofErr w:type="spellEnd"/>
+      <w:r>
+        <w:t xml:space="preserve"> easy interface </w:t>
       </w:r>
     </w:p>
     <w:p>
@@ -7379,6 +7482,7 @@
   <w:style w:type="character" w:default="1" w:styleId="DefaultParagraphFont">
     <w:name w:val="Default Paragraph Font"/>
     <w:uiPriority w:val="1"/>
+    <w:semiHidden/>
     <w:unhideWhenUsed/>
   </w:style>
   <w:style w:type="table" w:default="1" w:styleId="TableNormal">

</xml_diff>

<commit_message>
User Testing more organsided and started to sort out feedback in a spreadsheet
</commit_message>
<xml_diff>
--- a/Documentation/Report/MyRepotrt.docx
+++ b/Documentation/Report/MyRepotrt.docx
@@ -432,37 +432,107 @@
       </w:r>
     </w:p>
     <w:p>
-      <w:r>
+      <w:pPr>
+        <w:rPr>
+          <w:b/>
+          <w:bCs/>
+        </w:rPr>
+      </w:pPr>
+      <w:r>
+        <w:rPr>
+          <w:b/>
+          <w:bCs/>
+        </w:rPr>
         <w:t>Acknowledgements</w:t>
       </w:r>
     </w:p>
     <w:p>
-      <w:r>
+      <w:pPr>
+        <w:rPr>
+          <w:b/>
+          <w:bCs/>
+        </w:rPr>
+      </w:pPr>
+      <w:r>
+        <w:rPr>
+          <w:b/>
+          <w:bCs/>
+        </w:rPr>
         <w:t>Abstract</w:t>
       </w:r>
     </w:p>
     <w:p>
-      <w:r>
+      <w:pPr>
+        <w:rPr>
+          <w:b/>
+          <w:bCs/>
+        </w:rPr>
+      </w:pPr>
+      <w:r>
+        <w:rPr>
+          <w:b/>
+          <w:bCs/>
+        </w:rPr>
         <w:t>Table of Contents</w:t>
       </w:r>
     </w:p>
     <w:p>
-      <w:r>
+      <w:pPr>
+        <w:rPr>
+          <w:b/>
+          <w:bCs/>
+        </w:rPr>
+      </w:pPr>
+      <w:r>
+        <w:rPr>
+          <w:b/>
+          <w:bCs/>
+        </w:rPr>
         <w:t>Word Count</w:t>
       </w:r>
     </w:p>
     <w:p>
-      <w:r>
+      <w:pPr>
+        <w:rPr>
+          <w:b/>
+          <w:bCs/>
+        </w:rPr>
+      </w:pPr>
+      <w:r>
+        <w:rPr>
+          <w:b/>
+          <w:bCs/>
+        </w:rPr>
         <w:t>Code Link</w:t>
       </w:r>
     </w:p>
     <w:p>
-      <w:r>
+      <w:pPr>
+        <w:rPr>
+          <w:b/>
+          <w:bCs/>
+        </w:rPr>
+      </w:pPr>
+      <w:r>
+        <w:rPr>
+          <w:b/>
+          <w:bCs/>
+        </w:rPr>
         <w:t>1. Introduction</w:t>
       </w:r>
     </w:p>
     <w:p>
-      <w:r>
+      <w:pPr>
+        <w:rPr>
+          <w:b/>
+          <w:bCs/>
+        </w:rPr>
+      </w:pPr>
+      <w:r>
+        <w:rPr>
+          <w:b/>
+          <w:bCs/>
+        </w:rPr>
         <w:t>2. Background, Objectives &amp; Deliverables</w:t>
       </w:r>
     </w:p>
@@ -503,7 +573,17 @@
       </w:r>
     </w:p>
     <w:p>
-      <w:r>
+      <w:pPr>
+        <w:rPr>
+          <w:b/>
+          <w:bCs/>
+        </w:rPr>
+      </w:pPr>
+      <w:r>
+        <w:rPr>
+          <w:b/>
+          <w:bCs/>
+        </w:rPr>
         <w:t xml:space="preserve">3. Literature Review </w:t>
       </w:r>
     </w:p>
@@ -520,7 +600,17 @@
       </w:r>
     </w:p>
     <w:p>
-      <w:r>
+      <w:pPr>
+        <w:rPr>
+          <w:b/>
+          <w:bCs/>
+        </w:rPr>
+      </w:pPr>
+      <w:r>
+        <w:rPr>
+          <w:b/>
+          <w:bCs/>
+        </w:rPr>
         <w:t xml:space="preserve">4. Method Of Approach </w:t>
       </w:r>
     </w:p>
@@ -574,6 +664,10 @@
     </w:p>
     <w:p>
       <w:r>
+        <w:rPr>
+          <w:b/>
+          <w:bCs/>
+        </w:rPr>
         <w:t>5. Legal, Social, Ethical and Professional Issues</w:t>
       </w:r>
     </w:p>
@@ -626,10 +720,24 @@
       </w:r>
     </w:p>
     <w:p>
-      <w:r>
+      <w:pPr>
+        <w:rPr>
+          <w:b/>
+          <w:bCs/>
+        </w:rPr>
+      </w:pPr>
+      <w:r>
+        <w:rPr>
+          <w:b/>
+          <w:bCs/>
+        </w:rPr>
         <w:t xml:space="preserve">6. </w:t>
       </w:r>
       <w:r>
+        <w:rPr>
+          <w:b/>
+          <w:bCs/>
+        </w:rPr>
         <w:t>Project Management</w:t>
       </w:r>
     </w:p>
@@ -670,7 +778,24 @@
       </w:r>
     </w:p>
     <w:p>
-      <w:r>
+      <w:pPr>
+        <w:rPr>
+          <w:b/>
+          <w:bCs/>
+        </w:rPr>
+      </w:pPr>
+      <w:r>
+        <w:rPr>
+          <w:b/>
+          <w:bCs/>
+        </w:rPr>
+        <w:t xml:space="preserve">7. </w:t>
+      </w:r>
+      <w:r>
+        <w:rPr>
+          <w:b/>
+          <w:bCs/>
+        </w:rPr>
         <w:t>Implementation</w:t>
       </w:r>
     </w:p>
@@ -685,6 +810,9 @@
       <w:r>
         <w:t xml:space="preserve">Planning </w:t>
       </w:r>
+      <w:r>
+        <w:t>&amp; Research</w:t>
+      </w:r>
     </w:p>
     <w:p>
       <w:pPr>
@@ -748,27 +876,174 @@
     </w:p>
     <w:p/>
     <w:p>
-      <w:r>
+      <w:pPr>
+        <w:rPr>
+          <w:b/>
+          <w:bCs/>
+        </w:rPr>
+      </w:pPr>
+      <w:r>
+        <w:rPr>
+          <w:b/>
+          <w:bCs/>
+        </w:rPr>
         <w:lastRenderedPageBreak/>
+        <w:t xml:space="preserve">8. </w:t>
+      </w:r>
+      <w:r>
+        <w:rPr>
+          <w:b/>
+          <w:bCs/>
+        </w:rPr>
         <w:t xml:space="preserve">End Project Report </w:t>
       </w:r>
     </w:p>
     <w:p>
-      <w:r>
+      <w:pPr>
+        <w:rPr>
+          <w:b/>
+          <w:bCs/>
+        </w:rPr>
+      </w:pPr>
+      <w:r>
+        <w:rPr>
+          <w:b/>
+          <w:bCs/>
+        </w:rPr>
+        <w:t xml:space="preserve">9. </w:t>
+      </w:r>
+      <w:r>
+        <w:rPr>
+          <w:b/>
+          <w:bCs/>
+        </w:rPr>
         <w:t>Reflections</w:t>
       </w:r>
     </w:p>
     <w:p>
-      <w:r>
+      <w:pPr>
+        <w:rPr>
+          <w:b/>
+          <w:bCs/>
+        </w:rPr>
+      </w:pPr>
+      <w:r>
+        <w:rPr>
+          <w:b/>
+          <w:bCs/>
+        </w:rPr>
+        <w:t xml:space="preserve">10. </w:t>
+      </w:r>
+      <w:r>
+        <w:rPr>
+          <w:b/>
+          <w:bCs/>
+        </w:rPr>
         <w:t>Conclusions</w:t>
       </w:r>
     </w:p>
     <w:p>
-      <w:r>
+      <w:pPr>
+        <w:rPr>
+          <w:b/>
+          <w:bCs/>
+        </w:rPr>
+      </w:pPr>
+      <w:r>
+        <w:rPr>
+          <w:b/>
+          <w:bCs/>
+        </w:rPr>
+        <w:t xml:space="preserve">11. </w:t>
+      </w:r>
+      <w:r>
+        <w:rPr>
+          <w:b/>
+          <w:bCs/>
+        </w:rPr>
         <w:t>References/ Bibliography</w:t>
       </w:r>
     </w:p>
     <w:p/>
+    <w:p>
+      <w:pPr>
+        <w:rPr>
+          <w:b/>
+          <w:bCs/>
+        </w:rPr>
+      </w:pPr>
+      <w:r>
+        <w:rPr>
+          <w:b/>
+          <w:bCs/>
+        </w:rPr>
+        <w:t xml:space="preserve">12. </w:t>
+      </w:r>
+      <w:r>
+        <w:rPr>
+          <w:b/>
+          <w:bCs/>
+        </w:rPr>
+        <w:t>Appendices</w:t>
+      </w:r>
+    </w:p>
+    <w:p>
+      <w:pPr>
+        <w:pStyle w:val="ListParagraph"/>
+        <w:numPr>
+          <w:ilvl w:val="0"/>
+          <w:numId w:val="24"/>
+        </w:numPr>
+      </w:pPr>
+      <w:r>
+        <w:t>How to install</w:t>
+      </w:r>
+    </w:p>
+    <w:p>
+      <w:pPr>
+        <w:pStyle w:val="ListParagraph"/>
+        <w:numPr>
+          <w:ilvl w:val="0"/>
+          <w:numId w:val="24"/>
+        </w:numPr>
+      </w:pPr>
+      <w:r>
+        <w:t>User Testing Results</w:t>
+      </w:r>
+    </w:p>
+    <w:p>
+      <w:pPr>
+        <w:pStyle w:val="ListParagraph"/>
+        <w:numPr>
+          <w:ilvl w:val="0"/>
+          <w:numId w:val="24"/>
+        </w:numPr>
+      </w:pPr>
+      <w:r>
+        <w:t xml:space="preserve">All sprints from Trello </w:t>
+      </w:r>
+    </w:p>
+    <w:p>
+      <w:pPr>
+        <w:pStyle w:val="ListParagraph"/>
+        <w:numPr>
+          <w:ilvl w:val="0"/>
+          <w:numId w:val="24"/>
+        </w:numPr>
+      </w:pPr>
+      <w:r>
+        <w:t>All devlogs</w:t>
+      </w:r>
+    </w:p>
+    <w:p>
+      <w:pPr>
+        <w:pStyle w:val="ListParagraph"/>
+        <w:numPr>
+          <w:ilvl w:val="0"/>
+          <w:numId w:val="24"/>
+        </w:numPr>
+      </w:pPr>
+    </w:p>
     <w:p/>
     <w:p>
       <w:pPr>
@@ -879,9 +1154,12 @@
         <w:jc w:val="center"/>
         <w:rPr>
           <w:rFonts w:ascii="Arial" w:hAnsi="Arial" w:cs="Arial"/>
+          <w:b/>
+          <w:bCs/>
           <w:color w:val="0D0D0D" w:themeColor="text1" w:themeTint="F2"/>
           <w:sz w:val="24"/>
           <w:szCs w:val="24"/>
+          <w:u w:val="single"/>
         </w:rPr>
       </w:pPr>
       <w:r>
@@ -893,9 +1171,12 @@
       <w:r>
         <w:rPr>
           <w:rFonts w:ascii="Arial" w:hAnsi="Arial" w:cs="Arial"/>
+          <w:b/>
+          <w:bCs/>
           <w:color w:val="0D0D0D" w:themeColor="text1" w:themeTint="F2"/>
           <w:sz w:val="24"/>
           <w:szCs w:val="24"/>
+          <w:u w:val="single"/>
         </w:rPr>
         <w:lastRenderedPageBreak/>
         <w:t>Introduction</w:t>
@@ -921,13 +1202,19 @@
         </w:numPr>
         <w:rPr>
           <w:rFonts w:ascii="Arial" w:hAnsi="Arial" w:cs="Arial"/>
+          <w:b/>
+          <w:bCs/>
           <w:highlight w:val="cyan"/>
-        </w:rPr>
-      </w:pPr>
-      <w:r>
-        <w:rPr>
-          <w:rFonts w:ascii="Arial" w:hAnsi="Arial" w:cs="Arial"/>
+          <w:u w:val="single"/>
+        </w:rPr>
+      </w:pPr>
+      <w:r>
+        <w:rPr>
+          <w:rFonts w:ascii="Arial" w:hAnsi="Arial" w:cs="Arial"/>
+          <w:b/>
+          <w:bCs/>
           <w:highlight w:val="cyan"/>
+          <w:u w:val="single"/>
         </w:rPr>
         <w:t xml:space="preserve">Overview </w:t>
       </w:r>
@@ -1041,12 +1328,16 @@
         </w:numPr>
         <w:rPr>
           <w:rFonts w:ascii="Arial" w:hAnsi="Arial" w:cs="Arial"/>
+          <w:b/>
+          <w:bCs/>
+          <w:u w:val="single"/>
         </w:rPr>
       </w:pPr>
       <w:r>
         <w:rPr>
           <w:rFonts w:ascii="Arial" w:hAnsi="Arial" w:cs="Arial"/>
           <w:highlight w:val="cyan"/>
+          <w:u w:val="single"/>
         </w:rPr>
         <w:t>Audience</w:t>
       </w:r>
@@ -1104,21 +1395,7 @@
         <w:rPr>
           <w:rFonts w:ascii="Arial" w:hAnsi="Arial" w:cs="Arial"/>
         </w:rPr>
-        <w:t xml:space="preserve">age rating as it includes “violence in a fantasy or non-realistic violence”. However, I believe the game will appeal to a wide range of players of all ages as it is a fun survival experience that you don’t need to try </w:t>
-      </w:r>
-      <w:proofErr w:type="spellStart"/>
-      <w:r>
-        <w:rPr>
-          <w:rFonts w:ascii="Arial" w:hAnsi="Arial" w:cs="Arial"/>
-        </w:rPr>
-        <w:t>to</w:t>
-      </w:r>
-      <w:proofErr w:type="spellEnd"/>
-      <w:r>
-        <w:rPr>
-          <w:rFonts w:ascii="Arial" w:hAnsi="Arial" w:cs="Arial"/>
-        </w:rPr>
-        <w:t xml:space="preserve"> hard to play or learn any complex mechanics in order to enjoy. </w:t>
+        <w:t xml:space="preserve">age rating as it includes “violence in a fantasy or non-realistic violence”. However, I believe the game will appeal to a wide range of players of all ages as it is a fun survival experience that you don’t need to try to hard to play or learn any complex mechanics in order to enjoy. </w:t>
       </w:r>
     </w:p>
     <w:p>
@@ -1142,21 +1419,7 @@
         <w:rPr>
           <w:rFonts w:ascii="Arial" w:hAnsi="Arial" w:cs="Arial"/>
         </w:rPr>
-        <w:t xml:space="preserve">The project is within the round-based survival market , </w:t>
-      </w:r>
-      <w:proofErr w:type="spellStart"/>
-      <w:r>
-        <w:rPr>
-          <w:rFonts w:ascii="Arial" w:hAnsi="Arial" w:cs="Arial"/>
-        </w:rPr>
-        <w:t>along side</w:t>
-      </w:r>
-      <w:proofErr w:type="spellEnd"/>
-      <w:r>
-        <w:rPr>
-          <w:rFonts w:ascii="Arial" w:hAnsi="Arial" w:cs="Arial"/>
-        </w:rPr>
-        <w:t xml:space="preserve"> games such as call of duty zombies, Killing Floor and more. Based off games such as these</w:t>
+        <w:t>The project is within the round-based survival market , along side games such as call of duty zombies, Killing Floor and more. Based off games such as these</w:t>
       </w:r>
       <w:r>
         <w:rPr>
@@ -1221,13 +1484,19 @@
         </w:numPr>
         <w:rPr>
           <w:rFonts w:ascii="Arial" w:hAnsi="Arial" w:cs="Arial"/>
+          <w:b/>
+          <w:bCs/>
           <w:highlight w:val="cyan"/>
-        </w:rPr>
-      </w:pPr>
-      <w:r>
-        <w:rPr>
-          <w:rFonts w:ascii="Arial" w:hAnsi="Arial" w:cs="Arial"/>
+          <w:u w:val="single"/>
+        </w:rPr>
+      </w:pPr>
+      <w:r>
+        <w:rPr>
+          <w:rFonts w:ascii="Arial" w:hAnsi="Arial" w:cs="Arial"/>
+          <w:b/>
+          <w:bCs/>
           <w:highlight w:val="cyan"/>
+          <w:u w:val="single"/>
         </w:rPr>
         <w:t>Purpose</w:t>
       </w:r>
@@ -1299,15 +1568,21 @@
         <w:jc w:val="center"/>
         <w:rPr>
           <w:rFonts w:ascii="Arial" w:hAnsi="Arial" w:cs="Arial"/>
-          <w:sz w:val="24"/>
-          <w:szCs w:val="24"/>
-        </w:rPr>
-      </w:pPr>
-      <w:r>
-        <w:rPr>
-          <w:rFonts w:ascii="Arial" w:hAnsi="Arial" w:cs="Arial"/>
-          <w:sz w:val="24"/>
-          <w:szCs w:val="24"/>
+          <w:b/>
+          <w:bCs/>
+          <w:sz w:val="24"/>
+          <w:szCs w:val="24"/>
+          <w:u w:val="single"/>
+        </w:rPr>
+      </w:pPr>
+      <w:r>
+        <w:rPr>
+          <w:rFonts w:ascii="Arial" w:hAnsi="Arial" w:cs="Arial"/>
+          <w:b/>
+          <w:bCs/>
+          <w:sz w:val="24"/>
+          <w:szCs w:val="24"/>
+          <w:u w:val="single"/>
         </w:rPr>
         <w:lastRenderedPageBreak/>
         <w:t>Background, objectives &amp; deliverables</w:t>
@@ -1333,15 +1608,21 @@
         </w:numPr>
         <w:rPr>
           <w:rFonts w:ascii="Arial" w:hAnsi="Arial" w:cs="Arial"/>
-          <w:sz w:val="24"/>
-          <w:szCs w:val="24"/>
-        </w:rPr>
-      </w:pPr>
-      <w:r>
-        <w:rPr>
-          <w:rFonts w:ascii="Arial" w:hAnsi="Arial" w:cs="Arial"/>
-          <w:sz w:val="24"/>
-          <w:szCs w:val="24"/>
+          <w:b/>
+          <w:bCs/>
+          <w:sz w:val="24"/>
+          <w:szCs w:val="24"/>
+          <w:u w:val="single"/>
+        </w:rPr>
+      </w:pPr>
+      <w:r>
+        <w:rPr>
+          <w:rFonts w:ascii="Arial" w:hAnsi="Arial" w:cs="Arial"/>
+          <w:b/>
+          <w:bCs/>
+          <w:sz w:val="24"/>
+          <w:szCs w:val="24"/>
+          <w:u w:val="single"/>
         </w:rPr>
         <w:t>Project Background</w:t>
       </w:r>
@@ -1405,7 +1686,6 @@
         </w:rPr>
         <w:t xml:space="preserve">This genre is known for its high </w:t>
       </w:r>
-      <w:proofErr w:type="spellStart"/>
       <w:r>
         <w:rPr>
           <w:rFonts w:ascii="Arial" w:hAnsi="Arial" w:cs="Arial"/>
@@ -1415,7 +1695,6 @@
         </w:rPr>
         <w:t>replayability</w:t>
       </w:r>
-      <w:proofErr w:type="spellEnd"/>
       <w:r>
         <w:rPr>
           <w:rFonts w:ascii="Arial" w:hAnsi="Arial" w:cs="Arial"/>
@@ -1511,9 +1790,110 @@
           <w:szCs w:val="24"/>
           <w:highlight w:val="magenta"/>
         </w:rPr>
-        <w:t xml:space="preserve">(Maybe more like not custom levels but relevant </w:t>
-      </w:r>
-      <w:proofErr w:type="spellStart"/>
+        <w:t>(Maybe more like not custom levels but relevant cux it has same weapon theme and enemy and map</w:t>
+      </w:r>
+      <w:r>
+        <w:rPr>
+          <w:rFonts w:ascii="Arial" w:hAnsi="Arial" w:cs="Arial"/>
+          <w:sz w:val="24"/>
+          <w:szCs w:val="24"/>
+        </w:rPr>
+        <w:t>)</w:t>
+      </w:r>
+    </w:p>
+    <w:p>
+      <w:pPr>
+        <w:pStyle w:val="ListParagraph"/>
+        <w:ind w:left="825"/>
+        <w:rPr>
+          <w:rFonts w:ascii="Arial" w:hAnsi="Arial" w:cs="Arial"/>
+          <w:sz w:val="24"/>
+          <w:szCs w:val="24"/>
+        </w:rPr>
+      </w:pPr>
+    </w:p>
+    <w:p>
+      <w:pPr>
+        <w:pStyle w:val="ListParagraph"/>
+        <w:ind w:left="825"/>
+        <w:rPr>
+          <w:rFonts w:ascii="Arial" w:hAnsi="Arial" w:cs="Arial"/>
+          <w:sz w:val="24"/>
+          <w:szCs w:val="24"/>
+        </w:rPr>
+      </w:pPr>
+      <w:r>
+        <w:rPr>
+          <w:rFonts w:ascii="Arial" w:hAnsi="Arial" w:cs="Arial"/>
+          <w:sz w:val="24"/>
+          <w:szCs w:val="24"/>
+        </w:rPr>
+        <w:t xml:space="preserve">As part of this project, two (possibly three) fully playable maps have been created, each offering unique layout, theme, weapons, and </w:t>
+      </w:r>
+      <w:r>
+        <w:rPr>
+          <w:rFonts w:ascii="Arial" w:hAnsi="Arial" w:cs="Arial"/>
+          <w:sz w:val="24"/>
+          <w:szCs w:val="24"/>
+        </w:rPr>
+        <w:t>enemies</w:t>
+      </w:r>
+      <w:r>
+        <w:rPr>
+          <w:rFonts w:ascii="Arial" w:hAnsi="Arial" w:cs="Arial"/>
+          <w:sz w:val="24"/>
+          <w:szCs w:val="24"/>
+        </w:rPr>
+        <w:t xml:space="preserve">. These maps aim to test different </w:t>
+      </w:r>
+      <w:r>
+        <w:rPr>
+          <w:rFonts w:ascii="Arial" w:hAnsi="Arial" w:cs="Arial"/>
+          <w:sz w:val="24"/>
+          <w:szCs w:val="24"/>
+        </w:rPr>
+        <w:t>survival</w:t>
+      </w:r>
+      <w:r>
+        <w:rPr>
+          <w:rFonts w:ascii="Arial" w:hAnsi="Arial" w:cs="Arial"/>
+          <w:sz w:val="24"/>
+          <w:szCs w:val="24"/>
+        </w:rPr>
+        <w:t xml:space="preserve"> </w:t>
+      </w:r>
+      <w:r>
+        <w:rPr>
+          <w:rFonts w:ascii="Arial" w:hAnsi="Arial" w:cs="Arial"/>
+          <w:sz w:val="24"/>
+          <w:szCs w:val="24"/>
+        </w:rPr>
+        <w:t>strategies</w:t>
+      </w:r>
+      <w:r>
+        <w:rPr>
+          <w:rFonts w:ascii="Arial" w:hAnsi="Arial" w:cs="Arial"/>
+          <w:sz w:val="24"/>
+          <w:szCs w:val="24"/>
+        </w:rPr>
+        <w:t xml:space="preserve"> and </w:t>
+      </w:r>
+      <w:r>
+        <w:rPr>
+          <w:rFonts w:ascii="Arial" w:hAnsi="Arial" w:cs="Arial"/>
+          <w:sz w:val="24"/>
+          <w:szCs w:val="24"/>
+        </w:rPr>
+        <w:t>enhance</w:t>
+      </w:r>
+      <w:r>
+        <w:rPr>
+          <w:rFonts w:ascii="Arial" w:hAnsi="Arial" w:cs="Arial"/>
+          <w:sz w:val="24"/>
+          <w:szCs w:val="24"/>
+        </w:rPr>
+        <w:t xml:space="preserve"> </w:t>
+      </w:r>
       <w:r>
         <w:rPr>
           <w:rFonts w:ascii="Arial" w:hAnsi="Arial" w:cs="Arial"/>
@@ -1521,131 +1901,8 @@
           <w:szCs w:val="24"/>
           <w:highlight w:val="magenta"/>
         </w:rPr>
-        <w:t>cux</w:t>
-      </w:r>
-      <w:proofErr w:type="spellEnd"/>
-      <w:r>
-        <w:rPr>
-          <w:rFonts w:ascii="Arial" w:hAnsi="Arial" w:cs="Arial"/>
-          <w:sz w:val="24"/>
-          <w:szCs w:val="24"/>
-          <w:highlight w:val="magenta"/>
-        </w:rPr>
-        <w:t xml:space="preserve"> it has same weapon theme and enemy and map</w:t>
-      </w:r>
-      <w:r>
-        <w:rPr>
-          <w:rFonts w:ascii="Arial" w:hAnsi="Arial" w:cs="Arial"/>
-          <w:sz w:val="24"/>
-          <w:szCs w:val="24"/>
-        </w:rPr>
-        <w:t>)</w:t>
-      </w:r>
-    </w:p>
-    <w:p>
-      <w:pPr>
-        <w:pStyle w:val="ListParagraph"/>
-        <w:ind w:left="825"/>
-        <w:rPr>
-          <w:rFonts w:ascii="Arial" w:hAnsi="Arial" w:cs="Arial"/>
-          <w:sz w:val="24"/>
-          <w:szCs w:val="24"/>
-        </w:rPr>
-      </w:pPr>
-    </w:p>
-    <w:p>
-      <w:pPr>
-        <w:pStyle w:val="ListParagraph"/>
-        <w:ind w:left="825"/>
-        <w:rPr>
-          <w:rFonts w:ascii="Arial" w:hAnsi="Arial" w:cs="Arial"/>
-          <w:sz w:val="24"/>
-          <w:szCs w:val="24"/>
-        </w:rPr>
-      </w:pPr>
-      <w:r>
-        <w:rPr>
-          <w:rFonts w:ascii="Arial" w:hAnsi="Arial" w:cs="Arial"/>
-          <w:sz w:val="24"/>
-          <w:szCs w:val="24"/>
-        </w:rPr>
-        <w:t xml:space="preserve">As part of this project, two (possibly three) fully playable maps have been created, each offering unique layout, theme, weapons, and </w:t>
-      </w:r>
-      <w:r>
-        <w:rPr>
-          <w:rFonts w:ascii="Arial" w:hAnsi="Arial" w:cs="Arial"/>
-          <w:sz w:val="24"/>
-          <w:szCs w:val="24"/>
-        </w:rPr>
-        <w:t>enemies</w:t>
-      </w:r>
-      <w:r>
-        <w:rPr>
-          <w:rFonts w:ascii="Arial" w:hAnsi="Arial" w:cs="Arial"/>
-          <w:sz w:val="24"/>
-          <w:szCs w:val="24"/>
-        </w:rPr>
-        <w:t xml:space="preserve">. These maps aim to test different </w:t>
-      </w:r>
-      <w:r>
-        <w:rPr>
-          <w:rFonts w:ascii="Arial" w:hAnsi="Arial" w:cs="Arial"/>
-          <w:sz w:val="24"/>
-          <w:szCs w:val="24"/>
-        </w:rPr>
-        <w:t>survival</w:t>
-      </w:r>
-      <w:r>
-        <w:rPr>
-          <w:rFonts w:ascii="Arial" w:hAnsi="Arial" w:cs="Arial"/>
-          <w:sz w:val="24"/>
-          <w:szCs w:val="24"/>
-        </w:rPr>
-        <w:t xml:space="preserve"> </w:t>
-      </w:r>
-      <w:r>
-        <w:rPr>
-          <w:rFonts w:ascii="Arial" w:hAnsi="Arial" w:cs="Arial"/>
-          <w:sz w:val="24"/>
-          <w:szCs w:val="24"/>
-        </w:rPr>
-        <w:t>strategies</w:t>
-      </w:r>
-      <w:r>
-        <w:rPr>
-          <w:rFonts w:ascii="Arial" w:hAnsi="Arial" w:cs="Arial"/>
-          <w:sz w:val="24"/>
-          <w:szCs w:val="24"/>
-        </w:rPr>
-        <w:t xml:space="preserve"> and </w:t>
-      </w:r>
-      <w:r>
-        <w:rPr>
-          <w:rFonts w:ascii="Arial" w:hAnsi="Arial" w:cs="Arial"/>
-          <w:sz w:val="24"/>
-          <w:szCs w:val="24"/>
-        </w:rPr>
-        <w:t>enhance</w:t>
-      </w:r>
-      <w:r>
-        <w:rPr>
-          <w:rFonts w:ascii="Arial" w:hAnsi="Arial" w:cs="Arial"/>
-          <w:sz w:val="24"/>
-          <w:szCs w:val="24"/>
-        </w:rPr>
-        <w:t xml:space="preserve"> </w:t>
-      </w:r>
-      <w:proofErr w:type="spellStart"/>
-      <w:r>
-        <w:rPr>
-          <w:rFonts w:ascii="Arial" w:hAnsi="Arial" w:cs="Arial"/>
-          <w:sz w:val="24"/>
-          <w:szCs w:val="24"/>
-          <w:highlight w:val="magenta"/>
-        </w:rPr>
         <w:t>repalyabilty</w:t>
       </w:r>
-      <w:proofErr w:type="spellEnd"/>
       <w:r>
         <w:rPr>
           <w:rFonts w:ascii="Arial" w:hAnsi="Arial" w:cs="Arial"/>
@@ -1794,15 +2051,21 @@
         </w:numPr>
         <w:rPr>
           <w:rFonts w:ascii="Arial" w:hAnsi="Arial" w:cs="Arial"/>
-          <w:sz w:val="24"/>
-          <w:szCs w:val="24"/>
-        </w:rPr>
-      </w:pPr>
-      <w:r>
-        <w:rPr>
-          <w:rFonts w:ascii="Arial" w:hAnsi="Arial" w:cs="Arial"/>
-          <w:sz w:val="24"/>
-          <w:szCs w:val="24"/>
+          <w:b/>
+          <w:bCs/>
+          <w:sz w:val="24"/>
+          <w:szCs w:val="24"/>
+          <w:u w:val="single"/>
+        </w:rPr>
+      </w:pPr>
+      <w:r>
+        <w:rPr>
+          <w:rFonts w:ascii="Arial" w:hAnsi="Arial" w:cs="Arial"/>
+          <w:b/>
+          <w:bCs/>
+          <w:sz w:val="24"/>
+          <w:szCs w:val="24"/>
+          <w:u w:val="single"/>
         </w:rPr>
         <w:lastRenderedPageBreak/>
         <w:t xml:space="preserve">Market / Competitors </w:t>
@@ -2472,23 +2735,13 @@
                 <w:szCs w:val="20"/>
               </w:rPr>
             </w:pPr>
-            <w:proofErr w:type="spellStart"/>
             <w:r>
               <w:rPr>
                 <w:rFonts w:ascii="Arial" w:hAnsi="Arial" w:cs="Arial"/>
                 <w:sz w:val="20"/>
                 <w:szCs w:val="20"/>
               </w:rPr>
-              <w:t>Co- op</w:t>
-            </w:r>
-            <w:proofErr w:type="spellEnd"/>
-            <w:r>
-              <w:rPr>
-                <w:rFonts w:ascii="Arial" w:hAnsi="Arial" w:cs="Arial"/>
-                <w:sz w:val="20"/>
-                <w:szCs w:val="20"/>
-              </w:rPr>
-              <w:t xml:space="preserve"> story mode</w:t>
+              <w:t>Co- op story mode</w:t>
             </w:r>
           </w:p>
           <w:p>
@@ -2591,43 +2844,7 @@
                 <w:sz w:val="20"/>
                 <w:szCs w:val="20"/>
               </w:rPr>
-              <w:t xml:space="preserve">Very Positive – acclaimed for </w:t>
-            </w:r>
-            <w:proofErr w:type="spellStart"/>
-            <w:r>
-              <w:rPr>
-                <w:rFonts w:ascii="Arial" w:hAnsi="Arial" w:cs="Arial"/>
-                <w:sz w:val="20"/>
-                <w:szCs w:val="20"/>
-              </w:rPr>
-              <w:t>co op</w:t>
-            </w:r>
-            <w:proofErr w:type="spellEnd"/>
-            <w:r>
-              <w:rPr>
-                <w:rFonts w:ascii="Arial" w:hAnsi="Arial" w:cs="Arial"/>
-                <w:sz w:val="20"/>
-                <w:szCs w:val="20"/>
-              </w:rPr>
-              <w:t xml:space="preserve"> fun, </w:t>
-            </w:r>
-            <w:proofErr w:type="spellStart"/>
-            <w:r>
-              <w:rPr>
-                <w:rFonts w:ascii="Arial" w:hAnsi="Arial" w:cs="Arial"/>
-                <w:sz w:val="20"/>
-                <w:szCs w:val="20"/>
-              </w:rPr>
-              <w:t>replayability</w:t>
-            </w:r>
-            <w:proofErr w:type="spellEnd"/>
-            <w:r>
-              <w:rPr>
-                <w:rFonts w:ascii="Arial" w:hAnsi="Arial" w:cs="Arial"/>
-                <w:sz w:val="20"/>
-                <w:szCs w:val="20"/>
-              </w:rPr>
-              <w:t>, and modding support</w:t>
+              <w:t>Very Positive – acclaimed for co op fun, replayability, and modding support</w:t>
             </w:r>
           </w:p>
         </w:tc>
@@ -2997,25 +3214,7 @@
                 <w:sz w:val="20"/>
                 <w:szCs w:val="20"/>
               </w:rPr>
-              <w:t xml:space="preserve">Very Positive – praised for teamwork mechanics, humour, and </w:t>
-            </w:r>
-            <w:proofErr w:type="spellStart"/>
-            <w:r>
-              <w:rPr>
-                <w:rFonts w:ascii="Arial" w:hAnsi="Arial" w:cs="Arial"/>
-                <w:sz w:val="20"/>
-                <w:szCs w:val="20"/>
-              </w:rPr>
-              <w:t>replayability</w:t>
-            </w:r>
-            <w:proofErr w:type="spellEnd"/>
-            <w:r>
-              <w:rPr>
-                <w:rFonts w:ascii="Arial" w:hAnsi="Arial" w:cs="Arial"/>
-                <w:sz w:val="20"/>
-                <w:szCs w:val="20"/>
-              </w:rPr>
-              <w:t xml:space="preserve"> </w:t>
+              <w:t xml:space="preserve">Very Positive – praised for teamwork mechanics, humour, and replayability </w:t>
             </w:r>
           </w:p>
         </w:tc>
@@ -3129,15 +3328,21 @@
         </w:numPr>
         <w:rPr>
           <w:rFonts w:ascii="Arial" w:hAnsi="Arial" w:cs="Arial"/>
-          <w:sz w:val="24"/>
-          <w:szCs w:val="24"/>
-        </w:rPr>
-      </w:pPr>
-      <w:r>
-        <w:rPr>
-          <w:rFonts w:ascii="Arial" w:hAnsi="Arial" w:cs="Arial"/>
-          <w:sz w:val="24"/>
-          <w:szCs w:val="24"/>
+          <w:b/>
+          <w:bCs/>
+          <w:sz w:val="24"/>
+          <w:szCs w:val="24"/>
+          <w:u w:val="single"/>
+        </w:rPr>
+      </w:pPr>
+      <w:r>
+        <w:rPr>
+          <w:rFonts w:ascii="Arial" w:hAnsi="Arial" w:cs="Arial"/>
+          <w:b/>
+          <w:bCs/>
+          <w:sz w:val="24"/>
+          <w:szCs w:val="24"/>
+          <w:u w:val="single"/>
         </w:rPr>
         <w:lastRenderedPageBreak/>
         <w:t>Objectives &amp; Deliverables</w:t>
@@ -3202,25 +3407,7 @@
           <w:sz w:val="24"/>
           <w:szCs w:val="24"/>
         </w:rPr>
-        <w:t xml:space="preserve">Create a </w:t>
-      </w:r>
-      <w:proofErr w:type="spellStart"/>
-      <w:r>
-        <w:rPr>
-          <w:rFonts w:ascii="Arial" w:hAnsi="Arial" w:cs="Arial"/>
-          <w:sz w:val="24"/>
-          <w:szCs w:val="24"/>
-        </w:rPr>
-        <w:t>gameloop</w:t>
-      </w:r>
-      <w:proofErr w:type="spellEnd"/>
-      <w:r>
-        <w:rPr>
-          <w:rFonts w:ascii="Arial" w:hAnsi="Arial" w:cs="Arial"/>
-          <w:sz w:val="24"/>
-          <w:szCs w:val="24"/>
-        </w:rPr>
-        <w:t xml:space="preserve"> where the enemies spawn for 5 rounds then boss spawns</w:t>
+        <w:t>Create a gameloop where the enemies spawn for 5 rounds then boss spawns</w:t>
       </w:r>
     </w:p>
     <w:p>
@@ -3310,43 +3497,7 @@
           <w:sz w:val="24"/>
           <w:szCs w:val="24"/>
         </w:rPr>
-        <w:t xml:space="preserve">Create </w:t>
-      </w:r>
-      <w:proofErr w:type="spellStart"/>
-      <w:r>
-        <w:rPr>
-          <w:rFonts w:ascii="Arial" w:hAnsi="Arial" w:cs="Arial"/>
-          <w:sz w:val="24"/>
-          <w:szCs w:val="24"/>
-        </w:rPr>
-        <w:t>Devlogs</w:t>
-      </w:r>
-      <w:proofErr w:type="spellEnd"/>
-      <w:r>
-        <w:rPr>
-          <w:rFonts w:ascii="Arial" w:hAnsi="Arial" w:cs="Arial"/>
-          <w:sz w:val="24"/>
-          <w:szCs w:val="24"/>
-        </w:rPr>
-        <w:t xml:space="preserve"> to keep track of progress and save for employment </w:t>
-      </w:r>
-      <w:proofErr w:type="spellStart"/>
-      <w:r>
-        <w:rPr>
-          <w:rFonts w:ascii="Arial" w:hAnsi="Arial" w:cs="Arial"/>
-          <w:sz w:val="24"/>
-          <w:szCs w:val="24"/>
-        </w:rPr>
-        <w:t>refreces</w:t>
-      </w:r>
-      <w:proofErr w:type="spellEnd"/>
-      <w:r>
-        <w:rPr>
-          <w:rFonts w:ascii="Arial" w:hAnsi="Arial" w:cs="Arial"/>
-          <w:sz w:val="24"/>
-          <w:szCs w:val="24"/>
-        </w:rPr>
-        <w:t xml:space="preserve"> </w:t>
+        <w:t xml:space="preserve">Create Devlogs to keep track of progress and save for employment refreces </w:t>
       </w:r>
     </w:p>
     <w:p>
@@ -3457,15 +3608,21 @@
         <w:jc w:val="center"/>
         <w:rPr>
           <w:rFonts w:ascii="Arial" w:hAnsi="Arial" w:cs="Arial"/>
-          <w:sz w:val="24"/>
-          <w:szCs w:val="24"/>
-        </w:rPr>
-      </w:pPr>
-      <w:r>
-        <w:rPr>
-          <w:rFonts w:ascii="Arial" w:hAnsi="Arial" w:cs="Arial"/>
-          <w:sz w:val="24"/>
-          <w:szCs w:val="24"/>
+          <w:b/>
+          <w:bCs/>
+          <w:sz w:val="24"/>
+          <w:szCs w:val="24"/>
+          <w:u w:val="single"/>
+        </w:rPr>
+      </w:pPr>
+      <w:r>
+        <w:rPr>
+          <w:rFonts w:ascii="Arial" w:hAnsi="Arial" w:cs="Arial"/>
+          <w:b/>
+          <w:bCs/>
+          <w:sz w:val="24"/>
+          <w:szCs w:val="24"/>
+          <w:u w:val="single"/>
         </w:rPr>
         <w:lastRenderedPageBreak/>
         <w:t>Ludology</w:t>
@@ -3473,11 +3630,26 @@
       <w:r>
         <w:rPr>
           <w:rFonts w:ascii="Arial" w:hAnsi="Arial" w:cs="Arial"/>
-          <w:sz w:val="24"/>
-          <w:szCs w:val="24"/>
+          <w:b/>
+          <w:bCs/>
+          <w:sz w:val="24"/>
+          <w:szCs w:val="24"/>
+          <w:u w:val="single"/>
         </w:rPr>
         <w:t xml:space="preserve"> </w:t>
       </w:r>
+    </w:p>
+    <w:p>
+      <w:pPr>
+        <w:pStyle w:val="ListParagraph"/>
+        <w:ind w:left="465"/>
+        <w:rPr>
+          <w:rFonts w:ascii="Arial" w:hAnsi="Arial" w:cs="Arial"/>
+          <w:sz w:val="24"/>
+          <w:szCs w:val="24"/>
+          <w:u w:val="single"/>
+        </w:rPr>
+      </w:pPr>
     </w:p>
     <w:p>
       <w:pPr>
@@ -3678,20 +3850,34 @@
         <w:spacing w:line="259" w:lineRule="auto"/>
         <w:jc w:val="center"/>
         <w:rPr>
+          <w:b/>
+          <w:bCs/>
           <w:u w:val="single"/>
         </w:rPr>
       </w:pPr>
       <w:r>
         <w:rPr>
+          <w:b/>
+          <w:bCs/>
           <w:u w:val="single"/>
         </w:rPr>
         <w:lastRenderedPageBreak/>
-        <w:t xml:space="preserve">3. </w:t>
-      </w:r>
-      <w:r>
-        <w:rPr>
+        <w:t>4</w:t>
+      </w:r>
+      <w:r>
+        <w:rPr>
+          <w:b/>
+          <w:bCs/>
           <w:u w:val="single"/>
         </w:rPr>
+        <w:t xml:space="preserve">. </w:t>
+      </w:r>
+      <w:r>
+        <w:rPr>
+          <w:b/>
+          <w:bCs/>
+          <w:u w:val="single"/>
+        </w:rPr>
         <w:t xml:space="preserve">Method of Approach </w:t>
       </w:r>
     </w:p>
@@ -3699,19 +3885,33 @@
       <w:pPr>
         <w:ind w:left="465"/>
         <w:rPr>
+          <w:b/>
+          <w:bCs/>
           <w:u w:val="single"/>
         </w:rPr>
       </w:pPr>
       <w:r>
         <w:rPr>
+          <w:b/>
+          <w:bCs/>
           <w:u w:val="single"/>
         </w:rPr>
-        <w:t xml:space="preserve">3. 1 </w:t>
-      </w:r>
-      <w:r>
-        <w:rPr>
+        <w:t>4.</w:t>
+      </w:r>
+      <w:r>
+        <w:rPr>
+          <w:b/>
+          <w:bCs/>
           <w:u w:val="single"/>
         </w:rPr>
+        <w:t xml:space="preserve"> 1 </w:t>
+      </w:r>
+      <w:r>
+        <w:rPr>
+          <w:b/>
+          <w:bCs/>
+          <w:u w:val="single"/>
+        </w:rPr>
         <w:t>Methodologies</w:t>
       </w:r>
     </w:p>
@@ -3772,191 +3972,166 @@
       <w:pPr>
         <w:ind w:left="465"/>
         <w:rPr>
+          <w:b/>
+          <w:bCs/>
           <w:u w:val="single"/>
         </w:rPr>
       </w:pPr>
       <w:r>
         <w:rPr>
+          <w:b/>
+          <w:bCs/>
           <w:u w:val="single"/>
         </w:rPr>
-        <w:t xml:space="preserve">3. 2 </w:t>
-      </w:r>
-      <w:r>
-        <w:rPr>
+        <w:t xml:space="preserve">3. 2 Technologies </w:t>
+      </w:r>
+    </w:p>
+    <w:p>
+      <w:pPr>
+        <w:ind w:left="465"/>
+      </w:pPr>
+      <w:r>
+        <w:t>Enemy AI</w:t>
+      </w:r>
+      <w:r>
+        <w:t xml:space="preserve"> maybe idk </w:t>
+      </w:r>
+      <w:r>
+        <w:t>YEH I THINK SO</w:t>
+      </w:r>
+    </w:p>
+    <w:p>
+      <w:pPr>
+        <w:ind w:left="465"/>
+      </w:pPr>
+    </w:p>
+    <w:p>
+      <w:pPr>
+        <w:pStyle w:val="ListParagraph"/>
+        <w:ind w:left="465"/>
+        <w:rPr>
+          <w:rFonts w:ascii="Arial" w:hAnsi="Arial" w:cs="Arial"/>
+          <w:b/>
+          <w:bCs/>
           <w:u w:val="single"/>
         </w:rPr>
-        <w:t xml:space="preserve">Technologies </w:t>
-      </w:r>
-    </w:p>
-    <w:p>
-      <w:pPr>
+      </w:pPr>
+      <w:r>
+        <w:rPr>
+          <w:rFonts w:ascii="Arial" w:hAnsi="Arial" w:cs="Arial"/>
+          <w:b/>
+          <w:bCs/>
+          <w:u w:val="single"/>
+        </w:rPr>
+        <w:t>3.3</w:t>
+      </w:r>
+      <w:r>
+        <w:rPr>
+          <w:rFonts w:ascii="Arial" w:hAnsi="Arial" w:cs="Arial"/>
+          <w:b/>
+          <w:bCs/>
+          <w:u w:val="single"/>
+        </w:rPr>
+        <w:t xml:space="preserve"> Project Management Approach </w:t>
+      </w:r>
+    </w:p>
+    <w:p>
+      <w:pPr>
+        <w:pStyle w:val="ListParagraph"/>
         <w:ind w:left="465"/>
-      </w:pPr>
-      <w:r>
-        <w:t>Enemy AI</w:t>
-      </w:r>
-      <w:r>
-        <w:t xml:space="preserve"> maybe idk </w:t>
-      </w:r>
-      <w:r>
-        <w:t>YEH I THINK SO</w:t>
-      </w:r>
-    </w:p>
-    <w:p>
-      <w:pPr>
+        <w:rPr>
+          <w:rFonts w:ascii="Arial" w:hAnsi="Arial" w:cs="Arial"/>
+          <w:sz w:val="24"/>
+          <w:szCs w:val="24"/>
+        </w:rPr>
+      </w:pPr>
+      <w:r>
+        <w:rPr>
+          <w:rFonts w:ascii="Arial" w:hAnsi="Arial" w:cs="Arial"/>
+          <w:sz w:val="24"/>
+          <w:szCs w:val="24"/>
+        </w:rPr>
+        <w:t>This project was managed by breaking down tasks into Sprints. The sprints took place every 14 days and consisted of a set list of tasks that I had to complete during that sprint time.</w:t>
+      </w:r>
+      <w:r>
+        <w:rPr>
+          <w:rFonts w:ascii="Arial" w:hAnsi="Arial" w:cs="Arial"/>
+          <w:sz w:val="24"/>
+          <w:szCs w:val="24"/>
+        </w:rPr>
+        <w:t xml:space="preserve"> In order to manage my Backlog, Sprints, Important dates and other key times I used </w:t>
+      </w:r>
+    </w:p>
+    <w:p>
+      <w:pPr>
+        <w:pStyle w:val="ListParagraph"/>
         <w:ind w:left="465"/>
-      </w:pPr>
-    </w:p>
-    <w:p>
-      <w:pPr>
-        <w:pStyle w:val="ListParagraph"/>
+        <w:rPr>
+          <w:sz w:val="24"/>
+          <w:szCs w:val="24"/>
+        </w:rPr>
+      </w:pPr>
+    </w:p>
+    <w:p>
+      <w:pPr>
         <w:ind w:left="465"/>
-        <w:rPr>
-          <w:rFonts w:ascii="Arial" w:hAnsi="Arial" w:cs="Arial"/>
+      </w:pPr>
+      <w:r>
+        <w:t xml:space="preserve">This dude spoke about phases (sprints) </w:t>
+      </w:r>
+    </w:p>
+    <w:p>
+      <w:pPr>
+        <w:ind w:left="465"/>
+      </w:pPr>
+    </w:p>
+    <w:p>
+      <w:pPr>
+        <w:ind w:left="465"/>
+      </w:pPr>
+      <w:r>
+        <w:t>Image</w:t>
+      </w:r>
+    </w:p>
+    <w:p>
+      <w:pPr>
+        <w:ind w:left="465"/>
+      </w:pPr>
+      <w:r>
+        <w:t xml:space="preserve">Speak about how long each sprint took and typically how many tasks were there </w:t>
+      </w:r>
+    </w:p>
+    <w:p>
+      <w:pPr>
+        <w:ind w:left="465"/>
+      </w:pPr>
+      <w:r>
+        <w:t xml:space="preserve">Trello </w:t>
+      </w:r>
+    </w:p>
+    <w:p>
+      <w:pPr>
+        <w:ind w:left="465"/>
+      </w:pPr>
+      <w:r>
+        <w:lastRenderedPageBreak/>
+        <w:t xml:space="preserve">Github  how I labeld commits and only would do them if neeed </w:t>
+      </w:r>
+      <w:r>
+        <w:t xml:space="preserve">, good if I needed to refer back to old save. Used the Desktop app as it had a easy interface </w:t>
+      </w:r>
+    </w:p>
+    <w:p>
+      <w:pPr>
+        <w:ind w:left="465"/>
+        <w:rPr>
           <w:u w:val="single"/>
         </w:rPr>
       </w:pPr>
-      <w:r>
-        <w:rPr>
-          <w:rFonts w:ascii="Arial" w:hAnsi="Arial" w:cs="Arial"/>
-          <w:u w:val="single"/>
-        </w:rPr>
-        <w:t>3.3</w:t>
-      </w:r>
-      <w:r>
-        <w:rPr>
-          <w:rFonts w:ascii="Arial" w:hAnsi="Arial" w:cs="Arial"/>
-          <w:u w:val="single"/>
-        </w:rPr>
-        <w:t xml:space="preserve"> Project Management Approach </w:t>
-      </w:r>
-    </w:p>
-    <w:p>
-      <w:pPr>
-        <w:pStyle w:val="ListParagraph"/>
+    </w:p>
+    <w:p>
+      <w:pPr>
         <w:ind w:left="465"/>
-        <w:rPr>
-          <w:rFonts w:ascii="Arial" w:hAnsi="Arial" w:cs="Arial"/>
-          <w:sz w:val="24"/>
-          <w:szCs w:val="24"/>
-        </w:rPr>
-      </w:pPr>
-      <w:r>
-        <w:rPr>
-          <w:rFonts w:ascii="Arial" w:hAnsi="Arial" w:cs="Arial"/>
-          <w:sz w:val="24"/>
-          <w:szCs w:val="24"/>
-        </w:rPr>
-        <w:t>This project was managed by breaking down tasks into Sprints. The sprints took place every 14 days and consisted of a set list of tasks that I had to complete during that sprint time.</w:t>
-      </w:r>
-      <w:r>
-        <w:rPr>
-          <w:rFonts w:ascii="Arial" w:hAnsi="Arial" w:cs="Arial"/>
-          <w:sz w:val="24"/>
-          <w:szCs w:val="24"/>
-        </w:rPr>
-        <w:t xml:space="preserve"> In order to manage my Backlog, Sprints, Important dates and other key times I used </w:t>
-      </w:r>
-    </w:p>
-    <w:p>
-      <w:pPr>
-        <w:pStyle w:val="ListParagraph"/>
-        <w:ind w:left="465"/>
-        <w:rPr>
-          <w:sz w:val="24"/>
-          <w:szCs w:val="24"/>
-        </w:rPr>
-      </w:pPr>
-    </w:p>
-    <w:p>
-      <w:pPr>
-        <w:ind w:left="465"/>
-      </w:pPr>
-      <w:r>
-        <w:t xml:space="preserve">This dude spoke about phases (sprints) </w:t>
-      </w:r>
-    </w:p>
-    <w:p>
-      <w:pPr>
-        <w:ind w:left="465"/>
-      </w:pPr>
-    </w:p>
-    <w:p>
-      <w:pPr>
-        <w:ind w:left="465"/>
-      </w:pPr>
-      <w:r>
-        <w:t>Image</w:t>
-      </w:r>
-    </w:p>
-    <w:p>
-      <w:pPr>
-        <w:ind w:left="465"/>
-      </w:pPr>
-      <w:r>
-        <w:t xml:space="preserve">Speak about how long each sprint took and typically how many tasks were there </w:t>
-      </w:r>
-    </w:p>
-    <w:p>
-      <w:pPr>
-        <w:ind w:left="465"/>
-      </w:pPr>
-      <w:r>
-        <w:t xml:space="preserve">Trello </w:t>
-      </w:r>
-    </w:p>
-    <w:p>
-      <w:pPr>
-        <w:ind w:left="465"/>
-      </w:pPr>
-      <w:proofErr w:type="spellStart"/>
-      <w:r>
-        <w:lastRenderedPageBreak/>
-        <w:t>Github</w:t>
-      </w:r>
-      <w:proofErr w:type="spellEnd"/>
-      <w:r>
-        <w:t xml:space="preserve">  how I </w:t>
-      </w:r>
-      <w:proofErr w:type="spellStart"/>
-      <w:r>
-        <w:t>labeld</w:t>
-      </w:r>
-      <w:proofErr w:type="spellEnd"/>
-      <w:r>
-        <w:t xml:space="preserve"> commits and only would do them if </w:t>
-      </w:r>
-      <w:proofErr w:type="spellStart"/>
-      <w:r>
-        <w:t>neeed</w:t>
-      </w:r>
-      <w:proofErr w:type="spellEnd"/>
-      <w:r>
-        <w:t xml:space="preserve"> </w:t>
-      </w:r>
-      <w:r>
-        <w:t xml:space="preserve">, good if I needed to refer back to old save. Used the Desktop app as it had </w:t>
-      </w:r>
-      <w:proofErr w:type="spellStart"/>
-      <w:r>
-        <w:t>a</w:t>
-      </w:r>
-      <w:proofErr w:type="spellEnd"/>
-      <w:r>
-        <w:t xml:space="preserve"> easy interface </w:t>
-      </w:r>
-    </w:p>
-    <w:p>
-      <w:pPr>
-        <w:ind w:left="465"/>
-        <w:rPr>
-          <w:u w:val="single"/>
-        </w:rPr>
-      </w:pPr>
-    </w:p>
-    <w:p>
-      <w:pPr>
-        <w:ind w:left="465"/>
       </w:pPr>
       <w:r>
         <w:br w:type="page"/>
@@ -3966,7 +4141,6 @@
       <w:pPr>
         <w:spacing w:line="259" w:lineRule="auto"/>
         <w:rPr>
-          <w:rFonts w:asciiTheme="minorHAnsi" w:hAnsiTheme="minorHAnsi" w:cstheme="minorBidi"/>
           <w:sz w:val="22"/>
           <w:szCs w:val="22"/>
         </w:rPr>
@@ -3975,13 +4149,158 @@
     <w:p>
       <w:pPr>
         <w:pStyle w:val="ListParagraph"/>
+        <w:jc w:val="center"/>
+        <w:rPr>
+          <w:rFonts w:ascii="Arial" w:hAnsi="Arial" w:cs="Arial"/>
+          <w:b/>
+          <w:bCs/>
+          <w:u w:val="single"/>
+        </w:rPr>
+      </w:pPr>
+      <w:r>
+        <w:rPr>
+          <w:rFonts w:ascii="Arial" w:hAnsi="Arial" w:cs="Arial"/>
+          <w:b/>
+          <w:bCs/>
+          <w:u w:val="single"/>
+        </w:rPr>
+        <w:t>7.</w:t>
+      </w:r>
+      <w:r>
+        <w:rPr>
+          <w:rFonts w:ascii="Arial" w:hAnsi="Arial" w:cs="Arial"/>
+          <w:b/>
+          <w:bCs/>
+          <w:u w:val="single"/>
+        </w:rPr>
+        <w:t>Implementation</w:t>
+      </w:r>
+    </w:p>
+    <w:p>
+      <w:pPr>
+        <w:pStyle w:val="ListParagraph"/>
+        <w:jc w:val="center"/>
+        <w:rPr>
+          <w:rFonts w:ascii="Arial" w:hAnsi="Arial" w:cs="Arial"/>
+          <w:b/>
+          <w:bCs/>
+          <w:u w:val="single"/>
+        </w:rPr>
+      </w:pPr>
+    </w:p>
+    <w:p>
+      <w:pPr>
+        <w:pStyle w:val="ListParagraph"/>
+        <w:ind w:left="465"/>
+        <w:rPr>
+          <w:rFonts w:ascii="Arial" w:hAnsi="Arial" w:cs="Arial"/>
+          <w:b/>
+          <w:bCs/>
+          <w:u w:val="single"/>
+        </w:rPr>
+      </w:pPr>
+      <w:r>
+        <w:rPr>
+          <w:rFonts w:ascii="Arial" w:hAnsi="Arial" w:cs="Arial"/>
+          <w:b/>
+          <w:bCs/>
+          <w:u w:val="single"/>
+        </w:rPr>
+        <w:t>7.1 Planning</w:t>
+      </w:r>
+      <w:r>
+        <w:rPr>
+          <w:rFonts w:ascii="Arial" w:hAnsi="Arial" w:cs="Arial"/>
+          <w:b/>
+          <w:bCs/>
+          <w:u w:val="single"/>
+        </w:rPr>
+        <w:t xml:space="preserve"> &amp; Research</w:t>
+      </w:r>
+    </w:p>
+    <w:p>
+      <w:pPr>
+        <w:pStyle w:val="ListParagraph"/>
+        <w:ind w:left="465"/>
+        <w:rPr>
+          <w:rFonts w:ascii="Arial" w:hAnsi="Arial" w:cs="Arial"/>
+          <w:b/>
+          <w:bCs/>
+          <w:u w:val="single"/>
+        </w:rPr>
+      </w:pPr>
+    </w:p>
+    <w:p>
+      <w:pPr>
+        <w:pStyle w:val="ListParagraph"/>
+        <w:ind w:left="465"/>
+        <w:rPr>
+          <w:rFonts w:ascii="Arial" w:hAnsi="Arial" w:cs="Arial"/>
+        </w:rPr>
+      </w:pPr>
+      <w:r>
+        <w:rPr>
+          <w:rFonts w:ascii="Arial" w:hAnsi="Arial" w:cs="Arial"/>
+        </w:rPr>
+        <w:t>Read Books</w:t>
+      </w:r>
+    </w:p>
+    <w:p>
+      <w:pPr>
+        <w:pStyle w:val="ListParagraph"/>
+        <w:ind w:left="465"/>
+        <w:rPr>
+          <w:rFonts w:ascii="Arial" w:hAnsi="Arial" w:cs="Arial"/>
+        </w:rPr>
+      </w:pPr>
+      <w:r>
+        <w:rPr>
+          <w:rFonts w:ascii="Arial" w:hAnsi="Arial" w:cs="Arial"/>
+        </w:rPr>
+        <w:t xml:space="preserve">Watcged videos </w:t>
+      </w:r>
+    </w:p>
+    <w:p>
+      <w:pPr>
+        <w:pStyle w:val="ListParagraph"/>
+        <w:ind w:left="465"/>
+        <w:rPr>
+          <w:rFonts w:ascii="Arial" w:hAnsi="Arial" w:cs="Arial"/>
+        </w:rPr>
+      </w:pPr>
+      <w:r>
+        <w:rPr>
+          <w:rFonts w:ascii="Arial" w:hAnsi="Arial" w:cs="Arial"/>
+        </w:rPr>
+        <w:t>GDD</w:t>
+      </w:r>
+    </w:p>
+    <w:p>
+      <w:pPr>
+        <w:pStyle w:val="ListParagraph"/>
+        <w:ind w:left="465"/>
+        <w:rPr>
+          <w:rFonts w:ascii="Arial" w:hAnsi="Arial" w:cs="Arial"/>
+        </w:rPr>
+      </w:pPr>
+    </w:p>
+    <w:p>
+      <w:pPr>
+        <w:pStyle w:val="ListParagraph"/>
         <w:ind w:left="465"/>
         <w:jc w:val="center"/>
         <w:rPr>
-          <w:b/>
-          <w:bCs/>
           <w:sz w:val="40"/>
           <w:szCs w:val="40"/>
+        </w:rPr>
+      </w:pPr>
+    </w:p>
+    <w:p>
+      <w:pPr>
+        <w:ind w:left="465"/>
+        <w:rPr>
+          <w:b/>
+          <w:bCs/>
           <w:u w:val="single"/>
         </w:rPr>
       </w:pPr>
@@ -3989,36 +4308,8 @@
         <w:rPr>
           <w:b/>
           <w:bCs/>
-          <w:sz w:val="40"/>
-          <w:szCs w:val="40"/>
           <w:u w:val="single"/>
         </w:rPr>
-        <w:t>Implementation</w:t>
-      </w:r>
-    </w:p>
-    <w:p>
-      <w:pPr>
-        <w:pStyle w:val="ListParagraph"/>
-        <w:ind w:left="465"/>
-        <w:jc w:val="center"/>
-        <w:rPr>
-          <w:sz w:val="40"/>
-          <w:szCs w:val="40"/>
-        </w:rPr>
-      </w:pPr>
-    </w:p>
-    <w:p>
-      <w:pPr>
-        <w:ind w:left="465"/>
-        <w:jc w:val="center"/>
-        <w:rPr>
-          <w:u w:val="single"/>
-        </w:rPr>
-      </w:pPr>
-      <w:r>
-        <w:rPr>
-          <w:u w:val="single"/>
-        </w:rPr>
         <w:t>Sprint 1 (8.11.2024 – 22.11.2024)</w:t>
       </w:r>
     </w:p>
@@ -4049,15 +4340,7 @@
         <w:ind w:left="825"/>
       </w:pPr>
       <w:r>
-        <w:t xml:space="preserve">Set up Trello and </w:t>
-      </w:r>
-      <w:proofErr w:type="spellStart"/>
-      <w:r>
-        <w:t>github</w:t>
-      </w:r>
-      <w:proofErr w:type="spellEnd"/>
-      <w:r>
-        <w:t xml:space="preserve"> </w:t>
+        <w:t xml:space="preserve">Set up Trello and github </w:t>
       </w:r>
     </w:p>
     <w:p>
@@ -4251,13 +4534,8 @@
         <w:ind w:left="465"/>
         <w:jc w:val="center"/>
       </w:pPr>
-      <w:proofErr w:type="spellStart"/>
-      <w:r>
-        <w:t>Devlog</w:t>
-      </w:r>
-      <w:proofErr w:type="spellEnd"/>
-      <w:r>
-        <w:t xml:space="preserve"> 1?</w:t>
+      <w:r>
+        <w:t>Devlog 1?</w:t>
       </w:r>
     </w:p>
     <w:p>
@@ -4405,15 +4683,428 @@
         <w:jc w:val="center"/>
       </w:pPr>
       <w:r>
-        <w:t xml:space="preserve">Not </w:t>
-      </w:r>
-      <w:proofErr w:type="spellStart"/>
-      <w:r>
-        <w:t>to</w:t>
-      </w:r>
-      <w:proofErr w:type="spellEnd"/>
-      <w:r>
-        <w:t xml:space="preserve"> sure what I did in this sprint , I think on the Trello this can count as 3 and 4  maybe</w:t>
+        <w:t>Not to sure what I did in this sprint , I think on the Trello this can count as 3 and 4  maybe</w:t>
+      </w:r>
+    </w:p>
+    <w:p>
+      <w:pPr>
+        <w:spacing w:line="259" w:lineRule="auto"/>
+      </w:pPr>
+      <w:r>
+        <w:br w:type="page"/>
+      </w:r>
+    </w:p>
+    <w:p>
+      <w:pPr>
+        <w:pStyle w:val="ListParagraph"/>
+        <w:numPr>
+          <w:ilvl w:val="1"/>
+          <w:numId w:val="24"/>
+        </w:numPr>
+        <w:jc w:val="center"/>
+        <w:rPr>
+          <w:sz w:val="24"/>
+          <w:szCs w:val="24"/>
+        </w:rPr>
+      </w:pPr>
+      <w:r>
+        <w:rPr>
+          <w:sz w:val="24"/>
+          <w:szCs w:val="24"/>
+        </w:rPr>
+        <w:lastRenderedPageBreak/>
+        <w:t>User Testing</w:t>
+      </w:r>
+      <w:r>
+        <w:rPr>
+          <w:sz w:val="24"/>
+          <w:szCs w:val="24"/>
+        </w:rPr>
+        <w:t xml:space="preserve"> </w:t>
+      </w:r>
+      <w:r>
+        <w:rPr>
+          <w:sz w:val="24"/>
+          <w:szCs w:val="24"/>
+          <w:highlight w:val="yellow"/>
+        </w:rPr>
+        <w:t>GO THRO AND RE RITE</w:t>
+      </w:r>
+    </w:p>
+    <w:p>
+      <w:pPr>
+        <w:pStyle w:val="ListParagraph"/>
+      </w:pPr>
+    </w:p>
+    <w:p>
+      <w:pPr>
+        <w:pStyle w:val="ListParagraph"/>
+      </w:pPr>
+      <w:r>
+        <w:t xml:space="preserve">User Testing was crucial to the development of this project as I needed to get an understanding of what the general public thought of the game at its current state, so I can receive feedback and apply changes that become apparent through that feedback. </w:t>
+      </w:r>
+    </w:p>
+    <w:p>
+      <w:pPr>
+        <w:pStyle w:val="ListParagraph"/>
+      </w:pPr>
+    </w:p>
+    <w:p>
+      <w:pPr>
+        <w:pStyle w:val="ListParagraph"/>
+      </w:pPr>
+      <w:r>
+        <w:t>When creating the user testing forms I decided to make the questinare annonamouse as I had no need to collect personal data, I just wanted to receive feedback on the game, I was asking no personal questions. With having no personal data collected , that meant I did not have to spend more time adhering to GDPR and other data regulation rules as I just cut it all out by making it annoanmous.</w:t>
+      </w:r>
+    </w:p>
+    <w:p>
+      <w:pPr>
+        <w:pStyle w:val="ListParagraph"/>
+      </w:pPr>
+    </w:p>
+    <w:p>
+      <w:pPr>
+        <w:pStyle w:val="ListParagraph"/>
+      </w:pPr>
+      <w:r>
+        <w:t>I wont discus every single playest as this would take up half of this report, I will cover the most impactfull ones, and leave the data below:</w:t>
+      </w:r>
+    </w:p>
+    <w:p>
+      <w:pPr>
+        <w:pStyle w:val="ListParagraph"/>
+      </w:pPr>
+    </w:p>
+    <w:p>
+      <w:pPr>
+        <w:pStyle w:val="ListParagraph"/>
+        <w:rPr>
+          <w:b/>
+          <w:bCs/>
+        </w:rPr>
+      </w:pPr>
+      <w:r>
+        <w:rPr>
+          <w:b/>
+          <w:bCs/>
+        </w:rPr>
+        <w:t>First Play test</w:t>
+      </w:r>
+      <w:r>
+        <w:rPr>
+          <w:b/>
+          <w:bCs/>
+        </w:rPr>
+        <w:t xml:space="preserve"> </w:t>
+      </w:r>
+      <w:r>
+        <w:t>17/02/2025</w:t>
+      </w:r>
+    </w:p>
+    <w:p>
+      <w:pPr>
+        <w:pStyle w:val="ListParagraph"/>
+      </w:pPr>
+    </w:p>
+    <w:p>
+      <w:pPr>
+        <w:pStyle w:val="ListParagraph"/>
+      </w:pPr>
+      <w:r>
+        <w:t xml:space="preserve">My first Play Test was conducted on the 17/02/2025, this playtest was shortly after I had finished with my </w:t>
+      </w:r>
+      <w:r>
+        <w:t>first level. I conducted this playtest in person inside of the University of Plymouths Smeaton Building. For this playtest I created a excel spreadsheet that held questions and required the testers to fill out their responses in a dedicated box next to the questions.</w:t>
+      </w:r>
+      <w:r>
+        <w:t xml:space="preserve"> You can find photos here link to apendenciees </w:t>
+      </w:r>
+    </w:p>
+    <w:p>
+      <w:pPr>
+        <w:pStyle w:val="ListParagraph"/>
+      </w:pPr>
+    </w:p>
+    <w:p>
+      <w:pPr>
+        <w:pStyle w:val="ListParagraph"/>
+      </w:pPr>
+      <w:r>
+        <w:t xml:space="preserve">Speak about what I chose to test in this .. </w:t>
+      </w:r>
+    </w:p>
+    <w:p>
+      <w:pPr>
+        <w:pStyle w:val="ListParagraph"/>
+      </w:pPr>
+    </w:p>
+    <w:p>
+      <w:pPr>
+        <w:pStyle w:val="ListParagraph"/>
+      </w:pPr>
+      <w:r>
+        <w:drawing>
+          <wp:inline distT="0" distB="0" distL="0" distR="0" wp14:anchorId="374C2E8C" wp14:editId="6512EBF8">
+            <wp:extent cx="5731510" cy="2372360"/>
+            <wp:effectExtent l="0" t="0" r="2540" b="8890"/>
+            <wp:docPr id="1144881744" name="Picture 1" descr="A screenshot of a computer screen&#10;&#10;AI-generated content may be incorrect."/>
+            <wp:cNvGraphicFramePr>
+              <a:graphicFrameLocks xmlns:a="http://schemas.openxmlformats.org/drawingml/2006/main" noChangeAspect="1"/>
+            </wp:cNvGraphicFramePr>
+            <a:graphic xmlns:a="http://schemas.openxmlformats.org/drawingml/2006/main">
+              <a:graphicData uri="http://schemas.openxmlformats.org/drawingml/2006/picture">
+                <pic:pic xmlns:pic="http://schemas.openxmlformats.org/drawingml/2006/picture">
+                  <pic:nvPicPr>
+                    <pic:cNvPr id="1144881744" name="Picture 1" descr="A screenshot of a computer screen&#10;&#10;AI-generated content may be incorrect."/>
+                    <pic:cNvPicPr/>
+                  </pic:nvPicPr>
+                  <pic:blipFill>
+                    <a:blip r:embed="rId7"/>
+                    <a:stretch>
+                      <a:fillRect/>
+                    </a:stretch>
+                  </pic:blipFill>
+                  <pic:spPr>
+                    <a:xfrm>
+                      <a:off x="0" y="0"/>
+                      <a:ext cx="5731510" cy="2372360"/>
+                    </a:xfrm>
+                    <a:prstGeom prst="rect">
+                      <a:avLst/>
+                    </a:prstGeom>
+                  </pic:spPr>
+                </pic:pic>
+              </a:graphicData>
+            </a:graphic>
+          </wp:inline>
+        </w:drawing>
+      </w:r>
+    </w:p>
+    <w:p>
+      <w:pPr>
+        <w:pStyle w:val="ListParagraph"/>
+        <w:jc w:val="center"/>
+        <w:rPr>
+          <w:i/>
+          <w:iCs/>
+          <w:sz w:val="18"/>
+          <w:szCs w:val="18"/>
+        </w:rPr>
+      </w:pPr>
+      <w:r>
+        <w:rPr>
+          <w:i/>
+          <w:iCs/>
+          <w:sz w:val="18"/>
+          <w:szCs w:val="18"/>
+        </w:rPr>
+        <w:t>Figure IDK, User Testing Excel sheet</w:t>
+      </w:r>
+    </w:p>
+    <w:p>
+      <w:pPr>
+        <w:pStyle w:val="ListParagraph"/>
+        <w:jc w:val="center"/>
+        <w:rPr>
+          <w:i/>
+          <w:iCs/>
+          <w:sz w:val="18"/>
+          <w:szCs w:val="18"/>
+        </w:rPr>
+      </w:pPr>
+    </w:p>
+    <w:p>
+      <w:pPr>
+        <w:pStyle w:val="ListParagraph"/>
+      </w:pPr>
+      <w:r>
+        <w:t>T</w:t>
+      </w:r>
+      <w:r>
+        <w:t>he playtest proved to be successful as I got feedback that I would proceed to use to iterate on my game such as a bug with the boss not spawning in, and players not knowing that they can pick up health packs. I took this feedback and made it so the boss spawned and so on…</w:t>
+      </w:r>
+    </w:p>
+    <w:p>
+      <w:pPr>
+        <w:pStyle w:val="ListParagraph"/>
+      </w:pPr>
+    </w:p>
+    <w:p>
+      <w:pPr>
+        <w:pStyle w:val="ListParagraph"/>
+      </w:pPr>
+    </w:p>
+    <w:p>
+      <w:pPr>
+        <w:pStyle w:val="ListParagraph"/>
+      </w:pPr>
+    </w:p>
+    <w:p>
+      <w:pPr>
+        <w:pStyle w:val="ListParagraph"/>
+      </w:pPr>
+    </w:p>
+    <w:p>
+      <w:pPr>
+        <w:pStyle w:val="ListParagraph"/>
+        <w:rPr>
+          <w:b/>
+          <w:bCs/>
+        </w:rPr>
+      </w:pPr>
+      <w:r>
+        <w:rPr>
+          <w:b/>
+          <w:bCs/>
+        </w:rPr>
+        <w:lastRenderedPageBreak/>
+        <w:t>Changing the Testing Approach / Method</w:t>
+      </w:r>
+    </w:p>
+    <w:p>
+      <w:pPr>
+        <w:pStyle w:val="ListParagraph"/>
+      </w:pPr>
+    </w:p>
+    <w:p>
+      <w:pPr>
+        <w:pStyle w:val="ListParagraph"/>
+      </w:pPr>
+      <w:r>
+        <w:t xml:space="preserve">However, this method of testing using an excel sheet was extremely unprofessional and so much more complex than just creating a forms doc using google forms or Microsoft forums as this method overwhelmed the tester with so much text on the screen and unclear instructions on what they need to fill out and where. Because of this I created a new user testing document using Teams Forums , that I would use in the testings in the future. </w:t>
+      </w:r>
+      <w:r>
+        <w:t>I used this because …. Ez to turn into redable data etc</w:t>
+      </w:r>
+    </w:p>
+    <w:p>
+      <w:pPr>
+        <w:pStyle w:val="ListParagraph"/>
+      </w:pPr>
+    </w:p>
+    <w:p>
+      <w:pPr>
+        <w:pStyle w:val="ListParagraph"/>
+      </w:pPr>
+    </w:p>
+    <w:p>
+      <w:pPr>
+        <w:pStyle w:val="ListParagraph"/>
+      </w:pPr>
+    </w:p>
+    <w:p>
+      <w:pPr>
+        <w:pStyle w:val="ListParagraph"/>
+      </w:pPr>
+      <w:r>
+        <w:t>You can view the revised empty testing document here : link</w:t>
+      </w:r>
+    </w:p>
+    <w:p>
+      <w:pPr>
+        <w:pStyle w:val="ListParagraph"/>
+      </w:pPr>
+      <w:r>
+        <w:t xml:space="preserve">Or View photos In the appendix </w:t>
+      </w:r>
+    </w:p>
+    <w:p>
+      <w:pPr>
+        <w:pStyle w:val="ListParagraph"/>
+      </w:pPr>
+    </w:p>
+    <w:p>
+      <w:pPr>
+        <w:pStyle w:val="ListParagraph"/>
+      </w:pPr>
+    </w:p>
+    <w:p>
+      <w:pPr>
+        <w:pStyle w:val="ListParagraph"/>
+        <w:rPr>
+          <w:b/>
+          <w:bCs/>
+        </w:rPr>
+      </w:pPr>
+      <w:r>
+        <w:rPr>
+          <w:b/>
+          <w:bCs/>
+        </w:rPr>
+        <w:t>Continuing testing</w:t>
+      </w:r>
+    </w:p>
+    <w:p>
+      <w:pPr>
+        <w:pStyle w:val="ListParagraph"/>
+        <w:rPr>
+          <w:b/>
+          <w:bCs/>
+        </w:rPr>
+      </w:pPr>
+    </w:p>
+    <w:p>
+      <w:pPr>
+        <w:pStyle w:val="ListParagraph"/>
+      </w:pPr>
+      <w:r>
+        <w:t xml:space="preserve">All dates testing happened </w:t>
+      </w:r>
+    </w:p>
+    <w:p>
+      <w:pPr>
+        <w:pStyle w:val="ListParagraph"/>
+        <w:rPr>
+          <w:b/>
+          <w:bCs/>
+        </w:rPr>
+      </w:pPr>
+    </w:p>
+    <w:p>
+      <w:pPr>
+        <w:pStyle w:val="ListParagraph"/>
+        <w:rPr>
+          <w:b/>
+          <w:bCs/>
+        </w:rPr>
+      </w:pPr>
+    </w:p>
+    <w:p>
+      <w:pPr>
+        <w:pStyle w:val="ListParagraph"/>
+      </w:pPr>
+    </w:p>
+    <w:p>
+      <w:pPr>
+        <w:pStyle w:val="ListParagraph"/>
+        <w:rPr>
+          <w:b/>
+          <w:bCs/>
+        </w:rPr>
+      </w:pPr>
+      <w:r>
+        <w:rPr>
+          <w:b/>
+          <w:bCs/>
+        </w:rPr>
+        <w:t xml:space="preserve">Testing Results </w:t>
+      </w:r>
+    </w:p>
+    <w:p>
+      <w:pPr>
+        <w:pStyle w:val="ListParagraph"/>
+        <w:rPr>
+          <w:b/>
+          <w:bCs/>
+        </w:rPr>
+      </w:pPr>
+    </w:p>
+    <w:p>
+      <w:pPr>
+        <w:pStyle w:val="ListParagraph"/>
+      </w:pPr>
+      <w:r>
+        <w:t>The results were turned into data for graphs and stuff so its easy to read, this was used to improve changes to the game. You can view all the data here in apendenciees.</w:t>
       </w:r>
     </w:p>
     <w:sectPr>
@@ -4775,6 +5466,95 @@
     </w:lvl>
   </w:abstractNum>
   <w:abstractNum w:abstractNumId="3" w15:restartNumberingAfterBreak="0">
+    <w:nsid w:val="0E8C4115"/>
+    <w:multiLevelType w:val="hybridMultilevel"/>
+    <w:tmpl w:val="B268F1AC"/>
+    <w:lvl w:ilvl="0" w:tplc="0809000F">
+      <w:start w:val="1"/>
+      <w:numFmt w:val="decimal"/>
+      <w:lvlText w:val="%1."/>
+      <w:lvlJc w:val="left"/>
+      <w:pPr>
+        <w:ind w:left="720" w:hanging="360"/>
+      </w:pPr>
+      <w:rPr>
+        <w:rFonts w:hint="default"/>
+      </w:rPr>
+    </w:lvl>
+    <w:lvl w:ilvl="1" w:tplc="08090019">
+      <w:start w:val="1"/>
+      <w:numFmt w:val="lowerLetter"/>
+      <w:lvlText w:val="%2."/>
+      <w:lvlJc w:val="left"/>
+      <w:pPr>
+        <w:ind w:left="1440" w:hanging="360"/>
+      </w:pPr>
+    </w:lvl>
+    <w:lvl w:ilvl="2" w:tplc="0809001B" w:tentative="1">
+      <w:start w:val="1"/>
+      <w:numFmt w:val="lowerRoman"/>
+      <w:lvlText w:val="%3."/>
+      <w:lvlJc w:val="right"/>
+      <w:pPr>
+        <w:ind w:left="2160" w:hanging="180"/>
+      </w:pPr>
+    </w:lvl>
+    <w:lvl w:ilvl="3" w:tplc="0809000F" w:tentative="1">
+      <w:start w:val="1"/>
+      <w:numFmt w:val="decimal"/>
+      <w:lvlText w:val="%4."/>
+      <w:lvlJc w:val="left"/>
+      <w:pPr>
+        <w:ind w:left="2880" w:hanging="360"/>
+      </w:pPr>
+    </w:lvl>
+    <w:lvl w:ilvl="4" w:tplc="08090019" w:tentative="1">
+      <w:start w:val="1"/>
+      <w:numFmt w:val="lowerLetter"/>
+      <w:lvlText w:val="%5."/>
+      <w:lvlJc w:val="left"/>
+      <w:pPr>
+        <w:ind w:left="3600" w:hanging="360"/>
+      </w:pPr>
+    </w:lvl>
+    <w:lvl w:ilvl="5" w:tplc="0809001B" w:tentative="1">
+      <w:start w:val="1"/>
+      <w:numFmt w:val="lowerRoman"/>
+      <w:lvlText w:val="%6."/>
+      <w:lvlJc w:val="right"/>
+      <w:pPr>
+        <w:ind w:left="4320" w:hanging="180"/>
+      </w:pPr>
+    </w:lvl>
+    <w:lvl w:ilvl="6" w:tplc="0809000F" w:tentative="1">
+      <w:start w:val="1"/>
+      <w:numFmt w:val="decimal"/>
+      <w:lvlText w:val="%7."/>
+      <w:lvlJc w:val="left"/>
+      <w:pPr>
+        <w:ind w:left="5040" w:hanging="360"/>
+      </w:pPr>
+    </w:lvl>
+    <w:lvl w:ilvl="7" w:tplc="08090019" w:tentative="1">
+      <w:start w:val="1"/>
+      <w:numFmt w:val="lowerLetter"/>
+      <w:lvlText w:val="%8."/>
+      <w:lvlJc w:val="left"/>
+      <w:pPr>
+        <w:ind w:left="5760" w:hanging="360"/>
+      </w:pPr>
+    </w:lvl>
+    <w:lvl w:ilvl="8" w:tplc="0809001B" w:tentative="1">
+      <w:start w:val="1"/>
+      <w:numFmt w:val="lowerRoman"/>
+      <w:lvlText w:val="%9."/>
+      <w:lvlJc w:val="right"/>
+      <w:pPr>
+        <w:ind w:left="6480" w:hanging="180"/>
+      </w:pPr>
+    </w:lvl>
+  </w:abstractNum>
+  <w:abstractNum w:abstractNumId="4" w15:restartNumberingAfterBreak="0">
     <w:nsid w:val="14B222C0"/>
     <w:multiLevelType w:val="hybridMultilevel"/>
     <w:tmpl w:val="9FC61CAE"/>
@@ -4860,7 +5640,7 @@
       </w:pPr>
     </w:lvl>
   </w:abstractNum>
-  <w:abstractNum w:abstractNumId="4" w15:restartNumberingAfterBreak="0">
+  <w:abstractNum w:abstractNumId="5" w15:restartNumberingAfterBreak="0">
     <w:nsid w:val="14BA6202"/>
     <w:multiLevelType w:val="hybridMultilevel"/>
     <w:tmpl w:val="55E6BAAC"/>
@@ -4949,7 +5729,7 @@
       </w:pPr>
     </w:lvl>
   </w:abstractNum>
-  <w:abstractNum w:abstractNumId="5" w15:restartNumberingAfterBreak="0">
+  <w:abstractNum w:abstractNumId="6" w15:restartNumberingAfterBreak="0">
     <w:nsid w:val="17B70212"/>
     <w:multiLevelType w:val="hybridMultilevel"/>
     <w:tmpl w:val="297CC9D6"/>
@@ -5062,7 +5842,7 @@
       </w:rPr>
     </w:lvl>
   </w:abstractNum>
-  <w:abstractNum w:abstractNumId="6" w15:restartNumberingAfterBreak="0">
+  <w:abstractNum w:abstractNumId="7" w15:restartNumberingAfterBreak="0">
     <w:nsid w:val="1E1716F5"/>
     <w:multiLevelType w:val="hybridMultilevel"/>
     <w:tmpl w:val="F0B273EE"/>
@@ -5175,7 +5955,7 @@
       </w:rPr>
     </w:lvl>
   </w:abstractNum>
-  <w:abstractNum w:abstractNumId="7" w15:restartNumberingAfterBreak="0">
+  <w:abstractNum w:abstractNumId="8" w15:restartNumberingAfterBreak="0">
     <w:nsid w:val="1F7042CD"/>
     <w:multiLevelType w:val="hybridMultilevel"/>
     <w:tmpl w:val="A08A49F2"/>
@@ -5288,7 +6068,7 @@
       </w:rPr>
     </w:lvl>
   </w:abstractNum>
-  <w:abstractNum w:abstractNumId="8" w15:restartNumberingAfterBreak="0">
+  <w:abstractNum w:abstractNumId="9" w15:restartNumberingAfterBreak="0">
     <w:nsid w:val="244A5D57"/>
     <w:multiLevelType w:val="hybridMultilevel"/>
     <w:tmpl w:val="8AAC93F2"/>
@@ -5377,7 +6157,7 @@
       </w:pPr>
     </w:lvl>
   </w:abstractNum>
-  <w:abstractNum w:abstractNumId="9" w15:restartNumberingAfterBreak="0">
+  <w:abstractNum w:abstractNumId="10" w15:restartNumberingAfterBreak="0">
     <w:nsid w:val="2AE00A94"/>
     <w:multiLevelType w:val="multilevel"/>
     <w:tmpl w:val="7A048A1A"/>
@@ -5490,11 +6270,11 @@
       </w:rPr>
     </w:lvl>
   </w:abstractNum>
-  <w:abstractNum w:abstractNumId="10" w15:restartNumberingAfterBreak="0">
+  <w:abstractNum w:abstractNumId="11" w15:restartNumberingAfterBreak="0">
     <w:nsid w:val="45A92DD5"/>
-    <w:multiLevelType w:val="hybridMultilevel"/>
-    <w:tmpl w:val="D91CAF88"/>
-    <w:lvl w:ilvl="0" w:tplc="0809000F">
+    <w:multiLevelType w:val="multilevel"/>
+    <w:tmpl w:val="31AA94B2"/>
+    <w:lvl w:ilvl="0">
       <w:start w:val="1"/>
       <w:numFmt w:val="decimal"/>
       <w:lvlText w:val="%1."/>
@@ -5506,80 +6286,112 @@
         <w:rFonts w:hint="default"/>
       </w:rPr>
     </w:lvl>
-    <w:lvl w:ilvl="1" w:tplc="08090019" w:tentative="1">
-      <w:start w:val="1"/>
-      <w:numFmt w:val="lowerLetter"/>
-      <w:lvlText w:val="%2."/>
-      <w:lvlJc w:val="left"/>
-      <w:pPr>
-        <w:ind w:left="1440" w:hanging="360"/>
-      </w:pPr>
-    </w:lvl>
-    <w:lvl w:ilvl="2" w:tplc="0809001B" w:tentative="1">
-      <w:start w:val="1"/>
-      <w:numFmt w:val="lowerRoman"/>
-      <w:lvlText w:val="%3."/>
-      <w:lvlJc w:val="right"/>
-      <w:pPr>
-        <w:ind w:left="2160" w:hanging="180"/>
-      </w:pPr>
-    </w:lvl>
-    <w:lvl w:ilvl="3" w:tplc="0809000F" w:tentative="1">
-      <w:start w:val="1"/>
-      <w:numFmt w:val="decimal"/>
-      <w:lvlText w:val="%4."/>
-      <w:lvlJc w:val="left"/>
-      <w:pPr>
-        <w:ind w:left="2880" w:hanging="360"/>
-      </w:pPr>
-    </w:lvl>
-    <w:lvl w:ilvl="4" w:tplc="08090019" w:tentative="1">
-      <w:start w:val="1"/>
-      <w:numFmt w:val="lowerLetter"/>
-      <w:lvlText w:val="%5."/>
-      <w:lvlJc w:val="left"/>
-      <w:pPr>
-        <w:ind w:left="3600" w:hanging="360"/>
-      </w:pPr>
-    </w:lvl>
-    <w:lvl w:ilvl="5" w:tplc="0809001B" w:tentative="1">
-      <w:start w:val="1"/>
-      <w:numFmt w:val="lowerRoman"/>
-      <w:lvlText w:val="%6."/>
-      <w:lvlJc w:val="right"/>
-      <w:pPr>
-        <w:ind w:left="4320" w:hanging="180"/>
-      </w:pPr>
-    </w:lvl>
-    <w:lvl w:ilvl="6" w:tplc="0809000F" w:tentative="1">
-      <w:start w:val="1"/>
-      <w:numFmt w:val="decimal"/>
-      <w:lvlText w:val="%7."/>
-      <w:lvlJc w:val="left"/>
-      <w:pPr>
-        <w:ind w:left="5040" w:hanging="360"/>
-      </w:pPr>
-    </w:lvl>
-    <w:lvl w:ilvl="7" w:tplc="08090019" w:tentative="1">
-      <w:start w:val="1"/>
-      <w:numFmt w:val="lowerLetter"/>
-      <w:lvlText w:val="%8."/>
-      <w:lvlJc w:val="left"/>
-      <w:pPr>
-        <w:ind w:left="5760" w:hanging="360"/>
-      </w:pPr>
-    </w:lvl>
-    <w:lvl w:ilvl="8" w:tplc="0809001B" w:tentative="1">
-      <w:start w:val="1"/>
-      <w:numFmt w:val="lowerRoman"/>
-      <w:lvlText w:val="%9."/>
-      <w:lvlJc w:val="right"/>
-      <w:pPr>
-        <w:ind w:left="6480" w:hanging="180"/>
-      </w:pPr>
+    <w:lvl w:ilvl="1">
+      <w:start w:val="3"/>
+      <w:numFmt w:val="decimal"/>
+      <w:isLgl/>
+      <w:lvlText w:val="%1.%2"/>
+      <w:lvlJc w:val="left"/>
+      <w:pPr>
+        <w:ind w:left="870" w:hanging="405"/>
+      </w:pPr>
+      <w:rPr>
+        <w:rFonts w:hint="default"/>
+      </w:rPr>
+    </w:lvl>
+    <w:lvl w:ilvl="2">
+      <w:start w:val="1"/>
+      <w:numFmt w:val="decimal"/>
+      <w:isLgl/>
+      <w:lvlText w:val="%1.%2.%3"/>
+      <w:lvlJc w:val="left"/>
+      <w:pPr>
+        <w:ind w:left="1290" w:hanging="720"/>
+      </w:pPr>
+      <w:rPr>
+        <w:rFonts w:hint="default"/>
+      </w:rPr>
+    </w:lvl>
+    <w:lvl w:ilvl="3">
+      <w:start w:val="1"/>
+      <w:numFmt w:val="decimal"/>
+      <w:isLgl/>
+      <w:lvlText w:val="%1.%2.%3.%4"/>
+      <w:lvlJc w:val="left"/>
+      <w:pPr>
+        <w:ind w:left="1755" w:hanging="1080"/>
+      </w:pPr>
+      <w:rPr>
+        <w:rFonts w:hint="default"/>
+      </w:rPr>
+    </w:lvl>
+    <w:lvl w:ilvl="4">
+      <w:start w:val="1"/>
+      <w:numFmt w:val="decimal"/>
+      <w:isLgl/>
+      <w:lvlText w:val="%1.%2.%3.%4.%5"/>
+      <w:lvlJc w:val="left"/>
+      <w:pPr>
+        <w:ind w:left="1860" w:hanging="1080"/>
+      </w:pPr>
+      <w:rPr>
+        <w:rFonts w:hint="default"/>
+      </w:rPr>
+    </w:lvl>
+    <w:lvl w:ilvl="5">
+      <w:start w:val="1"/>
+      <w:numFmt w:val="decimal"/>
+      <w:isLgl/>
+      <w:lvlText w:val="%1.%2.%3.%4.%5.%6"/>
+      <w:lvlJc w:val="left"/>
+      <w:pPr>
+        <w:ind w:left="2325" w:hanging="1440"/>
+      </w:pPr>
+      <w:rPr>
+        <w:rFonts w:hint="default"/>
+      </w:rPr>
+    </w:lvl>
+    <w:lvl w:ilvl="6">
+      <w:start w:val="1"/>
+      <w:numFmt w:val="decimal"/>
+      <w:isLgl/>
+      <w:lvlText w:val="%1.%2.%3.%4.%5.%6.%7"/>
+      <w:lvlJc w:val="left"/>
+      <w:pPr>
+        <w:ind w:left="2430" w:hanging="1440"/>
+      </w:pPr>
+      <w:rPr>
+        <w:rFonts w:hint="default"/>
+      </w:rPr>
+    </w:lvl>
+    <w:lvl w:ilvl="7">
+      <w:start w:val="1"/>
+      <w:numFmt w:val="decimal"/>
+      <w:isLgl/>
+      <w:lvlText w:val="%1.%2.%3.%4.%5.%6.%7.%8"/>
+      <w:lvlJc w:val="left"/>
+      <w:pPr>
+        <w:ind w:left="2895" w:hanging="1800"/>
+      </w:pPr>
+      <w:rPr>
+        <w:rFonts w:hint="default"/>
+      </w:rPr>
+    </w:lvl>
+    <w:lvl w:ilvl="8">
+      <w:start w:val="1"/>
+      <w:numFmt w:val="decimal"/>
+      <w:isLgl/>
+      <w:lvlText w:val="%1.%2.%3.%4.%5.%6.%7.%8.%9"/>
+      <w:lvlJc w:val="left"/>
+      <w:pPr>
+        <w:ind w:left="3000" w:hanging="1800"/>
+      </w:pPr>
+      <w:rPr>
+        <w:rFonts w:hint="default"/>
+      </w:rPr>
     </w:lvl>
   </w:abstractNum>
-  <w:abstractNum w:abstractNumId="11" w15:restartNumberingAfterBreak="0">
+  <w:abstractNum w:abstractNumId="12" w15:restartNumberingAfterBreak="0">
     <w:nsid w:val="469502CD"/>
     <w:multiLevelType w:val="hybridMultilevel"/>
     <w:tmpl w:val="5BE4ADEC"/>
@@ -5692,7 +6504,96 @@
       </w:rPr>
     </w:lvl>
   </w:abstractNum>
-  <w:abstractNum w:abstractNumId="12" w15:restartNumberingAfterBreak="0">
+  <w:abstractNum w:abstractNumId="13" w15:restartNumberingAfterBreak="0">
+    <w:nsid w:val="47925FF1"/>
+    <w:multiLevelType w:val="hybridMultilevel"/>
+    <w:tmpl w:val="0ACCA8C2"/>
+    <w:lvl w:ilvl="0" w:tplc="FD58AC42">
+      <w:start w:val="7"/>
+      <w:numFmt w:val="decimal"/>
+      <w:lvlText w:val="%1"/>
+      <w:lvlJc w:val="left"/>
+      <w:pPr>
+        <w:ind w:left="720" w:hanging="360"/>
+      </w:pPr>
+      <w:rPr>
+        <w:rFonts w:hint="default"/>
+      </w:rPr>
+    </w:lvl>
+    <w:lvl w:ilvl="1" w:tplc="08090019" w:tentative="1">
+      <w:start w:val="1"/>
+      <w:numFmt w:val="lowerLetter"/>
+      <w:lvlText w:val="%2."/>
+      <w:lvlJc w:val="left"/>
+      <w:pPr>
+        <w:ind w:left="1440" w:hanging="360"/>
+      </w:pPr>
+    </w:lvl>
+    <w:lvl w:ilvl="2" w:tplc="0809001B" w:tentative="1">
+      <w:start w:val="1"/>
+      <w:numFmt w:val="lowerRoman"/>
+      <w:lvlText w:val="%3."/>
+      <w:lvlJc w:val="right"/>
+      <w:pPr>
+        <w:ind w:left="2160" w:hanging="180"/>
+      </w:pPr>
+    </w:lvl>
+    <w:lvl w:ilvl="3" w:tplc="0809000F" w:tentative="1">
+      <w:start w:val="1"/>
+      <w:numFmt w:val="decimal"/>
+      <w:lvlText w:val="%4."/>
+      <w:lvlJc w:val="left"/>
+      <w:pPr>
+        <w:ind w:left="2880" w:hanging="360"/>
+      </w:pPr>
+    </w:lvl>
+    <w:lvl w:ilvl="4" w:tplc="08090019" w:tentative="1">
+      <w:start w:val="1"/>
+      <w:numFmt w:val="lowerLetter"/>
+      <w:lvlText w:val="%5."/>
+      <w:lvlJc w:val="left"/>
+      <w:pPr>
+        <w:ind w:left="3600" w:hanging="360"/>
+      </w:pPr>
+    </w:lvl>
+    <w:lvl w:ilvl="5" w:tplc="0809001B" w:tentative="1">
+      <w:start w:val="1"/>
+      <w:numFmt w:val="lowerRoman"/>
+      <w:lvlText w:val="%6."/>
+      <w:lvlJc w:val="right"/>
+      <w:pPr>
+        <w:ind w:left="4320" w:hanging="180"/>
+      </w:pPr>
+    </w:lvl>
+    <w:lvl w:ilvl="6" w:tplc="0809000F" w:tentative="1">
+      <w:start w:val="1"/>
+      <w:numFmt w:val="decimal"/>
+      <w:lvlText w:val="%7."/>
+      <w:lvlJc w:val="left"/>
+      <w:pPr>
+        <w:ind w:left="5040" w:hanging="360"/>
+      </w:pPr>
+    </w:lvl>
+    <w:lvl w:ilvl="7" w:tplc="08090019" w:tentative="1">
+      <w:start w:val="1"/>
+      <w:numFmt w:val="lowerLetter"/>
+      <w:lvlText w:val="%8."/>
+      <w:lvlJc w:val="left"/>
+      <w:pPr>
+        <w:ind w:left="5760" w:hanging="360"/>
+      </w:pPr>
+    </w:lvl>
+    <w:lvl w:ilvl="8" w:tplc="0809001B" w:tentative="1">
+      <w:start w:val="1"/>
+      <w:numFmt w:val="lowerRoman"/>
+      <w:lvlText w:val="%9."/>
+      <w:lvlJc w:val="right"/>
+      <w:pPr>
+        <w:ind w:left="6480" w:hanging="180"/>
+      </w:pPr>
+    </w:lvl>
+  </w:abstractNum>
+  <w:abstractNum w:abstractNumId="14" w15:restartNumberingAfterBreak="0">
     <w:nsid w:val="4BDF74DF"/>
     <w:multiLevelType w:val="hybridMultilevel"/>
     <w:tmpl w:val="DA965628"/>
@@ -5781,7 +6682,7 @@
       </w:pPr>
     </w:lvl>
   </w:abstractNum>
-  <w:abstractNum w:abstractNumId="13" w15:restartNumberingAfterBreak="0">
+  <w:abstractNum w:abstractNumId="15" w15:restartNumberingAfterBreak="0">
     <w:nsid w:val="4D1F63D9"/>
     <w:multiLevelType w:val="hybridMultilevel"/>
     <w:tmpl w:val="79846056"/>
@@ -5870,7 +6771,7 @@
       </w:pPr>
     </w:lvl>
   </w:abstractNum>
-  <w:abstractNum w:abstractNumId="14" w15:restartNumberingAfterBreak="0">
+  <w:abstractNum w:abstractNumId="16" w15:restartNumberingAfterBreak="0">
     <w:nsid w:val="598D4E8D"/>
     <w:multiLevelType w:val="hybridMultilevel"/>
     <w:tmpl w:val="9B905C4E"/>
@@ -5983,7 +6884,7 @@
       </w:rPr>
     </w:lvl>
   </w:abstractNum>
-  <w:abstractNum w:abstractNumId="15" w15:restartNumberingAfterBreak="0">
+  <w:abstractNum w:abstractNumId="17" w15:restartNumberingAfterBreak="0">
     <w:nsid w:val="5BC27AFA"/>
     <w:multiLevelType w:val="multilevel"/>
     <w:tmpl w:val="4C5256D4"/>
@@ -6096,7 +6997,7 @@
       </w:rPr>
     </w:lvl>
   </w:abstractNum>
-  <w:abstractNum w:abstractNumId="16" w15:restartNumberingAfterBreak="0">
+  <w:abstractNum w:abstractNumId="18" w15:restartNumberingAfterBreak="0">
     <w:nsid w:val="609D3740"/>
     <w:multiLevelType w:val="hybridMultilevel"/>
     <w:tmpl w:val="9CB4417E"/>
@@ -6209,7 +7110,7 @@
       </w:rPr>
     </w:lvl>
   </w:abstractNum>
-  <w:abstractNum w:abstractNumId="17" w15:restartNumberingAfterBreak="0">
+  <w:abstractNum w:abstractNumId="19" w15:restartNumberingAfterBreak="0">
     <w:nsid w:val="631B5682"/>
     <w:multiLevelType w:val="multilevel"/>
     <w:tmpl w:val="145457E8"/>
@@ -6322,7 +7223,7 @@
       </w:rPr>
     </w:lvl>
   </w:abstractNum>
-  <w:abstractNum w:abstractNumId="18" w15:restartNumberingAfterBreak="0">
+  <w:abstractNum w:abstractNumId="20" w15:restartNumberingAfterBreak="0">
     <w:nsid w:val="71AA5691"/>
     <w:multiLevelType w:val="hybridMultilevel"/>
     <w:tmpl w:val="927C1B2A"/>
@@ -6411,7 +7312,7 @@
       </w:pPr>
     </w:lvl>
   </w:abstractNum>
-  <w:abstractNum w:abstractNumId="19" w15:restartNumberingAfterBreak="0">
+  <w:abstractNum w:abstractNumId="21" w15:restartNumberingAfterBreak="0">
     <w:nsid w:val="7730393A"/>
     <w:multiLevelType w:val="hybridMultilevel"/>
     <w:tmpl w:val="971236F4"/>
@@ -6500,7 +7401,7 @@
       </w:pPr>
     </w:lvl>
   </w:abstractNum>
-  <w:abstractNum w:abstractNumId="20" w15:restartNumberingAfterBreak="0">
+  <w:abstractNum w:abstractNumId="22" w15:restartNumberingAfterBreak="0">
     <w:nsid w:val="7A7A5EC3"/>
     <w:multiLevelType w:val="hybridMultilevel"/>
     <w:tmpl w:val="6A8E6306"/>
@@ -6586,7 +7487,7 @@
       </w:pPr>
     </w:lvl>
   </w:abstractNum>
-  <w:abstractNum w:abstractNumId="21" w15:restartNumberingAfterBreak="0">
+  <w:abstractNum w:abstractNumId="23" w15:restartNumberingAfterBreak="0">
     <w:nsid w:val="7B107672"/>
     <w:multiLevelType w:val="multilevel"/>
     <w:tmpl w:val="AC82A056"/>
@@ -6699,7 +7600,7 @@
       </w:rPr>
     </w:lvl>
   </w:abstractNum>
-  <w:abstractNum w:abstractNumId="22" w15:restartNumberingAfterBreak="0">
+  <w:abstractNum w:abstractNumId="24" w15:restartNumberingAfterBreak="0">
     <w:nsid w:val="7C093C7A"/>
     <w:multiLevelType w:val="hybridMultilevel"/>
     <w:tmpl w:val="565A4AAC"/>
@@ -6789,73 +7690,79 @@
     </w:lvl>
   </w:abstractNum>
   <w:num w:numId="1" w16cid:durableId="103885892">
-    <w:abstractNumId w:val="16"/>
+    <w:abstractNumId w:val="18"/>
   </w:num>
   <w:num w:numId="2" w16cid:durableId="1819179716">
-    <w:abstractNumId w:val="20"/>
+    <w:abstractNumId w:val="22"/>
   </w:num>
   <w:num w:numId="3" w16cid:durableId="719521970">
-    <w:abstractNumId w:val="19"/>
+    <w:abstractNumId w:val="21"/>
   </w:num>
   <w:num w:numId="4" w16cid:durableId="430050545">
     <w:abstractNumId w:val="2"/>
   </w:num>
   <w:num w:numId="5" w16cid:durableId="350110402">
+    <w:abstractNumId w:val="9"/>
+  </w:num>
+  <w:num w:numId="6" w16cid:durableId="1056204709">
+    <w:abstractNumId w:val="17"/>
+  </w:num>
+  <w:num w:numId="7" w16cid:durableId="1219896511">
     <w:abstractNumId w:val="8"/>
   </w:num>
-  <w:num w:numId="6" w16cid:durableId="1056204709">
+  <w:num w:numId="8" w16cid:durableId="1189102184">
+    <w:abstractNumId w:val="5"/>
+  </w:num>
+  <w:num w:numId="9" w16cid:durableId="668017898">
+    <w:abstractNumId w:val="11"/>
+  </w:num>
+  <w:num w:numId="10" w16cid:durableId="1757945869">
     <w:abstractNumId w:val="15"/>
   </w:num>
-  <w:num w:numId="7" w16cid:durableId="1219896511">
-    <w:abstractNumId w:val="7"/>
-  </w:num>
-  <w:num w:numId="8" w16cid:durableId="1189102184">
+  <w:num w:numId="11" w16cid:durableId="918749941">
     <w:abstractNumId w:val="4"/>
-  </w:num>
-  <w:num w:numId="9" w16cid:durableId="668017898">
-    <w:abstractNumId w:val="10"/>
-  </w:num>
-  <w:num w:numId="10" w16cid:durableId="1757945869">
-    <w:abstractNumId w:val="13"/>
-  </w:num>
-  <w:num w:numId="11" w16cid:durableId="918749941">
-    <w:abstractNumId w:val="3"/>
   </w:num>
   <w:num w:numId="12" w16cid:durableId="601110651">
     <w:abstractNumId w:val="1"/>
   </w:num>
   <w:num w:numId="13" w16cid:durableId="1287740234">
-    <w:abstractNumId w:val="22"/>
+    <w:abstractNumId w:val="24"/>
   </w:num>
   <w:num w:numId="14" w16cid:durableId="921254142">
-    <w:abstractNumId w:val="21"/>
+    <w:abstractNumId w:val="23"/>
   </w:num>
   <w:num w:numId="15" w16cid:durableId="1995529023">
-    <w:abstractNumId w:val="17"/>
+    <w:abstractNumId w:val="19"/>
   </w:num>
   <w:num w:numId="16" w16cid:durableId="47534111">
-    <w:abstractNumId w:val="9"/>
+    <w:abstractNumId w:val="10"/>
   </w:num>
   <w:num w:numId="17" w16cid:durableId="329800505">
-    <w:abstractNumId w:val="18"/>
+    <w:abstractNumId w:val="20"/>
   </w:num>
   <w:num w:numId="18" w16cid:durableId="880560232">
     <w:abstractNumId w:val="0"/>
   </w:num>
   <w:num w:numId="19" w16cid:durableId="756438059">
+    <w:abstractNumId w:val="14"/>
+  </w:num>
+  <w:num w:numId="20" w16cid:durableId="1236361356">
+    <w:abstractNumId w:val="7"/>
+  </w:num>
+  <w:num w:numId="21" w16cid:durableId="1323041546">
     <w:abstractNumId w:val="12"/>
   </w:num>
-  <w:num w:numId="20" w16cid:durableId="1236361356">
+  <w:num w:numId="22" w16cid:durableId="1253663954">
     <w:abstractNumId w:val="6"/>
   </w:num>
-  <w:num w:numId="21" w16cid:durableId="1323041546">
-    <w:abstractNumId w:val="11"/>
+  <w:num w:numId="23" w16cid:durableId="696977103">
+    <w:abstractNumId w:val="16"/>
   </w:num>
-  <w:num w:numId="22" w16cid:durableId="1253663954">
-    <w:abstractNumId w:val="5"/>
+  <w:num w:numId="24" w16cid:durableId="933783904">
+    <w:abstractNumId w:val="3"/>
   </w:num>
-  <w:num w:numId="23" w16cid:durableId="696977103">
-    <w:abstractNumId w:val="14"/>
+  <w:num w:numId="25" w16cid:durableId="1908570446">
+    <w:abstractNumId w:val="13"/>
   </w:num>
 </w:numbering>
 </file>

</xml_diff>

<commit_message>
UI Pop up that states the rules
</commit_message>
<xml_diff>
--- a/Documentation/Report/MyRepotrt.docx
+++ b/Documentation/Report/MyRepotrt.docx
@@ -289,7 +289,15 @@
         <w:jc w:val="center"/>
       </w:pPr>
       <w:r>
-        <w:t>I would like to thank Anthony Edwards, he has been incredibly helpful this year going out of his way to help out and genuinely caring about issues I encountered or questions I have.</w:t>
+        <w:t xml:space="preserve">I would like to thank Anthony Edwards, he has been incredibly helpful this year going out of his way to </w:t>
+      </w:r>
+      <w:proofErr w:type="gramStart"/>
+      <w:r>
+        <w:t>help out</w:t>
+      </w:r>
+      <w:proofErr w:type="gramEnd"/>
+      <w:r>
+        <w:t xml:space="preserve"> and genuinely caring about issues I encountered or questions I have.</w:t>
       </w:r>
     </w:p>
     <w:p>
@@ -384,7 +392,21 @@
         <w:rPr>
           <w:color w:val="0D0D0D" w:themeColor="text1" w:themeTint="F2"/>
         </w:rPr>
-        <w:t>tailored to deliver a fun, replayable experience for my friends, family, and broader audiences who enjoy this style of gameplay.</w:t>
+        <w:t xml:space="preserve">tailored to deliver a fun, </w:t>
+      </w:r>
+      <w:proofErr w:type="spellStart"/>
+      <w:r>
+        <w:rPr>
+          <w:color w:val="0D0D0D" w:themeColor="text1" w:themeTint="F2"/>
+        </w:rPr>
+        <w:t>replayable</w:t>
+      </w:r>
+      <w:proofErr w:type="spellEnd"/>
+      <w:r>
+        <w:rPr>
+          <w:color w:val="0D0D0D" w:themeColor="text1" w:themeTint="F2"/>
+        </w:rPr>
+        <w:t xml:space="preserve"> experience for my friends, family, and broader audiences who enjoy this style of gameplay.</w:t>
       </w:r>
     </w:p>
     <w:p>
@@ -710,6 +732,13 @@
     <w:p/>
     <w:sdt>
       <w:sdtPr>
+        <w:rPr>
+          <w:rFonts w:ascii="Arial" w:eastAsiaTheme="minorHAnsi" w:hAnsi="Arial" w:cs="Arial"/>
+          <w:color w:val="auto"/>
+          <w:sz w:val="24"/>
+          <w:szCs w:val="24"/>
+          <w:lang w:val="en-GB"/>
+        </w:rPr>
         <w:id w:val="-1441990942"/>
         <w:docPartObj>
           <w:docPartGallery w:val="Table of Contents"/>
@@ -718,14 +747,9 @@
       </w:sdtPr>
       <w:sdtEndPr>
         <w:rPr>
-          <w:rFonts w:ascii="Arial" w:eastAsiaTheme="minorHAnsi" w:hAnsi="Arial" w:cs="Arial"/>
           <w:b/>
           <w:bCs/>
           <w:noProof/>
-          <w:color w:val="auto"/>
-          <w:sz w:val="24"/>
-          <w:szCs w:val="24"/>
-          <w:lang w:val="en-GB"/>
         </w:rPr>
       </w:sdtEndPr>
       <w:sdtContent>
@@ -4113,11 +4137,19 @@
           <w:color w:val="0D0D0D" w:themeColor="text1" w:themeTint="F2"/>
         </w:rPr>
       </w:pPr>
+      <w:proofErr w:type="spellStart"/>
       <w:r>
         <w:rPr>
           <w:color w:val="0D0D0D" w:themeColor="text1" w:themeTint="F2"/>
         </w:rPr>
-        <w:t xml:space="preserve">Itchio Page where the game is hosted: </w:t>
+        <w:t>Itchio</w:t>
+      </w:r>
+      <w:proofErr w:type="spellEnd"/>
+      <w:r>
+        <w:rPr>
+          <w:color w:val="0D0D0D" w:themeColor="text1" w:themeTint="F2"/>
+        </w:rPr>
+        <w:t xml:space="preserve"> Page where the game is hosted: </w:t>
       </w:r>
     </w:p>
     <w:p>
@@ -4254,7 +4286,21 @@
         <w:rPr>
           <w:rFonts w:ascii="Arial" w:hAnsi="Arial" w:cs="Arial"/>
         </w:rPr>
-        <w:t>The gameplay takes place across two distinct levels, each featuring a unique theme to provide variety and maintain player engagement. In each level, the player must survive five escalating waves of enemies before facing a final boss encounter in round five. Defeating the boss rewards the player with a timepiece part, which is required to progress to the next level. This core gameplay loop is designed to offer a structured yet intense survival experience that encourages strategic play and replayability.</w:t>
+        <w:t xml:space="preserve">The gameplay takes place across two distinct levels, each featuring a unique theme to provide variety and maintain player engagement. In each level, the player must survive five escalating waves of enemies before facing a final boss encounter in round five. Defeating the boss rewards the player with a timepiece part, which is required to progress to the next level. This core gameplay loop is designed to offer a structured yet intense survival experience that encourages strategic play and </w:t>
+      </w:r>
+      <w:proofErr w:type="spellStart"/>
+      <w:r>
+        <w:rPr>
+          <w:rFonts w:ascii="Arial" w:hAnsi="Arial" w:cs="Arial"/>
+        </w:rPr>
+        <w:t>replayability</w:t>
+      </w:r>
+      <w:proofErr w:type="spellEnd"/>
+      <w:r>
+        <w:rPr>
+          <w:rFonts w:ascii="Arial" w:hAnsi="Arial" w:cs="Arial"/>
+        </w:rPr>
+        <w:t>.</w:t>
       </w:r>
     </w:p>
     <w:p>
@@ -4279,13 +4325,7 @@
         <w:rPr>
           <w:highlight w:val="green"/>
         </w:rPr>
-        <w:t>1.</w:t>
-      </w:r>
-      <w:r>
-        <w:rPr>
-          <w:highlight w:val="green"/>
-        </w:rPr>
-        <w:t xml:space="preserve">2 </w:t>
+        <w:t xml:space="preserve">1.2 </w:t>
       </w:r>
       <w:r>
         <w:rPr>
@@ -4423,13 +4463,7 @@
         <w:rPr>
           <w:highlight w:val="green"/>
         </w:rPr>
-        <w:t>1.</w:t>
-      </w:r>
-      <w:r>
-        <w:rPr>
-          <w:highlight w:val="green"/>
-        </w:rPr>
-        <w:t xml:space="preserve">3 </w:t>
+        <w:t xml:space="preserve">1.3 </w:t>
       </w:r>
       <w:r>
         <w:rPr>
@@ -4557,7 +4591,21 @@
         <w:rPr>
           <w:rFonts w:ascii="Arial" w:hAnsi="Arial" w:cs="Arial"/>
         </w:rPr>
-        <w:t>Timeline Takedown is a round-based survival shooter, these types of games have become a widely recognised and engaging subgenre within the wider category of first-person shooters. These games typically challenge the player to survive increasingly difficult waves of enemies, the player tends to play strategically, use map knowledge to their advantage, and ration their resources in order to survive. One of the most iconic examples in this genre is the Call of Duty Zombies mode that was originally introduced as a bonus reward for completing the main games campaign in Call of Duty: World at War. This example was one of the first instances that popularised the round-based survival genre that included fast paced combat, puzzle like map design, hidden easter eggs, and wave-based progression.</w:t>
+        <w:t xml:space="preserve">Timeline Takedown is a round-based survival shooter, these types of games have become a widely recognised and engaging subgenre within the wider category of first-person shooters. These games typically challenge the player to survive increasingly difficult waves of enemies, the player tends to play strategically, use map knowledge to their advantage, and ration their resources </w:t>
+      </w:r>
+      <w:proofErr w:type="gramStart"/>
+      <w:r>
+        <w:rPr>
+          <w:rFonts w:ascii="Arial" w:hAnsi="Arial" w:cs="Arial"/>
+        </w:rPr>
+        <w:t>in order to</w:t>
+      </w:r>
+      <w:proofErr w:type="gramEnd"/>
+      <w:r>
+        <w:rPr>
+          <w:rFonts w:ascii="Arial" w:hAnsi="Arial" w:cs="Arial"/>
+        </w:rPr>
+        <w:t xml:space="preserve"> survive. One of the most iconic examples in this genre is the Call of Duty Zombies mode that was originally introduced as a bonus reward for completing the main games campaign in Call of Duty: World at War. This example was one of the first instances that popularised the round-based survival genre that included fast paced combat, puzzle like map design, hidden easter eggs, and wave-based progression.</w:t>
       </w:r>
     </w:p>
     <w:p>
@@ -4583,6 +4631,7 @@
         </w:rPr>
         <w:t xml:space="preserve">This genre is known for its high </w:t>
       </w:r>
+      <w:proofErr w:type="spellStart"/>
       <w:r>
         <w:rPr>
           <w:rFonts w:ascii="Arial" w:hAnsi="Arial" w:cs="Arial"/>
@@ -4590,6 +4639,7 @@
         </w:rPr>
         <w:t>replayability</w:t>
       </w:r>
+      <w:proofErr w:type="spellEnd"/>
       <w:r>
         <w:rPr>
           <w:rFonts w:ascii="Arial" w:hAnsi="Arial" w:cs="Arial"/>
@@ -4657,7 +4707,23 @@
           <w:rFonts w:ascii="Arial" w:hAnsi="Arial" w:cs="Arial"/>
           <w:highlight w:val="magenta"/>
         </w:rPr>
-        <w:t>(Maybe more like not custom levels but relevant cux it has same weapon theme and enemy and map</w:t>
+        <w:t xml:space="preserve">(Maybe more like not custom levels but relevant </w:t>
+      </w:r>
+      <w:proofErr w:type="spellStart"/>
+      <w:r>
+        <w:rPr>
+          <w:rFonts w:ascii="Arial" w:hAnsi="Arial" w:cs="Arial"/>
+          <w:highlight w:val="magenta"/>
+        </w:rPr>
+        <w:t>cux</w:t>
+      </w:r>
+      <w:proofErr w:type="spellEnd"/>
+      <w:r>
+        <w:rPr>
+          <w:rFonts w:ascii="Arial" w:hAnsi="Arial" w:cs="Arial"/>
+          <w:highlight w:val="magenta"/>
+        </w:rPr>
+        <w:t xml:space="preserve"> it has same weapon theme and enemy and map</w:t>
       </w:r>
       <w:r>
         <w:rPr>
@@ -4737,6 +4803,7 @@
         </w:rPr>
         <w:t xml:space="preserve"> </w:t>
       </w:r>
+      <w:proofErr w:type="spellStart"/>
       <w:r>
         <w:rPr>
           <w:rFonts w:ascii="Arial" w:hAnsi="Arial" w:cs="Arial"/>
@@ -4744,11 +4811,26 @@
         </w:rPr>
         <w:t>repalyabilty</w:t>
       </w:r>
-      <w:r>
-        <w:rPr>
-          <w:rFonts w:ascii="Arial" w:hAnsi="Arial" w:cs="Arial"/>
-        </w:rPr>
-        <w:t xml:space="preserve"> as they all have completely different layouts, For example one is inside a tight </w:t>
+      <w:proofErr w:type="spellEnd"/>
+      <w:r>
+        <w:rPr>
+          <w:rFonts w:ascii="Arial" w:hAnsi="Arial" w:cs="Arial"/>
+        </w:rPr>
+        <w:t xml:space="preserve"> as they all have completely different layouts, </w:t>
+      </w:r>
+      <w:proofErr w:type="gramStart"/>
+      <w:r>
+        <w:rPr>
+          <w:rFonts w:ascii="Arial" w:hAnsi="Arial" w:cs="Arial"/>
+        </w:rPr>
+        <w:t>For</w:t>
+      </w:r>
+      <w:proofErr w:type="gramEnd"/>
+      <w:r>
+        <w:rPr>
+          <w:rFonts w:ascii="Arial" w:hAnsi="Arial" w:cs="Arial"/>
+        </w:rPr>
+        <w:t xml:space="preserve"> example one is inside a tight </w:t>
       </w:r>
       <w:r>
         <w:rPr>
@@ -4779,7 +4861,21 @@
         <w:rPr>
           <w:rFonts w:ascii="Arial" w:hAnsi="Arial" w:cs="Arial"/>
         </w:rPr>
-        <w:t>, and environmental design contribute to overall player engagement in round based survival games.</w:t>
+        <w:t xml:space="preserve">, and environmental design contribute to overall player engagement in </w:t>
+      </w:r>
+      <w:proofErr w:type="gramStart"/>
+      <w:r>
+        <w:rPr>
+          <w:rFonts w:ascii="Arial" w:hAnsi="Arial" w:cs="Arial"/>
+        </w:rPr>
+        <w:t>round based</w:t>
+      </w:r>
+      <w:proofErr w:type="gramEnd"/>
+      <w:r>
+        <w:rPr>
+          <w:rFonts w:ascii="Arial" w:hAnsi="Arial" w:cs="Arial"/>
+        </w:rPr>
+        <w:t xml:space="preserve"> survival games.</w:t>
       </w:r>
     </w:p>
     <w:p>
@@ -4868,10 +4964,7 @@
       </w:pPr>
       <w:bookmarkStart w:id="16" w:name="_Toc195785536"/>
       <w:r>
-        <w:t>2.</w:t>
-      </w:r>
-      <w:r>
-        <w:t xml:space="preserve">2 </w:t>
+        <w:t xml:space="preserve">2.2 </w:t>
       </w:r>
       <w:r>
         <w:t>Market / Competitors</w:t>
@@ -5426,11 +5519,19 @@
                 <w:rFonts w:ascii="Arial" w:hAnsi="Arial" w:cs="Arial"/>
               </w:rPr>
             </w:pPr>
+            <w:proofErr w:type="spellStart"/>
             <w:r>
               <w:rPr>
                 <w:rFonts w:ascii="Arial" w:hAnsi="Arial" w:cs="Arial"/>
               </w:rPr>
-              <w:t>Co- op story mode</w:t>
+              <w:t>Co- op</w:t>
+            </w:r>
+            <w:proofErr w:type="spellEnd"/>
+            <w:r>
+              <w:rPr>
+                <w:rFonts w:ascii="Arial" w:hAnsi="Arial" w:cs="Arial"/>
+              </w:rPr>
+              <w:t xml:space="preserve"> story mode</w:t>
             </w:r>
           </w:p>
           <w:p>
@@ -5515,7 +5616,35 @@
               <w:rPr>
                 <w:rFonts w:ascii="Arial" w:hAnsi="Arial" w:cs="Arial"/>
               </w:rPr>
-              <w:t>Very Positive – acclaimed for co op fun, replayability, and modding support</w:t>
+              <w:t xml:space="preserve">Very Positive – acclaimed for </w:t>
+            </w:r>
+            <w:proofErr w:type="spellStart"/>
+            <w:r>
+              <w:rPr>
+                <w:rFonts w:ascii="Arial" w:hAnsi="Arial" w:cs="Arial"/>
+              </w:rPr>
+              <w:t>co op</w:t>
+            </w:r>
+            <w:proofErr w:type="spellEnd"/>
+            <w:r>
+              <w:rPr>
+                <w:rFonts w:ascii="Arial" w:hAnsi="Arial" w:cs="Arial"/>
+              </w:rPr>
+              <w:t xml:space="preserve"> fun, </w:t>
+            </w:r>
+            <w:proofErr w:type="spellStart"/>
+            <w:r>
+              <w:rPr>
+                <w:rFonts w:ascii="Arial" w:hAnsi="Arial" w:cs="Arial"/>
+              </w:rPr>
+              <w:t>replayability</w:t>
+            </w:r>
+            <w:proofErr w:type="spellEnd"/>
+            <w:r>
+              <w:rPr>
+                <w:rFonts w:ascii="Arial" w:hAnsi="Arial" w:cs="Arial"/>
+              </w:rPr>
+              <w:t>, and modding support</w:t>
             </w:r>
           </w:p>
         </w:tc>
@@ -5823,7 +5952,21 @@
               <w:rPr>
                 <w:rFonts w:ascii="Arial" w:hAnsi="Arial" w:cs="Arial"/>
               </w:rPr>
-              <w:t xml:space="preserve">Very Positive – praised for teamwork mechanics, humour, and replayability </w:t>
+              <w:t xml:space="preserve">Very Positive – praised for teamwork mechanics, humour, and </w:t>
+            </w:r>
+            <w:proofErr w:type="spellStart"/>
+            <w:r>
+              <w:rPr>
+                <w:rFonts w:ascii="Arial" w:hAnsi="Arial" w:cs="Arial"/>
+              </w:rPr>
+              <w:t>replayability</w:t>
+            </w:r>
+            <w:proofErr w:type="spellEnd"/>
+            <w:r>
+              <w:rPr>
+                <w:rFonts w:ascii="Arial" w:hAnsi="Arial" w:cs="Arial"/>
+              </w:rPr>
+              <w:t xml:space="preserve"> </w:t>
             </w:r>
           </w:p>
         </w:tc>
@@ -5920,10 +6063,7 @@
       </w:pPr>
       <w:bookmarkStart w:id="17" w:name="_Toc195785537"/>
       <w:r>
-        <w:t>2.</w:t>
-      </w:r>
-      <w:r>
-        <w:t xml:space="preserve">3 </w:t>
+        <w:t xml:space="preserve">2.3 </w:t>
       </w:r>
       <w:r>
         <w:rPr>
@@ -6327,7 +6467,21 @@
         <w:rPr>
           <w:rFonts w:ascii="Arial" w:hAnsi="Arial" w:cs="Arial"/>
         </w:rPr>
-        <w:t xml:space="preserve">Although not being stated in the GDD directly, having an itcho page built for the game and </w:t>
+        <w:t xml:space="preserve">Although not being stated in the GDD directly, having an </w:t>
+      </w:r>
+      <w:proofErr w:type="spellStart"/>
+      <w:r>
+        <w:rPr>
+          <w:rFonts w:ascii="Arial" w:hAnsi="Arial" w:cs="Arial"/>
+        </w:rPr>
+        <w:t>itcho</w:t>
+      </w:r>
+      <w:proofErr w:type="spellEnd"/>
+      <w:r>
+        <w:rPr>
+          <w:rFonts w:ascii="Arial" w:hAnsi="Arial" w:cs="Arial"/>
+        </w:rPr>
+        <w:t xml:space="preserve"> page built for the game and </w:t>
       </w:r>
       <w:r>
         <w:rPr>
@@ -6462,13 +6616,7 @@
         <w:t>3</w:t>
       </w:r>
       <w:r>
-        <w:t>.</w:t>
-      </w:r>
-      <w:r>
-        <w:t>2</w:t>
-      </w:r>
-      <w:r>
-        <w:t xml:space="preserve"> </w:t>
+        <w:t xml:space="preserve">.2 </w:t>
       </w:r>
       <w:r>
         <w:t>Genre &amp; Gameplay Analysis – Round-Based Survival Games</w:t>
@@ -6484,101 +6632,71 @@
         <w:t>3</w:t>
       </w:r>
       <w:r>
-        <w:t>.</w:t>
-      </w:r>
+        <w:t xml:space="preserve">.3 </w:t>
+      </w:r>
+      <w:r>
+        <w:t>Case Study – Call of Duty Zombies</w:t>
+      </w:r>
+      <w:bookmarkEnd w:id="21"/>
+    </w:p>
+    <w:p>
+      <w:pPr>
+        <w:pStyle w:val="Heading2"/>
+      </w:pPr>
+      <w:bookmarkStart w:id="22" w:name="_Toc195785542"/>
       <w:r>
         <w:t>3</w:t>
       </w:r>
       <w:r>
-        <w:t xml:space="preserve"> </w:t>
-      </w:r>
-      <w:r>
-        <w:t>Case Study – Call of Duty Zombies</w:t>
-      </w:r>
-      <w:bookmarkEnd w:id="21"/>
+        <w:t xml:space="preserve">.4 </w:t>
+      </w:r>
+      <w:r>
+        <w:t>Map Design and Environmental Ludology</w:t>
+      </w:r>
+      <w:bookmarkEnd w:id="22"/>
     </w:p>
     <w:p>
       <w:pPr>
         <w:pStyle w:val="Heading2"/>
       </w:pPr>
-      <w:bookmarkStart w:id="22" w:name="_Toc195785542"/>
+      <w:bookmarkStart w:id="23" w:name="_Toc195785543"/>
       <w:r>
         <w:t>3</w:t>
       </w:r>
       <w:r>
-        <w:t>.</w:t>
-      </w:r>
-      <w:r>
-        <w:t>4</w:t>
-      </w:r>
-      <w:r>
-        <w:t xml:space="preserve"> </w:t>
-      </w:r>
-      <w:r>
-        <w:t>Map Design and Environmental Ludology</w:t>
-      </w:r>
-      <w:bookmarkEnd w:id="22"/>
+        <w:t xml:space="preserve">.5 </w:t>
+      </w:r>
+      <w:r>
+        <w:t>Mechanics &amp; Player Feedback</w:t>
+      </w:r>
+      <w:bookmarkEnd w:id="23"/>
     </w:p>
     <w:p>
       <w:pPr>
         <w:pStyle w:val="Heading2"/>
       </w:pPr>
-      <w:bookmarkStart w:id="23" w:name="_Toc195785543"/>
+      <w:bookmarkStart w:id="24" w:name="_Toc195785544"/>
       <w:r>
         <w:t>3</w:t>
       </w:r>
       <w:r>
-        <w:t>.</w:t>
-      </w:r>
-      <w:r>
-        <w:t>5</w:t>
-      </w:r>
-      <w:r>
-        <w:t xml:space="preserve"> </w:t>
-      </w:r>
-      <w:r>
-        <w:t>Mechanics &amp; Player Feedback</w:t>
-      </w:r>
-      <w:bookmarkEnd w:id="23"/>
+        <w:t xml:space="preserve">.6 </w:t>
+      </w:r>
+      <w:r>
+        <w:t>Ludology Reflections on Your Development</w:t>
+      </w:r>
+      <w:bookmarkEnd w:id="24"/>
     </w:p>
     <w:p>
       <w:pPr>
         <w:pStyle w:val="Heading2"/>
       </w:pPr>
-      <w:bookmarkStart w:id="24" w:name="_Toc195785544"/>
+      <w:bookmarkStart w:id="25" w:name="_Toc195785545"/>
       <w:r>
         <w:t>3</w:t>
       </w:r>
       <w:r>
-        <w:t>.</w:t>
-      </w:r>
-      <w:r>
-        <w:t>6</w:t>
-      </w:r>
-      <w:r>
-        <w:t xml:space="preserve"> </w:t>
-      </w:r>
-      <w:r>
-        <w:t>Ludology Reflections on Your Development</w:t>
-      </w:r>
-      <w:bookmarkEnd w:id="24"/>
-    </w:p>
-    <w:p>
-      <w:pPr>
-        <w:pStyle w:val="Heading2"/>
-      </w:pPr>
-      <w:bookmarkStart w:id="25" w:name="_Toc195785545"/>
-      <w:r>
-        <w:t>3</w:t>
-      </w:r>
-      <w:r>
-        <w:t>.</w:t>
-      </w:r>
-      <w:r>
-        <w:t>7</w:t>
-      </w:r>
-      <w:r>
-        <w:t xml:space="preserve"> </w:t>
+        <w:t xml:space="preserve">.7 </w:t>
       </w:r>
       <w:r>
         <w:t>Conclusion</w:t>
@@ -6743,61 +6861,9 @@
           <w:szCs w:val="22"/>
           <w:highlight w:val="cyan"/>
         </w:rPr>
-        <w:t>(isthisarefrence)</w:t>
-      </w:r>
-      <w:r>
-        <w:rPr>
-          <w:sz w:val="22"/>
-          <w:szCs w:val="22"/>
-        </w:rPr>
-        <w:t xml:space="preserve"> through Trello to keep track of my backlog, active tasks, and completed work. This helped me stay organised and prioritise tasks based on what was most important or time-sensitive at each stage.</w:t>
-      </w:r>
-    </w:p>
-    <w:p>
-      <w:pPr>
-        <w:ind w:left="465"/>
-        <w:rPr>
-          <w:sz w:val="22"/>
-          <w:szCs w:val="22"/>
-        </w:rPr>
-      </w:pPr>
-      <w:r>
-        <w:rPr>
-          <w:sz w:val="22"/>
-          <w:szCs w:val="22"/>
-        </w:rPr>
-        <w:t>I didn’t follow traditional test-driven development</w:t>
-      </w:r>
-      <w:r>
-        <w:rPr>
-          <w:sz w:val="22"/>
-          <w:szCs w:val="22"/>
-        </w:rPr>
-        <w:t xml:space="preserve"> at the start of the project</w:t>
-      </w:r>
-      <w:r>
-        <w:rPr>
-          <w:sz w:val="22"/>
-          <w:szCs w:val="22"/>
-        </w:rPr>
-        <w:t xml:space="preserve">, but I regularly played through the game during development to identify bugs, balancing issues, and areas for improvement. I also made use of </w:t>
-      </w:r>
-      <w:r>
-        <w:rPr>
-          <w:b/>
-          <w:bCs/>
-          <w:sz w:val="22"/>
-          <w:szCs w:val="22"/>
-        </w:rPr>
-        <w:t>runtime parameter adjustment</w:t>
-      </w:r>
-      <w:r>
-        <w:rPr>
-          <w:sz w:val="22"/>
-          <w:szCs w:val="22"/>
-        </w:rPr>
-        <w:t xml:space="preserve"> </w:t>
-      </w:r>
+        <w:t>(</w:t>
+      </w:r>
+      <w:proofErr w:type="spellStart"/>
       <w:r>
         <w:rPr>
           <w:b/>
@@ -6806,40 +6872,152 @@
           <w:szCs w:val="22"/>
           <w:highlight w:val="cyan"/>
         </w:rPr>
-        <w:t>(isthisarefrence)</w:t>
-      </w:r>
-      <w:r>
-        <w:rPr>
+        <w:t>isthisarefrence</w:t>
+      </w:r>
+      <w:proofErr w:type="spellEnd"/>
+      <w:r>
+        <w:rPr>
+          <w:b/>
+          <w:bCs/>
           <w:sz w:val="22"/>
           <w:szCs w:val="22"/>
-        </w:rPr>
-        <w:t xml:space="preserve"> in Unity (e.g., for enemy speed, wave timing, etc.), which helped me iterate quickly without rebuilding the game constantly.</w:t>
-      </w:r>
-    </w:p>
-    <w:p>
-      <w:pPr>
-        <w:ind w:left="465"/>
+          <w:highlight w:val="cyan"/>
+        </w:rPr>
+        <w:t>)</w:t>
+      </w:r>
+      <w:r>
         <w:rPr>
           <w:sz w:val="22"/>
           <w:szCs w:val="22"/>
         </w:rPr>
-      </w:pPr>
-      <w:r>
+        <w:t xml:space="preserve"> through Trello to keep track of my backlog, active tasks, and completed work. This helped me stay organised and prioritise tasks based on what was most important or time-sensitive at each stage.</w:t>
+      </w:r>
+    </w:p>
+    <w:p>
+      <w:pPr>
+        <w:ind w:left="465"/>
         <w:rPr>
           <w:sz w:val="22"/>
           <w:szCs w:val="22"/>
         </w:rPr>
-        <w:t>Alongside this, I recorded devlogs and kept notes throughout the project to reflect on progress and decisions. These proved useful for tracking what had been achieved, what needed reworking, and where time was being spent.</w:t>
-      </w:r>
-    </w:p>
-    <w:bookmarkEnd w:id="28"/>
-    <w:p>
-      <w:pPr>
-        <w:ind w:left="465"/>
+      </w:pPr>
+      <w:r>
         <w:rPr>
           <w:sz w:val="22"/>
           <w:szCs w:val="22"/>
         </w:rPr>
+        <w:t>I didn’t follow traditional test-driven development</w:t>
+      </w:r>
+      <w:r>
+        <w:rPr>
+          <w:sz w:val="22"/>
+          <w:szCs w:val="22"/>
+        </w:rPr>
+        <w:t xml:space="preserve"> at the start of the project</w:t>
+      </w:r>
+      <w:r>
+        <w:rPr>
+          <w:sz w:val="22"/>
+          <w:szCs w:val="22"/>
+        </w:rPr>
+        <w:t xml:space="preserve">, but I regularly played through the game during development to identify bugs, balancing issues, and areas for improvement. I also made use of </w:t>
+      </w:r>
+      <w:r>
+        <w:rPr>
+          <w:b/>
+          <w:bCs/>
+          <w:sz w:val="22"/>
+          <w:szCs w:val="22"/>
+        </w:rPr>
+        <w:t>runtime parameter adjustment</w:t>
+      </w:r>
+      <w:r>
+        <w:rPr>
+          <w:sz w:val="22"/>
+          <w:szCs w:val="22"/>
+        </w:rPr>
+        <w:t xml:space="preserve"> </w:t>
+      </w:r>
+      <w:r>
+        <w:rPr>
+          <w:b/>
+          <w:bCs/>
+          <w:sz w:val="22"/>
+          <w:szCs w:val="22"/>
+          <w:highlight w:val="cyan"/>
+        </w:rPr>
+        <w:t>(</w:t>
+      </w:r>
+      <w:proofErr w:type="spellStart"/>
+      <w:r>
+        <w:rPr>
+          <w:b/>
+          <w:bCs/>
+          <w:sz w:val="22"/>
+          <w:szCs w:val="22"/>
+          <w:highlight w:val="cyan"/>
+        </w:rPr>
+        <w:t>isthisarefrence</w:t>
+      </w:r>
+      <w:proofErr w:type="spellEnd"/>
+      <w:r>
+        <w:rPr>
+          <w:b/>
+          <w:bCs/>
+          <w:sz w:val="22"/>
+          <w:szCs w:val="22"/>
+          <w:highlight w:val="cyan"/>
+        </w:rPr>
+        <w:t>)</w:t>
+      </w:r>
+      <w:r>
+        <w:rPr>
+          <w:sz w:val="22"/>
+          <w:szCs w:val="22"/>
+        </w:rPr>
+        <w:t xml:space="preserve"> in Unity (e.g., for enemy speed, wave timing, etc.), which helped me iterate quickly without rebuilding the game constantly.</w:t>
+      </w:r>
+    </w:p>
+    <w:p>
+      <w:pPr>
+        <w:ind w:left="465"/>
+        <w:rPr>
+          <w:sz w:val="22"/>
+          <w:szCs w:val="22"/>
+        </w:rPr>
+      </w:pPr>
+      <w:r>
+        <w:rPr>
+          <w:sz w:val="22"/>
+          <w:szCs w:val="22"/>
+        </w:rPr>
+        <w:t xml:space="preserve">Alongside this, I recorded </w:t>
+      </w:r>
+      <w:proofErr w:type="spellStart"/>
+      <w:r>
+        <w:rPr>
+          <w:sz w:val="22"/>
+          <w:szCs w:val="22"/>
+        </w:rPr>
+        <w:t>devlogs</w:t>
+      </w:r>
+      <w:proofErr w:type="spellEnd"/>
+      <w:r>
+        <w:rPr>
+          <w:sz w:val="22"/>
+          <w:szCs w:val="22"/>
+        </w:rPr>
+        <w:t xml:space="preserve"> and kept notes throughout the project to reflect on progress and decisions. These proved useful for tracking what had been achieved, what needed reworking, and where time was being spent.</w:t>
+      </w:r>
+    </w:p>
+    <w:bookmarkEnd w:id="28"/>
+    <w:p>
+      <w:pPr>
+        <w:ind w:left="465"/>
+        <w:rPr>
+          <w:sz w:val="22"/>
+          <w:szCs w:val="22"/>
+        </w:rPr>
       </w:pPr>
     </w:p>
     <w:p>
@@ -6851,15 +7029,12 @@
         <w:t>4</w:t>
       </w:r>
       <w:r>
-        <w:t>.</w:t>
-      </w:r>
-      <w:r>
-        <w:t>2</w:t>
-      </w:r>
-      <w:r>
-        <w:t xml:space="preserve"> </w:t>
-      </w:r>
-      <w:r>
+        <w:t xml:space="preserve">.2 </w:t>
+      </w:r>
+      <w:r>
+        <w:rPr>
+          <w:highlight w:val="green"/>
+        </w:rPr>
         <w:t>Technologies</w:t>
       </w:r>
       <w:bookmarkEnd w:id="29"/>
@@ -6980,7 +7155,21 @@
         <w:rPr>
           <w:rFonts w:ascii="Arial" w:hAnsi="Arial" w:cs="Arial"/>
         </w:rPr>
-        <w:t>All gameplay scripting was done in C# as its Unity’s primary supported language, and the most commonly used within Unity. It was used to implement core systems such as enemy AI, wave spawner mechanics, player interactions, and UI functionality.</w:t>
+        <w:t xml:space="preserve">All gameplay scripting was done in C# as its Unity’s primary supported language, and the </w:t>
+      </w:r>
+      <w:proofErr w:type="gramStart"/>
+      <w:r>
+        <w:rPr>
+          <w:rFonts w:ascii="Arial" w:hAnsi="Arial" w:cs="Arial"/>
+        </w:rPr>
+        <w:t>most commonly used</w:t>
+      </w:r>
+      <w:proofErr w:type="gramEnd"/>
+      <w:r>
+        <w:rPr>
+          <w:rFonts w:ascii="Arial" w:hAnsi="Arial" w:cs="Arial"/>
+        </w:rPr>
+        <w:t xml:space="preserve"> within Unity. It was used to implement core systems such as enemy AI, wave spawner mechanics, player interactions, and UI functionality.</w:t>
       </w:r>
     </w:p>
     <w:p>
@@ -7028,7 +7217,21 @@
         <w:rPr>
           <w:rFonts w:ascii="Arial" w:hAnsi="Arial" w:cs="Arial"/>
         </w:rPr>
-        <w:t xml:space="preserve">Inkscape was used to create the majority of the UI seen in this game, drafts were created inside of Inkscape and then iterated into the final version, </w:t>
+        <w:t xml:space="preserve">Inkscape was used to create </w:t>
+      </w:r>
+      <w:proofErr w:type="gramStart"/>
+      <w:r>
+        <w:rPr>
+          <w:rFonts w:ascii="Arial" w:hAnsi="Arial" w:cs="Arial"/>
+        </w:rPr>
+        <w:t>the majority of</w:t>
+      </w:r>
+      <w:proofErr w:type="gramEnd"/>
+      <w:r>
+        <w:rPr>
+          <w:rFonts w:ascii="Arial" w:hAnsi="Arial" w:cs="Arial"/>
+        </w:rPr>
+        <w:t xml:space="preserve"> the UI seen in this game, drafts were created inside of Inkscape and then iterated into the final version, </w:t>
       </w:r>
       <w:r>
         <w:rPr>
@@ -7049,7 +7252,21 @@
         <w:rPr>
           <w:rFonts w:ascii="Arial" w:hAnsi="Arial" w:cs="Arial"/>
         </w:rPr>
-        <w:t xml:space="preserve"> Inkscape was chosen as I have had a lot of prior experience with this software, and I knew what both I and the software is capable of achieving. It is also free and offers a range of useful features such as image size scaling, easy exporting to any file type, and a lot more. </w:t>
+        <w:t xml:space="preserve"> Inkscape was chosen as I have had a lot of prior experience with this software, and I knew what both I and the software </w:t>
+      </w:r>
+      <w:proofErr w:type="gramStart"/>
+      <w:r>
+        <w:rPr>
+          <w:rFonts w:ascii="Arial" w:hAnsi="Arial" w:cs="Arial"/>
+        </w:rPr>
+        <w:t>is capable of achieving</w:t>
+      </w:r>
+      <w:proofErr w:type="gramEnd"/>
+      <w:r>
+        <w:rPr>
+          <w:rFonts w:ascii="Arial" w:hAnsi="Arial" w:cs="Arial"/>
+        </w:rPr>
+        <w:t xml:space="preserve">. It is also free and offers a range of useful features such as image size scaling, easy exporting to any file type, and a lot more. </w:t>
       </w:r>
     </w:p>
     <w:p>
@@ -7080,7 +7297,25 @@
           <w:b/>
           <w:bCs/>
         </w:rPr>
-        <w:t>Development Logs (Devlogs)</w:t>
+        <w:t>Development Logs (</w:t>
+      </w:r>
+      <w:proofErr w:type="spellStart"/>
+      <w:r>
+        <w:rPr>
+          <w:rFonts w:ascii="Arial" w:hAnsi="Arial" w:cs="Arial"/>
+          <w:b/>
+          <w:bCs/>
+        </w:rPr>
+        <w:t>Devlogs</w:t>
+      </w:r>
+      <w:proofErr w:type="spellEnd"/>
+      <w:r>
+        <w:rPr>
+          <w:rFonts w:ascii="Arial" w:hAnsi="Arial" w:cs="Arial"/>
+          <w:b/>
+          <w:bCs/>
+        </w:rPr>
+        <w:t>)</w:t>
       </w:r>
     </w:p>
     <w:p>
@@ -7095,7 +7330,21 @@
         <w:rPr>
           <w:rFonts w:ascii="Arial" w:hAnsi="Arial" w:cs="Arial"/>
         </w:rPr>
-        <w:t xml:space="preserve">Development logs – or commonly known as Devlogs, were recorded at the end of every 2 sprints. They were used as a method to track progress, record key milestones, and upload onto YouTube for viewers to watch. </w:t>
+        <w:t xml:space="preserve">Development logs – or commonly known as </w:t>
+      </w:r>
+      <w:proofErr w:type="spellStart"/>
+      <w:r>
+        <w:rPr>
+          <w:rFonts w:ascii="Arial" w:hAnsi="Arial" w:cs="Arial"/>
+        </w:rPr>
+        <w:t>Devlogs</w:t>
+      </w:r>
+      <w:proofErr w:type="spellEnd"/>
+      <w:r>
+        <w:rPr>
+          <w:rFonts w:ascii="Arial" w:hAnsi="Arial" w:cs="Arial"/>
+        </w:rPr>
+        <w:t xml:space="preserve">, were recorded at the end of every 2 sprints. They were used as a method to track progress, record key milestones, and upload onto YouTube for viewers to watch. </w:t>
       </w:r>
     </w:p>
     <w:p>
@@ -7141,7 +7390,21 @@
         <w:rPr>
           <w:rFonts w:ascii="Arial" w:hAnsi="Arial" w:cs="Arial"/>
         </w:rPr>
-        <w:t>Version Control was managed by using GitHub and GitHub Desktop, allowing for daily commits and backup, and allowing for easy tracking during development as I also added a description to most commits. GitHub desktop was mostly used due to its simplicity and user friendly interface.</w:t>
+        <w:t xml:space="preserve">Version Control was managed by using GitHub and GitHub Desktop, allowing for daily commits and backup, and allowing for easy tracking during development as I also added a description to most commits. GitHub desktop was mostly used due to its simplicity and </w:t>
+      </w:r>
+      <w:proofErr w:type="gramStart"/>
+      <w:r>
+        <w:rPr>
+          <w:rFonts w:ascii="Arial" w:hAnsi="Arial" w:cs="Arial"/>
+        </w:rPr>
+        <w:t>user friendly</w:t>
+      </w:r>
+      <w:proofErr w:type="gramEnd"/>
+      <w:r>
+        <w:rPr>
+          <w:rFonts w:ascii="Arial" w:hAnsi="Arial" w:cs="Arial"/>
+        </w:rPr>
+        <w:t xml:space="preserve"> interface.</w:t>
       </w:r>
     </w:p>
     <w:p>
@@ -7172,16 +7435,13 @@
           <w:b/>
           <w:bCs/>
         </w:rPr>
-        <w:t xml:space="preserve">Game Design Document </w:t>
-      </w:r>
-    </w:p>
-    <w:p>
-      <w:pPr>
-        <w:pStyle w:val="ListParagraph"/>
-        <w:numPr>
-          <w:ilvl w:val="0"/>
-          <w:numId w:val="26"/>
-        </w:numPr>
+        <w:t xml:space="preserve">Map Designs </w:t>
+      </w:r>
+    </w:p>
+    <w:p>
+      <w:pPr>
+        <w:pStyle w:val="ListParagraph"/>
+        <w:ind w:left="1185"/>
         <w:rPr>
           <w:rFonts w:ascii="Arial" w:hAnsi="Arial" w:cs="Arial"/>
           <w:b/>
@@ -7191,33 +7451,958 @@
       <w:r>
         <w:rPr>
           <w:rFonts w:ascii="Arial" w:hAnsi="Arial" w:cs="Arial"/>
+        </w:rPr>
+        <w:t xml:space="preserve">Initial map designs were sketched on paper to plan out the layout, player flow, and enemy spawn points before being built in Unity. These paper designs were then refined using the online tool </w:t>
+      </w:r>
+      <w:r>
+        <w:rPr>
+          <w:rFonts w:ascii="Arial" w:hAnsi="Arial" w:cs="Arial"/>
+          <w:highlight w:val="cyan"/>
+        </w:rPr>
+        <w:t>Dungeon Scrawl</w:t>
+      </w:r>
+      <w:r>
+        <w:rPr>
+          <w:rFonts w:ascii="Arial" w:hAnsi="Arial" w:cs="Arial"/>
+        </w:rPr>
+        <w:t xml:space="preserve"> (</w:t>
+      </w:r>
+      <w:hyperlink r:id="rId7" w:tgtFrame="_new" w:history="1">
+        <w:r>
+          <w:rPr>
+            <w:rStyle w:val="Hyperlink"/>
+            <w:rFonts w:ascii="Arial" w:hAnsi="Arial" w:cs="Arial"/>
+          </w:rPr>
+          <w:t>https://app.dungeonscrawl.com</w:t>
+        </w:r>
+      </w:hyperlink>
+      <w:r>
+        <w:rPr>
+          <w:rFonts w:ascii="Arial" w:hAnsi="Arial" w:cs="Arial"/>
+        </w:rPr>
+        <w:t xml:space="preserve">), which allowed for a more visual and structured digital representation of each level. </w:t>
+      </w:r>
+    </w:p>
+    <w:p>
+      <w:pPr>
+        <w:pStyle w:val="ListParagraph"/>
+        <w:ind w:left="1185"/>
+        <w:rPr>
+          <w:rFonts w:ascii="Arial" w:hAnsi="Arial" w:cs="Arial"/>
           <w:b/>
           <w:bCs/>
         </w:rPr>
-        <w:t xml:space="preserve">Map Designs </w:t>
-      </w:r>
-    </w:p>
-    <w:p>
-      <w:pPr>
-        <w:pStyle w:val="ListParagraph"/>
-        <w:numPr>
-          <w:ilvl w:val="0"/>
-          <w:numId w:val="26"/>
-        </w:numPr>
+      </w:pPr>
+    </w:p>
+    <w:p>
+      <w:pPr>
+        <w:rPr>
+          <w:sz w:val="22"/>
+          <w:szCs w:val="22"/>
+        </w:rPr>
+      </w:pPr>
+    </w:p>
+    <w:p>
+      <w:pPr>
+        <w:pStyle w:val="Heading2"/>
+      </w:pPr>
+      <w:bookmarkStart w:id="30" w:name="_Toc195785549"/>
+      <w:r>
+        <w:t>4</w:t>
+      </w:r>
+      <w:r>
+        <w:t xml:space="preserve">.3 </w:t>
+      </w:r>
+      <w:r>
+        <w:t>Project Management Approach</w:t>
+      </w:r>
+      <w:bookmarkEnd w:id="30"/>
+      <w:r>
+        <w:t xml:space="preserve"> </w:t>
+      </w:r>
+    </w:p>
+    <w:p>
+      <w:pPr>
+        <w:pStyle w:val="ListParagraph"/>
+        <w:ind w:left="825"/>
         <w:rPr>
           <w:rFonts w:ascii="Arial" w:hAnsi="Arial" w:cs="Arial"/>
           <w:b/>
           <w:bCs/>
-        </w:rPr>
-      </w:pPr>
-      <w:r>
+          <w:u w:val="single"/>
+        </w:rPr>
+      </w:pPr>
+    </w:p>
+    <w:p>
+      <w:pPr>
+        <w:pStyle w:val="ListParagraph"/>
+        <w:ind w:left="465"/>
+        <w:rPr>
+          <w:rFonts w:ascii="Arial" w:hAnsi="Arial" w:cs="Arial"/>
+        </w:rPr>
+      </w:pPr>
+      <w:r>
+        <w:rPr>
+          <w:rFonts w:ascii="Arial" w:hAnsi="Arial" w:cs="Arial"/>
+        </w:rPr>
+        <w:t xml:space="preserve">This project was managed by breaking down tasks into Sprints. The sprints took place every 14 days and consisted of a set list of tasks that I had to complete during that sprint time. </w:t>
+      </w:r>
+      <w:proofErr w:type="gramStart"/>
+      <w:r>
+        <w:rPr>
+          <w:rFonts w:ascii="Arial" w:hAnsi="Arial" w:cs="Arial"/>
+        </w:rPr>
+        <w:t>In order to</w:t>
+      </w:r>
+      <w:proofErr w:type="gramEnd"/>
+      <w:r>
+        <w:rPr>
+          <w:rFonts w:ascii="Arial" w:hAnsi="Arial" w:cs="Arial"/>
+        </w:rPr>
+        <w:t xml:space="preserve"> manage my Backlog, Sprints, Important dates and other key times I used </w:t>
+      </w:r>
+    </w:p>
+    <w:p>
+      <w:pPr>
+        <w:pStyle w:val="ListParagraph"/>
+        <w:ind w:left="465"/>
+        <w:rPr>
+          <w:rFonts w:ascii="Arial" w:hAnsi="Arial" w:cs="Arial"/>
+        </w:rPr>
+      </w:pPr>
+    </w:p>
+    <w:p>
+      <w:pPr>
+        <w:ind w:left="465"/>
+        <w:rPr>
+          <w:sz w:val="22"/>
+          <w:szCs w:val="22"/>
+        </w:rPr>
+      </w:pPr>
+      <w:r>
+        <w:rPr>
+          <w:sz w:val="22"/>
+          <w:szCs w:val="22"/>
+        </w:rPr>
+        <w:t xml:space="preserve">This dude spoke about phases (sprints) </w:t>
+      </w:r>
+    </w:p>
+    <w:p>
+      <w:pPr>
+        <w:ind w:left="465"/>
+        <w:rPr>
+          <w:sz w:val="22"/>
+          <w:szCs w:val="22"/>
+        </w:rPr>
+      </w:pPr>
+    </w:p>
+    <w:p>
+      <w:pPr>
+        <w:ind w:left="465"/>
+        <w:rPr>
+          <w:sz w:val="22"/>
+          <w:szCs w:val="22"/>
+        </w:rPr>
+      </w:pPr>
+      <w:r>
+        <w:rPr>
+          <w:sz w:val="22"/>
+          <w:szCs w:val="22"/>
+        </w:rPr>
+        <w:t>Image</w:t>
+      </w:r>
+    </w:p>
+    <w:p>
+      <w:pPr>
+        <w:ind w:left="465"/>
+        <w:rPr>
+          <w:sz w:val="22"/>
+          <w:szCs w:val="22"/>
+        </w:rPr>
+      </w:pPr>
+      <w:r>
+        <w:rPr>
+          <w:sz w:val="22"/>
+          <w:szCs w:val="22"/>
+        </w:rPr>
+        <w:t xml:space="preserve">Speak about how long each sprint took and typically how many tasks were there </w:t>
+      </w:r>
+    </w:p>
+    <w:p>
+      <w:pPr>
+        <w:ind w:left="465"/>
+        <w:rPr>
+          <w:sz w:val="22"/>
+          <w:szCs w:val="22"/>
+        </w:rPr>
+      </w:pPr>
+      <w:r>
+        <w:rPr>
+          <w:sz w:val="22"/>
+          <w:szCs w:val="22"/>
+        </w:rPr>
+        <w:t xml:space="preserve">Trello </w:t>
+      </w:r>
+    </w:p>
+    <w:p>
+      <w:pPr>
+        <w:ind w:left="465"/>
+        <w:rPr>
+          <w:sz w:val="22"/>
+          <w:szCs w:val="22"/>
+        </w:rPr>
+      </w:pPr>
+      <w:proofErr w:type="spellStart"/>
+      <w:r>
+        <w:rPr>
+          <w:sz w:val="22"/>
+          <w:szCs w:val="22"/>
+        </w:rPr>
+        <w:t>Github</w:t>
+      </w:r>
+      <w:proofErr w:type="spellEnd"/>
+      <w:r>
+        <w:rPr>
+          <w:sz w:val="22"/>
+          <w:szCs w:val="22"/>
+        </w:rPr>
+        <w:t xml:space="preserve">  how I </w:t>
+      </w:r>
+      <w:proofErr w:type="spellStart"/>
+      <w:r>
+        <w:rPr>
+          <w:sz w:val="22"/>
+          <w:szCs w:val="22"/>
+        </w:rPr>
+        <w:t>labeld</w:t>
+      </w:r>
+      <w:proofErr w:type="spellEnd"/>
+      <w:r>
+        <w:rPr>
+          <w:sz w:val="22"/>
+          <w:szCs w:val="22"/>
+        </w:rPr>
+        <w:t xml:space="preserve"> commits and only would do them if </w:t>
+      </w:r>
+      <w:proofErr w:type="spellStart"/>
+      <w:r>
+        <w:rPr>
+          <w:sz w:val="22"/>
+          <w:szCs w:val="22"/>
+        </w:rPr>
+        <w:t>neeed</w:t>
+      </w:r>
+      <w:proofErr w:type="spellEnd"/>
+      <w:r>
+        <w:rPr>
+          <w:sz w:val="22"/>
+          <w:szCs w:val="22"/>
+        </w:rPr>
+        <w:t xml:space="preserve"> </w:t>
+      </w:r>
+      <w:r>
+        <w:rPr>
+          <w:sz w:val="22"/>
+          <w:szCs w:val="22"/>
+        </w:rPr>
+        <w:t xml:space="preserve">, good if I needed to </w:t>
+      </w:r>
+      <w:proofErr w:type="gramStart"/>
+      <w:r>
+        <w:rPr>
+          <w:sz w:val="22"/>
+          <w:szCs w:val="22"/>
+        </w:rPr>
+        <w:t>refer back</w:t>
+      </w:r>
+      <w:proofErr w:type="gramEnd"/>
+      <w:r>
+        <w:rPr>
+          <w:sz w:val="22"/>
+          <w:szCs w:val="22"/>
+        </w:rPr>
+        <w:t xml:space="preserve"> to old save. Used the Desktop app as it had </w:t>
+      </w:r>
+      <w:proofErr w:type="spellStart"/>
+      <w:proofErr w:type="gramStart"/>
+      <w:r>
+        <w:rPr>
+          <w:sz w:val="22"/>
+          <w:szCs w:val="22"/>
+        </w:rPr>
+        <w:t>a</w:t>
+      </w:r>
+      <w:proofErr w:type="spellEnd"/>
+      <w:proofErr w:type="gramEnd"/>
+      <w:r>
+        <w:rPr>
+          <w:sz w:val="22"/>
+          <w:szCs w:val="22"/>
+        </w:rPr>
+        <w:t xml:space="preserve"> easy interface </w:t>
+      </w:r>
+    </w:p>
+    <w:p>
+      <w:pPr>
+        <w:ind w:left="465"/>
+        <w:rPr>
+          <w:sz w:val="22"/>
+          <w:szCs w:val="22"/>
+          <w:u w:val="single"/>
+        </w:rPr>
+      </w:pPr>
+    </w:p>
+    <w:p>
+      <w:pPr>
+        <w:ind w:left="465"/>
+        <w:rPr>
+          <w:sz w:val="22"/>
+          <w:szCs w:val="22"/>
+        </w:rPr>
+      </w:pPr>
+      <w:r>
+        <w:rPr>
+          <w:sz w:val="22"/>
+          <w:szCs w:val="22"/>
+        </w:rPr>
+        <w:br w:type="page"/>
+      </w:r>
+    </w:p>
+    <w:p>
+      <w:pPr>
+        <w:pStyle w:val="Heading1"/>
+      </w:pPr>
+      <w:bookmarkStart w:id="31" w:name="_Toc195785550"/>
+      <w:r>
+        <w:lastRenderedPageBreak/>
+        <w:t>5 – Legal, Social, Ethical and Professional issues</w:t>
+      </w:r>
+      <w:bookmarkEnd w:id="31"/>
+      <w:r>
+        <w:t xml:space="preserve"> </w:t>
+      </w:r>
+    </w:p>
+    <w:p>
+      <w:pPr>
+        <w:pStyle w:val="Heading2"/>
+      </w:pPr>
+      <w:bookmarkStart w:id="32" w:name="_Toc195785551"/>
+      <w:r>
+        <w:t>5.1 Legal</w:t>
+      </w:r>
+      <w:bookmarkEnd w:id="32"/>
+    </w:p>
+    <w:p>
+      <w:r>
+        <w:t xml:space="preserve">Maybe how assets were free etc </w:t>
+      </w:r>
+    </w:p>
+    <w:p>
+      <w:r>
+        <w:t xml:space="preserve">Age rating </w:t>
+      </w:r>
+    </w:p>
+    <w:p>
+      <w:pPr>
+        <w:pStyle w:val="Heading2"/>
+      </w:pPr>
+      <w:bookmarkStart w:id="33" w:name="_Toc195785552"/>
+      <w:r>
+        <w:t>5.2 Social</w:t>
+      </w:r>
+      <w:bookmarkEnd w:id="33"/>
+    </w:p>
+    <w:p>
+      <w:pPr>
+        <w:pStyle w:val="Heading2"/>
+      </w:pPr>
+      <w:bookmarkStart w:id="34" w:name="_Toc195785553"/>
+      <w:r>
+        <w:t>5.3 Ethical</w:t>
+      </w:r>
+      <w:bookmarkEnd w:id="34"/>
+      <w:r>
+        <w:t xml:space="preserve"> </w:t>
+      </w:r>
+    </w:p>
+    <w:p/>
+    <w:p>
+      <w:pPr>
+        <w:spacing w:line="259" w:lineRule="auto"/>
+        <w:rPr>
+          <w:sz w:val="22"/>
+          <w:szCs w:val="22"/>
+        </w:rPr>
+      </w:pPr>
+      <w:r>
+        <w:rPr>
+          <w:sz w:val="22"/>
+          <w:szCs w:val="22"/>
+        </w:rPr>
+        <w:br w:type="page"/>
+      </w:r>
+    </w:p>
+    <w:p>
+      <w:pPr>
+        <w:pStyle w:val="Heading1"/>
+      </w:pPr>
+      <w:bookmarkStart w:id="35" w:name="_Toc195785554"/>
+      <w:r>
+        <w:lastRenderedPageBreak/>
+        <w:t>6 – Project Management</w:t>
+      </w:r>
+      <w:bookmarkEnd w:id="35"/>
+    </w:p>
+    <w:p>
+      <w:pPr>
+        <w:pStyle w:val="Heading2"/>
+      </w:pPr>
+      <w:bookmarkStart w:id="36" w:name="_Toc195785555"/>
+      <w:r>
+        <w:t>6.1 Project Management</w:t>
+      </w:r>
+      <w:bookmarkEnd w:id="36"/>
+    </w:p>
+    <w:p>
+      <w:pPr>
+        <w:pStyle w:val="Heading2"/>
+      </w:pPr>
+      <w:bookmarkStart w:id="37" w:name="_Toc195785556"/>
+      <w:r>
+        <w:t>6.2 Version Control</w:t>
+      </w:r>
+      <w:bookmarkEnd w:id="37"/>
+    </w:p>
+    <w:p>
+      <w:pPr>
+        <w:pStyle w:val="Heading2"/>
+      </w:pPr>
+      <w:bookmarkStart w:id="38" w:name="_Toc195785557"/>
+      <w:r>
+        <w:t>6.3 Meetings</w:t>
+      </w:r>
+      <w:bookmarkEnd w:id="38"/>
+      <w:r>
+        <w:t xml:space="preserve"> </w:t>
+      </w:r>
+    </w:p>
+    <w:p>
+      <w:pPr>
+        <w:spacing w:line="259" w:lineRule="auto"/>
+        <w:rPr>
+          <w:sz w:val="22"/>
+          <w:szCs w:val="22"/>
+        </w:rPr>
+      </w:pPr>
+      <w:r>
+        <w:rPr>
+          <w:sz w:val="22"/>
+          <w:szCs w:val="22"/>
+        </w:rPr>
+        <w:br w:type="page"/>
+      </w:r>
+    </w:p>
+    <w:p>
+      <w:pPr>
+        <w:spacing w:line="259" w:lineRule="auto"/>
+        <w:rPr>
+          <w:sz w:val="22"/>
+          <w:szCs w:val="22"/>
+        </w:rPr>
+      </w:pPr>
+    </w:p>
+    <w:p>
+      <w:pPr>
+        <w:ind w:left="465"/>
+        <w:rPr>
+          <w:sz w:val="22"/>
+          <w:szCs w:val="22"/>
+        </w:rPr>
+      </w:pPr>
+    </w:p>
+    <w:p>
+      <w:pPr>
+        <w:spacing w:line="259" w:lineRule="auto"/>
+        <w:rPr>
+          <w:sz w:val="22"/>
+          <w:szCs w:val="22"/>
+        </w:rPr>
+      </w:pPr>
+    </w:p>
+    <w:p>
+      <w:pPr>
+        <w:pStyle w:val="Heading1"/>
+      </w:pPr>
+      <w:bookmarkStart w:id="39" w:name="_Toc195785558"/>
+      <w:r>
+        <w:t xml:space="preserve">7 - </w:t>
+      </w:r>
+      <w:r>
+        <w:t>Implementation</w:t>
+      </w:r>
+      <w:bookmarkEnd w:id="39"/>
+    </w:p>
+    <w:p>
+      <w:pPr>
+        <w:pStyle w:val="ListParagraph"/>
+        <w:jc w:val="center"/>
         <w:rPr>
           <w:rFonts w:ascii="Arial" w:hAnsi="Arial" w:cs="Arial"/>
           <w:b/>
           <w:bCs/>
-        </w:rPr>
-        <w:t xml:space="preserve">Online Assets </w:t>
-      </w:r>
+          <w:u w:val="single"/>
+        </w:rPr>
+      </w:pPr>
+    </w:p>
+    <w:p>
+      <w:pPr>
+        <w:pStyle w:val="Heading2"/>
+      </w:pPr>
+      <w:bookmarkStart w:id="40" w:name="_Toc195785559"/>
+      <w:r>
+        <w:t>7</w:t>
+      </w:r>
+      <w:r>
+        <w:t>.1 Planning &amp; Research</w:t>
+      </w:r>
+      <w:bookmarkEnd w:id="40"/>
+    </w:p>
+    <w:p>
+      <w:pPr>
+        <w:pStyle w:val="ListParagraph"/>
+        <w:ind w:left="465"/>
+        <w:rPr>
+          <w:rFonts w:ascii="Arial" w:hAnsi="Arial" w:cs="Arial"/>
+          <w:b/>
+          <w:bCs/>
+          <w:u w:val="single"/>
+        </w:rPr>
+      </w:pPr>
+    </w:p>
+    <w:p>
+      <w:pPr>
+        <w:pStyle w:val="ListParagraph"/>
+        <w:ind w:left="465"/>
+        <w:rPr>
+          <w:rFonts w:ascii="Arial" w:hAnsi="Arial" w:cs="Arial"/>
+        </w:rPr>
+      </w:pPr>
+      <w:r>
+        <w:rPr>
+          <w:rFonts w:ascii="Arial" w:hAnsi="Arial" w:cs="Arial"/>
+        </w:rPr>
+        <w:t>Read Books</w:t>
+      </w:r>
+    </w:p>
+    <w:p>
+      <w:pPr>
+        <w:pStyle w:val="ListParagraph"/>
+        <w:ind w:left="465"/>
+        <w:rPr>
+          <w:rFonts w:ascii="Arial" w:hAnsi="Arial" w:cs="Arial"/>
+        </w:rPr>
+      </w:pPr>
+      <w:proofErr w:type="spellStart"/>
+      <w:r>
+        <w:rPr>
+          <w:rFonts w:ascii="Arial" w:hAnsi="Arial" w:cs="Arial"/>
+        </w:rPr>
+        <w:t>Watcged</w:t>
+      </w:r>
+      <w:proofErr w:type="spellEnd"/>
+      <w:r>
+        <w:rPr>
+          <w:rFonts w:ascii="Arial" w:hAnsi="Arial" w:cs="Arial"/>
+        </w:rPr>
+        <w:t xml:space="preserve"> videos </w:t>
+      </w:r>
+    </w:p>
+    <w:p>
+      <w:pPr>
+        <w:pStyle w:val="ListParagraph"/>
+        <w:ind w:left="465"/>
+        <w:rPr>
+          <w:rFonts w:ascii="Arial" w:hAnsi="Arial" w:cs="Arial"/>
+        </w:rPr>
+      </w:pPr>
+      <w:r>
+        <w:rPr>
+          <w:rFonts w:ascii="Arial" w:hAnsi="Arial" w:cs="Arial"/>
+        </w:rPr>
+        <w:t>GDD</w:t>
+      </w:r>
+    </w:p>
+    <w:p>
+      <w:pPr>
+        <w:pStyle w:val="ListParagraph"/>
+        <w:ind w:left="465"/>
+        <w:rPr>
+          <w:rFonts w:ascii="Arial" w:hAnsi="Arial" w:cs="Arial"/>
+        </w:rPr>
+      </w:pPr>
+    </w:p>
+    <w:p>
+      <w:pPr>
+        <w:pStyle w:val="ListParagraph"/>
+        <w:ind w:left="465"/>
+        <w:jc w:val="center"/>
+        <w:rPr>
+          <w:rFonts w:ascii="Arial" w:hAnsi="Arial" w:cs="Arial"/>
+        </w:rPr>
+      </w:pPr>
+    </w:p>
+    <w:p>
+      <w:pPr>
+        <w:pStyle w:val="Heading2"/>
+      </w:pPr>
+      <w:bookmarkStart w:id="41" w:name="_Toc195785560"/>
+      <w:r>
+        <w:t>7</w:t>
+      </w:r>
+      <w:r>
+        <w:t xml:space="preserve">.2 </w:t>
+      </w:r>
+      <w:r>
+        <w:t>Sprint 1 (8.11.2024 – 22.11.2024)</w:t>
+      </w:r>
+      <w:bookmarkEnd w:id="41"/>
+    </w:p>
+    <w:p>
+      <w:pPr>
+        <w:pStyle w:val="ListParagraph"/>
+        <w:ind w:left="825"/>
+        <w:rPr>
+          <w:rFonts w:ascii="Arial" w:hAnsi="Arial" w:cs="Arial"/>
+        </w:rPr>
+      </w:pPr>
+    </w:p>
+    <w:p>
+      <w:pPr>
+        <w:pStyle w:val="ListParagraph"/>
+        <w:ind w:left="825"/>
+        <w:rPr>
+          <w:rFonts w:ascii="Arial" w:hAnsi="Arial" w:cs="Arial"/>
+        </w:rPr>
+      </w:pPr>
+      <w:r>
+        <w:rPr>
+          <w:rFonts w:ascii="Arial" w:hAnsi="Arial" w:cs="Arial"/>
+        </w:rPr>
+        <w:t xml:space="preserve">For my first sprint I started by creating my GitHub Repository </w:t>
+      </w:r>
+    </w:p>
+    <w:p>
+      <w:pPr>
+        <w:pStyle w:val="ListParagraph"/>
+        <w:ind w:left="825"/>
+        <w:rPr>
+          <w:rFonts w:ascii="Arial" w:hAnsi="Arial" w:cs="Arial"/>
+        </w:rPr>
+      </w:pPr>
+    </w:p>
+    <w:p>
+      <w:pPr>
+        <w:pStyle w:val="ListParagraph"/>
+        <w:ind w:left="825"/>
+        <w:rPr>
+          <w:rFonts w:ascii="Arial" w:hAnsi="Arial" w:cs="Arial"/>
+        </w:rPr>
+      </w:pPr>
+      <w:r>
+        <w:rPr>
+          <w:rFonts w:ascii="Arial" w:hAnsi="Arial" w:cs="Arial"/>
+        </w:rPr>
+        <w:t xml:space="preserve">Set up Trello and </w:t>
+      </w:r>
+      <w:proofErr w:type="spellStart"/>
+      <w:r>
+        <w:rPr>
+          <w:rFonts w:ascii="Arial" w:hAnsi="Arial" w:cs="Arial"/>
+        </w:rPr>
+        <w:t>github</w:t>
+      </w:r>
+      <w:proofErr w:type="spellEnd"/>
+      <w:r>
+        <w:rPr>
+          <w:rFonts w:ascii="Arial" w:hAnsi="Arial" w:cs="Arial"/>
+        </w:rPr>
+        <w:t xml:space="preserve"> </w:t>
+      </w:r>
+    </w:p>
+    <w:p>
+      <w:pPr>
+        <w:pStyle w:val="ListParagraph"/>
+        <w:ind w:left="825"/>
+        <w:rPr>
+          <w:rFonts w:ascii="Arial" w:hAnsi="Arial" w:cs="Arial"/>
+        </w:rPr>
+      </w:pPr>
+      <w:r>
+        <w:rPr>
+          <w:rFonts w:ascii="Arial" w:hAnsi="Arial" w:cs="Arial"/>
+        </w:rPr>
+        <w:t xml:space="preserve">Paper </w:t>
+      </w:r>
+      <w:r>
+        <w:rPr>
+          <w:rFonts w:ascii="Arial" w:hAnsi="Arial" w:cs="Arial"/>
+        </w:rPr>
+        <w:t xml:space="preserve">Level Designs </w:t>
+      </w:r>
+    </w:p>
+    <w:p>
+      <w:pPr>
+        <w:pStyle w:val="ListParagraph"/>
+        <w:ind w:left="825"/>
+        <w:rPr>
+          <w:rFonts w:ascii="Arial" w:hAnsi="Arial" w:cs="Arial"/>
+        </w:rPr>
+      </w:pPr>
+      <w:r>
+        <w:rPr>
+          <w:rFonts w:ascii="Arial" w:hAnsi="Arial" w:cs="Arial"/>
+        </w:rPr>
+        <w:t>GDD</w:t>
+      </w:r>
+    </w:p>
+    <w:p>
+      <w:pPr>
+        <w:pStyle w:val="ListParagraph"/>
+        <w:ind w:left="825"/>
+        <w:rPr>
+          <w:rFonts w:ascii="Arial" w:hAnsi="Arial" w:cs="Arial"/>
+        </w:rPr>
+      </w:pPr>
+      <w:r>
+        <w:rPr>
+          <w:rFonts w:ascii="Arial" w:hAnsi="Arial" w:cs="Arial"/>
+        </w:rPr>
+        <w:t xml:space="preserve">Movement </w:t>
+      </w:r>
+    </w:p>
+    <w:p>
+      <w:pPr>
+        <w:pStyle w:val="ListParagraph"/>
+        <w:ind w:left="825"/>
+        <w:rPr>
+          <w:rFonts w:ascii="Arial" w:hAnsi="Arial" w:cs="Arial"/>
+        </w:rPr>
+      </w:pPr>
+      <w:r>
+        <w:rPr>
+          <w:rFonts w:ascii="Arial" w:hAnsi="Arial" w:cs="Arial"/>
+        </w:rPr>
+        <w:t xml:space="preserve">Player </w:t>
+      </w:r>
+    </w:p>
+    <w:p>
+      <w:pPr>
+        <w:pStyle w:val="ListParagraph"/>
+        <w:ind w:left="825"/>
+        <w:rPr>
+          <w:rFonts w:ascii="Arial" w:hAnsi="Arial" w:cs="Arial"/>
+        </w:rPr>
+      </w:pPr>
+      <w:r>
+        <w:rPr>
+          <w:rFonts w:ascii="Arial" w:hAnsi="Arial" w:cs="Arial"/>
+        </w:rPr>
+        <w:t xml:space="preserve">Playing around with modelling tools and finding assets </w:t>
+      </w:r>
+    </w:p>
+    <w:p>
+      <w:pPr>
+        <w:pStyle w:val="ListParagraph"/>
+        <w:ind w:left="465"/>
+        <w:rPr>
+          <w:rFonts w:ascii="Arial" w:hAnsi="Arial" w:cs="Arial"/>
+          <w:color w:val="0D0D0D" w:themeColor="text1" w:themeTint="F2"/>
+        </w:rPr>
+      </w:pPr>
+      <w:r>
+        <w:rPr>
+          <w:rFonts w:ascii="Arial" w:hAnsi="Arial" w:cs="Arial"/>
+          <w:color w:val="0D0D0D" w:themeColor="text1" w:themeTint="F2"/>
+        </w:rPr>
+        <w:t xml:space="preserve">                 </w:t>
+      </w:r>
+    </w:p>
+    <w:p>
+      <w:pPr>
+        <w:spacing w:line="259" w:lineRule="auto"/>
+        <w:rPr>
+          <w:color w:val="0D0D0D" w:themeColor="text1" w:themeTint="F2"/>
+          <w:sz w:val="22"/>
+          <w:szCs w:val="22"/>
+        </w:rPr>
+      </w:pPr>
+      <w:r>
+        <w:rPr>
+          <w:color w:val="0D0D0D" w:themeColor="text1" w:themeTint="F2"/>
+          <w:sz w:val="22"/>
+          <w:szCs w:val="22"/>
+        </w:rPr>
+        <w:br w:type="page"/>
+      </w:r>
+    </w:p>
+    <w:p>
+      <w:pPr>
+        <w:pStyle w:val="Heading2"/>
+      </w:pPr>
+      <w:bookmarkStart w:id="42" w:name="_Toc195785561"/>
+      <w:r>
+        <w:lastRenderedPageBreak/>
+        <w:t>7</w:t>
+      </w:r>
+      <w:r>
+        <w:t xml:space="preserve">.3 </w:t>
+      </w:r>
+      <w:r>
+        <w:t>Sprint 2 (22.11.2024 – 6.12.2024)</w:t>
+      </w:r>
+      <w:bookmarkEnd w:id="42"/>
+    </w:p>
+    <w:p>
+      <w:pPr>
+        <w:ind w:left="465"/>
+        <w:jc w:val="center"/>
+        <w:rPr>
+          <w:sz w:val="22"/>
+          <w:szCs w:val="22"/>
+        </w:rPr>
+      </w:pPr>
+      <w:r>
+        <w:rPr>
+          <w:sz w:val="22"/>
+          <w:szCs w:val="22"/>
+        </w:rPr>
+        <w:t>Started to create level 1 Design</w:t>
+      </w:r>
+    </w:p>
+    <w:p>
+      <w:pPr>
+        <w:ind w:left="465"/>
+        <w:jc w:val="center"/>
+        <w:rPr>
+          <w:sz w:val="22"/>
+          <w:szCs w:val="22"/>
+        </w:rPr>
+      </w:pPr>
+      <w:r>
+        <w:rPr>
+          <w:sz w:val="22"/>
+          <w:szCs w:val="22"/>
+        </w:rPr>
+        <w:t>Started to implement mechanics ?</w:t>
+      </w:r>
+    </w:p>
+    <w:p>
+      <w:pPr>
+        <w:ind w:left="465"/>
+        <w:jc w:val="center"/>
+        <w:rPr>
+          <w:sz w:val="22"/>
+          <w:szCs w:val="22"/>
+        </w:rPr>
+      </w:pPr>
+      <w:r>
+        <w:rPr>
+          <w:sz w:val="22"/>
+          <w:szCs w:val="22"/>
+        </w:rPr>
+        <w:t>Create Basic UI</w:t>
+      </w:r>
+    </w:p>
+    <w:p>
+      <w:pPr>
+        <w:ind w:left="465"/>
+        <w:jc w:val="center"/>
+        <w:rPr>
+          <w:sz w:val="22"/>
+          <w:szCs w:val="22"/>
+        </w:rPr>
+      </w:pPr>
+      <w:r>
+        <w:rPr>
+          <w:sz w:val="22"/>
+          <w:szCs w:val="22"/>
+        </w:rPr>
+        <w:t xml:space="preserve">Create Game States (start, menu , pause) </w:t>
+      </w:r>
+    </w:p>
+    <w:p>
+      <w:pPr>
+        <w:ind w:left="465"/>
+        <w:jc w:val="center"/>
+        <w:rPr>
+          <w:sz w:val="22"/>
+          <w:szCs w:val="22"/>
+        </w:rPr>
+      </w:pPr>
+      <w:proofErr w:type="spellStart"/>
+      <w:r>
+        <w:rPr>
+          <w:sz w:val="22"/>
+          <w:szCs w:val="22"/>
+        </w:rPr>
+        <w:t>Devlog</w:t>
+      </w:r>
+      <w:proofErr w:type="spellEnd"/>
+      <w:r>
+        <w:rPr>
+          <w:sz w:val="22"/>
+          <w:szCs w:val="22"/>
+        </w:rPr>
+        <w:t xml:space="preserve"> 1?</w:t>
+      </w:r>
+    </w:p>
+    <w:p>
+      <w:pPr>
+        <w:ind w:left="465"/>
+        <w:jc w:val="center"/>
+        <w:rPr>
+          <w:sz w:val="22"/>
+          <w:szCs w:val="22"/>
+        </w:rPr>
+      </w:pPr>
+    </w:p>
+    <w:p>
+      <w:pPr>
+        <w:pStyle w:val="Heading2"/>
+      </w:pPr>
+      <w:bookmarkStart w:id="43" w:name="_Toc195785562"/>
+      <w:r>
+        <w:t>7.4 MVP</w:t>
+      </w:r>
+      <w:bookmarkEnd w:id="43"/>
+    </w:p>
+    <w:p>
+      <w:pPr>
+        <w:pStyle w:val="Heading2"/>
+      </w:pPr>
+      <w:bookmarkStart w:id="44" w:name="_Toc195785563"/>
+      <w:r>
+        <w:t>7.5 MAP</w:t>
+      </w:r>
+      <w:bookmarkEnd w:id="44"/>
+    </w:p>
+    <w:p>
+      <w:pPr>
+        <w:pStyle w:val="Heading2"/>
+      </w:pPr>
+      <w:bookmarkStart w:id="45" w:name="_Toc195785564"/>
+      <w:r>
+        <w:t xml:space="preserve">7.4 Uploading </w:t>
+      </w:r>
+      <w:proofErr w:type="gramStart"/>
+      <w:r>
+        <w:t>The</w:t>
+      </w:r>
+      <w:proofErr w:type="gramEnd"/>
+      <w:r>
+        <w:t xml:space="preserve"> Game</w:t>
+      </w:r>
+      <w:bookmarkEnd w:id="45"/>
     </w:p>
     <w:p/>
     <w:p/>
@@ -7225,667 +8410,12 @@
     <w:p>
       <w:pPr>
         <w:pStyle w:val="ListParagraph"/>
-        <w:ind w:left="1185"/>
-        <w:rPr>
-          <w:rFonts w:ascii="Arial" w:hAnsi="Arial" w:cs="Arial"/>
-        </w:rPr>
-      </w:pPr>
-    </w:p>
-    <w:p>
-      <w:pPr>
-        <w:pStyle w:val="ListParagraph"/>
-        <w:ind w:left="1185"/>
-        <w:rPr>
-          <w:rFonts w:ascii="Arial" w:hAnsi="Arial" w:cs="Arial"/>
-        </w:rPr>
-      </w:pPr>
-    </w:p>
-    <w:p>
-      <w:pPr>
         <w:ind w:left="465"/>
         <w:rPr>
-          <w:sz w:val="22"/>
-          <w:szCs w:val="22"/>
-        </w:rPr>
-      </w:pPr>
-    </w:p>
-    <w:p>
-      <w:pPr>
-        <w:pStyle w:val="Heading2"/>
-      </w:pPr>
-      <w:bookmarkStart w:id="30" w:name="_Toc195785549"/>
-      <w:r>
-        <w:t>4</w:t>
-      </w:r>
-      <w:r>
-        <w:t xml:space="preserve">.3 </w:t>
-      </w:r>
-      <w:r>
-        <w:t>Project Management Approach</w:t>
-      </w:r>
-      <w:bookmarkEnd w:id="30"/>
-      <w:r>
-        <w:t xml:space="preserve"> </w:t>
-      </w:r>
-    </w:p>
-    <w:p>
-      <w:pPr>
-        <w:pStyle w:val="ListParagraph"/>
-        <w:ind w:left="825"/>
-        <w:rPr>
-          <w:rFonts w:ascii="Arial" w:hAnsi="Arial" w:cs="Arial"/>
-          <w:b/>
-          <w:bCs/>
-          <w:u w:val="single"/>
-        </w:rPr>
-      </w:pPr>
-    </w:p>
-    <w:p>
-      <w:pPr>
-        <w:pStyle w:val="ListParagraph"/>
-        <w:ind w:left="465"/>
-        <w:rPr>
-          <w:rFonts w:ascii="Arial" w:hAnsi="Arial" w:cs="Arial"/>
-        </w:rPr>
-      </w:pPr>
-      <w:r>
-        <w:rPr>
-          <w:rFonts w:ascii="Arial" w:hAnsi="Arial" w:cs="Arial"/>
-        </w:rPr>
-        <w:t xml:space="preserve">This project was managed by breaking down tasks into Sprints. The sprints took place every 14 days and consisted of a set list of tasks that I had to complete during that sprint time. In order to manage my Backlog, Sprints, Important dates and other key times I used </w:t>
-      </w:r>
-    </w:p>
-    <w:p>
-      <w:pPr>
-        <w:pStyle w:val="ListParagraph"/>
-        <w:ind w:left="465"/>
-        <w:rPr>
-          <w:rFonts w:ascii="Arial" w:hAnsi="Arial" w:cs="Arial"/>
-        </w:rPr>
-      </w:pPr>
-    </w:p>
-    <w:p>
-      <w:pPr>
-        <w:ind w:left="465"/>
-        <w:rPr>
-          <w:sz w:val="22"/>
-          <w:szCs w:val="22"/>
-        </w:rPr>
-      </w:pPr>
-      <w:r>
-        <w:rPr>
-          <w:sz w:val="22"/>
-          <w:szCs w:val="22"/>
-        </w:rPr>
-        <w:t xml:space="preserve">This dude spoke about phases (sprints) </w:t>
-      </w:r>
-    </w:p>
-    <w:p>
-      <w:pPr>
-        <w:ind w:left="465"/>
-        <w:rPr>
-          <w:sz w:val="22"/>
-          <w:szCs w:val="22"/>
-        </w:rPr>
-      </w:pPr>
-    </w:p>
-    <w:p>
-      <w:pPr>
-        <w:ind w:left="465"/>
-        <w:rPr>
-          <w:sz w:val="22"/>
-          <w:szCs w:val="22"/>
-        </w:rPr>
-      </w:pPr>
-      <w:r>
-        <w:rPr>
-          <w:sz w:val="22"/>
-          <w:szCs w:val="22"/>
-        </w:rPr>
-        <w:t>Image</w:t>
-      </w:r>
-    </w:p>
-    <w:p>
-      <w:pPr>
-        <w:ind w:left="465"/>
-        <w:rPr>
-          <w:sz w:val="22"/>
-          <w:szCs w:val="22"/>
-        </w:rPr>
-      </w:pPr>
-      <w:r>
-        <w:rPr>
-          <w:sz w:val="22"/>
-          <w:szCs w:val="22"/>
-        </w:rPr>
-        <w:t xml:space="preserve">Speak about how long each sprint took and typically how many tasks were there </w:t>
-      </w:r>
-    </w:p>
-    <w:p>
-      <w:pPr>
-        <w:ind w:left="465"/>
-        <w:rPr>
-          <w:sz w:val="22"/>
-          <w:szCs w:val="22"/>
-        </w:rPr>
-      </w:pPr>
-      <w:r>
-        <w:rPr>
-          <w:sz w:val="22"/>
-          <w:szCs w:val="22"/>
-        </w:rPr>
-        <w:t xml:space="preserve">Trello </w:t>
-      </w:r>
-    </w:p>
-    <w:p>
-      <w:pPr>
-        <w:ind w:left="465"/>
-        <w:rPr>
-          <w:sz w:val="22"/>
-          <w:szCs w:val="22"/>
-        </w:rPr>
-      </w:pPr>
-      <w:r>
-        <w:rPr>
-          <w:sz w:val="22"/>
-          <w:szCs w:val="22"/>
-        </w:rPr>
-        <w:t xml:space="preserve">Github  how I labeld commits and only would do them if neeed </w:t>
-      </w:r>
-      <w:r>
-        <w:rPr>
-          <w:sz w:val="22"/>
-          <w:szCs w:val="22"/>
-        </w:rPr>
-        <w:t xml:space="preserve">, good if I needed to refer back to old save. Used the Desktop app as it had a easy interface </w:t>
-      </w:r>
-    </w:p>
-    <w:p>
-      <w:pPr>
-        <w:ind w:left="465"/>
-        <w:rPr>
-          <w:sz w:val="22"/>
-          <w:szCs w:val="22"/>
-          <w:u w:val="single"/>
-        </w:rPr>
-      </w:pPr>
-    </w:p>
-    <w:p>
-      <w:pPr>
-        <w:ind w:left="465"/>
-        <w:rPr>
-          <w:sz w:val="22"/>
-          <w:szCs w:val="22"/>
-        </w:rPr>
-      </w:pPr>
-      <w:r>
-        <w:rPr>
-          <w:sz w:val="22"/>
-          <w:szCs w:val="22"/>
-        </w:rPr>
-        <w:br w:type="page"/>
-      </w:r>
-    </w:p>
-    <w:p>
-      <w:pPr>
-        <w:pStyle w:val="Heading1"/>
-      </w:pPr>
-      <w:bookmarkStart w:id="31" w:name="_Toc195785550"/>
-      <w:r>
-        <w:lastRenderedPageBreak/>
-        <w:t>5</w:t>
-      </w:r>
-      <w:r>
-        <w:t xml:space="preserve"> </w:t>
-      </w:r>
-      <w:r>
-        <w:t>–</w:t>
-      </w:r>
-      <w:r>
-        <w:t xml:space="preserve"> </w:t>
-      </w:r>
-      <w:r>
-        <w:t>Legal, Social, Ethical and Professional issues</w:t>
-      </w:r>
-      <w:bookmarkEnd w:id="31"/>
-      <w:r>
-        <w:t xml:space="preserve"> </w:t>
-      </w:r>
-    </w:p>
-    <w:p>
-      <w:pPr>
-        <w:pStyle w:val="Heading2"/>
-      </w:pPr>
-      <w:bookmarkStart w:id="32" w:name="_Toc195785551"/>
-      <w:r>
-        <w:t>5.1 Legal</w:t>
-      </w:r>
-      <w:bookmarkEnd w:id="32"/>
-    </w:p>
-    <w:p>
-      <w:r>
-        <w:t xml:space="preserve">Maybe how assets were free etc </w:t>
-      </w:r>
-    </w:p>
-    <w:p>
-      <w:r>
-        <w:t xml:space="preserve">Age rating </w:t>
-      </w:r>
-    </w:p>
-    <w:p>
-      <w:pPr>
-        <w:pStyle w:val="Heading2"/>
-      </w:pPr>
-      <w:bookmarkStart w:id="33" w:name="_Toc195785552"/>
-      <w:r>
-        <w:t>5.2 Social</w:t>
-      </w:r>
-      <w:bookmarkEnd w:id="33"/>
-    </w:p>
-    <w:p>
-      <w:pPr>
-        <w:pStyle w:val="Heading2"/>
-      </w:pPr>
-      <w:bookmarkStart w:id="34" w:name="_Toc195785553"/>
-      <w:r>
-        <w:t>5.3 Ethical</w:t>
-      </w:r>
-      <w:bookmarkEnd w:id="34"/>
-      <w:r>
-        <w:t xml:space="preserve"> </w:t>
-      </w:r>
-    </w:p>
-    <w:p/>
-    <w:p>
-      <w:pPr>
-        <w:spacing w:line="259" w:lineRule="auto"/>
-        <w:rPr>
-          <w:sz w:val="22"/>
-          <w:szCs w:val="22"/>
-        </w:rPr>
-      </w:pPr>
-      <w:r>
-        <w:rPr>
-          <w:sz w:val="22"/>
-          <w:szCs w:val="22"/>
-        </w:rPr>
-        <w:br w:type="page"/>
-      </w:r>
-    </w:p>
-    <w:p>
-      <w:pPr>
-        <w:pStyle w:val="Heading1"/>
-      </w:pPr>
-      <w:bookmarkStart w:id="35" w:name="_Toc195785554"/>
-      <w:r>
-        <w:lastRenderedPageBreak/>
-        <w:t>6</w:t>
-      </w:r>
-      <w:r>
-        <w:t xml:space="preserve"> </w:t>
-      </w:r>
-      <w:r>
-        <w:t>–</w:t>
-      </w:r>
-      <w:r>
-        <w:t xml:space="preserve"> </w:t>
-      </w:r>
-      <w:r>
-        <w:t>Project Management</w:t>
-      </w:r>
-      <w:bookmarkEnd w:id="35"/>
-    </w:p>
-    <w:p>
-      <w:pPr>
-        <w:pStyle w:val="Heading2"/>
-      </w:pPr>
-      <w:bookmarkStart w:id="36" w:name="_Toc195785555"/>
-      <w:r>
-        <w:t>6.1 Project Management</w:t>
-      </w:r>
-      <w:bookmarkEnd w:id="36"/>
-    </w:p>
-    <w:p>
-      <w:pPr>
-        <w:pStyle w:val="Heading2"/>
-      </w:pPr>
-      <w:bookmarkStart w:id="37" w:name="_Toc195785556"/>
-      <w:r>
-        <w:t>6.2 Version Control</w:t>
-      </w:r>
-      <w:bookmarkEnd w:id="37"/>
-    </w:p>
-    <w:p>
-      <w:pPr>
-        <w:pStyle w:val="Heading2"/>
-      </w:pPr>
-      <w:bookmarkStart w:id="38" w:name="_Toc195785557"/>
-      <w:r>
-        <w:t>6.3 Meetings</w:t>
-      </w:r>
-      <w:bookmarkEnd w:id="38"/>
-      <w:r>
-        <w:t xml:space="preserve"> </w:t>
-      </w:r>
-    </w:p>
-    <w:p>
-      <w:pPr>
-        <w:spacing w:line="259" w:lineRule="auto"/>
-        <w:rPr>
-          <w:sz w:val="22"/>
-          <w:szCs w:val="22"/>
-        </w:rPr>
-      </w:pPr>
-      <w:r>
-        <w:rPr>
-          <w:sz w:val="22"/>
-          <w:szCs w:val="22"/>
-        </w:rPr>
-        <w:br w:type="page"/>
-      </w:r>
-    </w:p>
-    <w:p>
-      <w:pPr>
-        <w:spacing w:line="259" w:lineRule="auto"/>
-        <w:rPr>
-          <w:sz w:val="22"/>
-          <w:szCs w:val="22"/>
-        </w:rPr>
-      </w:pPr>
-    </w:p>
-    <w:p>
-      <w:pPr>
-        <w:ind w:left="465"/>
-        <w:rPr>
-          <w:sz w:val="22"/>
-          <w:szCs w:val="22"/>
-        </w:rPr>
-      </w:pPr>
-    </w:p>
-    <w:p>
-      <w:pPr>
-        <w:spacing w:line="259" w:lineRule="auto"/>
-        <w:rPr>
-          <w:sz w:val="22"/>
-          <w:szCs w:val="22"/>
-        </w:rPr>
-      </w:pPr>
-    </w:p>
-    <w:p>
-      <w:pPr>
-        <w:pStyle w:val="Heading1"/>
-      </w:pPr>
-      <w:bookmarkStart w:id="39" w:name="_Toc195785558"/>
-      <w:r>
-        <w:t xml:space="preserve">7 - </w:t>
-      </w:r>
-      <w:r>
-        <w:t>Implementation</w:t>
-      </w:r>
-      <w:bookmarkEnd w:id="39"/>
-    </w:p>
-    <w:p>
-      <w:pPr>
-        <w:pStyle w:val="ListParagraph"/>
-        <w:jc w:val="center"/>
-        <w:rPr>
-          <w:rFonts w:ascii="Arial" w:hAnsi="Arial" w:cs="Arial"/>
-          <w:b/>
-          <w:bCs/>
-          <w:u w:val="single"/>
-        </w:rPr>
-      </w:pPr>
-    </w:p>
-    <w:p>
-      <w:pPr>
-        <w:pStyle w:val="Heading2"/>
-      </w:pPr>
-      <w:bookmarkStart w:id="40" w:name="_Toc195785559"/>
-      <w:r>
-        <w:t>7</w:t>
-      </w:r>
-      <w:r>
-        <w:t>.1 Planning &amp; Research</w:t>
-      </w:r>
-      <w:bookmarkEnd w:id="40"/>
-    </w:p>
-    <w:p>
-      <w:pPr>
-        <w:pStyle w:val="ListParagraph"/>
-        <w:ind w:left="465"/>
-        <w:rPr>
-          <w:rFonts w:ascii="Arial" w:hAnsi="Arial" w:cs="Arial"/>
-          <w:b/>
-          <w:bCs/>
-          <w:u w:val="single"/>
-        </w:rPr>
-      </w:pPr>
-    </w:p>
-    <w:p>
-      <w:pPr>
-        <w:pStyle w:val="ListParagraph"/>
-        <w:ind w:left="465"/>
-        <w:rPr>
-          <w:rFonts w:ascii="Arial" w:hAnsi="Arial" w:cs="Arial"/>
-        </w:rPr>
-      </w:pPr>
-      <w:r>
-        <w:rPr>
-          <w:rFonts w:ascii="Arial" w:hAnsi="Arial" w:cs="Arial"/>
-        </w:rPr>
-        <w:t>Read Books</w:t>
-      </w:r>
-    </w:p>
-    <w:p>
-      <w:pPr>
-        <w:pStyle w:val="ListParagraph"/>
-        <w:ind w:left="465"/>
-        <w:rPr>
-          <w:rFonts w:ascii="Arial" w:hAnsi="Arial" w:cs="Arial"/>
-        </w:rPr>
-      </w:pPr>
-      <w:r>
-        <w:rPr>
-          <w:rFonts w:ascii="Arial" w:hAnsi="Arial" w:cs="Arial"/>
-        </w:rPr>
-        <w:t xml:space="preserve">Watcged videos </w:t>
-      </w:r>
-    </w:p>
-    <w:p>
-      <w:pPr>
-        <w:pStyle w:val="ListParagraph"/>
-        <w:ind w:left="465"/>
-        <w:rPr>
-          <w:rFonts w:ascii="Arial" w:hAnsi="Arial" w:cs="Arial"/>
-        </w:rPr>
-      </w:pPr>
-      <w:r>
-        <w:rPr>
-          <w:rFonts w:ascii="Arial" w:hAnsi="Arial" w:cs="Arial"/>
-        </w:rPr>
-        <w:t>GDD</w:t>
-      </w:r>
-    </w:p>
-    <w:p>
-      <w:pPr>
-        <w:pStyle w:val="ListParagraph"/>
-        <w:ind w:left="465"/>
-        <w:rPr>
-          <w:rFonts w:ascii="Arial" w:hAnsi="Arial" w:cs="Arial"/>
-        </w:rPr>
-      </w:pPr>
-    </w:p>
-    <w:p>
-      <w:pPr>
-        <w:pStyle w:val="ListParagraph"/>
-        <w:ind w:left="465"/>
-        <w:jc w:val="center"/>
-        <w:rPr>
-          <w:rFonts w:ascii="Arial" w:hAnsi="Arial" w:cs="Arial"/>
-        </w:rPr>
-      </w:pPr>
-    </w:p>
-    <w:p>
-      <w:pPr>
-        <w:pStyle w:val="Heading2"/>
-      </w:pPr>
-      <w:bookmarkStart w:id="41" w:name="_Toc195785560"/>
-      <w:r>
-        <w:t>7</w:t>
-      </w:r>
-      <w:r>
-        <w:t xml:space="preserve">.2 </w:t>
-      </w:r>
-      <w:r>
-        <w:t>Sprint 1 (8.11.2024 – 22.11.2024)</w:t>
-      </w:r>
-      <w:bookmarkEnd w:id="41"/>
-    </w:p>
-    <w:p>
-      <w:pPr>
-        <w:pStyle w:val="ListParagraph"/>
-        <w:ind w:left="825"/>
-        <w:rPr>
-          <w:rFonts w:ascii="Arial" w:hAnsi="Arial" w:cs="Arial"/>
-        </w:rPr>
-      </w:pPr>
-    </w:p>
-    <w:p>
-      <w:pPr>
-        <w:pStyle w:val="ListParagraph"/>
-        <w:ind w:left="825"/>
-        <w:rPr>
-          <w:rFonts w:ascii="Arial" w:hAnsi="Arial" w:cs="Arial"/>
-        </w:rPr>
-      </w:pPr>
-      <w:r>
-        <w:rPr>
-          <w:rFonts w:ascii="Arial" w:hAnsi="Arial" w:cs="Arial"/>
-        </w:rPr>
-        <w:t xml:space="preserve">For my first sprint I started by creating my GitHub Repository </w:t>
-      </w:r>
-    </w:p>
-    <w:p>
-      <w:pPr>
-        <w:pStyle w:val="ListParagraph"/>
-        <w:ind w:left="825"/>
-        <w:rPr>
-          <w:rFonts w:ascii="Arial" w:hAnsi="Arial" w:cs="Arial"/>
-        </w:rPr>
-      </w:pPr>
-    </w:p>
-    <w:p>
-      <w:pPr>
-        <w:pStyle w:val="ListParagraph"/>
-        <w:ind w:left="825"/>
-        <w:rPr>
-          <w:rFonts w:ascii="Arial" w:hAnsi="Arial" w:cs="Arial"/>
-        </w:rPr>
-      </w:pPr>
-      <w:r>
-        <w:rPr>
-          <w:rFonts w:ascii="Arial" w:hAnsi="Arial" w:cs="Arial"/>
-        </w:rPr>
-        <w:t xml:space="preserve">Set up Trello and github </w:t>
-      </w:r>
-    </w:p>
-    <w:p>
-      <w:pPr>
-        <w:pStyle w:val="ListParagraph"/>
-        <w:ind w:left="825"/>
-        <w:rPr>
-          <w:rFonts w:ascii="Arial" w:hAnsi="Arial" w:cs="Arial"/>
-        </w:rPr>
-      </w:pPr>
-      <w:r>
-        <w:rPr>
-          <w:rFonts w:ascii="Arial" w:hAnsi="Arial" w:cs="Arial"/>
-        </w:rPr>
-        <w:t xml:space="preserve">Paper </w:t>
-      </w:r>
-      <w:r>
-        <w:rPr>
-          <w:rFonts w:ascii="Arial" w:hAnsi="Arial" w:cs="Arial"/>
-        </w:rPr>
-        <w:t xml:space="preserve">Level Designs </w:t>
-      </w:r>
-    </w:p>
-    <w:p>
-      <w:pPr>
-        <w:pStyle w:val="ListParagraph"/>
-        <w:ind w:left="825"/>
-        <w:rPr>
-          <w:rFonts w:ascii="Arial" w:hAnsi="Arial" w:cs="Arial"/>
-        </w:rPr>
-      </w:pPr>
-      <w:r>
-        <w:rPr>
-          <w:rFonts w:ascii="Arial" w:hAnsi="Arial" w:cs="Arial"/>
-        </w:rPr>
-        <w:t>GDD</w:t>
-      </w:r>
-    </w:p>
-    <w:p>
-      <w:pPr>
-        <w:pStyle w:val="ListParagraph"/>
-        <w:ind w:left="825"/>
-        <w:rPr>
-          <w:rFonts w:ascii="Arial" w:hAnsi="Arial" w:cs="Arial"/>
-        </w:rPr>
-      </w:pPr>
-      <w:r>
-        <w:rPr>
-          <w:rFonts w:ascii="Arial" w:hAnsi="Arial" w:cs="Arial"/>
-        </w:rPr>
-        <w:t xml:space="preserve">Movement </w:t>
-      </w:r>
-    </w:p>
-    <w:p>
-      <w:pPr>
-        <w:pStyle w:val="ListParagraph"/>
-        <w:ind w:left="825"/>
-        <w:rPr>
-          <w:rFonts w:ascii="Arial" w:hAnsi="Arial" w:cs="Arial"/>
-        </w:rPr>
-      </w:pPr>
-      <w:r>
-        <w:rPr>
-          <w:rFonts w:ascii="Arial" w:hAnsi="Arial" w:cs="Arial"/>
-        </w:rPr>
-        <w:t xml:space="preserve">Player </w:t>
-      </w:r>
-    </w:p>
-    <w:p>
-      <w:pPr>
-        <w:pStyle w:val="ListParagraph"/>
-        <w:ind w:left="825"/>
-        <w:rPr>
-          <w:rFonts w:ascii="Arial" w:hAnsi="Arial" w:cs="Arial"/>
-        </w:rPr>
-      </w:pPr>
-      <w:r>
-        <w:rPr>
-          <w:rFonts w:ascii="Arial" w:hAnsi="Arial" w:cs="Arial"/>
-        </w:rPr>
-        <w:t xml:space="preserve">Playing around with modelling tools and finding assets </w:t>
-      </w:r>
-    </w:p>
-    <w:p>
-      <w:pPr>
-        <w:pStyle w:val="ListParagraph"/>
-        <w:ind w:left="465"/>
-        <w:rPr>
           <w:rFonts w:ascii="Arial" w:hAnsi="Arial" w:cs="Arial"/>
           <w:color w:val="0D0D0D" w:themeColor="text1" w:themeTint="F2"/>
         </w:rPr>
       </w:pPr>
-      <w:r>
-        <w:rPr>
-          <w:rFonts w:ascii="Arial" w:hAnsi="Arial" w:cs="Arial"/>
-          <w:color w:val="0D0D0D" w:themeColor="text1" w:themeTint="F2"/>
-        </w:rPr>
-        <w:t xml:space="preserve">                 </w:t>
-      </w:r>
     </w:p>
     <w:p>
       <w:pPr>
@@ -7907,203 +8437,6 @@
     </w:p>
     <w:p>
       <w:pPr>
-        <w:pStyle w:val="Heading2"/>
-      </w:pPr>
-      <w:bookmarkStart w:id="42" w:name="_Toc195785561"/>
-      <w:r>
-        <w:lastRenderedPageBreak/>
-        <w:t>7</w:t>
-      </w:r>
-      <w:r>
-        <w:t xml:space="preserve">.3 </w:t>
-      </w:r>
-      <w:r>
-        <w:t>Sprint 2 (22.11.2024 – 6.12.2024)</w:t>
-      </w:r>
-      <w:bookmarkEnd w:id="42"/>
-    </w:p>
-    <w:p>
-      <w:pPr>
-        <w:ind w:left="465"/>
-        <w:jc w:val="center"/>
-        <w:rPr>
-          <w:sz w:val="22"/>
-          <w:szCs w:val="22"/>
-        </w:rPr>
-      </w:pPr>
-      <w:r>
-        <w:rPr>
-          <w:sz w:val="22"/>
-          <w:szCs w:val="22"/>
-        </w:rPr>
-        <w:t>Started to create level 1 Design</w:t>
-      </w:r>
-    </w:p>
-    <w:p>
-      <w:pPr>
-        <w:ind w:left="465"/>
-        <w:jc w:val="center"/>
-        <w:rPr>
-          <w:sz w:val="22"/>
-          <w:szCs w:val="22"/>
-        </w:rPr>
-      </w:pPr>
-      <w:r>
-        <w:rPr>
-          <w:sz w:val="22"/>
-          <w:szCs w:val="22"/>
-        </w:rPr>
-        <w:t>Started to implement mechanics ?</w:t>
-      </w:r>
-    </w:p>
-    <w:p>
-      <w:pPr>
-        <w:ind w:left="465"/>
-        <w:jc w:val="center"/>
-        <w:rPr>
-          <w:sz w:val="22"/>
-          <w:szCs w:val="22"/>
-        </w:rPr>
-      </w:pPr>
-      <w:r>
-        <w:rPr>
-          <w:sz w:val="22"/>
-          <w:szCs w:val="22"/>
-        </w:rPr>
-        <w:t>Create Basic UI</w:t>
-      </w:r>
-    </w:p>
-    <w:p>
-      <w:pPr>
-        <w:ind w:left="465"/>
-        <w:jc w:val="center"/>
-        <w:rPr>
-          <w:sz w:val="22"/>
-          <w:szCs w:val="22"/>
-        </w:rPr>
-      </w:pPr>
-      <w:r>
-        <w:rPr>
-          <w:sz w:val="22"/>
-          <w:szCs w:val="22"/>
-        </w:rPr>
-        <w:t xml:space="preserve">Create Game States (start, menu , pause) </w:t>
-      </w:r>
-    </w:p>
-    <w:p>
-      <w:pPr>
-        <w:ind w:left="465"/>
-        <w:jc w:val="center"/>
-        <w:rPr>
-          <w:sz w:val="22"/>
-          <w:szCs w:val="22"/>
-        </w:rPr>
-      </w:pPr>
-      <w:r>
-        <w:rPr>
-          <w:sz w:val="22"/>
-          <w:szCs w:val="22"/>
-        </w:rPr>
-        <w:t>Devlog 1?</w:t>
-      </w:r>
-    </w:p>
-    <w:p>
-      <w:pPr>
-        <w:ind w:left="465"/>
-        <w:jc w:val="center"/>
-        <w:rPr>
-          <w:sz w:val="22"/>
-          <w:szCs w:val="22"/>
-        </w:rPr>
-      </w:pPr>
-    </w:p>
-    <w:p>
-      <w:pPr>
-        <w:pStyle w:val="Heading2"/>
-      </w:pPr>
-      <w:bookmarkStart w:id="43" w:name="_Toc195785562"/>
-      <w:r>
-        <w:t>7.</w:t>
-      </w:r>
-      <w:r>
-        <w:t>4</w:t>
-      </w:r>
-      <w:r>
-        <w:t xml:space="preserve"> </w:t>
-      </w:r>
-      <w:r>
-        <w:t>MVP</w:t>
-      </w:r>
-      <w:bookmarkEnd w:id="43"/>
-    </w:p>
-    <w:p>
-      <w:pPr>
-        <w:pStyle w:val="Heading2"/>
-      </w:pPr>
-      <w:bookmarkStart w:id="44" w:name="_Toc195785563"/>
-      <w:r>
-        <w:t>7.</w:t>
-      </w:r>
-      <w:r>
-        <w:t>5</w:t>
-      </w:r>
-      <w:r>
-        <w:t xml:space="preserve"> M</w:t>
-      </w:r>
-      <w:r>
-        <w:t>A</w:t>
-      </w:r>
-      <w:r>
-        <w:t>P</w:t>
-      </w:r>
-      <w:bookmarkEnd w:id="44"/>
-    </w:p>
-    <w:p>
-      <w:pPr>
-        <w:pStyle w:val="Heading2"/>
-      </w:pPr>
-      <w:bookmarkStart w:id="45" w:name="_Toc195785564"/>
-      <w:r>
-        <w:t>7.4</w:t>
-      </w:r>
-      <w:r>
-        <w:t xml:space="preserve"> Uploading The Game</w:t>
-      </w:r>
-      <w:bookmarkEnd w:id="45"/>
-    </w:p>
-    <w:p/>
-    <w:p/>
-    <w:p/>
-    <w:p>
-      <w:pPr>
-        <w:pStyle w:val="ListParagraph"/>
-        <w:ind w:left="465"/>
-        <w:rPr>
-          <w:rFonts w:ascii="Arial" w:hAnsi="Arial" w:cs="Arial"/>
-          <w:color w:val="0D0D0D" w:themeColor="text1" w:themeTint="F2"/>
-        </w:rPr>
-      </w:pPr>
-    </w:p>
-    <w:p>
-      <w:pPr>
-        <w:spacing w:line="259" w:lineRule="auto"/>
-        <w:rPr>
-          <w:color w:val="0D0D0D" w:themeColor="text1" w:themeTint="F2"/>
-          <w:sz w:val="22"/>
-          <w:szCs w:val="22"/>
-        </w:rPr>
-      </w:pPr>
-      <w:r>
-        <w:rPr>
-          <w:color w:val="0D0D0D" w:themeColor="text1" w:themeTint="F2"/>
-          <w:sz w:val="22"/>
-          <w:szCs w:val="22"/>
-        </w:rPr>
-        <w:br w:type="page"/>
-      </w:r>
-    </w:p>
-    <w:p>
-      <w:pPr>
         <w:pStyle w:val="ListParagraph"/>
         <w:ind w:left="1440"/>
         <w:rPr>
@@ -8164,51 +8497,149 @@
         <w:rPr>
           <w:rFonts w:ascii="Arial" w:hAnsi="Arial" w:cs="Arial"/>
         </w:rPr>
-        <w:t xml:space="preserve">User Testing was crucial to the development of this project as I needed to get an understanding of what the general public thought of the game at its current state, so I can receive feedback and apply changes that become apparent through that feedback. </w:t>
-      </w:r>
-    </w:p>
-    <w:p>
-      <w:pPr>
-        <w:pStyle w:val="ListParagraph"/>
-        <w:rPr>
-          <w:rFonts w:ascii="Arial" w:hAnsi="Arial" w:cs="Arial"/>
-        </w:rPr>
-      </w:pPr>
-    </w:p>
-    <w:p>
-      <w:pPr>
-        <w:pStyle w:val="ListParagraph"/>
-        <w:rPr>
-          <w:rFonts w:ascii="Arial" w:hAnsi="Arial" w:cs="Arial"/>
-        </w:rPr>
-      </w:pPr>
-      <w:r>
-        <w:rPr>
-          <w:rFonts w:ascii="Arial" w:hAnsi="Arial" w:cs="Arial"/>
-        </w:rPr>
-        <w:t>When creating the user testing forms I decided to make the questinare annonamouse as I had no need to collect personal data, I just wanted to receive feedback on the game, I was asking no personal questions. With having no personal data collected , that meant I did not have to spend more time adhering to GDPR and other data regulation rules as I just cut it all out by making it annoanmous.</w:t>
-      </w:r>
-    </w:p>
-    <w:p>
-      <w:pPr>
-        <w:pStyle w:val="ListParagraph"/>
-        <w:rPr>
-          <w:rFonts w:ascii="Arial" w:hAnsi="Arial" w:cs="Arial"/>
-        </w:rPr>
-      </w:pPr>
-    </w:p>
-    <w:p>
-      <w:pPr>
-        <w:pStyle w:val="ListParagraph"/>
-        <w:rPr>
-          <w:rFonts w:ascii="Arial" w:hAnsi="Arial" w:cs="Arial"/>
-        </w:rPr>
-      </w:pPr>
-      <w:r>
-        <w:rPr>
-          <w:rFonts w:ascii="Arial" w:hAnsi="Arial" w:cs="Arial"/>
-        </w:rPr>
-        <w:t>I wont discus every single playest as this would take up half of this report, I will cover the most impactfull ones, and leave the data below:</w:t>
+        <w:t xml:space="preserve">User Testing was crucial to the development of this project as I needed to get an understanding of what the </w:t>
+      </w:r>
+      <w:proofErr w:type="gramStart"/>
+      <w:r>
+        <w:rPr>
+          <w:rFonts w:ascii="Arial" w:hAnsi="Arial" w:cs="Arial"/>
+        </w:rPr>
+        <w:t>general public</w:t>
+      </w:r>
+      <w:proofErr w:type="gramEnd"/>
+      <w:r>
+        <w:rPr>
+          <w:rFonts w:ascii="Arial" w:hAnsi="Arial" w:cs="Arial"/>
+        </w:rPr>
+        <w:t xml:space="preserve"> thought of the game at its current state, so I can receive feedback and apply changes that become apparent through that feedback. </w:t>
+      </w:r>
+    </w:p>
+    <w:p>
+      <w:pPr>
+        <w:pStyle w:val="ListParagraph"/>
+        <w:rPr>
+          <w:rFonts w:ascii="Arial" w:hAnsi="Arial" w:cs="Arial"/>
+        </w:rPr>
+      </w:pPr>
+    </w:p>
+    <w:p>
+      <w:pPr>
+        <w:pStyle w:val="ListParagraph"/>
+        <w:rPr>
+          <w:rFonts w:ascii="Arial" w:hAnsi="Arial" w:cs="Arial"/>
+        </w:rPr>
+      </w:pPr>
+      <w:r>
+        <w:rPr>
+          <w:rFonts w:ascii="Arial" w:hAnsi="Arial" w:cs="Arial"/>
+        </w:rPr>
+        <w:t xml:space="preserve">When creating the user testing forms I decided to make the </w:t>
+      </w:r>
+      <w:proofErr w:type="spellStart"/>
+      <w:r>
+        <w:rPr>
+          <w:rFonts w:ascii="Arial" w:hAnsi="Arial" w:cs="Arial"/>
+        </w:rPr>
+        <w:t>questinare</w:t>
+      </w:r>
+      <w:proofErr w:type="spellEnd"/>
+      <w:r>
+        <w:rPr>
+          <w:rFonts w:ascii="Arial" w:hAnsi="Arial" w:cs="Arial"/>
+        </w:rPr>
+        <w:t xml:space="preserve"> </w:t>
+      </w:r>
+      <w:proofErr w:type="spellStart"/>
+      <w:r>
+        <w:rPr>
+          <w:rFonts w:ascii="Arial" w:hAnsi="Arial" w:cs="Arial"/>
+        </w:rPr>
+        <w:t>annonamouse</w:t>
+      </w:r>
+      <w:proofErr w:type="spellEnd"/>
+      <w:r>
+        <w:rPr>
+          <w:rFonts w:ascii="Arial" w:hAnsi="Arial" w:cs="Arial"/>
+        </w:rPr>
+        <w:t xml:space="preserve"> as I had no need to collect personal data, I just wanted to receive feedback on the game, I was asking no personal questions. With having no personal data collected , that meant I did not have to spend more time adhering to GDPR and other data regulation rules as I just cut it all out by making it </w:t>
+      </w:r>
+      <w:proofErr w:type="spellStart"/>
+      <w:r>
+        <w:rPr>
+          <w:rFonts w:ascii="Arial" w:hAnsi="Arial" w:cs="Arial"/>
+        </w:rPr>
+        <w:t>annoanmous</w:t>
+      </w:r>
+      <w:proofErr w:type="spellEnd"/>
+      <w:r>
+        <w:rPr>
+          <w:rFonts w:ascii="Arial" w:hAnsi="Arial" w:cs="Arial"/>
+        </w:rPr>
+        <w:t>.</w:t>
+      </w:r>
+    </w:p>
+    <w:p>
+      <w:pPr>
+        <w:pStyle w:val="ListParagraph"/>
+        <w:rPr>
+          <w:rFonts w:ascii="Arial" w:hAnsi="Arial" w:cs="Arial"/>
+        </w:rPr>
+      </w:pPr>
+    </w:p>
+    <w:p>
+      <w:pPr>
+        <w:pStyle w:val="ListParagraph"/>
+        <w:rPr>
+          <w:rFonts w:ascii="Arial" w:hAnsi="Arial" w:cs="Arial"/>
+        </w:rPr>
+      </w:pPr>
+      <w:r>
+        <w:rPr>
+          <w:rFonts w:ascii="Arial" w:hAnsi="Arial" w:cs="Arial"/>
+        </w:rPr>
+        <w:t xml:space="preserve">I </w:t>
+      </w:r>
+      <w:proofErr w:type="spellStart"/>
+      <w:r>
+        <w:rPr>
+          <w:rFonts w:ascii="Arial" w:hAnsi="Arial" w:cs="Arial"/>
+        </w:rPr>
+        <w:t>wont</w:t>
+      </w:r>
+      <w:proofErr w:type="spellEnd"/>
+      <w:r>
+        <w:rPr>
+          <w:rFonts w:ascii="Arial" w:hAnsi="Arial" w:cs="Arial"/>
+        </w:rPr>
+        <w:t xml:space="preserve"> discus every single </w:t>
+      </w:r>
+      <w:proofErr w:type="spellStart"/>
+      <w:r>
+        <w:rPr>
+          <w:rFonts w:ascii="Arial" w:hAnsi="Arial" w:cs="Arial"/>
+        </w:rPr>
+        <w:t>playest</w:t>
+      </w:r>
+      <w:proofErr w:type="spellEnd"/>
+      <w:r>
+        <w:rPr>
+          <w:rFonts w:ascii="Arial" w:hAnsi="Arial" w:cs="Arial"/>
+        </w:rPr>
+        <w:t xml:space="preserve"> as this would take up half of this report, I will cover the most </w:t>
+      </w:r>
+      <w:proofErr w:type="spellStart"/>
+      <w:r>
+        <w:rPr>
+          <w:rFonts w:ascii="Arial" w:hAnsi="Arial" w:cs="Arial"/>
+        </w:rPr>
+        <w:t>impactfull</w:t>
+      </w:r>
+      <w:proofErr w:type="spellEnd"/>
+      <w:r>
+        <w:rPr>
+          <w:rFonts w:ascii="Arial" w:hAnsi="Arial" w:cs="Arial"/>
+        </w:rPr>
+        <w:t xml:space="preserve"> ones, and leave the data below:</w:t>
       </w:r>
     </w:p>
     <w:p>
@@ -8288,29 +8719,57 @@
         <w:rPr>
           <w:rFonts w:ascii="Arial" w:hAnsi="Arial" w:cs="Arial"/>
         </w:rPr>
-        <w:t xml:space="preserve"> You can find photos here link to apendenciees </w:t>
-      </w:r>
-    </w:p>
-    <w:p>
-      <w:pPr>
-        <w:pStyle w:val="ListParagraph"/>
-        <w:rPr>
-          <w:rFonts w:ascii="Arial" w:hAnsi="Arial" w:cs="Arial"/>
-        </w:rPr>
-      </w:pPr>
-    </w:p>
-    <w:p>
-      <w:pPr>
-        <w:pStyle w:val="ListParagraph"/>
-        <w:rPr>
-          <w:rFonts w:ascii="Arial" w:hAnsi="Arial" w:cs="Arial"/>
-        </w:rPr>
-      </w:pPr>
-      <w:r>
-        <w:rPr>
-          <w:rFonts w:ascii="Arial" w:hAnsi="Arial" w:cs="Arial"/>
-        </w:rPr>
-        <w:t xml:space="preserve">Speak about what I chose to test in this .. </w:t>
+        <w:t xml:space="preserve"> You can find photos here link to </w:t>
+      </w:r>
+      <w:proofErr w:type="spellStart"/>
+      <w:r>
+        <w:rPr>
+          <w:rFonts w:ascii="Arial" w:hAnsi="Arial" w:cs="Arial"/>
+        </w:rPr>
+        <w:t>apendenciees</w:t>
+      </w:r>
+      <w:proofErr w:type="spellEnd"/>
+      <w:r>
+        <w:rPr>
+          <w:rFonts w:ascii="Arial" w:hAnsi="Arial" w:cs="Arial"/>
+        </w:rPr>
+        <w:t xml:space="preserve"> </w:t>
+      </w:r>
+    </w:p>
+    <w:p>
+      <w:pPr>
+        <w:pStyle w:val="ListParagraph"/>
+        <w:rPr>
+          <w:rFonts w:ascii="Arial" w:hAnsi="Arial" w:cs="Arial"/>
+        </w:rPr>
+      </w:pPr>
+    </w:p>
+    <w:p>
+      <w:pPr>
+        <w:pStyle w:val="ListParagraph"/>
+        <w:rPr>
+          <w:rFonts w:ascii="Arial" w:hAnsi="Arial" w:cs="Arial"/>
+        </w:rPr>
+      </w:pPr>
+      <w:r>
+        <w:rPr>
+          <w:rFonts w:ascii="Arial" w:hAnsi="Arial" w:cs="Arial"/>
+        </w:rPr>
+        <w:t>Speak about what I chose to test in this</w:t>
+      </w:r>
+      <w:proofErr w:type="gramStart"/>
+      <w:r>
+        <w:rPr>
+          <w:rFonts w:ascii="Arial" w:hAnsi="Arial" w:cs="Arial"/>
+        </w:rPr>
+        <w:t xml:space="preserve"> ..</w:t>
+      </w:r>
+      <w:proofErr w:type="gramEnd"/>
+      <w:r>
+        <w:rPr>
+          <w:rFonts w:ascii="Arial" w:hAnsi="Arial" w:cs="Arial"/>
+        </w:rPr>
+        <w:t xml:space="preserve"> </w:t>
       </w:r>
     </w:p>
     <w:p>
@@ -8349,7 +8808,7 @@
                     <pic:cNvPicPr/>
                   </pic:nvPicPr>
                   <pic:blipFill>
-                    <a:blip r:embed="rId7"/>
+                    <a:blip r:embed="rId8"/>
                     <a:stretch>
                       <a:fillRect/>
                     </a:stretch>
@@ -8411,7 +8870,21 @@
         <w:rPr>
           <w:rFonts w:ascii="Arial" w:hAnsi="Arial" w:cs="Arial"/>
         </w:rPr>
-        <w:t>The playtest proved to be successful as I got feedback that I would proceed to use to iterate on my game such as a bug with the boss not spawning in, and players not knowing that they can pick up health packs. I took this feedback and made it so the boss spawned and so on…</w:t>
+        <w:t xml:space="preserve">The playtest proved to be successful as I got feedback that I would proceed to use to iterate on my game such as a bug with the boss not spawning in, and players not knowing that they can pick up health packs. I took this feedback and made </w:t>
+      </w:r>
+      <w:proofErr w:type="gramStart"/>
+      <w:r>
+        <w:rPr>
+          <w:rFonts w:ascii="Arial" w:hAnsi="Arial" w:cs="Arial"/>
+        </w:rPr>
+        <w:t>it</w:t>
+      </w:r>
+      <w:proofErr w:type="gramEnd"/>
+      <w:r>
+        <w:rPr>
+          <w:rFonts w:ascii="Arial" w:hAnsi="Arial" w:cs="Arial"/>
+        </w:rPr>
+        <w:t xml:space="preserve"> so the boss spawned and so on…</w:t>
       </w:r>
     </w:p>
     <w:p>
@@ -8478,13 +8951,55 @@
         <w:rPr>
           <w:rFonts w:ascii="Arial" w:hAnsi="Arial" w:cs="Arial"/>
         </w:rPr>
-        <w:t xml:space="preserve">However, this method of testing using an excel sheet was extremely unprofessional and so much more complex than just creating a forms doc using google forms or Microsoft forums as this method overwhelmed the tester with so much text on the screen and unclear instructions on what they need to fill out and where. Because of this I created a new user testing document using Teams Forums , that I would use in the testings in the future. </w:t>
-      </w:r>
-      <w:r>
-        <w:rPr>
-          <w:rFonts w:ascii="Arial" w:hAnsi="Arial" w:cs="Arial"/>
-        </w:rPr>
-        <w:t>I used this because …. Ez to turn into redable data etc</w:t>
+        <w:t xml:space="preserve">However, this method of testing using an excel sheet was extremely unprofessional and so much more complex than just creating a forms doc using google forms or Microsoft forums as this method overwhelmed the tester with so much text on the screen and unclear instructions on what they need to fill out and where. Because of this I created a new user testing document using Teams Forums , that I would use in the </w:t>
+      </w:r>
+      <w:proofErr w:type="spellStart"/>
+      <w:r>
+        <w:rPr>
+          <w:rFonts w:ascii="Arial" w:hAnsi="Arial" w:cs="Arial"/>
+        </w:rPr>
+        <w:t>testings</w:t>
+      </w:r>
+      <w:proofErr w:type="spellEnd"/>
+      <w:r>
+        <w:rPr>
+          <w:rFonts w:ascii="Arial" w:hAnsi="Arial" w:cs="Arial"/>
+        </w:rPr>
+        <w:t xml:space="preserve"> in the future. </w:t>
+      </w:r>
+      <w:r>
+        <w:rPr>
+          <w:rFonts w:ascii="Arial" w:hAnsi="Arial" w:cs="Arial"/>
+        </w:rPr>
+        <w:t xml:space="preserve">I used this because …. </w:t>
+      </w:r>
+      <w:proofErr w:type="spellStart"/>
+      <w:r>
+        <w:rPr>
+          <w:rFonts w:ascii="Arial" w:hAnsi="Arial" w:cs="Arial"/>
+        </w:rPr>
+        <w:t>Ez</w:t>
+      </w:r>
+      <w:proofErr w:type="spellEnd"/>
+      <w:r>
+        <w:rPr>
+          <w:rFonts w:ascii="Arial" w:hAnsi="Arial" w:cs="Arial"/>
+        </w:rPr>
+        <w:t xml:space="preserve"> to turn into </w:t>
+      </w:r>
+      <w:proofErr w:type="spellStart"/>
+      <w:r>
+        <w:rPr>
+          <w:rFonts w:ascii="Arial" w:hAnsi="Arial" w:cs="Arial"/>
+        </w:rPr>
+        <w:t>redable</w:t>
+      </w:r>
+      <w:proofErr w:type="spellEnd"/>
+      <w:r>
+        <w:rPr>
+          <w:rFonts w:ascii="Arial" w:hAnsi="Arial" w:cs="Arial"/>
+        </w:rPr>
+        <w:t xml:space="preserve"> data etc</w:t>
       </w:r>
     </w:p>
     <w:p>
@@ -8536,7 +9051,21 @@
         <w:rPr>
           <w:rFonts w:ascii="Arial" w:hAnsi="Arial" w:cs="Arial"/>
         </w:rPr>
-        <w:t xml:space="preserve">Or View photos In the appendix </w:t>
+        <w:t xml:space="preserve">Or View photos </w:t>
+      </w:r>
+      <w:proofErr w:type="gramStart"/>
+      <w:r>
+        <w:rPr>
+          <w:rFonts w:ascii="Arial" w:hAnsi="Arial" w:cs="Arial"/>
+        </w:rPr>
+        <w:t>In</w:t>
+      </w:r>
+      <w:proofErr w:type="gramEnd"/>
+      <w:r>
+        <w:rPr>
+          <w:rFonts w:ascii="Arial" w:hAnsi="Arial" w:cs="Arial"/>
+        </w:rPr>
+        <w:t xml:space="preserve"> the appendix </w:t>
       </w:r>
     </w:p>
     <w:p>
@@ -8657,7 +9186,35 @@
         <w:rPr>
           <w:rFonts w:ascii="Arial" w:hAnsi="Arial" w:cs="Arial"/>
         </w:rPr>
-        <w:t>The results were turned into data for graphs and stuff so its easy to read, this was used to improve changes to the game. You can view all the data here in apendenciees.</w:t>
+        <w:t xml:space="preserve">The results were turned into data for graphs and stuff so </w:t>
+      </w:r>
+      <w:proofErr w:type="spellStart"/>
+      <w:r>
+        <w:rPr>
+          <w:rFonts w:ascii="Arial" w:hAnsi="Arial" w:cs="Arial"/>
+        </w:rPr>
+        <w:t>its</w:t>
+      </w:r>
+      <w:proofErr w:type="spellEnd"/>
+      <w:r>
+        <w:rPr>
+          <w:rFonts w:ascii="Arial" w:hAnsi="Arial" w:cs="Arial"/>
+        </w:rPr>
+        <w:t xml:space="preserve"> easy to read, this was used to improve changes to the game. You can view all the data here in </w:t>
+      </w:r>
+      <w:proofErr w:type="spellStart"/>
+      <w:r>
+        <w:rPr>
+          <w:rFonts w:ascii="Arial" w:hAnsi="Arial" w:cs="Arial"/>
+        </w:rPr>
+        <w:t>apendenciees</w:t>
+      </w:r>
+      <w:proofErr w:type="spellEnd"/>
+      <w:r>
+        <w:rPr>
+          <w:rFonts w:ascii="Arial" w:hAnsi="Arial" w:cs="Arial"/>
+        </w:rPr>
+        <w:t>.</w:t>
       </w:r>
     </w:p>
     <w:sectPr>

</xml_diff>

<commit_message>
Report -4K words, Methodology done
</commit_message>
<xml_diff>
--- a/Documentation/Report/MyRepotrt.docx
+++ b/Documentation/Report/MyRepotrt.docx
@@ -261,7 +261,7 @@
         <w:pStyle w:val="Heading1"/>
         <w:jc w:val="center"/>
       </w:pPr>
-      <w:bookmarkStart w:id="4" w:name="_Toc195785525"/>
+      <w:bookmarkStart w:id="4" w:name="_Toc196244248"/>
       <w:r>
         <w:lastRenderedPageBreak/>
         <w:t>Acknowledgements</w:t>
@@ -289,15 +289,7 @@
         <w:jc w:val="center"/>
       </w:pPr>
       <w:r>
-        <w:t xml:space="preserve">I would like to thank Anthony Edwards, he has been incredibly helpful this year going out of his way to </w:t>
-      </w:r>
-      <w:proofErr w:type="gramStart"/>
-      <w:r>
-        <w:t>help out</w:t>
-      </w:r>
-      <w:proofErr w:type="gramEnd"/>
-      <w:r>
-        <w:t xml:space="preserve"> and genuinely caring about issues I encountered or questions I have.</w:t>
+        <w:t>I would like to thank Anthony Edwards, he has been incredibly helpful this year going out of his way to help out and genuinely caring about issues I encountered or questions I have.</w:t>
       </w:r>
     </w:p>
     <w:p>
@@ -333,7 +325,7 @@
       <w:r>
         <w:br w:type="page"/>
       </w:r>
-      <w:bookmarkStart w:id="5" w:name="_Toc195785526"/>
+      <w:bookmarkStart w:id="5" w:name="_Toc196244249"/>
       <w:r>
         <w:rPr>
           <w:rStyle w:val="Heading1Char"/>
@@ -719,7 +711,7 @@
           <w:lang w:val="en"/>
         </w:rPr>
       </w:pPr>
-      <w:bookmarkStart w:id="6" w:name="_Toc195785527"/>
+      <w:bookmarkStart w:id="6" w:name="_Toc196244250"/>
       <w:r>
         <w:rPr>
           <w:lang w:val="en"/>
@@ -784,7 +776,7 @@
           <w:r>
             <w:fldChar w:fldCharType="separate"/>
           </w:r>
-          <w:hyperlink w:anchor="_Toc195785525" w:history="1">
+          <w:hyperlink w:anchor="_Toc196244248" w:history="1">
             <w:r>
               <w:rPr>
                 <w:rStyle w:val="Hyperlink"/>
@@ -811,7 +803,7 @@
                 <w:noProof/>
                 <w:webHidden/>
               </w:rPr>
-              <w:instrText xml:space="preserve"> PAGEREF _Toc195785525 \h </w:instrText>
+              <w:instrText xml:space="preserve"> PAGEREF _Toc196244248 \h </w:instrText>
             </w:r>
             <w:r>
               <w:rPr>
@@ -856,7 +848,7 @@
               <w14:ligatures w14:val="standardContextual"/>
             </w:rPr>
           </w:pPr>
-          <w:hyperlink w:anchor="_Toc195785526" w:history="1">
+          <w:hyperlink w:anchor="_Toc196244249" w:history="1">
             <w:r>
               <w:rPr>
                 <w:rStyle w:val="Hyperlink"/>
@@ -884,7 +876,7 @@
                 <w:noProof/>
                 <w:webHidden/>
               </w:rPr>
-              <w:instrText xml:space="preserve"> PAGEREF _Toc195785526 \h </w:instrText>
+              <w:instrText xml:space="preserve"> PAGEREF _Toc196244249 \h </w:instrText>
             </w:r>
             <w:r>
               <w:rPr>
@@ -929,7 +921,7 @@
               <w14:ligatures w14:val="standardContextual"/>
             </w:rPr>
           </w:pPr>
-          <w:hyperlink w:anchor="_Toc195785527" w:history="1">
+          <w:hyperlink w:anchor="_Toc196244250" w:history="1">
             <w:r>
               <w:rPr>
                 <w:rStyle w:val="Hyperlink"/>
@@ -957,7 +949,7 @@
                 <w:noProof/>
                 <w:webHidden/>
               </w:rPr>
-              <w:instrText xml:space="preserve"> PAGEREF _Toc195785527 \h </w:instrText>
+              <w:instrText xml:space="preserve"> PAGEREF _Toc196244250 \h </w:instrText>
             </w:r>
             <w:r>
               <w:rPr>
@@ -1002,7 +994,7 @@
               <w14:ligatures w14:val="standardContextual"/>
             </w:rPr>
           </w:pPr>
-          <w:hyperlink w:anchor="_Toc195785528" w:history="1">
+          <w:hyperlink w:anchor="_Toc196244251" w:history="1">
             <w:r>
               <w:rPr>
                 <w:rStyle w:val="Hyperlink"/>
@@ -1029,7 +1021,7 @@
                 <w:noProof/>
                 <w:webHidden/>
               </w:rPr>
-              <w:instrText xml:space="preserve"> PAGEREF _Toc195785528 \h </w:instrText>
+              <w:instrText xml:space="preserve"> PAGEREF _Toc196244251 \h </w:instrText>
             </w:r>
             <w:r>
               <w:rPr>
@@ -1074,7 +1066,7 @@
               <w14:ligatures w14:val="standardContextual"/>
             </w:rPr>
           </w:pPr>
-          <w:hyperlink w:anchor="_Toc195785529" w:history="1">
+          <w:hyperlink w:anchor="_Toc196244252" w:history="1">
             <w:r>
               <w:rPr>
                 <w:rStyle w:val="Hyperlink"/>
@@ -1101,7 +1093,7 @@
                 <w:noProof/>
                 <w:webHidden/>
               </w:rPr>
-              <w:instrText xml:space="preserve"> PAGEREF _Toc195785529 \h </w:instrText>
+              <w:instrText xml:space="preserve"> PAGEREF _Toc196244252 \h </w:instrText>
             </w:r>
             <w:r>
               <w:rPr>
@@ -1146,13 +1138,13 @@
               <w14:ligatures w14:val="standardContextual"/>
             </w:rPr>
           </w:pPr>
-          <w:hyperlink w:anchor="_Toc195785530" w:history="1">
+          <w:hyperlink w:anchor="_Toc196244253" w:history="1">
             <w:r>
               <w:rPr>
                 <w:rStyle w:val="Hyperlink"/>
                 <w:noProof/>
               </w:rPr>
-              <w:t xml:space="preserve">1 - </w:t>
+              <w:t xml:space="preserve">e1 - </w:t>
             </w:r>
             <w:r>
               <w:rPr>
@@ -1181,7 +1173,7 @@
                 <w:noProof/>
                 <w:webHidden/>
               </w:rPr>
-              <w:instrText xml:space="preserve"> PAGEREF _Toc195785530 \h </w:instrText>
+              <w:instrText xml:space="preserve"> PAGEREF _Toc196244253 \h </w:instrText>
             </w:r>
             <w:r>
               <w:rPr>
@@ -1201,7 +1193,7 @@
                 <w:noProof/>
                 <w:webHidden/>
               </w:rPr>
-              <w:t>6</w:t>
+              <w:t>5</w:t>
             </w:r>
             <w:r>
               <w:rPr>
@@ -1226,7 +1218,7 @@
               <w14:ligatures w14:val="standardContextual"/>
             </w:rPr>
           </w:pPr>
-          <w:hyperlink w:anchor="_Toc195785531" w:history="1">
+          <w:hyperlink w:anchor="_Toc196244254" w:history="1">
             <w:r>
               <w:rPr>
                 <w:rStyle w:val="Hyperlink"/>
@@ -1254,7 +1246,7 @@
                 <w:noProof/>
                 <w:webHidden/>
               </w:rPr>
-              <w:instrText xml:space="preserve"> PAGEREF _Toc195785531 \h </w:instrText>
+              <w:instrText xml:space="preserve"> PAGEREF _Toc196244254 \h </w:instrText>
             </w:r>
             <w:r>
               <w:rPr>
@@ -1299,7 +1291,7 @@
               <w14:ligatures w14:val="standardContextual"/>
             </w:rPr>
           </w:pPr>
-          <w:hyperlink w:anchor="_Toc195785532" w:history="1">
+          <w:hyperlink w:anchor="_Toc196244255" w:history="1">
             <w:r>
               <w:rPr>
                 <w:rStyle w:val="Hyperlink"/>
@@ -1327,7 +1319,7 @@
                 <w:noProof/>
                 <w:webHidden/>
               </w:rPr>
-              <w:instrText xml:space="preserve"> PAGEREF _Toc195785532 \h </w:instrText>
+              <w:instrText xml:space="preserve"> PAGEREF _Toc196244255 \h </w:instrText>
             </w:r>
             <w:r>
               <w:rPr>
@@ -1372,7 +1364,7 @@
               <w14:ligatures w14:val="standardContextual"/>
             </w:rPr>
           </w:pPr>
-          <w:hyperlink w:anchor="_Toc195785533" w:history="1">
+          <w:hyperlink w:anchor="_Toc196244256" w:history="1">
             <w:r>
               <w:rPr>
                 <w:rStyle w:val="Hyperlink"/>
@@ -1408,7 +1400,7 @@
                 <w:noProof/>
                 <w:webHidden/>
               </w:rPr>
-              <w:instrText xml:space="preserve"> PAGEREF _Toc195785533 \h </w:instrText>
+              <w:instrText xml:space="preserve"> PAGEREF _Toc196244256 \h </w:instrText>
             </w:r>
             <w:r>
               <w:rPr>
@@ -1453,7 +1445,7 @@
               <w14:ligatures w14:val="standardContextual"/>
             </w:rPr>
           </w:pPr>
-          <w:hyperlink w:anchor="_Toc195785534" w:history="1">
+          <w:hyperlink w:anchor="_Toc196244257" w:history="1">
             <w:r>
               <w:rPr>
                 <w:rStyle w:val="Hyperlink"/>
@@ -1480,7 +1472,7 @@
                 <w:noProof/>
                 <w:webHidden/>
               </w:rPr>
-              <w:instrText xml:space="preserve"> PAGEREF _Toc195785534 \h </w:instrText>
+              <w:instrText xml:space="preserve"> PAGEREF _Toc196244257 \h </w:instrText>
             </w:r>
             <w:r>
               <w:rPr>
@@ -1525,7 +1517,7 @@
               <w14:ligatures w14:val="standardContextual"/>
             </w:rPr>
           </w:pPr>
-          <w:hyperlink w:anchor="_Toc195785535" w:history="1">
+          <w:hyperlink w:anchor="_Toc196244258" w:history="1">
             <w:r>
               <w:rPr>
                 <w:rStyle w:val="Hyperlink"/>
@@ -1552,7 +1544,7 @@
                 <w:noProof/>
                 <w:webHidden/>
               </w:rPr>
-              <w:instrText xml:space="preserve"> PAGEREF _Toc195785535 \h </w:instrText>
+              <w:instrText xml:space="preserve"> PAGEREF _Toc196244258 \h </w:instrText>
             </w:r>
             <w:r>
               <w:rPr>
@@ -1597,7 +1589,7 @@
               <w14:ligatures w14:val="standardContextual"/>
             </w:rPr>
           </w:pPr>
-          <w:hyperlink w:anchor="_Toc195785536" w:history="1">
+          <w:hyperlink w:anchor="_Toc196244259" w:history="1">
             <w:r>
               <w:rPr>
                 <w:rStyle w:val="Hyperlink"/>
@@ -1624,7 +1616,7 @@
                 <w:noProof/>
                 <w:webHidden/>
               </w:rPr>
-              <w:instrText xml:space="preserve"> PAGEREF _Toc195785536 \h </w:instrText>
+              <w:instrText xml:space="preserve"> PAGEREF _Toc196244259 \h </w:instrText>
             </w:r>
             <w:r>
               <w:rPr>
@@ -1669,7 +1661,7 @@
               <w14:ligatures w14:val="standardContextual"/>
             </w:rPr>
           </w:pPr>
-          <w:hyperlink w:anchor="_Toc195785537" w:history="1">
+          <w:hyperlink w:anchor="_Toc196244260" w:history="1">
             <w:r>
               <w:rPr>
                 <w:rStyle w:val="Hyperlink"/>
@@ -1704,7 +1696,7 @@
                 <w:noProof/>
                 <w:webHidden/>
               </w:rPr>
-              <w:instrText xml:space="preserve"> PAGEREF _Toc195785537 \h </w:instrText>
+              <w:instrText xml:space="preserve"> PAGEREF _Toc196244260 \h </w:instrText>
             </w:r>
             <w:r>
               <w:rPr>
@@ -1749,7 +1741,7 @@
               <w14:ligatures w14:val="standardContextual"/>
             </w:rPr>
           </w:pPr>
-          <w:hyperlink w:anchor="_Toc195785538" w:history="1">
+          <w:hyperlink w:anchor="_Toc196244261" w:history="1">
             <w:r>
               <w:rPr>
                 <w:rStyle w:val="Hyperlink"/>
@@ -1776,7 +1768,7 @@
                 <w:noProof/>
                 <w:webHidden/>
               </w:rPr>
-              <w:instrText xml:space="preserve"> PAGEREF _Toc195785538 \h </w:instrText>
+              <w:instrText xml:space="preserve"> PAGEREF _Toc196244261 \h </w:instrText>
             </w:r>
             <w:r>
               <w:rPr>
@@ -1821,7 +1813,7 @@
               <w14:ligatures w14:val="standardContextual"/>
             </w:rPr>
           </w:pPr>
-          <w:hyperlink w:anchor="_Toc195785539" w:history="1">
+          <w:hyperlink w:anchor="_Toc196244262" w:history="1">
             <w:r>
               <w:rPr>
                 <w:rStyle w:val="Hyperlink"/>
@@ -1848,7 +1840,7 @@
                 <w:noProof/>
                 <w:webHidden/>
               </w:rPr>
-              <w:instrText xml:space="preserve"> PAGEREF _Toc195785539 \h </w:instrText>
+              <w:instrText xml:space="preserve"> PAGEREF _Toc196244262 \h </w:instrText>
             </w:r>
             <w:r>
               <w:rPr>
@@ -1893,7 +1885,7 @@
               <w14:ligatures w14:val="standardContextual"/>
             </w:rPr>
           </w:pPr>
-          <w:hyperlink w:anchor="_Toc195785540" w:history="1">
+          <w:hyperlink w:anchor="_Toc196244263" w:history="1">
             <w:r>
               <w:rPr>
                 <w:rStyle w:val="Hyperlink"/>
@@ -1920,7 +1912,7 @@
                 <w:noProof/>
                 <w:webHidden/>
               </w:rPr>
-              <w:instrText xml:space="preserve"> PAGEREF _Toc195785540 \h </w:instrText>
+              <w:instrText xml:space="preserve"> PAGEREF _Toc196244263 \h </w:instrText>
             </w:r>
             <w:r>
               <w:rPr>
@@ -1965,7 +1957,7 @@
               <w14:ligatures w14:val="standardContextual"/>
             </w:rPr>
           </w:pPr>
-          <w:hyperlink w:anchor="_Toc195785541" w:history="1">
+          <w:hyperlink w:anchor="_Toc196244264" w:history="1">
             <w:r>
               <w:rPr>
                 <w:rStyle w:val="Hyperlink"/>
@@ -1992,7 +1984,7 @@
                 <w:noProof/>
                 <w:webHidden/>
               </w:rPr>
-              <w:instrText xml:space="preserve"> PAGEREF _Toc195785541 \h </w:instrText>
+              <w:instrText xml:space="preserve"> PAGEREF _Toc196244264 \h </w:instrText>
             </w:r>
             <w:r>
               <w:rPr>
@@ -2037,7 +2029,7 @@
               <w14:ligatures w14:val="standardContextual"/>
             </w:rPr>
           </w:pPr>
-          <w:hyperlink w:anchor="_Toc195785542" w:history="1">
+          <w:hyperlink w:anchor="_Toc196244265" w:history="1">
             <w:r>
               <w:rPr>
                 <w:rStyle w:val="Hyperlink"/>
@@ -2064,7 +2056,7 @@
                 <w:noProof/>
                 <w:webHidden/>
               </w:rPr>
-              <w:instrText xml:space="preserve"> PAGEREF _Toc195785542 \h </w:instrText>
+              <w:instrText xml:space="preserve"> PAGEREF _Toc196244265 \h </w:instrText>
             </w:r>
             <w:r>
               <w:rPr>
@@ -2109,7 +2101,7 @@
               <w14:ligatures w14:val="standardContextual"/>
             </w:rPr>
           </w:pPr>
-          <w:hyperlink w:anchor="_Toc195785543" w:history="1">
+          <w:hyperlink w:anchor="_Toc196244266" w:history="1">
             <w:r>
               <w:rPr>
                 <w:rStyle w:val="Hyperlink"/>
@@ -2136,7 +2128,7 @@
                 <w:noProof/>
                 <w:webHidden/>
               </w:rPr>
-              <w:instrText xml:space="preserve"> PAGEREF _Toc195785543 \h </w:instrText>
+              <w:instrText xml:space="preserve"> PAGEREF _Toc196244266 \h </w:instrText>
             </w:r>
             <w:r>
               <w:rPr>
@@ -2181,7 +2173,7 @@
               <w14:ligatures w14:val="standardContextual"/>
             </w:rPr>
           </w:pPr>
-          <w:hyperlink w:anchor="_Toc195785544" w:history="1">
+          <w:hyperlink w:anchor="_Toc196244267" w:history="1">
             <w:r>
               <w:rPr>
                 <w:rStyle w:val="Hyperlink"/>
@@ -2208,7 +2200,7 @@
                 <w:noProof/>
                 <w:webHidden/>
               </w:rPr>
-              <w:instrText xml:space="preserve"> PAGEREF _Toc195785544 \h </w:instrText>
+              <w:instrText xml:space="preserve"> PAGEREF _Toc196244267 \h </w:instrText>
             </w:r>
             <w:r>
               <w:rPr>
@@ -2253,7 +2245,7 @@
               <w14:ligatures w14:val="standardContextual"/>
             </w:rPr>
           </w:pPr>
-          <w:hyperlink w:anchor="_Toc195785545" w:history="1">
+          <w:hyperlink w:anchor="_Toc196244268" w:history="1">
             <w:r>
               <w:rPr>
                 <w:rStyle w:val="Hyperlink"/>
@@ -2280,7 +2272,7 @@
                 <w:noProof/>
                 <w:webHidden/>
               </w:rPr>
-              <w:instrText xml:space="preserve"> PAGEREF _Toc195785545 \h </w:instrText>
+              <w:instrText xml:space="preserve"> PAGEREF _Toc196244268 \h </w:instrText>
             </w:r>
             <w:r>
               <w:rPr>
@@ -2325,7 +2317,7 @@
               <w14:ligatures w14:val="standardContextual"/>
             </w:rPr>
           </w:pPr>
-          <w:hyperlink w:anchor="_Toc195785546" w:history="1">
+          <w:hyperlink w:anchor="_Toc196244269" w:history="1">
             <w:r>
               <w:rPr>
                 <w:rStyle w:val="Hyperlink"/>
@@ -2352,7 +2344,7 @@
                 <w:noProof/>
                 <w:webHidden/>
               </w:rPr>
-              <w:instrText xml:space="preserve"> PAGEREF _Toc195785546 \h </w:instrText>
+              <w:instrText xml:space="preserve"> PAGEREF _Toc196244269 \h </w:instrText>
             </w:r>
             <w:r>
               <w:rPr>
@@ -2397,7 +2389,7 @@
               <w14:ligatures w14:val="standardContextual"/>
             </w:rPr>
           </w:pPr>
-          <w:hyperlink w:anchor="_Toc195785547" w:history="1">
+          <w:hyperlink w:anchor="_Toc196244270" w:history="1">
             <w:r>
               <w:rPr>
                 <w:rStyle w:val="Hyperlink"/>
@@ -2440,7 +2432,7 @@
                 <w:noProof/>
                 <w:webHidden/>
               </w:rPr>
-              <w:instrText xml:space="preserve"> PAGEREF _Toc195785547 \h </w:instrText>
+              <w:instrText xml:space="preserve"> PAGEREF _Toc196244270 \h </w:instrText>
             </w:r>
             <w:r>
               <w:rPr>
@@ -2461,6 +2453,150 @@
                 <w:webHidden/>
               </w:rPr>
               <w:t>11</w:t>
+            </w:r>
+            <w:r>
+              <w:rPr>
+                <w:noProof/>
+                <w:webHidden/>
+              </w:rPr>
+              <w:fldChar w:fldCharType="end"/>
+            </w:r>
+          </w:hyperlink>
+        </w:p>
+        <w:p>
+          <w:pPr>
+            <w:pStyle w:val="TOC3"/>
+            <w:tabs>
+              <w:tab w:val="right" w:leader="dot" w:pos="9016"/>
+            </w:tabs>
+            <w:rPr>
+              <w:rFonts w:asciiTheme="minorHAnsi" w:eastAsiaTheme="minorEastAsia" w:hAnsiTheme="minorHAnsi" w:cstheme="minorBidi"/>
+              <w:noProof/>
+              <w:kern w:val="2"/>
+              <w:lang w:eastAsia="en-GB"/>
+              <w14:ligatures w14:val="standardContextual"/>
+            </w:rPr>
+          </w:pPr>
+          <w:hyperlink w:anchor="_Toc196244271" w:history="1">
+            <w:r>
+              <w:rPr>
+                <w:rStyle w:val="Hyperlink"/>
+                <w:noProof/>
+              </w:rPr>
+              <w:t>Limitations</w:t>
+            </w:r>
+            <w:r>
+              <w:rPr>
+                <w:noProof/>
+                <w:webHidden/>
+              </w:rPr>
+              <w:tab/>
+            </w:r>
+            <w:r>
+              <w:rPr>
+                <w:noProof/>
+                <w:webHidden/>
+              </w:rPr>
+              <w:fldChar w:fldCharType="begin"/>
+            </w:r>
+            <w:r>
+              <w:rPr>
+                <w:noProof/>
+                <w:webHidden/>
+              </w:rPr>
+              <w:instrText xml:space="preserve"> PAGEREF _Toc196244271 \h </w:instrText>
+            </w:r>
+            <w:r>
+              <w:rPr>
+                <w:noProof/>
+                <w:webHidden/>
+              </w:rPr>
+            </w:r>
+            <w:r>
+              <w:rPr>
+                <w:noProof/>
+                <w:webHidden/>
+              </w:rPr>
+              <w:fldChar w:fldCharType="separate"/>
+            </w:r>
+            <w:r>
+              <w:rPr>
+                <w:noProof/>
+                <w:webHidden/>
+              </w:rPr>
+              <w:t>11</w:t>
+            </w:r>
+            <w:r>
+              <w:rPr>
+                <w:noProof/>
+                <w:webHidden/>
+              </w:rPr>
+              <w:fldChar w:fldCharType="end"/>
+            </w:r>
+          </w:hyperlink>
+        </w:p>
+        <w:p>
+          <w:pPr>
+            <w:pStyle w:val="TOC3"/>
+            <w:tabs>
+              <w:tab w:val="right" w:leader="dot" w:pos="9016"/>
+            </w:tabs>
+            <w:rPr>
+              <w:rFonts w:asciiTheme="minorHAnsi" w:eastAsiaTheme="minorEastAsia" w:hAnsiTheme="minorHAnsi" w:cstheme="minorBidi"/>
+              <w:noProof/>
+              <w:kern w:val="2"/>
+              <w:lang w:eastAsia="en-GB"/>
+              <w14:ligatures w14:val="standardContextual"/>
+            </w:rPr>
+          </w:pPr>
+          <w:hyperlink w:anchor="_Toc196244272" w:history="1">
+            <w:r>
+              <w:rPr>
+                <w:rStyle w:val="Hyperlink"/>
+                <w:noProof/>
+              </w:rPr>
+              <w:t>Alternatives</w:t>
+            </w:r>
+            <w:r>
+              <w:rPr>
+                <w:noProof/>
+                <w:webHidden/>
+              </w:rPr>
+              <w:tab/>
+            </w:r>
+            <w:r>
+              <w:rPr>
+                <w:noProof/>
+                <w:webHidden/>
+              </w:rPr>
+              <w:fldChar w:fldCharType="begin"/>
+            </w:r>
+            <w:r>
+              <w:rPr>
+                <w:noProof/>
+                <w:webHidden/>
+              </w:rPr>
+              <w:instrText xml:space="preserve"> PAGEREF _Toc196244272 \h </w:instrText>
+            </w:r>
+            <w:r>
+              <w:rPr>
+                <w:noProof/>
+                <w:webHidden/>
+              </w:rPr>
+            </w:r>
+            <w:r>
+              <w:rPr>
+                <w:noProof/>
+                <w:webHidden/>
+              </w:rPr>
+              <w:fldChar w:fldCharType="separate"/>
+            </w:r>
+            <w:r>
+              <w:rPr>
+                <w:noProof/>
+                <w:webHidden/>
+              </w:rPr>
+              <w:t>12</w:t>
             </w:r>
             <w:r>
               <w:rPr>
@@ -2485,13 +2621,21 @@
               <w14:ligatures w14:val="standardContextual"/>
             </w:rPr>
           </w:pPr>
-          <w:hyperlink w:anchor="_Toc195785548" w:history="1">
+          <w:hyperlink w:anchor="_Toc196244273" w:history="1">
             <w:r>
               <w:rPr>
                 <w:rStyle w:val="Hyperlink"/>
                 <w:noProof/>
               </w:rPr>
-              <w:t>4.2 Technologies</w:t>
+              <w:t xml:space="preserve">4.2 </w:t>
+            </w:r>
+            <w:r>
+              <w:rPr>
+                <w:rStyle w:val="Hyperlink"/>
+                <w:noProof/>
+                <w:highlight w:val="green"/>
+              </w:rPr>
+              <w:t>Technologies</w:t>
             </w:r>
             <w:r>
               <w:rPr>
@@ -2512,7 +2656,7 @@
                 <w:noProof/>
                 <w:webHidden/>
               </w:rPr>
-              <w:instrText xml:space="preserve"> PAGEREF _Toc195785548 \h </w:instrText>
+              <w:instrText xml:space="preserve"> PAGEREF _Toc196244273 \h </w:instrText>
             </w:r>
             <w:r>
               <w:rPr>
@@ -2532,7 +2676,7 @@
                 <w:noProof/>
                 <w:webHidden/>
               </w:rPr>
-              <w:t>11</w:t>
+              <w:t>13</w:t>
             </w:r>
             <w:r>
               <w:rPr>
@@ -2557,7 +2701,7 @@
               <w14:ligatures w14:val="standardContextual"/>
             </w:rPr>
           </w:pPr>
-          <w:hyperlink w:anchor="_Toc195785549" w:history="1">
+          <w:hyperlink w:anchor="_Toc196244274" w:history="1">
             <w:r>
               <w:rPr>
                 <w:rStyle w:val="Hyperlink"/>
@@ -2584,7 +2728,7 @@
                 <w:noProof/>
                 <w:webHidden/>
               </w:rPr>
-              <w:instrText xml:space="preserve"> PAGEREF _Toc195785549 \h </w:instrText>
+              <w:instrText xml:space="preserve"> PAGEREF _Toc196244274 \h </w:instrText>
             </w:r>
             <w:r>
               <w:rPr>
@@ -2604,7 +2748,223 @@
                 <w:noProof/>
                 <w:webHidden/>
               </w:rPr>
-              <w:t>12</w:t>
+              <w:t>14</w:t>
+            </w:r>
+            <w:r>
+              <w:rPr>
+                <w:noProof/>
+                <w:webHidden/>
+              </w:rPr>
+              <w:fldChar w:fldCharType="end"/>
+            </w:r>
+          </w:hyperlink>
+        </w:p>
+        <w:p>
+          <w:pPr>
+            <w:pStyle w:val="TOC3"/>
+            <w:tabs>
+              <w:tab w:val="right" w:leader="dot" w:pos="9016"/>
+            </w:tabs>
+            <w:rPr>
+              <w:rFonts w:asciiTheme="minorHAnsi" w:eastAsiaTheme="minorEastAsia" w:hAnsiTheme="minorHAnsi" w:cstheme="minorBidi"/>
+              <w:noProof/>
+              <w:kern w:val="2"/>
+              <w:lang w:eastAsia="en-GB"/>
+              <w14:ligatures w14:val="standardContextual"/>
+            </w:rPr>
+          </w:pPr>
+          <w:hyperlink w:anchor="_Toc196244275" w:history="1">
+            <w:r>
+              <w:rPr>
+                <w:rStyle w:val="Hyperlink"/>
+                <w:noProof/>
+              </w:rPr>
+              <w:t>Planning and Structuring the Project</w:t>
+            </w:r>
+            <w:r>
+              <w:rPr>
+                <w:noProof/>
+                <w:webHidden/>
+              </w:rPr>
+              <w:tab/>
+            </w:r>
+            <w:r>
+              <w:rPr>
+                <w:noProof/>
+                <w:webHidden/>
+              </w:rPr>
+              <w:fldChar w:fldCharType="begin"/>
+            </w:r>
+            <w:r>
+              <w:rPr>
+                <w:noProof/>
+                <w:webHidden/>
+              </w:rPr>
+              <w:instrText xml:space="preserve"> PAGEREF _Toc196244275 \h </w:instrText>
+            </w:r>
+            <w:r>
+              <w:rPr>
+                <w:noProof/>
+                <w:webHidden/>
+              </w:rPr>
+            </w:r>
+            <w:r>
+              <w:rPr>
+                <w:noProof/>
+                <w:webHidden/>
+              </w:rPr>
+              <w:fldChar w:fldCharType="separate"/>
+            </w:r>
+            <w:r>
+              <w:rPr>
+                <w:noProof/>
+                <w:webHidden/>
+              </w:rPr>
+              <w:t>14</w:t>
+            </w:r>
+            <w:r>
+              <w:rPr>
+                <w:noProof/>
+                <w:webHidden/>
+              </w:rPr>
+              <w:fldChar w:fldCharType="end"/>
+            </w:r>
+          </w:hyperlink>
+        </w:p>
+        <w:p>
+          <w:pPr>
+            <w:pStyle w:val="TOC3"/>
+            <w:tabs>
+              <w:tab w:val="right" w:leader="dot" w:pos="9016"/>
+            </w:tabs>
+            <w:rPr>
+              <w:rFonts w:asciiTheme="minorHAnsi" w:eastAsiaTheme="minorEastAsia" w:hAnsiTheme="minorHAnsi" w:cstheme="minorBidi"/>
+              <w:noProof/>
+              <w:kern w:val="2"/>
+              <w:lang w:eastAsia="en-GB"/>
+              <w14:ligatures w14:val="standardContextual"/>
+            </w:rPr>
+          </w:pPr>
+          <w:hyperlink w:anchor="_Toc196244276" w:history="1">
+            <w:r>
+              <w:rPr>
+                <w:rStyle w:val="Hyperlink"/>
+                <w:noProof/>
+              </w:rPr>
+              <w:t>Visal Planning Tools</w:t>
+            </w:r>
+            <w:r>
+              <w:rPr>
+                <w:noProof/>
+                <w:webHidden/>
+              </w:rPr>
+              <w:tab/>
+            </w:r>
+            <w:r>
+              <w:rPr>
+                <w:noProof/>
+                <w:webHidden/>
+              </w:rPr>
+              <w:fldChar w:fldCharType="begin"/>
+            </w:r>
+            <w:r>
+              <w:rPr>
+                <w:noProof/>
+                <w:webHidden/>
+              </w:rPr>
+              <w:instrText xml:space="preserve"> PAGEREF _Toc196244276 \h </w:instrText>
+            </w:r>
+            <w:r>
+              <w:rPr>
+                <w:noProof/>
+                <w:webHidden/>
+              </w:rPr>
+            </w:r>
+            <w:r>
+              <w:rPr>
+                <w:noProof/>
+                <w:webHidden/>
+              </w:rPr>
+              <w:fldChar w:fldCharType="separate"/>
+            </w:r>
+            <w:r>
+              <w:rPr>
+                <w:noProof/>
+                <w:webHidden/>
+              </w:rPr>
+              <w:t>15</w:t>
+            </w:r>
+            <w:r>
+              <w:rPr>
+                <w:noProof/>
+                <w:webHidden/>
+              </w:rPr>
+              <w:fldChar w:fldCharType="end"/>
+            </w:r>
+          </w:hyperlink>
+        </w:p>
+        <w:p>
+          <w:pPr>
+            <w:pStyle w:val="TOC3"/>
+            <w:tabs>
+              <w:tab w:val="right" w:leader="dot" w:pos="9016"/>
+            </w:tabs>
+            <w:rPr>
+              <w:rFonts w:asciiTheme="minorHAnsi" w:eastAsiaTheme="minorEastAsia" w:hAnsiTheme="minorHAnsi" w:cstheme="minorBidi"/>
+              <w:noProof/>
+              <w:kern w:val="2"/>
+              <w:lang w:eastAsia="en-GB"/>
+              <w14:ligatures w14:val="standardContextual"/>
+            </w:rPr>
+          </w:pPr>
+          <w:hyperlink w:anchor="_Toc196244277" w:history="1">
+            <w:r>
+              <w:rPr>
+                <w:rStyle w:val="Hyperlink"/>
+                <w:noProof/>
+              </w:rPr>
+              <w:t>Tracking Progress &amp; Reflecting</w:t>
+            </w:r>
+            <w:r>
+              <w:rPr>
+                <w:noProof/>
+                <w:webHidden/>
+              </w:rPr>
+              <w:tab/>
+            </w:r>
+            <w:r>
+              <w:rPr>
+                <w:noProof/>
+                <w:webHidden/>
+              </w:rPr>
+              <w:fldChar w:fldCharType="begin"/>
+            </w:r>
+            <w:r>
+              <w:rPr>
+                <w:noProof/>
+                <w:webHidden/>
+              </w:rPr>
+              <w:instrText xml:space="preserve"> PAGEREF _Toc196244277 \h </w:instrText>
+            </w:r>
+            <w:r>
+              <w:rPr>
+                <w:noProof/>
+                <w:webHidden/>
+              </w:rPr>
+            </w:r>
+            <w:r>
+              <w:rPr>
+                <w:noProof/>
+                <w:webHidden/>
+              </w:rPr>
+              <w:fldChar w:fldCharType="separate"/>
+            </w:r>
+            <w:r>
+              <w:rPr>
+                <w:noProof/>
+                <w:webHidden/>
+              </w:rPr>
+              <w:t>15</w:t>
             </w:r>
             <w:r>
               <w:rPr>
@@ -2629,7 +2989,7 @@
               <w14:ligatures w14:val="standardContextual"/>
             </w:rPr>
           </w:pPr>
-          <w:hyperlink w:anchor="_Toc195785550" w:history="1">
+          <w:hyperlink w:anchor="_Toc196244278" w:history="1">
             <w:r>
               <w:rPr>
                 <w:rStyle w:val="Hyperlink"/>
@@ -2656,7 +3016,7 @@
                 <w:noProof/>
                 <w:webHidden/>
               </w:rPr>
-              <w:instrText xml:space="preserve"> PAGEREF _Toc195785550 \h </w:instrText>
+              <w:instrText xml:space="preserve"> PAGEREF _Toc196244278 \h </w:instrText>
             </w:r>
             <w:r>
               <w:rPr>
@@ -2676,7 +3036,7 @@
                 <w:noProof/>
                 <w:webHidden/>
               </w:rPr>
-              <w:t>13</w:t>
+              <w:t>16</w:t>
             </w:r>
             <w:r>
               <w:rPr>
@@ -2701,7 +3061,7 @@
               <w14:ligatures w14:val="standardContextual"/>
             </w:rPr>
           </w:pPr>
-          <w:hyperlink w:anchor="_Toc195785551" w:history="1">
+          <w:hyperlink w:anchor="_Toc196244279" w:history="1">
             <w:r>
               <w:rPr>
                 <w:rStyle w:val="Hyperlink"/>
@@ -2728,7 +3088,7 @@
                 <w:noProof/>
                 <w:webHidden/>
               </w:rPr>
-              <w:instrText xml:space="preserve"> PAGEREF _Toc195785551 \h </w:instrText>
+              <w:instrText xml:space="preserve"> PAGEREF _Toc196244279 \h </w:instrText>
             </w:r>
             <w:r>
               <w:rPr>
@@ -2748,7 +3108,7 @@
                 <w:noProof/>
                 <w:webHidden/>
               </w:rPr>
-              <w:t>13</w:t>
+              <w:t>16</w:t>
             </w:r>
             <w:r>
               <w:rPr>
@@ -2773,7 +3133,7 @@
               <w14:ligatures w14:val="standardContextual"/>
             </w:rPr>
           </w:pPr>
-          <w:hyperlink w:anchor="_Toc195785552" w:history="1">
+          <w:hyperlink w:anchor="_Toc196244280" w:history="1">
             <w:r>
               <w:rPr>
                 <w:rStyle w:val="Hyperlink"/>
@@ -2800,7 +3160,7 @@
                 <w:noProof/>
                 <w:webHidden/>
               </w:rPr>
-              <w:instrText xml:space="preserve"> PAGEREF _Toc195785552 \h </w:instrText>
+              <w:instrText xml:space="preserve"> PAGEREF _Toc196244280 \h </w:instrText>
             </w:r>
             <w:r>
               <w:rPr>
@@ -2820,7 +3180,7 @@
                 <w:noProof/>
                 <w:webHidden/>
               </w:rPr>
-              <w:t>13</w:t>
+              <w:t>16</w:t>
             </w:r>
             <w:r>
               <w:rPr>
@@ -2845,7 +3205,7 @@
               <w14:ligatures w14:val="standardContextual"/>
             </w:rPr>
           </w:pPr>
-          <w:hyperlink w:anchor="_Toc195785553" w:history="1">
+          <w:hyperlink w:anchor="_Toc196244281" w:history="1">
             <w:r>
               <w:rPr>
                 <w:rStyle w:val="Hyperlink"/>
@@ -2872,7 +3232,7 @@
                 <w:noProof/>
                 <w:webHidden/>
               </w:rPr>
-              <w:instrText xml:space="preserve"> PAGEREF _Toc195785553 \h </w:instrText>
+              <w:instrText xml:space="preserve"> PAGEREF _Toc196244281 \h </w:instrText>
             </w:r>
             <w:r>
               <w:rPr>
@@ -2892,7 +3252,7 @@
                 <w:noProof/>
                 <w:webHidden/>
               </w:rPr>
-              <w:t>13</w:t>
+              <w:t>16</w:t>
             </w:r>
             <w:r>
               <w:rPr>
@@ -2917,7 +3277,7 @@
               <w14:ligatures w14:val="standardContextual"/>
             </w:rPr>
           </w:pPr>
-          <w:hyperlink w:anchor="_Toc195785554" w:history="1">
+          <w:hyperlink w:anchor="_Toc196244282" w:history="1">
             <w:r>
               <w:rPr>
                 <w:rStyle w:val="Hyperlink"/>
@@ -2944,7 +3304,7 @@
                 <w:noProof/>
                 <w:webHidden/>
               </w:rPr>
-              <w:instrText xml:space="preserve"> PAGEREF _Toc195785554 \h </w:instrText>
+              <w:instrText xml:space="preserve"> PAGEREF _Toc196244282 \h </w:instrText>
             </w:r>
             <w:r>
               <w:rPr>
@@ -2964,7 +3324,7 @@
                 <w:noProof/>
                 <w:webHidden/>
               </w:rPr>
-              <w:t>14</w:t>
+              <w:t>17</w:t>
             </w:r>
             <w:r>
               <w:rPr>
@@ -2989,7 +3349,7 @@
               <w14:ligatures w14:val="standardContextual"/>
             </w:rPr>
           </w:pPr>
-          <w:hyperlink w:anchor="_Toc195785555" w:history="1">
+          <w:hyperlink w:anchor="_Toc196244283" w:history="1">
             <w:r>
               <w:rPr>
                 <w:rStyle w:val="Hyperlink"/>
@@ -3016,7 +3376,7 @@
                 <w:noProof/>
                 <w:webHidden/>
               </w:rPr>
-              <w:instrText xml:space="preserve"> PAGEREF _Toc195785555 \h </w:instrText>
+              <w:instrText xml:space="preserve"> PAGEREF _Toc196244283 \h </w:instrText>
             </w:r>
             <w:r>
               <w:rPr>
@@ -3036,7 +3396,7 @@
                 <w:noProof/>
                 <w:webHidden/>
               </w:rPr>
-              <w:t>14</w:t>
+              <w:t>17</w:t>
             </w:r>
             <w:r>
               <w:rPr>
@@ -3061,7 +3421,7 @@
               <w14:ligatures w14:val="standardContextual"/>
             </w:rPr>
           </w:pPr>
-          <w:hyperlink w:anchor="_Toc195785556" w:history="1">
+          <w:hyperlink w:anchor="_Toc196244284" w:history="1">
             <w:r>
               <w:rPr>
                 <w:rStyle w:val="Hyperlink"/>
@@ -3088,7 +3448,7 @@
                 <w:noProof/>
                 <w:webHidden/>
               </w:rPr>
-              <w:instrText xml:space="preserve"> PAGEREF _Toc195785556 \h </w:instrText>
+              <w:instrText xml:space="preserve"> PAGEREF _Toc196244284 \h </w:instrText>
             </w:r>
             <w:r>
               <w:rPr>
@@ -3108,7 +3468,7 @@
                 <w:noProof/>
                 <w:webHidden/>
               </w:rPr>
-              <w:t>14</w:t>
+              <w:t>17</w:t>
             </w:r>
             <w:r>
               <w:rPr>
@@ -3133,7 +3493,7 @@
               <w14:ligatures w14:val="standardContextual"/>
             </w:rPr>
           </w:pPr>
-          <w:hyperlink w:anchor="_Toc195785557" w:history="1">
+          <w:hyperlink w:anchor="_Toc196244285" w:history="1">
             <w:r>
               <w:rPr>
                 <w:rStyle w:val="Hyperlink"/>
@@ -3160,7 +3520,7 @@
                 <w:noProof/>
                 <w:webHidden/>
               </w:rPr>
-              <w:instrText xml:space="preserve"> PAGEREF _Toc195785557 \h </w:instrText>
+              <w:instrText xml:space="preserve"> PAGEREF _Toc196244285 \h </w:instrText>
             </w:r>
             <w:r>
               <w:rPr>
@@ -3180,7 +3540,7 @@
                 <w:noProof/>
                 <w:webHidden/>
               </w:rPr>
-              <w:t>14</w:t>
+              <w:t>17</w:t>
             </w:r>
             <w:r>
               <w:rPr>
@@ -3205,7 +3565,7 @@
               <w14:ligatures w14:val="standardContextual"/>
             </w:rPr>
           </w:pPr>
-          <w:hyperlink w:anchor="_Toc195785558" w:history="1">
+          <w:hyperlink w:anchor="_Toc196244286" w:history="1">
             <w:r>
               <w:rPr>
                 <w:rStyle w:val="Hyperlink"/>
@@ -3232,7 +3592,7 @@
                 <w:noProof/>
                 <w:webHidden/>
               </w:rPr>
-              <w:instrText xml:space="preserve"> PAGEREF _Toc195785558 \h </w:instrText>
+              <w:instrText xml:space="preserve"> PAGEREF _Toc196244286 \h </w:instrText>
             </w:r>
             <w:r>
               <w:rPr>
@@ -3252,7 +3612,7 @@
                 <w:noProof/>
                 <w:webHidden/>
               </w:rPr>
-              <w:t>15</w:t>
+              <w:t>18</w:t>
             </w:r>
             <w:r>
               <w:rPr>
@@ -3277,7 +3637,7 @@
               <w14:ligatures w14:val="standardContextual"/>
             </w:rPr>
           </w:pPr>
-          <w:hyperlink w:anchor="_Toc195785559" w:history="1">
+          <w:hyperlink w:anchor="_Toc196244287" w:history="1">
             <w:r>
               <w:rPr>
                 <w:rStyle w:val="Hyperlink"/>
@@ -3304,7 +3664,7 @@
                 <w:noProof/>
                 <w:webHidden/>
               </w:rPr>
-              <w:instrText xml:space="preserve"> PAGEREF _Toc195785559 \h </w:instrText>
+              <w:instrText xml:space="preserve"> PAGEREF _Toc196244287 \h </w:instrText>
             </w:r>
             <w:r>
               <w:rPr>
@@ -3324,7 +3684,7 @@
                 <w:noProof/>
                 <w:webHidden/>
               </w:rPr>
-              <w:t>15</w:t>
+              <w:t>18</w:t>
             </w:r>
             <w:r>
               <w:rPr>
@@ -3349,7 +3709,7 @@
               <w14:ligatures w14:val="standardContextual"/>
             </w:rPr>
           </w:pPr>
-          <w:hyperlink w:anchor="_Toc195785560" w:history="1">
+          <w:hyperlink w:anchor="_Toc196244288" w:history="1">
             <w:r>
               <w:rPr>
                 <w:rStyle w:val="Hyperlink"/>
@@ -3376,7 +3736,7 @@
                 <w:noProof/>
                 <w:webHidden/>
               </w:rPr>
-              <w:instrText xml:space="preserve"> PAGEREF _Toc195785560 \h </w:instrText>
+              <w:instrText xml:space="preserve"> PAGEREF _Toc196244288 \h </w:instrText>
             </w:r>
             <w:r>
               <w:rPr>
@@ -3396,7 +3756,7 @@
                 <w:noProof/>
                 <w:webHidden/>
               </w:rPr>
-              <w:t>15</w:t>
+              <w:t>18</w:t>
             </w:r>
             <w:r>
               <w:rPr>
@@ -3421,7 +3781,7 @@
               <w14:ligatures w14:val="standardContextual"/>
             </w:rPr>
           </w:pPr>
-          <w:hyperlink w:anchor="_Toc195785561" w:history="1">
+          <w:hyperlink w:anchor="_Toc196244289" w:history="1">
             <w:r>
               <w:rPr>
                 <w:rStyle w:val="Hyperlink"/>
@@ -3448,7 +3808,7 @@
                 <w:noProof/>
                 <w:webHidden/>
               </w:rPr>
-              <w:instrText xml:space="preserve"> PAGEREF _Toc195785561 \h </w:instrText>
+              <w:instrText xml:space="preserve"> PAGEREF _Toc196244289 \h </w:instrText>
             </w:r>
             <w:r>
               <w:rPr>
@@ -3468,7 +3828,7 @@
                 <w:noProof/>
                 <w:webHidden/>
               </w:rPr>
-              <w:t>16</w:t>
+              <w:t>19</w:t>
             </w:r>
             <w:r>
               <w:rPr>
@@ -3493,7 +3853,7 @@
               <w14:ligatures w14:val="standardContextual"/>
             </w:rPr>
           </w:pPr>
-          <w:hyperlink w:anchor="_Toc195785562" w:history="1">
+          <w:hyperlink w:anchor="_Toc196244290" w:history="1">
             <w:r>
               <w:rPr>
                 <w:rStyle w:val="Hyperlink"/>
@@ -3520,7 +3880,7 @@
                 <w:noProof/>
                 <w:webHidden/>
               </w:rPr>
-              <w:instrText xml:space="preserve"> PAGEREF _Toc195785562 \h </w:instrText>
+              <w:instrText xml:space="preserve"> PAGEREF _Toc196244290 \h </w:instrText>
             </w:r>
             <w:r>
               <w:rPr>
@@ -3540,7 +3900,7 @@
                 <w:noProof/>
                 <w:webHidden/>
               </w:rPr>
-              <w:t>16</w:t>
+              <w:t>19</w:t>
             </w:r>
             <w:r>
               <w:rPr>
@@ -3565,7 +3925,7 @@
               <w14:ligatures w14:val="standardContextual"/>
             </w:rPr>
           </w:pPr>
-          <w:hyperlink w:anchor="_Toc195785563" w:history="1">
+          <w:hyperlink w:anchor="_Toc196244291" w:history="1">
             <w:r>
               <w:rPr>
                 <w:rStyle w:val="Hyperlink"/>
@@ -3592,7 +3952,7 @@
                 <w:noProof/>
                 <w:webHidden/>
               </w:rPr>
-              <w:instrText xml:space="preserve"> PAGEREF _Toc195785563 \h </w:instrText>
+              <w:instrText xml:space="preserve"> PAGEREF _Toc196244291 \h </w:instrText>
             </w:r>
             <w:r>
               <w:rPr>
@@ -3612,7 +3972,7 @@
                 <w:noProof/>
                 <w:webHidden/>
               </w:rPr>
-              <w:t>16</w:t>
+              <w:t>19</w:t>
             </w:r>
             <w:r>
               <w:rPr>
@@ -3637,7 +3997,7 @@
               <w14:ligatures w14:val="standardContextual"/>
             </w:rPr>
           </w:pPr>
-          <w:hyperlink w:anchor="_Toc195785564" w:history="1">
+          <w:hyperlink w:anchor="_Toc196244292" w:history="1">
             <w:r>
               <w:rPr>
                 <w:rStyle w:val="Hyperlink"/>
@@ -3664,7 +4024,7 @@
                 <w:noProof/>
                 <w:webHidden/>
               </w:rPr>
-              <w:instrText xml:space="preserve"> PAGEREF _Toc195785564 \h </w:instrText>
+              <w:instrText xml:space="preserve"> PAGEREF _Toc196244292 \h </w:instrText>
             </w:r>
             <w:r>
               <w:rPr>
@@ -3684,7 +4044,7 @@
                 <w:noProof/>
                 <w:webHidden/>
               </w:rPr>
-              <w:t>16</w:t>
+              <w:t>19</w:t>
             </w:r>
             <w:r>
               <w:rPr>
@@ -3709,7 +4069,7 @@
               <w14:ligatures w14:val="standardContextual"/>
             </w:rPr>
           </w:pPr>
-          <w:hyperlink w:anchor="_Toc195785565" w:history="1">
+          <w:hyperlink w:anchor="_Toc196244293" w:history="1">
             <w:r>
               <w:rPr>
                 <w:rStyle w:val="Hyperlink"/>
@@ -3736,7 +4096,7 @@
                 <w:noProof/>
                 <w:webHidden/>
               </w:rPr>
-              <w:instrText xml:space="preserve"> PAGEREF _Toc195785565 \h </w:instrText>
+              <w:instrText xml:space="preserve"> PAGEREF _Toc196244293 \h </w:instrText>
             </w:r>
             <w:r>
               <w:rPr>
@@ -3756,7 +4116,7 @@
                 <w:noProof/>
                 <w:webHidden/>
               </w:rPr>
-              <w:t>17</w:t>
+              <w:t>20</w:t>
             </w:r>
             <w:r>
               <w:rPr>
@@ -3781,7 +4141,7 @@
               <w14:ligatures w14:val="standardContextual"/>
             </w:rPr>
           </w:pPr>
-          <w:hyperlink w:anchor="_Toc195785566" w:history="1">
+          <w:hyperlink w:anchor="_Toc196244294" w:history="1">
             <w:r>
               <w:rPr>
                 <w:rStyle w:val="Hyperlink"/>
@@ -3808,7 +4168,7 @@
                 <w:noProof/>
                 <w:webHidden/>
               </w:rPr>
-              <w:instrText xml:space="preserve"> PAGEREF _Toc195785566 \h </w:instrText>
+              <w:instrText xml:space="preserve"> PAGEREF _Toc196244294 \h </w:instrText>
             </w:r>
             <w:r>
               <w:rPr>
@@ -3828,7 +4188,7 @@
                 <w:noProof/>
                 <w:webHidden/>
               </w:rPr>
-              <w:t>17</w:t>
+              <w:t>20</w:t>
             </w:r>
             <w:r>
               <w:rPr>
@@ -3853,7 +4213,7 @@
               <w14:ligatures w14:val="standardContextual"/>
             </w:rPr>
           </w:pPr>
-          <w:hyperlink w:anchor="_Toc195785567" w:history="1">
+          <w:hyperlink w:anchor="_Toc196244295" w:history="1">
             <w:r>
               <w:rPr>
                 <w:rStyle w:val="Hyperlink"/>
@@ -3880,7 +4240,7 @@
                 <w:noProof/>
                 <w:webHidden/>
               </w:rPr>
-              <w:instrText xml:space="preserve"> PAGEREF _Toc195785567 \h </w:instrText>
+              <w:instrText xml:space="preserve"> PAGEREF _Toc196244295 \h </w:instrText>
             </w:r>
             <w:r>
               <w:rPr>
@@ -3900,7 +4260,7 @@
                 <w:noProof/>
                 <w:webHidden/>
               </w:rPr>
-              <w:t>18</w:t>
+              <w:t>21</w:t>
             </w:r>
             <w:r>
               <w:rPr>
@@ -3925,7 +4285,7 @@
               <w14:ligatures w14:val="standardContextual"/>
             </w:rPr>
           </w:pPr>
-          <w:hyperlink w:anchor="_Toc195785568" w:history="1">
+          <w:hyperlink w:anchor="_Toc196244296" w:history="1">
             <w:r>
               <w:rPr>
                 <w:rStyle w:val="Hyperlink"/>
@@ -3952,7 +4312,7 @@
                 <w:noProof/>
                 <w:webHidden/>
               </w:rPr>
-              <w:instrText xml:space="preserve"> PAGEREF _Toc195785568 \h </w:instrText>
+              <w:instrText xml:space="preserve"> PAGEREF _Toc196244296 \h </w:instrText>
             </w:r>
             <w:r>
               <w:rPr>
@@ -3972,7 +4332,7 @@
                 <w:noProof/>
                 <w:webHidden/>
               </w:rPr>
-              <w:t>18</w:t>
+              <w:t>21</w:t>
             </w:r>
             <w:r>
               <w:rPr>
@@ -3997,7 +4357,7 @@
               <w14:ligatures w14:val="standardContextual"/>
             </w:rPr>
           </w:pPr>
-          <w:hyperlink w:anchor="_Toc195785569" w:history="1">
+          <w:hyperlink w:anchor="_Toc196244297" w:history="1">
             <w:r>
               <w:rPr>
                 <w:rStyle w:val="Hyperlink"/>
@@ -4024,7 +4384,7 @@
                 <w:noProof/>
                 <w:webHidden/>
               </w:rPr>
-              <w:instrText xml:space="preserve"> PAGEREF _Toc195785569 \h </w:instrText>
+              <w:instrText xml:space="preserve"> PAGEREF _Toc196244297 \h </w:instrText>
             </w:r>
             <w:r>
               <w:rPr>
@@ -4044,7 +4404,7 @@
                 <w:noProof/>
                 <w:webHidden/>
               </w:rPr>
-              <w:t>18</w:t>
+              <w:t>21</w:t>
             </w:r>
             <w:r>
               <w:rPr>
@@ -4081,7 +4441,7 @@
           <w:color w:val="808080" w:themeColor="background1" w:themeShade="80"/>
         </w:rPr>
       </w:pPr>
-      <w:bookmarkStart w:id="7" w:name="_Toc195785528"/>
+      <w:bookmarkStart w:id="7" w:name="_Toc196244251"/>
       <w:r>
         <w:t>Word Count -</w:t>
       </w:r>
@@ -4103,7 +4463,7 @@
       <w:pPr>
         <w:pStyle w:val="Heading1"/>
       </w:pPr>
-      <w:bookmarkStart w:id="8" w:name="_Toc195785529"/>
+      <w:bookmarkStart w:id="8" w:name="_Toc196244252"/>
       <w:r>
         <w:t>Code Links:</w:t>
       </w:r>
@@ -4169,6 +4529,7 @@
       <w:pPr>
         <w:pStyle w:val="Heading1"/>
       </w:pPr>
+      <w:bookmarkStart w:id="9" w:name="_Toc196244253"/>
       <w:r>
         <w:rPr>
           <w:color w:val="3A7C22" w:themeColor="accent6" w:themeShade="BF"/>
@@ -4181,7 +4542,6 @@
         </w:rPr>
         <w:br w:type="page"/>
       </w:r>
-      <w:bookmarkStart w:id="9" w:name="_Toc195785530"/>
       <w:r>
         <w:rPr>
           <w:color w:val="3A7C22" w:themeColor="accent6" w:themeShade="BF"/>
@@ -4220,7 +4580,7 @@
           <w:highlight w:val="green"/>
         </w:rPr>
       </w:pPr>
-      <w:bookmarkStart w:id="10" w:name="_Toc195785531"/>
+      <w:bookmarkStart w:id="10" w:name="_Toc196244254"/>
       <w:r>
         <w:rPr>
           <w:highlight w:val="green"/>
@@ -4320,7 +4680,7 @@
           <w:highlight w:val="green"/>
         </w:rPr>
       </w:pPr>
-      <w:bookmarkStart w:id="11" w:name="_Toc195785532"/>
+      <w:bookmarkStart w:id="11" w:name="_Toc196244255"/>
       <w:r>
         <w:rPr>
           <w:highlight w:val="green"/>
@@ -4458,7 +4818,7 @@
           <w:highlight w:val="cyan"/>
         </w:rPr>
       </w:pPr>
-      <w:bookmarkStart w:id="12" w:name="_Toc195785533"/>
+      <w:bookmarkStart w:id="12" w:name="_Toc196244256"/>
       <w:r>
         <w:rPr>
           <w:highlight w:val="green"/>
@@ -4534,7 +4894,7 @@
       <w:pPr>
         <w:pStyle w:val="Heading1"/>
       </w:pPr>
-      <w:bookmarkStart w:id="13" w:name="_Toc195785534"/>
+      <w:bookmarkStart w:id="13" w:name="_Toc196244257"/>
       <w:r>
         <w:lastRenderedPageBreak/>
         <w:t xml:space="preserve">2 - </w:t>
@@ -4557,7 +4917,7 @@
       <w:pPr>
         <w:pStyle w:val="Heading2"/>
       </w:pPr>
-      <w:bookmarkStart w:id="14" w:name="_Toc195785535"/>
+      <w:bookmarkStart w:id="14" w:name="_Toc196244258"/>
       <w:r>
         <w:t xml:space="preserve">2.1 </w:t>
       </w:r>
@@ -4591,21 +4951,7 @@
         <w:rPr>
           <w:rFonts w:ascii="Arial" w:hAnsi="Arial" w:cs="Arial"/>
         </w:rPr>
-        <w:t xml:space="preserve">Timeline Takedown is a round-based survival shooter, these types of games have become a widely recognised and engaging subgenre within the wider category of first-person shooters. These games typically challenge the player to survive increasingly difficult waves of enemies, the player tends to play strategically, use map knowledge to their advantage, and ration their resources </w:t>
-      </w:r>
-      <w:proofErr w:type="gramStart"/>
-      <w:r>
-        <w:rPr>
-          <w:rFonts w:ascii="Arial" w:hAnsi="Arial" w:cs="Arial"/>
-        </w:rPr>
-        <w:t>in order to</w:t>
-      </w:r>
-      <w:proofErr w:type="gramEnd"/>
-      <w:r>
-        <w:rPr>
-          <w:rFonts w:ascii="Arial" w:hAnsi="Arial" w:cs="Arial"/>
-        </w:rPr>
-        <w:t xml:space="preserve"> survive. One of the most iconic examples in this genre is the Call of Duty Zombies mode that was originally introduced as a bonus reward for completing the main games campaign in Call of Duty: World at War. This example was one of the first instances that popularised the round-based survival genre that included fast paced combat, puzzle like map design, hidden easter eggs, and wave-based progression.</w:t>
+        <w:t>Timeline Takedown is a round-based survival shooter, these types of games have become a widely recognised and engaging subgenre within the wider category of first-person shooters. These games typically challenge the player to survive increasingly difficult waves of enemies, the player tends to play strategically, use map knowledge to their advantage, and ration their resources in order to survive. One of the most iconic examples in this genre is the Call of Duty Zombies mode that was originally introduced as a bonus reward for completing the main games campaign in Call of Duty: World at War. This example was one of the first instances that popularised the round-based survival genre that included fast paced combat, puzzle like map design, hidden easter eggs, and wave-based progression.</w:t>
       </w:r>
     </w:p>
     <w:p>
@@ -4816,21 +5162,7 @@
         <w:rPr>
           <w:rFonts w:ascii="Arial" w:hAnsi="Arial" w:cs="Arial"/>
         </w:rPr>
-        <w:t xml:space="preserve"> as they all have completely different layouts, </w:t>
-      </w:r>
-      <w:proofErr w:type="gramStart"/>
-      <w:r>
-        <w:rPr>
-          <w:rFonts w:ascii="Arial" w:hAnsi="Arial" w:cs="Arial"/>
-        </w:rPr>
-        <w:t>For</w:t>
-      </w:r>
-      <w:proofErr w:type="gramEnd"/>
-      <w:r>
-        <w:rPr>
-          <w:rFonts w:ascii="Arial" w:hAnsi="Arial" w:cs="Arial"/>
-        </w:rPr>
-        <w:t xml:space="preserve"> example one is inside a tight </w:t>
+        <w:t xml:space="preserve"> as they all have completely different layouts, For example one is inside a tight </w:t>
       </w:r>
       <w:r>
         <w:rPr>
@@ -4861,21 +5193,7 @@
         <w:rPr>
           <w:rFonts w:ascii="Arial" w:hAnsi="Arial" w:cs="Arial"/>
         </w:rPr>
-        <w:t xml:space="preserve">, and environmental design contribute to overall player engagement in </w:t>
-      </w:r>
-      <w:proofErr w:type="gramStart"/>
-      <w:r>
-        <w:rPr>
-          <w:rFonts w:ascii="Arial" w:hAnsi="Arial" w:cs="Arial"/>
-        </w:rPr>
-        <w:t>round based</w:t>
-      </w:r>
-      <w:proofErr w:type="gramEnd"/>
-      <w:r>
-        <w:rPr>
-          <w:rFonts w:ascii="Arial" w:hAnsi="Arial" w:cs="Arial"/>
-        </w:rPr>
-        <w:t xml:space="preserve"> survival games.</w:t>
+        <w:t>, and environmental design contribute to overall player engagement in round based survival games.</w:t>
       </w:r>
     </w:p>
     <w:p>
@@ -4962,7 +5280,7 @@
       <w:pPr>
         <w:pStyle w:val="Heading2"/>
       </w:pPr>
-      <w:bookmarkStart w:id="16" w:name="_Toc195785536"/>
+      <w:bookmarkStart w:id="16" w:name="_Toc196244259"/>
       <w:r>
         <w:t xml:space="preserve">2.2 </w:t>
       </w:r>
@@ -6061,7 +6379,7 @@
           <w:highlight w:val="green"/>
         </w:rPr>
       </w:pPr>
-      <w:bookmarkStart w:id="17" w:name="_Toc195785537"/>
+      <w:bookmarkStart w:id="17" w:name="_Toc196244260"/>
       <w:r>
         <w:t xml:space="preserve">2.3 </w:t>
       </w:r>
@@ -6549,7 +6867,7 @@
       <w:pPr>
         <w:pStyle w:val="Heading1"/>
       </w:pPr>
-      <w:bookmarkStart w:id="18" w:name="_Toc195785538"/>
+      <w:bookmarkStart w:id="18" w:name="_Toc196244261"/>
       <w:r>
         <w:lastRenderedPageBreak/>
         <w:t>3</w:t>
@@ -6595,7 +6913,7 @@
       <w:pPr>
         <w:pStyle w:val="Heading2"/>
       </w:pPr>
-      <w:bookmarkStart w:id="19" w:name="_Toc195785539"/>
+      <w:bookmarkStart w:id="19" w:name="_Toc196244262"/>
       <w:r>
         <w:t>3</w:t>
       </w:r>
@@ -6611,7 +6929,7 @@
       <w:pPr>
         <w:pStyle w:val="Heading2"/>
       </w:pPr>
-      <w:bookmarkStart w:id="20" w:name="_Toc195785540"/>
+      <w:bookmarkStart w:id="20" w:name="_Toc196244263"/>
       <w:r>
         <w:t>3</w:t>
       </w:r>
@@ -6627,7 +6945,7 @@
       <w:pPr>
         <w:pStyle w:val="Heading2"/>
       </w:pPr>
-      <w:bookmarkStart w:id="21" w:name="_Toc195785541"/>
+      <w:bookmarkStart w:id="21" w:name="_Toc196244264"/>
       <w:r>
         <w:t>3</w:t>
       </w:r>
@@ -6643,7 +6961,7 @@
       <w:pPr>
         <w:pStyle w:val="Heading2"/>
       </w:pPr>
-      <w:bookmarkStart w:id="22" w:name="_Toc195785542"/>
+      <w:bookmarkStart w:id="22" w:name="_Toc196244265"/>
       <w:r>
         <w:t>3</w:t>
       </w:r>
@@ -6659,7 +6977,7 @@
       <w:pPr>
         <w:pStyle w:val="Heading2"/>
       </w:pPr>
-      <w:bookmarkStart w:id="23" w:name="_Toc195785543"/>
+      <w:bookmarkStart w:id="23" w:name="_Toc196244266"/>
       <w:r>
         <w:t>3</w:t>
       </w:r>
@@ -6675,7 +6993,7 @@
       <w:pPr>
         <w:pStyle w:val="Heading2"/>
       </w:pPr>
-      <w:bookmarkStart w:id="24" w:name="_Toc195785544"/>
+      <w:bookmarkStart w:id="24" w:name="_Toc196244267"/>
       <w:r>
         <w:t>3</w:t>
       </w:r>
@@ -6691,7 +7009,7 @@
       <w:pPr>
         <w:pStyle w:val="Heading2"/>
       </w:pPr>
-      <w:bookmarkStart w:id="25" w:name="_Toc195785545"/>
+      <w:bookmarkStart w:id="25" w:name="_Toc196244268"/>
       <w:r>
         <w:t>3</w:t>
       </w:r>
@@ -6750,21 +7068,27 @@
       <w:pPr>
         <w:pStyle w:val="Heading1"/>
       </w:pPr>
-      <w:bookmarkStart w:id="26" w:name="_Toc195785546"/>
+      <w:bookmarkStart w:id="26" w:name="_Toc196244269"/>
       <w:r>
         <w:lastRenderedPageBreak/>
-        <w:t>4</w:t>
-      </w:r>
-      <w:r>
-        <w:t xml:space="preserve"> -</w:t>
-      </w:r>
+        <w:t>4 -</w:t>
+      </w:r>
+      <w:r>
+        <w:t xml:space="preserve"> Method of Approach</w:t>
+      </w:r>
+      <w:bookmarkEnd w:id="26"/>
       <w:r>
         <w:t xml:space="preserve"> </w:t>
       </w:r>
       <w:r>
-        <w:t>Method of Approach</w:t>
-      </w:r>
-      <w:bookmarkEnd w:id="26"/>
+        <w:t xml:space="preserve">– </w:t>
+      </w:r>
+      <w:r>
+        <w:rPr>
+          <w:highlight w:val="green"/>
+        </w:rPr>
+        <w:t>2090 words</w:t>
+      </w:r>
       <w:r>
         <w:t xml:space="preserve"> </w:t>
       </w:r>
@@ -6773,44 +7097,111 @@
       <w:pPr>
         <w:pStyle w:val="Heading2"/>
       </w:pPr>
-      <w:bookmarkStart w:id="27" w:name="_Toc195785547"/>
-      <w:r>
-        <w:rPr>
-          <w:highlight w:val="green"/>
-        </w:rPr>
-        <w:t>4</w:t>
-      </w:r>
-      <w:r>
-        <w:rPr>
-          <w:highlight w:val="green"/>
-        </w:rPr>
-        <w:t>.</w:t>
-      </w:r>
-      <w:r>
-        <w:rPr>
-          <w:highlight w:val="green"/>
-        </w:rPr>
-        <w:t xml:space="preserve">1 </w:t>
-      </w:r>
-      <w:r>
-        <w:rPr>
-          <w:highlight w:val="green"/>
-        </w:rPr>
-        <w:t>Methodologies</w:t>
-      </w:r>
-      <w:r>
+      <w:bookmarkStart w:id="27" w:name="_Toc196244270"/>
+      <w:r>
+        <w:t>4.1 Methodologies</w:t>
+      </w:r>
+      <w:r>
+        <w:t xml:space="preserve">  </w:t>
+      </w:r>
+      <w:bookmarkEnd w:id="27"/>
+    </w:p>
+    <w:p>
+      <w:pPr>
+        <w:ind w:left="465"/>
+        <w:rPr>
+          <w:sz w:val="22"/>
+          <w:szCs w:val="22"/>
+        </w:rPr>
+      </w:pPr>
+      <w:bookmarkStart w:id="28" w:name="_Hlk195785490"/>
+      <w:r>
+        <w:rPr>
+          <w:sz w:val="22"/>
+          <w:szCs w:val="22"/>
+        </w:rPr>
+        <w:t>Throughout the development of Timeline Takedown, I followed a flexible and iterative approach that allowed me to respond to challenges and make improvements as the project evolved. While not following a strict software development methodology, my workflow was heavily inspired by Agile principles, particularly the focus on breaking the project down into smaller tasks and continuously building on each version of the game.</w:t>
+      </w:r>
+    </w:p>
+    <w:p>
+      <w:pPr>
+        <w:ind w:left="465"/>
+        <w:rPr>
+          <w:sz w:val="22"/>
+          <w:szCs w:val="22"/>
+        </w:rPr>
+      </w:pPr>
+      <w:r>
+        <w:rPr>
+          <w:sz w:val="22"/>
+          <w:szCs w:val="22"/>
+        </w:rPr>
+        <w:t xml:space="preserve">I chose Agile because it was the best fit for the nature of game development, where creativity and adaptability </w:t>
+      </w:r>
+      <w:r>
+        <w:rPr>
+          <w:sz w:val="22"/>
+          <w:szCs w:val="22"/>
+        </w:rPr>
+        <w:t>contribute significant importance to the development of the game</w:t>
+      </w:r>
+      <w:r>
+        <w:rPr>
+          <w:sz w:val="22"/>
+          <w:szCs w:val="22"/>
+        </w:rPr>
+        <w:t xml:space="preserve">. This methodology allowed for significant creative freedom, enabling me to implement changes </w:t>
+      </w:r>
+      <w:r>
+        <w:rPr>
+          <w:sz w:val="22"/>
+          <w:szCs w:val="22"/>
+        </w:rPr>
+        <w:t>as I worked,</w:t>
+      </w:r>
+      <w:r>
+        <w:rPr>
+          <w:sz w:val="22"/>
+          <w:szCs w:val="22"/>
+        </w:rPr>
+        <w:t xml:space="preserve"> and structure my workflow into manageable chunks. To support this approach, I used </w:t>
+      </w:r>
+      <w:r>
+        <w:rPr>
+          <w:sz w:val="22"/>
+          <w:szCs w:val="22"/>
+          <w:highlight w:val="magenta"/>
+        </w:rPr>
+        <w:t>Trello</w:t>
+      </w:r>
+      <w:r>
+        <w:rPr>
+          <w:sz w:val="22"/>
+          <w:szCs w:val="22"/>
+        </w:rPr>
+        <w:t xml:space="preserve"> as my task management tool. Trello enabled me to visually organi</w:t>
+      </w:r>
+      <w:r>
+        <w:rPr>
+          <w:sz w:val="22"/>
+          <w:szCs w:val="22"/>
+        </w:rPr>
+        <w:t>s</w:t>
+      </w:r>
+      <w:r>
+        <w:rPr>
+          <w:sz w:val="22"/>
+          <w:szCs w:val="22"/>
+        </w:rPr>
+        <w:t>e the different aspects of the project, such as sprint planning, deadlines, feature tracking, and bug lists.</w:t>
+      </w:r>
+      <w:r>
+        <w:rPr>
+          <w:sz w:val="22"/>
+          <w:szCs w:val="22"/>
+        </w:rPr>
         <w:t xml:space="preserve"> </w:t>
       </w:r>
-      <w:r>
-        <w:t xml:space="preserve"> - 195 </w:t>
-      </w:r>
-      <w:r>
-        <w:rPr>
-          <w:highlight w:val="cyan"/>
-        </w:rPr>
-        <w:t>(I think is done)</w:t>
-      </w:r>
-      <w:bookmarkEnd w:id="27"/>
     </w:p>
     <w:p>
       <w:pPr>
@@ -6820,14 +7211,23 @@
           <w:szCs w:val="22"/>
         </w:rPr>
       </w:pPr>
-      <w:bookmarkStart w:id="28" w:name="_Hlk195785490"/>
-      <w:r>
-        <w:rPr>
-          <w:sz w:val="22"/>
-          <w:szCs w:val="22"/>
-        </w:rPr>
-        <w:t>Throughout the development of Timeline Takedown, I followed a flexible and iterative approach that allowed me to respond to challenges and make improvements as the project evolved. While not following a strict software development methodology, my workflow was heavily inspired by Agile principles, particularly the focus on breaking the project down into smaller tasks and continuously building on each version of the game.</w:t>
-      </w:r>
+      <w:r>
+        <w:rPr>
+          <w:sz w:val="22"/>
+          <w:szCs w:val="22"/>
+          <w:highlight w:val="magenta"/>
+        </w:rPr>
+        <w:t>Maybe a bit more about why I chose it and why it was good</w:t>
+      </w:r>
+    </w:p>
+    <w:p>
+      <w:pPr>
+        <w:ind w:left="465"/>
+        <w:rPr>
+          <w:sz w:val="22"/>
+          <w:szCs w:val="22"/>
+        </w:rPr>
+      </w:pPr>
     </w:p>
     <w:p>
       <w:pPr>
@@ -7010,6 +7410,349 @@
         <w:t xml:space="preserve"> and kept notes throughout the project to reflect on progress and decisions. These proved useful for tracking what had been achieved, what needed reworking, and where time was being spent.</w:t>
       </w:r>
     </w:p>
+    <w:p>
+      <w:pPr>
+        <w:ind w:left="465"/>
+        <w:rPr>
+          <w:sz w:val="22"/>
+          <w:szCs w:val="22"/>
+        </w:rPr>
+      </w:pPr>
+    </w:p>
+    <w:p>
+      <w:pPr>
+        <w:pStyle w:val="Heading3"/>
+      </w:pPr>
+      <w:bookmarkStart w:id="29" w:name="_Toc196244271"/>
+      <w:r>
+        <w:t>Limitations</w:t>
+      </w:r>
+      <w:bookmarkEnd w:id="29"/>
+      <w:r>
+        <w:t xml:space="preserve"> </w:t>
+      </w:r>
+    </w:p>
+    <w:p>
+      <w:pPr>
+        <w:ind w:left="465"/>
+        <w:rPr>
+          <w:sz w:val="22"/>
+          <w:szCs w:val="22"/>
+        </w:rPr>
+      </w:pPr>
+      <w:r>
+        <w:rPr>
+          <w:sz w:val="22"/>
+          <w:szCs w:val="22"/>
+        </w:rPr>
+        <w:t>While Agile proved to be a highly effective approach for my project, it was not without its limitations. One challenge I encountered was related to long-term planning and how quickly priorities could shift mid</w:t>
+      </w:r>
+      <w:r>
+        <w:rPr>
+          <w:sz w:val="22"/>
+          <w:szCs w:val="22"/>
+        </w:rPr>
+        <w:t xml:space="preserve"> </w:t>
+      </w:r>
+      <w:r>
+        <w:rPr>
+          <w:sz w:val="22"/>
+          <w:szCs w:val="22"/>
+        </w:rPr>
+        <w:t>development. For example, Level 2 was originally intended to be an underwater stage, but after struggling with the complexity of implementing swimming mechanics</w:t>
+      </w:r>
+      <w:r>
+        <w:rPr>
+          <w:sz w:val="22"/>
+          <w:szCs w:val="22"/>
+        </w:rPr>
+        <w:t>,</w:t>
+      </w:r>
+      <w:r>
+        <w:rPr>
+          <w:sz w:val="22"/>
+          <w:szCs w:val="22"/>
+        </w:rPr>
+        <w:t xml:space="preserve"> which would have required a significant amount of time and technical problem-solving</w:t>
+      </w:r>
+      <w:r>
+        <w:rPr>
+          <w:sz w:val="22"/>
+          <w:szCs w:val="22"/>
+        </w:rPr>
+        <w:t>,</w:t>
+      </w:r>
+      <w:r>
+        <w:rPr>
+          <w:sz w:val="22"/>
+          <w:szCs w:val="22"/>
+        </w:rPr>
+        <w:t xml:space="preserve"> I made the decision to pivot. Instead, I designed an abandoned hospital level, which allowed me to focus on gameplay rather than mechanics that were beyond the scope of a solo project.</w:t>
+      </w:r>
+    </w:p>
+    <w:p>
+      <w:pPr>
+        <w:ind w:left="465"/>
+        <w:rPr>
+          <w:sz w:val="22"/>
+          <w:szCs w:val="22"/>
+        </w:rPr>
+      </w:pPr>
+      <w:r>
+        <w:rPr>
+          <w:sz w:val="22"/>
+          <w:szCs w:val="22"/>
+        </w:rPr>
+        <w:t xml:space="preserve">This shift is a good example of </w:t>
+      </w:r>
+      <w:proofErr w:type="spellStart"/>
+      <w:r>
+        <w:rPr>
+          <w:sz w:val="22"/>
+          <w:szCs w:val="22"/>
+        </w:rPr>
+        <w:t>Agile’s</w:t>
+      </w:r>
+      <w:proofErr w:type="spellEnd"/>
+      <w:r>
+        <w:rPr>
+          <w:sz w:val="22"/>
+          <w:szCs w:val="22"/>
+        </w:rPr>
+        <w:t xml:space="preserve"> flexibility, but also highlights a downside: some ideas had to be cut or changed quickly, and not all time spent on the original concept </w:t>
+      </w:r>
+      <w:r>
+        <w:rPr>
+          <w:sz w:val="22"/>
+          <w:szCs w:val="22"/>
+        </w:rPr>
+        <w:lastRenderedPageBreak/>
+        <w:t>translated into the final product. In terms of task prioriti</w:t>
+      </w:r>
+      <w:r>
+        <w:rPr>
+          <w:sz w:val="22"/>
+          <w:szCs w:val="22"/>
+        </w:rPr>
+        <w:t>s</w:t>
+      </w:r>
+      <w:r>
+        <w:rPr>
+          <w:sz w:val="22"/>
+          <w:szCs w:val="22"/>
+        </w:rPr>
+        <w:t>ation, I did well in focusing on core mechanics first before diving into level design. However, one thing I would do differently is prioriti</w:t>
+      </w:r>
+      <w:r>
+        <w:rPr>
+          <w:sz w:val="22"/>
+          <w:szCs w:val="22"/>
+        </w:rPr>
+        <w:t>s</w:t>
+      </w:r>
+      <w:r>
+        <w:rPr>
+          <w:sz w:val="22"/>
+          <w:szCs w:val="22"/>
+        </w:rPr>
+        <w:t>ing animations earlier in development. This aspect of the game took longer than expected, and I continued to run into issues with animation syncing and quality even late into the project timeline. If I had addressed those earlier, it could have smoothed out a lot of later stages and testing.</w:t>
+      </w:r>
+    </w:p>
+    <w:p>
+      <w:pPr>
+        <w:ind w:left="465"/>
+        <w:rPr>
+          <w:sz w:val="22"/>
+          <w:szCs w:val="22"/>
+        </w:rPr>
+      </w:pPr>
+      <w:r>
+        <w:rPr>
+          <w:sz w:val="22"/>
+          <w:szCs w:val="22"/>
+        </w:rPr>
+        <w:t xml:space="preserve">Despite these limitations, the benefits of using an Agile-inspired workflow </w:t>
+      </w:r>
+      <w:r>
+        <w:rPr>
+          <w:sz w:val="22"/>
+          <w:szCs w:val="22"/>
+        </w:rPr>
+        <w:t>-</w:t>
+      </w:r>
+      <w:r>
+        <w:rPr>
+          <w:sz w:val="22"/>
+          <w:szCs w:val="22"/>
+        </w:rPr>
+        <w:t xml:space="preserve"> particularly the ability to pivot quickly and iterate based on feasibility were crucial in managing the unpredictable nature of game development.</w:t>
+      </w:r>
+    </w:p>
+    <w:p>
+      <w:pPr>
+        <w:pStyle w:val="Heading3"/>
+      </w:pPr>
+      <w:bookmarkStart w:id="30" w:name="_Toc196244272"/>
+      <w:r>
+        <w:t>Alternatives</w:t>
+      </w:r>
+      <w:bookmarkEnd w:id="30"/>
+      <w:r>
+        <w:t xml:space="preserve"> </w:t>
+      </w:r>
+    </w:p>
+    <w:p>
+      <w:pPr>
+        <w:ind w:left="465"/>
+        <w:rPr>
+          <w:sz w:val="22"/>
+          <w:szCs w:val="22"/>
+        </w:rPr>
+      </w:pPr>
+      <w:r>
+        <w:rPr>
+          <w:sz w:val="22"/>
+          <w:szCs w:val="22"/>
+        </w:rPr>
+        <w:t>When researching different development methodologies ,I found several alternatives that had potential to be the right fit such as Waterfall, Scrum, and Lean Development. Each approach had its own strengths that could have aligned with certain aspects of Timeline Takedown.</w:t>
+      </w:r>
+    </w:p>
+    <w:p>
+      <w:pPr>
+        <w:ind w:left="465"/>
+        <w:rPr>
+          <w:sz w:val="22"/>
+          <w:szCs w:val="22"/>
+        </w:rPr>
+      </w:pPr>
+      <w:r>
+        <w:rPr>
+          <w:sz w:val="22"/>
+          <w:szCs w:val="22"/>
+        </w:rPr>
+        <w:t>Waterfall was considered due to its structured, sequential nature with clearly defined stages such as planning, design, implementation, testing and deployment. This method can be beneficial for projects with fixed requirements and a predictable outcome. However, game development is rarely that linear. Creative features, gameplay mechanics, and balancing often need ongoing adjustment, and Waterfalls rigidity could have slowed down the process or required major overhauls after key stages were completed.</w:t>
+      </w:r>
+    </w:p>
+    <w:p>
+      <w:pPr>
+        <w:ind w:left="465"/>
+        <w:rPr>
+          <w:sz w:val="22"/>
+          <w:szCs w:val="22"/>
+        </w:rPr>
+      </w:pPr>
+      <w:r>
+        <w:rPr>
+          <w:sz w:val="22"/>
+          <w:szCs w:val="22"/>
+        </w:rPr>
+        <w:t>Scrum, a more structured subset of Agile, was also a strong contender. Its emphasis on regular sprints, stand-ups , and reviews helps push for consistent progress and team accountability. If this was a team project than Scrum might have been ideal as it provides a clear communication framework and keeps all members busy through frequent check ins. However, as a solo developer, maintaining all the formal Scrum ceremonies would have added unnecessary overhead without much added value.</w:t>
+      </w:r>
+    </w:p>
+    <w:p>
+      <w:pPr>
+        <w:ind w:left="465"/>
+        <w:rPr>
+          <w:sz w:val="22"/>
+          <w:szCs w:val="22"/>
+        </w:rPr>
+      </w:pPr>
+      <w:r>
+        <w:rPr>
+          <w:sz w:val="22"/>
+          <w:szCs w:val="22"/>
+        </w:rPr>
+        <w:t xml:space="preserve">While each one had their own potentials </w:t>
+      </w:r>
+      <w:r>
+        <w:rPr>
+          <w:sz w:val="22"/>
+          <w:szCs w:val="22"/>
+        </w:rPr>
+        <w:t>I ultimately chose to stick with</w:t>
+      </w:r>
+      <w:r>
+        <w:rPr>
+          <w:sz w:val="22"/>
+          <w:szCs w:val="22"/>
+        </w:rPr>
+        <w:t xml:space="preserve"> a</w:t>
+      </w:r>
+      <w:r>
+        <w:rPr>
+          <w:sz w:val="22"/>
+          <w:szCs w:val="22"/>
+        </w:rPr>
+        <w:t xml:space="preserve"> </w:t>
+      </w:r>
+      <w:r>
+        <w:rPr>
+          <w:sz w:val="22"/>
+          <w:szCs w:val="22"/>
+        </w:rPr>
+        <w:t>flexible Agile-inspired approach. It gave me the best of all worlds: structure without rigidity, room for creativity, and the ability to adapt quickly to changes or new ideas. My familiarity with Agile also meant I could dive into development without a steep learning curve.</w:t>
+      </w:r>
+    </w:p>
+    <w:p>
+      <w:pPr>
+        <w:ind w:left="465"/>
+        <w:rPr>
+          <w:sz w:val="22"/>
+          <w:szCs w:val="22"/>
+        </w:rPr>
+      </w:pPr>
+      <w:r>
+        <w:rPr>
+          <w:sz w:val="22"/>
+          <w:szCs w:val="22"/>
+        </w:rPr>
+        <w:t>On top of that, industry professionals frequently recommend Agile for game development due to its iterative structure, feedback-driven loops, and suitability for handling the unpredictable nature of game design and mechanics.</w:t>
+      </w:r>
+      <w:r>
+        <w:t xml:space="preserve"> </w:t>
+      </w:r>
+      <w:r>
+        <w:rPr>
+          <w:sz w:val="22"/>
+          <w:szCs w:val="22"/>
+        </w:rPr>
+        <w:t xml:space="preserve">For instance, Clinton Keith, a veteran game developer and author of </w:t>
+      </w:r>
+      <w:r>
+        <w:rPr>
+          <w:i/>
+          <w:iCs/>
+          <w:sz w:val="22"/>
+          <w:szCs w:val="22"/>
+        </w:rPr>
+        <w:t>Agile Game Development with Scrum</w:t>
+      </w:r>
+      <w:r>
+        <w:rPr>
+          <w:sz w:val="22"/>
+          <w:szCs w:val="22"/>
+        </w:rPr>
+        <w:t>, advocates for Agile methodologies, stating that they can help teams deliver games more efficiently, rapidly, and cost-effectively, while also enhancing the development experience for team members . This made Agile the most natural and effective choice for me.</w:t>
+      </w:r>
+      <w:r>
+        <w:rPr>
+          <w:sz w:val="22"/>
+          <w:szCs w:val="22"/>
+        </w:rPr>
+        <w:t xml:space="preserve"> </w:t>
+      </w:r>
+      <w:hyperlink r:id="rId7" w:history="1">
+        <w:r>
+          <w:rPr>
+            <w:rStyle w:val="Hyperlink"/>
+            <w:sz w:val="22"/>
+            <w:szCs w:val="22"/>
+            <w:highlight w:val="cyan"/>
+          </w:rPr>
+          <w:t>https://www.oreilly.com/library/view/agile-game-development/9780136204831/</w:t>
+        </w:r>
+      </w:hyperlink>
+    </w:p>
     <w:bookmarkEnd w:id="28"/>
     <w:p>
       <w:pPr>
@@ -7023,22 +7766,37 @@
     <w:p>
       <w:pPr>
         <w:pStyle w:val="Heading2"/>
-      </w:pPr>
-      <w:bookmarkStart w:id="29" w:name="_Toc195785548"/>
-      <w:r>
-        <w:t>4</w:t>
-      </w:r>
-      <w:r>
-        <w:t xml:space="preserve">.2 </w:t>
-      </w:r>
-      <w:r>
-        <w:rPr>
-          <w:highlight w:val="green"/>
+        <w:rPr>
+          <w:rFonts w:ascii="Arial" w:hAnsi="Arial" w:cs="Arial"/>
+          <w:sz w:val="24"/>
+          <w:szCs w:val="24"/>
+        </w:rPr>
+      </w:pPr>
+      <w:bookmarkStart w:id="31" w:name="_Toc196244273"/>
+      <w:r>
+        <w:rPr>
+          <w:rFonts w:ascii="Arial" w:hAnsi="Arial" w:cs="Arial"/>
+          <w:sz w:val="24"/>
+          <w:szCs w:val="24"/>
+        </w:rPr>
+        <w:lastRenderedPageBreak/>
+        <w:t xml:space="preserve">4.2 </w:t>
+      </w:r>
+      <w:r>
+        <w:rPr>
+          <w:rFonts w:ascii="Arial" w:hAnsi="Arial" w:cs="Arial"/>
+          <w:sz w:val="24"/>
+          <w:szCs w:val="24"/>
         </w:rPr>
         <w:t>Technologies</w:t>
       </w:r>
-      <w:bookmarkEnd w:id="29"/>
-      <w:r>
+      <w:bookmarkEnd w:id="31"/>
+      <w:r>
+        <w:rPr>
+          <w:rFonts w:ascii="Arial" w:hAnsi="Arial" w:cs="Arial"/>
+          <w:sz w:val="24"/>
+          <w:szCs w:val="24"/>
+        </w:rPr>
         <w:t xml:space="preserve"> </w:t>
       </w:r>
     </w:p>
@@ -7055,7 +7813,7 @@
           <w:sz w:val="22"/>
           <w:szCs w:val="22"/>
         </w:rPr>
-        <w:t>Below I will list all the different technologies I chose and used for this project , these will highlight the different technologies for each part such as project management, version control and language the scripts were written in.</w:t>
+        <w:t>In order to bring Timeline Takedown to life, I relied on a range of technologies that supported different aspects of the games development process, from planning and design to version control. Below is a breakdown of the key software and tools used throughout the project, along with the reasoning behind each choice. These technologies were selected based on their compatibility with my workflow, accessibility, and suitability for solo development.</w:t>
       </w:r>
     </w:p>
     <w:p>
@@ -7066,14 +7824,6 @@
           <w:szCs w:val="22"/>
         </w:rPr>
       </w:pPr>
-      <w:r>
-        <w:rPr>
-          <w:sz w:val="22"/>
-          <w:szCs w:val="22"/>
-          <w:highlight w:val="cyan"/>
-        </w:rPr>
-        <w:t>NOT SURE IF I NEED TO BREAKDOWN ALL HARDARE AND SOFTWARE IN APENDIX</w:t>
-      </w:r>
     </w:p>
     <w:p>
       <w:pPr>
@@ -7155,21 +7905,7 @@
         <w:rPr>
           <w:rFonts w:ascii="Arial" w:hAnsi="Arial" w:cs="Arial"/>
         </w:rPr>
-        <w:t xml:space="preserve">All gameplay scripting was done in C# as its Unity’s primary supported language, and the </w:t>
-      </w:r>
-      <w:proofErr w:type="gramStart"/>
-      <w:r>
-        <w:rPr>
-          <w:rFonts w:ascii="Arial" w:hAnsi="Arial" w:cs="Arial"/>
-        </w:rPr>
-        <w:t>most commonly used</w:t>
-      </w:r>
-      <w:proofErr w:type="gramEnd"/>
-      <w:r>
-        <w:rPr>
-          <w:rFonts w:ascii="Arial" w:hAnsi="Arial" w:cs="Arial"/>
-        </w:rPr>
-        <w:t xml:space="preserve"> within Unity. It was used to implement core systems such as enemy AI, wave spawner mechanics, player interactions, and UI functionality.</w:t>
+        <w:t>All gameplay scripting was done in C# as its Unity’s primary supported language, and the most commonly used within Unity. It was used to implement core systems such as enemy AI, wave spawner mechanics, player interactions, and UI functionality.</w:t>
       </w:r>
     </w:p>
     <w:p>
@@ -7217,56 +7953,20 @@
         <w:rPr>
           <w:rFonts w:ascii="Arial" w:hAnsi="Arial" w:cs="Arial"/>
         </w:rPr>
-        <w:t xml:space="preserve">Inkscape was used to create </w:t>
-      </w:r>
-      <w:proofErr w:type="gramStart"/>
-      <w:r>
-        <w:rPr>
-          <w:rFonts w:ascii="Arial" w:hAnsi="Arial" w:cs="Arial"/>
-        </w:rPr>
-        <w:t>the majority of</w:t>
-      </w:r>
-      <w:proofErr w:type="gramEnd"/>
-      <w:r>
-        <w:rPr>
-          <w:rFonts w:ascii="Arial" w:hAnsi="Arial" w:cs="Arial"/>
-        </w:rPr>
-        <w:t xml:space="preserve"> the UI seen in this game, drafts were created inside of Inkscape and then iterated into the final version, </w:t>
+        <w:t xml:space="preserve">Inkscape was used to create the majority of the UI seen in this game, drafts were created inside of Inkscape and then iterated into the final version, </w:t>
       </w:r>
       <w:r>
         <w:rPr>
           <w:rFonts w:ascii="Arial" w:hAnsi="Arial" w:cs="Arial"/>
           <w:highlight w:val="cyan"/>
         </w:rPr>
-        <w:t xml:space="preserve">as seen </w:t>
-      </w:r>
-      <w:r>
-        <w:rPr>
-          <w:rFonts w:ascii="Arial" w:hAnsi="Arial" w:cs="Arial"/>
-          <w:highlight w:val="cyan"/>
-        </w:rPr>
-        <w:lastRenderedPageBreak/>
-        <w:t>in appendix #.</w:t>
-      </w:r>
-      <w:r>
-        <w:rPr>
-          <w:rFonts w:ascii="Arial" w:hAnsi="Arial" w:cs="Arial"/>
-        </w:rPr>
-        <w:t xml:space="preserve"> Inkscape was chosen as I have had a lot of prior experience with this software, and I knew what both I and the software </w:t>
-      </w:r>
-      <w:proofErr w:type="gramStart"/>
-      <w:r>
-        <w:rPr>
-          <w:rFonts w:ascii="Arial" w:hAnsi="Arial" w:cs="Arial"/>
-        </w:rPr>
-        <w:t>is capable of achieving</w:t>
-      </w:r>
-      <w:proofErr w:type="gramEnd"/>
-      <w:r>
-        <w:rPr>
-          <w:rFonts w:ascii="Arial" w:hAnsi="Arial" w:cs="Arial"/>
-        </w:rPr>
-        <w:t xml:space="preserve">. It is also free and offers a range of useful features such as image size scaling, easy exporting to any file type, and a lot more. </w:t>
+        <w:t>as seen in appendix #.</w:t>
+      </w:r>
+      <w:r>
+        <w:rPr>
+          <w:rFonts w:ascii="Arial" w:hAnsi="Arial" w:cs="Arial"/>
+        </w:rPr>
+        <w:t xml:space="preserve"> Inkscape was chosen as I have had a lot of prior experience with this software, and I knew what both I and the software is capable of achieving. It is also free and offers a range of useful features such as image size scaling, easy exporting to any file type, and a lot more. </w:t>
       </w:r>
     </w:p>
     <w:p>
@@ -7390,21 +8090,7 @@
         <w:rPr>
           <w:rFonts w:ascii="Arial" w:hAnsi="Arial" w:cs="Arial"/>
         </w:rPr>
-        <w:t xml:space="preserve">Version Control was managed by using GitHub and GitHub Desktop, allowing for daily commits and backup, and allowing for easy tracking during development as I also added a description to most commits. GitHub desktop was mostly used due to its simplicity and </w:t>
-      </w:r>
-      <w:proofErr w:type="gramStart"/>
-      <w:r>
-        <w:rPr>
-          <w:rFonts w:ascii="Arial" w:hAnsi="Arial" w:cs="Arial"/>
-        </w:rPr>
-        <w:t>user friendly</w:t>
-      </w:r>
-      <w:proofErr w:type="gramEnd"/>
-      <w:r>
-        <w:rPr>
-          <w:rFonts w:ascii="Arial" w:hAnsi="Arial" w:cs="Arial"/>
-        </w:rPr>
-        <w:t xml:space="preserve"> interface.</w:t>
+        <w:t>Version Control was managed by using GitHub and GitHub Desktop, allowing for daily commits and backup, and allowing for easy tracking during development as I also added a description to most commits. GitHub desktop was mostly used due to its simplicity and user friendly interface.</w:t>
       </w:r>
     </w:p>
     <w:p>
@@ -7444,8 +8130,6 @@
         <w:ind w:left="1185"/>
         <w:rPr>
           <w:rFonts w:ascii="Arial" w:hAnsi="Arial" w:cs="Arial"/>
-          <w:b/>
-          <w:bCs/>
         </w:rPr>
       </w:pPr>
       <w:r>
@@ -7467,7 +8151,7 @@
         </w:rPr>
         <w:t xml:space="preserve"> (</w:t>
       </w:r>
-      <w:hyperlink r:id="rId7" w:tgtFrame="_new" w:history="1">
+      <w:hyperlink r:id="rId8" w:tgtFrame="_new" w:history="1">
         <w:r>
           <w:rPr>
             <w:rStyle w:val="Hyperlink"/>
@@ -7489,35 +8173,75 @@
         <w:ind w:left="1185"/>
         <w:rPr>
           <w:rFonts w:ascii="Arial" w:hAnsi="Arial" w:cs="Arial"/>
-          <w:b/>
-          <w:bCs/>
-        </w:rPr>
-      </w:pPr>
-    </w:p>
-    <w:p>
-      <w:pPr>
-        <w:rPr>
-          <w:sz w:val="22"/>
-          <w:szCs w:val="22"/>
-        </w:rPr>
-      </w:pPr>
-    </w:p>
+        </w:rPr>
+      </w:pPr>
+    </w:p>
+    <w:p>
+      <w:pPr>
+        <w:pStyle w:val="ListParagraph"/>
+        <w:ind w:left="1185"/>
+        <w:rPr>
+          <w:rFonts w:ascii="Arial" w:hAnsi="Arial" w:cs="Arial"/>
+        </w:rPr>
+      </w:pPr>
+    </w:p>
+    <w:p>
+      <w:pPr>
+        <w:rPr>
+          <w:sz w:val="22"/>
+          <w:szCs w:val="22"/>
+        </w:rPr>
+      </w:pPr>
+      <w:r>
+        <w:rPr>
+          <w:sz w:val="22"/>
+          <w:szCs w:val="22"/>
+        </w:rPr>
+        <w:lastRenderedPageBreak/>
+        <w:t xml:space="preserve">Each tool and technology listed above played a vital role in shaping Timeline Takedown. Choosing tools that I was familiar with such as Inkscape and GitHub Desktop – while still pushing myself to explore new techniques such as dungeon scrawl and paper based designs – allowed me to work efficiently as a solo developer. I considered including a full breakdown of hardware and software used but I have decided to instead include that in the appendix to keep the main section focused on the tools directly involved in development, if you wish to see the full breakdown of tools please refer to </w:t>
+      </w:r>
+      <w:r>
+        <w:rPr>
+          <w:sz w:val="22"/>
+          <w:szCs w:val="22"/>
+          <w:highlight w:val="magenta"/>
+        </w:rPr>
+        <w:t>APENDIX 7.2</w:t>
+      </w:r>
+      <w:r>
+        <w:rPr>
+          <w:sz w:val="22"/>
+          <w:szCs w:val="22"/>
+        </w:rPr>
+        <w:t>. Overall, the combination of these technologies supported a smooth workflow and allowed me to bring the vision for the game to life.</w:t>
+      </w:r>
+    </w:p>
+    <w:p/>
     <w:p>
       <w:pPr>
         <w:pStyle w:val="Heading2"/>
-      </w:pPr>
-      <w:bookmarkStart w:id="30" w:name="_Toc195785549"/>
-      <w:r>
-        <w:t>4</w:t>
-      </w:r>
-      <w:r>
-        <w:t xml:space="preserve">.3 </w:t>
-      </w:r>
-      <w:r>
-        <w:t>Project Management Approach</w:t>
-      </w:r>
-      <w:bookmarkEnd w:id="30"/>
-      <w:r>
+        <w:rPr>
+          <w:rFonts w:ascii="Arial" w:hAnsi="Arial" w:cs="Arial"/>
+          <w:sz w:val="24"/>
+          <w:szCs w:val="24"/>
+        </w:rPr>
+      </w:pPr>
+      <w:bookmarkStart w:id="32" w:name="_Toc196244274"/>
+      <w:r>
+        <w:rPr>
+          <w:rFonts w:ascii="Arial" w:hAnsi="Arial" w:cs="Arial"/>
+          <w:sz w:val="24"/>
+          <w:szCs w:val="24"/>
+        </w:rPr>
+        <w:t>4.3 Project Management Approach</w:t>
+      </w:r>
+      <w:bookmarkEnd w:id="32"/>
+      <w:r>
+        <w:rPr>
+          <w:rFonts w:ascii="Arial" w:hAnsi="Arial" w:cs="Arial"/>
+          <w:sz w:val="24"/>
+          <w:szCs w:val="24"/>
+        </w:rPr>
         <w:t xml:space="preserve"> </w:t>
       </w:r>
     </w:p>
@@ -7545,21 +8269,7 @@
         <w:rPr>
           <w:rFonts w:ascii="Arial" w:hAnsi="Arial" w:cs="Arial"/>
         </w:rPr>
-        <w:t xml:space="preserve">This project was managed by breaking down tasks into Sprints. The sprints took place every 14 days and consisted of a set list of tasks that I had to complete during that sprint time. </w:t>
-      </w:r>
-      <w:proofErr w:type="gramStart"/>
-      <w:r>
-        <w:rPr>
-          <w:rFonts w:ascii="Arial" w:hAnsi="Arial" w:cs="Arial"/>
-        </w:rPr>
-        <w:t>In order to</w:t>
-      </w:r>
-      <w:proofErr w:type="gramEnd"/>
-      <w:r>
-        <w:rPr>
-          <w:rFonts w:ascii="Arial" w:hAnsi="Arial" w:cs="Arial"/>
-        </w:rPr>
-        <w:t xml:space="preserve"> manage my Backlog, Sprints, Important dates and other key times I used </w:t>
+        <w:t>Throughout the development of Timeline Takedown, I used a flexible and iterative project management approach inspired by the Agile methodology. While I did not follow a strict formal Agile framework such as Scrum, I applied many of its core principles such as breaking the work into smaller manageable tasks, working in sprints, and frequently reflecting on progress throughout the use of development logs and meetings. This approach suited the nature of game development and gave me the creative freedom to adapt, iterate and evolve the game design as needed.</w:t>
       </w:r>
     </w:p>
     <w:p>
@@ -7573,100 +8283,227 @@
     </w:p>
     <w:p>
       <w:pPr>
+        <w:pStyle w:val="Heading3"/>
+        <w:rPr>
+          <w:rFonts w:ascii="Arial" w:hAnsi="Arial" w:cs="Arial"/>
+          <w:sz w:val="24"/>
+          <w:szCs w:val="24"/>
+        </w:rPr>
+      </w:pPr>
+      <w:bookmarkStart w:id="33" w:name="_Toc196244275"/>
+      <w:r>
+        <w:rPr>
+          <w:rFonts w:ascii="Arial" w:hAnsi="Arial" w:cs="Arial"/>
+          <w:sz w:val="24"/>
+          <w:szCs w:val="24"/>
+        </w:rPr>
+        <w:t>Planning and Structuring the Project</w:t>
+      </w:r>
+      <w:bookmarkEnd w:id="33"/>
+    </w:p>
+    <w:p>
+      <w:pPr>
+        <w:pStyle w:val="ListParagraph"/>
         <w:ind w:left="465"/>
         <w:rPr>
-          <w:sz w:val="22"/>
-          <w:szCs w:val="22"/>
-        </w:rPr>
-      </w:pPr>
-      <w:r>
-        <w:rPr>
-          <w:sz w:val="22"/>
-          <w:szCs w:val="22"/>
-        </w:rPr>
-        <w:t xml:space="preserve">This dude spoke about phases (sprints) </w:t>
-      </w:r>
-    </w:p>
-    <w:p>
-      <w:pPr>
+          <w:rFonts w:ascii="Arial" w:hAnsi="Arial" w:cs="Arial"/>
+        </w:rPr>
+      </w:pPr>
+      <w:r>
+        <w:rPr>
+          <w:rFonts w:ascii="Arial" w:hAnsi="Arial" w:cs="Arial"/>
+        </w:rPr>
+        <w:t xml:space="preserve">The project began with the creation of a comprehensive Game Design Document (GDD), which acted as the foundation for the games vision. This document included early design ideas, gameplay mechanics, art style reference, and technical requirements. I also researched into other games that I took inspiration from and discussed what I would like to implement from these games into mine, such as round based mechanics from call of duty zombies, and inspiration on how The Simpsons game did level and character themes. The full GDD can be found at section </w:t>
+      </w:r>
+      <w:r>
+        <w:rPr>
+          <w:rFonts w:ascii="Arial" w:hAnsi="Arial" w:cs="Arial"/>
+          <w:highlight w:val="magenta"/>
+        </w:rPr>
+        <w:t>XYZ IN THE APENDIX.</w:t>
+      </w:r>
+      <w:r>
+        <w:rPr>
+          <w:rFonts w:ascii="Arial" w:hAnsi="Arial" w:cs="Arial"/>
+        </w:rPr>
+        <w:t xml:space="preserve"> </w:t>
+      </w:r>
+    </w:p>
+    <w:p>
+      <w:pPr>
+        <w:pStyle w:val="ListParagraph"/>
         <w:ind w:left="465"/>
         <w:rPr>
-          <w:sz w:val="22"/>
-          <w:szCs w:val="22"/>
-        </w:rPr>
-      </w:pPr>
-    </w:p>
-    <w:p>
-      <w:pPr>
+          <w:rFonts w:ascii="Arial" w:hAnsi="Arial" w:cs="Arial"/>
+        </w:rPr>
+      </w:pPr>
+    </w:p>
+    <w:p>
+      <w:pPr>
+        <w:pStyle w:val="ListParagraph"/>
         <w:ind w:left="465"/>
         <w:rPr>
-          <w:sz w:val="22"/>
-          <w:szCs w:val="22"/>
-        </w:rPr>
-      </w:pPr>
-      <w:r>
-        <w:rPr>
-          <w:sz w:val="22"/>
-          <w:szCs w:val="22"/>
-        </w:rPr>
-        <w:t>Image</w:t>
-      </w:r>
-    </w:p>
-    <w:p>
-      <w:pPr>
+          <w:rFonts w:ascii="Arial" w:hAnsi="Arial" w:cs="Arial"/>
+        </w:rPr>
+      </w:pPr>
+      <w:r>
+        <w:rPr>
+          <w:rFonts w:ascii="Arial" w:hAnsi="Arial" w:cs="Arial"/>
+        </w:rPr>
+        <w:t xml:space="preserve">Development was divided into bi-weekly sprints, each with focused goals such as implementing a specific feature, completing level layout, and fixing bugs. I used Trello to organise and manage these sprints through a Kanban style board, with columns for “To Do”, “In Progress”, “Completed”, and </w:t>
+      </w:r>
+      <w:proofErr w:type="spellStart"/>
+      <w:r>
+        <w:rPr>
+          <w:rFonts w:ascii="Arial" w:hAnsi="Arial" w:cs="Arial"/>
+        </w:rPr>
+        <w:t>addiational</w:t>
+      </w:r>
+      <w:proofErr w:type="spellEnd"/>
+      <w:r>
+        <w:rPr>
+          <w:rFonts w:ascii="Arial" w:hAnsi="Arial" w:cs="Arial"/>
+        </w:rPr>
+        <w:t xml:space="preserve"> </w:t>
+      </w:r>
+      <w:proofErr w:type="spellStart"/>
+      <w:r>
+        <w:rPr>
+          <w:rFonts w:ascii="Arial" w:hAnsi="Arial" w:cs="Arial"/>
+        </w:rPr>
+        <w:t>colums</w:t>
+      </w:r>
+      <w:proofErr w:type="spellEnd"/>
+      <w:r>
+        <w:rPr>
+          <w:rFonts w:ascii="Arial" w:hAnsi="Arial" w:cs="Arial"/>
+        </w:rPr>
+        <w:t xml:space="preserve"> for side notes such as “Useful Resources” and “Important Dates”. This helped me prioritise tasks and track development progress visually and effectively as </w:t>
+      </w:r>
+      <w:r>
+        <w:rPr>
+          <w:rFonts w:ascii="Arial" w:hAnsi="Arial" w:cs="Arial"/>
+          <w:highlight w:val="magenta"/>
+        </w:rPr>
+        <w:t>if I was to take a different approach such as a mind map it would  be bad etc</w:t>
+      </w:r>
+      <w:r>
+        <w:rPr>
+          <w:rFonts w:ascii="Arial" w:hAnsi="Arial" w:cs="Arial"/>
+        </w:rPr>
+        <w:t>.</w:t>
+      </w:r>
+    </w:p>
+    <w:p>
+      <w:pPr>
+        <w:pStyle w:val="ListParagraph"/>
         <w:ind w:left="465"/>
         <w:rPr>
-          <w:sz w:val="22"/>
-          <w:szCs w:val="22"/>
-        </w:rPr>
-      </w:pPr>
-      <w:r>
-        <w:rPr>
-          <w:sz w:val="22"/>
-          <w:szCs w:val="22"/>
-        </w:rPr>
-        <w:t xml:space="preserve">Speak about how long each sprint took and typically how many tasks were there </w:t>
-      </w:r>
-    </w:p>
-    <w:p>
-      <w:pPr>
+          <w:rFonts w:ascii="Arial" w:hAnsi="Arial" w:cs="Arial"/>
+        </w:rPr>
+      </w:pPr>
+      <w:r>
+        <w:rPr>
+          <w:rFonts w:ascii="Arial" w:hAnsi="Arial" w:cs="Arial"/>
+          <w:highlight w:val="magenta"/>
+        </w:rPr>
+        <w:t>Image of Trello</w:t>
+      </w:r>
+      <w:r>
+        <w:rPr>
+          <w:rFonts w:ascii="Arial" w:hAnsi="Arial" w:cs="Arial"/>
+        </w:rPr>
+        <w:t xml:space="preserve"> </w:t>
+      </w:r>
+    </w:p>
+    <w:p>
+      <w:pPr>
+        <w:pStyle w:val="ListParagraph"/>
         <w:ind w:left="465"/>
         <w:rPr>
-          <w:sz w:val="22"/>
-          <w:szCs w:val="22"/>
-        </w:rPr>
-      </w:pPr>
-      <w:r>
-        <w:rPr>
-          <w:sz w:val="22"/>
-          <w:szCs w:val="22"/>
-        </w:rPr>
-        <w:t xml:space="preserve">Trello </w:t>
-      </w:r>
-    </w:p>
-    <w:p>
-      <w:pPr>
+          <w:rFonts w:ascii="Arial" w:hAnsi="Arial" w:cs="Arial"/>
+        </w:rPr>
+      </w:pPr>
+    </w:p>
+    <w:p>
+      <w:pPr>
+        <w:pStyle w:val="ListParagraph"/>
         <w:ind w:left="465"/>
         <w:rPr>
-          <w:sz w:val="22"/>
-          <w:szCs w:val="22"/>
-        </w:rPr>
-      </w:pPr>
+          <w:rFonts w:ascii="Arial" w:hAnsi="Arial" w:cs="Arial"/>
+        </w:rPr>
+      </w:pPr>
+      <w:r>
+        <w:rPr>
+          <w:rFonts w:ascii="Arial" w:hAnsi="Arial" w:cs="Arial"/>
+        </w:rPr>
+        <w:t xml:space="preserve">As a method of monitoring progress and staying accountable - and also a requirement of this project, I attended bi-weekly meetings with my supervisor. At these meetings I presented updates, discussed issues I was facing, and received feedback. These sessions were essential for keeping the project on track as In some situations such as when I had </w:t>
+      </w:r>
       <w:proofErr w:type="spellStart"/>
       <w:r>
         <w:rPr>
-          <w:sz w:val="22"/>
-          <w:szCs w:val="22"/>
-        </w:rPr>
-        <w:t>Github</w:t>
+          <w:rFonts w:ascii="Arial" w:hAnsi="Arial" w:cs="Arial"/>
+        </w:rPr>
+        <w:t>a</w:t>
       </w:r>
       <w:proofErr w:type="spellEnd"/>
       <w:r>
         <w:rPr>
-          <w:sz w:val="22"/>
-          <w:szCs w:val="22"/>
-        </w:rPr>
-        <w:t xml:space="preserve">  how I </w:t>
+          <w:rFonts w:ascii="Arial" w:hAnsi="Arial" w:cs="Arial"/>
+        </w:rPr>
+        <w:t xml:space="preserve"> issue with the animation and the models feet clipping under the ground , I was able to be given a resource that would prove to fix this problem. Without these meetings the project would have moved a lot slower as I would have got stuck on issues and the progress would have slowed down due to being this. </w:t>
+      </w:r>
+      <w:r>
+        <w:rPr>
+          <w:rFonts w:ascii="Arial" w:hAnsi="Arial" w:cs="Arial"/>
+          <w:highlight w:val="magenta"/>
+        </w:rPr>
+        <w:t>(re read)</w:t>
+      </w:r>
+    </w:p>
+    <w:p>
+      <w:pPr>
+        <w:pStyle w:val="ListParagraph"/>
+        <w:ind w:left="465"/>
+        <w:rPr>
+          <w:rFonts w:ascii="Arial" w:hAnsi="Arial" w:cs="Arial"/>
+        </w:rPr>
+      </w:pPr>
+    </w:p>
+    <w:p>
+      <w:pPr>
+        <w:pStyle w:val="Heading3"/>
+        <w:rPr>
+          <w:rFonts w:ascii="Arial" w:hAnsi="Arial" w:cs="Arial"/>
+          <w:sz w:val="24"/>
+          <w:szCs w:val="24"/>
+        </w:rPr>
+      </w:pPr>
+      <w:bookmarkStart w:id="34" w:name="_Toc196244276"/>
+      <w:r>
+        <w:rPr>
+          <w:rFonts w:ascii="Arial" w:hAnsi="Arial" w:cs="Arial"/>
+          <w:sz w:val="24"/>
+          <w:szCs w:val="24"/>
+        </w:rPr>
+        <w:t>Visal Planning Tools</w:t>
+      </w:r>
+      <w:bookmarkEnd w:id="34"/>
+    </w:p>
+    <w:p>
+      <w:pPr>
+        <w:rPr>
+          <w:sz w:val="22"/>
+          <w:szCs w:val="22"/>
+          <w:highlight w:val="magenta"/>
+        </w:rPr>
+      </w:pPr>
+      <w:r>
+        <w:rPr>
+          <w:sz w:val="22"/>
+          <w:szCs w:val="22"/>
+        </w:rPr>
+        <w:t xml:space="preserve">During the early stages, I created paper based diagrams for both map layouts and UI </w:t>
       </w:r>
       <w:proofErr w:type="spellStart"/>
       <w:r>
@@ -7674,7 +8511,7 @@
           <w:sz w:val="22"/>
           <w:szCs w:val="22"/>
         </w:rPr>
-        <w:t>labeld</w:t>
+        <w:t>mockups</w:t>
       </w:r>
       <w:proofErr w:type="spellEnd"/>
       <w:r>
@@ -7682,64 +8519,163 @@
           <w:sz w:val="22"/>
           <w:szCs w:val="22"/>
         </w:rPr>
-        <w:t xml:space="preserve"> commits and only would do them if </w:t>
+        <w:t xml:space="preserve">, allowing for me to experiment freely with ideas before committing to digital formats. These designs were later recreated using Dungeon Scrawl (3) – an online tool for map creation - to create clean, digital versions of the level layouts. This tool made it easier to visualise flow, structure and enemy spawn point placement before building the levels inside Unity. </w:t>
+      </w:r>
+      <w:r>
+        <w:rPr>
+          <w:sz w:val="22"/>
+          <w:szCs w:val="22"/>
+          <w:highlight w:val="magenta"/>
+        </w:rPr>
+        <w:t xml:space="preserve">If you would like to view these paper based diagrams please check appendix </w:t>
       </w:r>
       <w:proofErr w:type="spellStart"/>
       <w:r>
         <w:rPr>
           <w:sz w:val="22"/>
           <w:szCs w:val="22"/>
-        </w:rPr>
-        <w:t>neeed</w:t>
+          <w:highlight w:val="magenta"/>
+        </w:rPr>
+        <w:t>axyz</w:t>
       </w:r>
       <w:proofErr w:type="spellEnd"/>
       <w:r>
         <w:rPr>
           <w:sz w:val="22"/>
           <w:szCs w:val="22"/>
+          <w:highlight w:val="magenta"/>
+        </w:rPr>
+        <w:t>.</w:t>
+      </w:r>
+    </w:p>
+    <w:p>
+      <w:pPr>
+        <w:rPr>
+          <w:sz w:val="22"/>
+          <w:szCs w:val="22"/>
+        </w:rPr>
+      </w:pPr>
+      <w:r>
+        <w:rPr>
+          <w:sz w:val="22"/>
+          <w:szCs w:val="22"/>
+          <w:highlight w:val="magenta"/>
+        </w:rPr>
+        <w:t>1 IMAGE OF MAP</w:t>
+      </w:r>
+      <w:r>
+        <w:rPr>
+          <w:sz w:val="22"/>
+          <w:szCs w:val="22"/>
         </w:rPr>
         <w:t xml:space="preserve"> </w:t>
       </w:r>
-      <w:r>
-        <w:rPr>
-          <w:sz w:val="22"/>
-          <w:szCs w:val="22"/>
-        </w:rPr>
-        <w:t xml:space="preserve">, good if I needed to </w:t>
-      </w:r>
-      <w:proofErr w:type="gramStart"/>
-      <w:r>
-        <w:rPr>
-          <w:sz w:val="22"/>
-          <w:szCs w:val="22"/>
-        </w:rPr>
-        <w:t>refer back</w:t>
-      </w:r>
-      <w:proofErr w:type="gramEnd"/>
-      <w:r>
-        <w:rPr>
-          <w:sz w:val="22"/>
-          <w:szCs w:val="22"/>
-        </w:rPr>
-        <w:t xml:space="preserve"> to old save. Used the Desktop app as it had </w:t>
+    </w:p>
+    <w:p>
+      <w:pPr>
+        <w:rPr>
+          <w:sz w:val="22"/>
+          <w:szCs w:val="22"/>
+        </w:rPr>
+      </w:pPr>
+    </w:p>
+    <w:p>
+      <w:pPr>
+        <w:pStyle w:val="Heading3"/>
+        <w:rPr>
+          <w:rFonts w:ascii="Arial" w:hAnsi="Arial" w:cs="Arial"/>
+          <w:sz w:val="24"/>
+          <w:szCs w:val="24"/>
+        </w:rPr>
+      </w:pPr>
+      <w:bookmarkStart w:id="35" w:name="_Toc196244277"/>
+      <w:r>
+        <w:rPr>
+          <w:rFonts w:ascii="Arial" w:hAnsi="Arial" w:cs="Arial"/>
+          <w:sz w:val="24"/>
+          <w:szCs w:val="24"/>
+        </w:rPr>
+        <w:t>Tracking Progress &amp; Reflecting</w:t>
+      </w:r>
+      <w:bookmarkEnd w:id="35"/>
+      <w:r>
+        <w:rPr>
+          <w:rFonts w:ascii="Arial" w:hAnsi="Arial" w:cs="Arial"/>
+          <w:sz w:val="24"/>
+          <w:szCs w:val="24"/>
+        </w:rPr>
+        <w:t xml:space="preserve"> </w:t>
+      </w:r>
+    </w:p>
+    <w:p>
+      <w:pPr>
+        <w:rPr>
+          <w:sz w:val="22"/>
+          <w:szCs w:val="22"/>
+        </w:rPr>
+      </w:pPr>
+      <w:r>
+        <w:rPr>
+          <w:sz w:val="22"/>
+          <w:szCs w:val="22"/>
+        </w:rPr>
+        <w:t xml:space="preserve">At the end of each sprint, I recorded and uploaded Development logs to YouTube. These served as development checkpoints and allowed me to reflect on progress, document challenges, explain key decisions and talk about what I will be working on for the upcoming sprint. Not only were they useful for personal tracking, but they also allowed for public visibility on the projects evolution, and can be referred back to through my career in games development. </w:t>
+      </w:r>
+    </w:p>
+    <w:p>
+      <w:pPr>
+        <w:rPr>
+          <w:sz w:val="22"/>
+          <w:szCs w:val="22"/>
+        </w:rPr>
+      </w:pPr>
+      <w:r>
+        <w:rPr>
+          <w:sz w:val="22"/>
+          <w:szCs w:val="22"/>
+          <w:highlight w:val="magenta"/>
+        </w:rPr>
+        <w:t xml:space="preserve">A link to the </w:t>
       </w:r>
       <w:proofErr w:type="spellStart"/>
-      <w:proofErr w:type="gramStart"/>
-      <w:r>
-        <w:rPr>
-          <w:sz w:val="22"/>
-          <w:szCs w:val="22"/>
-        </w:rPr>
-        <w:t>a</w:t>
+      <w:r>
+        <w:rPr>
+          <w:sz w:val="22"/>
+          <w:szCs w:val="22"/>
+          <w:highlight w:val="magenta"/>
+        </w:rPr>
+        <w:t>Devlog</w:t>
       </w:r>
       <w:proofErr w:type="spellEnd"/>
-      <w:proofErr w:type="gramEnd"/>
-      <w:r>
-        <w:rPr>
-          <w:sz w:val="22"/>
-          <w:szCs w:val="22"/>
-        </w:rPr>
-        <w:t xml:space="preserve"> easy interface </w:t>
+      <w:r>
+        <w:rPr>
+          <w:sz w:val="22"/>
+          <w:szCs w:val="22"/>
+          <w:highlight w:val="magenta"/>
+        </w:rPr>
+        <w:t xml:space="preserve"> playlist that includes all the videos created can be found here:</w:t>
+      </w:r>
+      <w:r>
+        <w:rPr>
+          <w:sz w:val="22"/>
+          <w:szCs w:val="22"/>
+        </w:rPr>
+        <w:t xml:space="preserve"> </w:t>
+      </w:r>
+    </w:p>
+    <w:p>
+      <w:pPr>
+        <w:rPr>
+          <w:sz w:val="22"/>
+          <w:szCs w:val="22"/>
+        </w:rPr>
+      </w:pPr>
+      <w:r>
+        <w:rPr>
+          <w:sz w:val="22"/>
+          <w:szCs w:val="22"/>
+        </w:rPr>
+        <w:t>I maintained a balance between feature development, testing, and visual polish by continually adjusting the Trello board and reviewing my GDD and other design documents I created. For example when I realised the underwater level was too complex due to the technical demands of swimming mechanics and animation, I changed to a hospital themed level, which allowed me to reuse existing gameplay systems more effectively. This flexibility was one of the major strengths of my Agile workflow.</w:t>
       </w:r>
     </w:p>
     <w:p>
@@ -7772,12 +8708,12 @@
       <w:pPr>
         <w:pStyle w:val="Heading1"/>
       </w:pPr>
-      <w:bookmarkStart w:id="31" w:name="_Toc195785550"/>
+      <w:bookmarkStart w:id="36" w:name="_Toc196244278"/>
       <w:r>
         <w:lastRenderedPageBreak/>
         <w:t>5 – Legal, Social, Ethical and Professional issues</w:t>
       </w:r>
-      <w:bookmarkEnd w:id="31"/>
+      <w:bookmarkEnd w:id="36"/>
       <w:r>
         <w:t xml:space="preserve"> </w:t>
       </w:r>
@@ -7786,11 +8722,11 @@
       <w:pPr>
         <w:pStyle w:val="Heading2"/>
       </w:pPr>
-      <w:bookmarkStart w:id="32" w:name="_Toc195785551"/>
+      <w:bookmarkStart w:id="37" w:name="_Toc196244279"/>
       <w:r>
         <w:t>5.1 Legal</w:t>
       </w:r>
-      <w:bookmarkEnd w:id="32"/>
+      <w:bookmarkEnd w:id="37"/>
     </w:p>
     <w:p>
       <w:r>
@@ -7806,21 +8742,21 @@
       <w:pPr>
         <w:pStyle w:val="Heading2"/>
       </w:pPr>
-      <w:bookmarkStart w:id="33" w:name="_Toc195785552"/>
+      <w:bookmarkStart w:id="38" w:name="_Toc196244280"/>
       <w:r>
         <w:t>5.2 Social</w:t>
       </w:r>
-      <w:bookmarkEnd w:id="33"/>
+      <w:bookmarkEnd w:id="38"/>
     </w:p>
     <w:p>
       <w:pPr>
         <w:pStyle w:val="Heading2"/>
       </w:pPr>
-      <w:bookmarkStart w:id="34" w:name="_Toc195785553"/>
+      <w:bookmarkStart w:id="39" w:name="_Toc196244281"/>
       <w:r>
         <w:t>5.3 Ethical</w:t>
       </w:r>
-      <w:bookmarkEnd w:id="34"/>
+      <w:bookmarkEnd w:id="39"/>
       <w:r>
         <w:t xml:space="preserve"> </w:t>
       </w:r>
@@ -7846,42 +8782,42 @@
       <w:pPr>
         <w:pStyle w:val="Heading1"/>
       </w:pPr>
-      <w:bookmarkStart w:id="35" w:name="_Toc195785554"/>
+      <w:bookmarkStart w:id="40" w:name="_Toc196244282"/>
       <w:r>
         <w:lastRenderedPageBreak/>
         <w:t>6 – Project Management</w:t>
       </w:r>
-      <w:bookmarkEnd w:id="35"/>
+      <w:bookmarkEnd w:id="40"/>
     </w:p>
     <w:p>
       <w:pPr>
         <w:pStyle w:val="Heading2"/>
       </w:pPr>
-      <w:bookmarkStart w:id="36" w:name="_Toc195785555"/>
+      <w:bookmarkStart w:id="41" w:name="_Toc196244283"/>
       <w:r>
         <w:t>6.1 Project Management</w:t>
       </w:r>
-      <w:bookmarkEnd w:id="36"/>
+      <w:bookmarkEnd w:id="41"/>
     </w:p>
     <w:p>
       <w:pPr>
         <w:pStyle w:val="Heading2"/>
       </w:pPr>
-      <w:bookmarkStart w:id="37" w:name="_Toc195785556"/>
+      <w:bookmarkStart w:id="42" w:name="_Toc196244284"/>
       <w:r>
         <w:t>6.2 Version Control</w:t>
       </w:r>
-      <w:bookmarkEnd w:id="37"/>
+      <w:bookmarkEnd w:id="42"/>
     </w:p>
     <w:p>
       <w:pPr>
         <w:pStyle w:val="Heading2"/>
       </w:pPr>
-      <w:bookmarkStart w:id="38" w:name="_Toc195785557"/>
+      <w:bookmarkStart w:id="43" w:name="_Toc196244285"/>
       <w:r>
         <w:t>6.3 Meetings</w:t>
       </w:r>
-      <w:bookmarkEnd w:id="38"/>
+      <w:bookmarkEnd w:id="43"/>
       <w:r>
         <w:t xml:space="preserve"> </w:t>
       </w:r>
@@ -7904,43 +8840,17 @@
     </w:p>
     <w:p>
       <w:pPr>
-        <w:spacing w:line="259" w:lineRule="auto"/>
-        <w:rPr>
-          <w:sz w:val="22"/>
-          <w:szCs w:val="22"/>
-        </w:rPr>
-      </w:pPr>
-    </w:p>
-    <w:p>
-      <w:pPr>
-        <w:ind w:left="465"/>
-        <w:rPr>
-          <w:sz w:val="22"/>
-          <w:szCs w:val="22"/>
-        </w:rPr>
-      </w:pPr>
-    </w:p>
-    <w:p>
-      <w:pPr>
-        <w:spacing w:line="259" w:lineRule="auto"/>
-        <w:rPr>
-          <w:sz w:val="22"/>
-          <w:szCs w:val="22"/>
-        </w:rPr>
-      </w:pPr>
-    </w:p>
-    <w:p>
-      <w:pPr>
         <w:pStyle w:val="Heading1"/>
       </w:pPr>
-      <w:bookmarkStart w:id="39" w:name="_Toc195785558"/>
-      <w:r>
+      <w:bookmarkStart w:id="44" w:name="_Toc196244286"/>
+      <w:r>
+        <w:lastRenderedPageBreak/>
         <w:t xml:space="preserve">7 - </w:t>
       </w:r>
       <w:r>
         <w:t>Implementation</w:t>
       </w:r>
-      <w:bookmarkEnd w:id="39"/>
+      <w:bookmarkEnd w:id="44"/>
     </w:p>
     <w:p>
       <w:pPr>
@@ -7958,14 +8868,14 @@
       <w:pPr>
         <w:pStyle w:val="Heading2"/>
       </w:pPr>
-      <w:bookmarkStart w:id="40" w:name="_Toc195785559"/>
+      <w:bookmarkStart w:id="45" w:name="_Toc196244287"/>
       <w:r>
         <w:t>7</w:t>
       </w:r>
       <w:r>
         <w:t>.1 Planning &amp; Research</w:t>
       </w:r>
-      <w:bookmarkEnd w:id="40"/>
+      <w:bookmarkEnd w:id="45"/>
     </w:p>
     <w:p>
       <w:pPr>
@@ -8055,7 +8965,7 @@
       <w:pPr>
         <w:pStyle w:val="Heading2"/>
       </w:pPr>
-      <w:bookmarkStart w:id="41" w:name="_Toc195785560"/>
+      <w:bookmarkStart w:id="46" w:name="_Toc196244288"/>
       <w:r>
         <w:t>7</w:t>
       </w:r>
@@ -8065,7 +8975,7 @@
       <w:r>
         <w:t>Sprint 1 (8.11.2024 – 22.11.2024)</w:t>
       </w:r>
-      <w:bookmarkEnd w:id="41"/>
+      <w:bookmarkEnd w:id="46"/>
     </w:p>
     <w:p>
       <w:pPr>
@@ -8249,7 +9159,7 @@
       <w:pPr>
         <w:pStyle w:val="Heading2"/>
       </w:pPr>
-      <w:bookmarkStart w:id="42" w:name="_Toc195785561"/>
+      <w:bookmarkStart w:id="47" w:name="_Toc196244289"/>
       <w:r>
         <w:lastRenderedPageBreak/>
         <w:t>7</w:t>
@@ -8260,7 +9170,7 @@
       <w:r>
         <w:t>Sprint 2 (22.11.2024 – 6.12.2024)</w:t>
       </w:r>
-      <w:bookmarkEnd w:id="42"/>
+      <w:bookmarkEnd w:id="47"/>
     </w:p>
     <w:p>
       <w:pPr>
@@ -8370,39 +9280,31 @@
       <w:pPr>
         <w:pStyle w:val="Heading2"/>
       </w:pPr>
-      <w:bookmarkStart w:id="43" w:name="_Toc195785562"/>
+      <w:bookmarkStart w:id="48" w:name="_Toc196244290"/>
       <w:r>
         <w:t>7.4 MVP</w:t>
       </w:r>
-      <w:bookmarkEnd w:id="43"/>
+      <w:bookmarkEnd w:id="48"/>
     </w:p>
     <w:p>
       <w:pPr>
         <w:pStyle w:val="Heading2"/>
       </w:pPr>
-      <w:bookmarkStart w:id="44" w:name="_Toc195785563"/>
+      <w:bookmarkStart w:id="49" w:name="_Toc196244291"/>
       <w:r>
         <w:t>7.5 MAP</w:t>
       </w:r>
-      <w:bookmarkEnd w:id="44"/>
+      <w:bookmarkEnd w:id="49"/>
     </w:p>
     <w:p>
       <w:pPr>
         <w:pStyle w:val="Heading2"/>
       </w:pPr>
-      <w:bookmarkStart w:id="45" w:name="_Toc195785564"/>
-      <w:r>
-        <w:t xml:space="preserve">7.4 Uploading </w:t>
-      </w:r>
-      <w:proofErr w:type="gramStart"/>
-      <w:r>
-        <w:t>The</w:t>
-      </w:r>
-      <w:proofErr w:type="gramEnd"/>
-      <w:r>
-        <w:t xml:space="preserve"> Game</w:t>
-      </w:r>
-      <w:bookmarkEnd w:id="45"/>
+      <w:bookmarkStart w:id="50" w:name="_Toc196244292"/>
+      <w:r>
+        <w:t>7.4 Uploading The Game</w:t>
+      </w:r>
+      <w:bookmarkEnd w:id="50"/>
     </w:p>
     <w:p/>
     <w:p/>
@@ -8443,7 +9345,7 @@
           <w:rFonts w:ascii="Arial" w:hAnsi="Arial" w:cs="Arial"/>
         </w:rPr>
       </w:pPr>
-      <w:bookmarkStart w:id="46" w:name="_Toc195785565"/>
+      <w:bookmarkStart w:id="51" w:name="_Toc196244293"/>
       <w:r>
         <w:rPr>
           <w:rStyle w:val="Heading1Char"/>
@@ -8463,7 +9365,7 @@
         </w:rPr>
         <w:t>User Testing</w:t>
       </w:r>
-      <w:bookmarkEnd w:id="46"/>
+      <w:bookmarkEnd w:id="51"/>
       <w:r>
         <w:rPr>
           <w:rFonts w:ascii="Arial" w:hAnsi="Arial" w:cs="Arial"/>
@@ -8497,21 +9399,7 @@
         <w:rPr>
           <w:rFonts w:ascii="Arial" w:hAnsi="Arial" w:cs="Arial"/>
         </w:rPr>
-        <w:t xml:space="preserve">User Testing was crucial to the development of this project as I needed to get an understanding of what the </w:t>
-      </w:r>
-      <w:proofErr w:type="gramStart"/>
-      <w:r>
-        <w:rPr>
-          <w:rFonts w:ascii="Arial" w:hAnsi="Arial" w:cs="Arial"/>
-        </w:rPr>
-        <w:t>general public</w:t>
-      </w:r>
-      <w:proofErr w:type="gramEnd"/>
-      <w:r>
-        <w:rPr>
-          <w:rFonts w:ascii="Arial" w:hAnsi="Arial" w:cs="Arial"/>
-        </w:rPr>
-        <w:t xml:space="preserve"> thought of the game at its current state, so I can receive feedback and apply changes that become apparent through that feedback. </w:t>
+        <w:t xml:space="preserve">User Testing was crucial to the development of this project as I needed to get an understanding of what the general public thought of the game at its current state, so I can receive feedback and apply changes that become apparent through that feedback. </w:t>
       </w:r>
     </w:p>
     <w:p>
@@ -8659,7 +9547,7 @@
           <w:bCs/>
         </w:rPr>
       </w:pPr>
-      <w:bookmarkStart w:id="47" w:name="_Toc195785566"/>
+      <w:bookmarkStart w:id="52" w:name="_Toc196244294"/>
       <w:r>
         <w:rPr>
           <w:rStyle w:val="Heading2Char"/>
@@ -8672,7 +9560,7 @@
         </w:rPr>
         <w:t>First Play test</w:t>
       </w:r>
-      <w:bookmarkEnd w:id="47"/>
+      <w:bookmarkEnd w:id="52"/>
       <w:r>
         <w:rPr>
           <w:rFonts w:ascii="Arial" w:hAnsi="Arial" w:cs="Arial"/>
@@ -8755,21 +9643,7 @@
         <w:rPr>
           <w:rFonts w:ascii="Arial" w:hAnsi="Arial" w:cs="Arial"/>
         </w:rPr>
-        <w:t>Speak about what I chose to test in this</w:t>
-      </w:r>
-      <w:proofErr w:type="gramStart"/>
-      <w:r>
-        <w:rPr>
-          <w:rFonts w:ascii="Arial" w:hAnsi="Arial" w:cs="Arial"/>
-        </w:rPr>
-        <w:t xml:space="preserve"> ..</w:t>
-      </w:r>
-      <w:proofErr w:type="gramEnd"/>
-      <w:r>
-        <w:rPr>
-          <w:rFonts w:ascii="Arial" w:hAnsi="Arial" w:cs="Arial"/>
-        </w:rPr>
-        <w:t xml:space="preserve"> </w:t>
+        <w:t xml:space="preserve">Speak about what I chose to test in this .. </w:t>
       </w:r>
     </w:p>
     <w:p>
@@ -8808,7 +9682,7 @@
                     <pic:cNvPicPr/>
                   </pic:nvPicPr>
                   <pic:blipFill>
-                    <a:blip r:embed="rId8"/>
+                    <a:blip r:embed="rId9"/>
                     <a:stretch>
                       <a:fillRect/>
                     </a:stretch>
@@ -8870,21 +9744,7 @@
         <w:rPr>
           <w:rFonts w:ascii="Arial" w:hAnsi="Arial" w:cs="Arial"/>
         </w:rPr>
-        <w:t xml:space="preserve">The playtest proved to be successful as I got feedback that I would proceed to use to iterate on my game such as a bug with the boss not spawning in, and players not knowing that they can pick up health packs. I took this feedback and made </w:t>
-      </w:r>
-      <w:proofErr w:type="gramStart"/>
-      <w:r>
-        <w:rPr>
-          <w:rFonts w:ascii="Arial" w:hAnsi="Arial" w:cs="Arial"/>
-        </w:rPr>
-        <w:t>it</w:t>
-      </w:r>
-      <w:proofErr w:type="gramEnd"/>
-      <w:r>
-        <w:rPr>
-          <w:rFonts w:ascii="Arial" w:hAnsi="Arial" w:cs="Arial"/>
-        </w:rPr>
-        <w:t xml:space="preserve"> so the boss spawned and so on…</w:t>
+        <w:t>The playtest proved to be successful as I got feedback that I would proceed to use to iterate on my game such as a bug with the boss not spawning in, and players not knowing that they can pick up health packs. I took this feedback and made it so the boss spawned and so on…</w:t>
       </w:r>
     </w:p>
     <w:p>
@@ -8923,14 +9783,14 @@
       <w:pPr>
         <w:pStyle w:val="Heading2"/>
       </w:pPr>
-      <w:bookmarkStart w:id="48" w:name="_Toc195785567"/>
+      <w:bookmarkStart w:id="53" w:name="_Toc196244295"/>
       <w:r>
         <w:t xml:space="preserve">8.2 </w:t>
       </w:r>
       <w:r>
         <w:t>Changing the Testing Approach / Method</w:t>
       </w:r>
-      <w:bookmarkEnd w:id="48"/>
+      <w:bookmarkEnd w:id="53"/>
     </w:p>
     <w:p>
       <w:pPr>
@@ -9051,21 +9911,7 @@
         <w:rPr>
           <w:rFonts w:ascii="Arial" w:hAnsi="Arial" w:cs="Arial"/>
         </w:rPr>
-        <w:t xml:space="preserve">Or View photos </w:t>
-      </w:r>
-      <w:proofErr w:type="gramStart"/>
-      <w:r>
-        <w:rPr>
-          <w:rFonts w:ascii="Arial" w:hAnsi="Arial" w:cs="Arial"/>
-        </w:rPr>
-        <w:t>In</w:t>
-      </w:r>
-      <w:proofErr w:type="gramEnd"/>
-      <w:r>
-        <w:rPr>
-          <w:rFonts w:ascii="Arial" w:hAnsi="Arial" w:cs="Arial"/>
-        </w:rPr>
-        <w:t xml:space="preserve"> the appendix </w:t>
+        <w:t xml:space="preserve">Or View photos In the appendix </w:t>
       </w:r>
     </w:p>
     <w:p>
@@ -9088,14 +9934,14 @@
       <w:pPr>
         <w:pStyle w:val="Heading2"/>
       </w:pPr>
-      <w:bookmarkStart w:id="49" w:name="_Toc195785568"/>
+      <w:bookmarkStart w:id="54" w:name="_Toc196244296"/>
       <w:r>
         <w:t xml:space="preserve">8.3 </w:t>
       </w:r>
       <w:r>
         <w:t>Continuing testing</w:t>
       </w:r>
-      <w:bookmarkEnd w:id="49"/>
+      <w:bookmarkEnd w:id="54"/>
     </w:p>
     <w:p>
       <w:pPr>
@@ -9153,14 +9999,14 @@
       <w:pPr>
         <w:pStyle w:val="Heading2"/>
       </w:pPr>
-      <w:bookmarkStart w:id="50" w:name="_Toc195785569"/>
+      <w:bookmarkStart w:id="55" w:name="_Toc196244297"/>
       <w:r>
         <w:t xml:space="preserve">8.4 </w:t>
       </w:r>
       <w:r>
         <w:t>Testing Results</w:t>
       </w:r>
-      <w:bookmarkEnd w:id="50"/>
+      <w:bookmarkEnd w:id="55"/>
       <w:r>
         <w:t xml:space="preserve"> </w:t>
       </w:r>
@@ -12482,7 +13328,6 @@
     <w:next w:val="Normal"/>
     <w:link w:val="Heading3Char"/>
     <w:uiPriority w:val="9"/>
-    <w:semiHidden/>
     <w:unhideWhenUsed/>
     <w:qFormat/>
     <w:rsid w:val="008D709D"/>
@@ -12646,6 +13491,7 @@
   <w:style w:type="character" w:default="1" w:styleId="DefaultParagraphFont">
     <w:name w:val="Default Paragraph Font"/>
     <w:uiPriority w:val="1"/>
+    <w:semiHidden/>
     <w:unhideWhenUsed/>
   </w:style>
   <w:style w:type="table" w:default="1" w:styleId="TableNormal">
@@ -12700,7 +13546,6 @@
     <w:basedOn w:val="DefaultParagraphFont"/>
     <w:link w:val="Heading3"/>
     <w:uiPriority w:val="9"/>
-    <w:semiHidden/>
     <w:rsid w:val="008D709D"/>
     <w:rPr>
       <w:rFonts w:eastAsiaTheme="majorEastAsia" w:cstheme="majorBidi"/>

</xml_diff>